<commit_message>
add timeline to prospectus
</commit_message>
<xml_diff>
--- a/Prospectus.docx
+++ b/Prospectus.docx
@@ -392,7 +392,12 @@
     </w:p>
     <w:p>
       <w:r>
-        <w:t>Lexical flexibility as</w:t>
+        <w:t>Functional motivations for lexical flexibility</w:t>
+      </w:r>
+    </w:p>
+    <w:p>
+      <w:r>
+        <w:t>Lexical flexibility in discourse</w:t>
       </w:r>
     </w:p>
     <w:p>
@@ -446,53 +451,62 @@
       </w:pPr>
       <w:r>
         <w:t>Geographic and linguistic diversity (a sampling consideration)</w:t>
+      </w:r>
+    </w:p>
+    <w:p>
+      <w:r>
+        <w:t>Lay out how you’ll structure each of your case studies to answer your research questions</w:t>
+      </w:r>
+      <w:r>
+        <w:t>.</w:t>
+      </w:r>
+    </w:p>
+    <w:p>
+      <w:pPr>
+        <w:pStyle w:val="Heading1"/>
+      </w:pPr>
+      <w:r>
+        <w:t>Prior Studies</w:t>
+      </w:r>
+    </w:p>
+    <w:p>
+      <w:r>
+        <w:t>Evans &amp; Levinson’s 1000-word sample</w:t>
+      </w:r>
+    </w:p>
+    <w:p>
+      <w:r>
+        <w:lastRenderedPageBreak/>
+        <w:t>Nakayama’s dissertation</w:t>
+      </w:r>
+    </w:p>
+    <w:p>
+      <w:r>
+        <w:t>My pilot study</w:t>
+      </w:r>
+    </w:p>
+    <w:p>
+      <w:pPr>
+        <w:pStyle w:val="Heading1"/>
+      </w:pPr>
+      <w:r>
+        <w:t>Outline</w:t>
+      </w:r>
+    </w:p>
+    <w:p>
+      <w:r>
+        <w:t xml:space="preserve">The </w:t>
+      </w:r>
+      <w:r>
+        <w:t xml:space="preserve">planned </w:t>
+      </w:r>
+      <w:r>
+        <w:t xml:space="preserve">outline of the dissertation is </w:t>
       </w:r>
       <w:bookmarkStart w:id="0" w:name="_GoBack"/>
       <w:bookmarkEnd w:id="0"/>
-    </w:p>
-    <w:p>
-      <w:r>
-        <w:t>Lay out how you’ll structure each of your case studies to answer your research questions</w:t>
-      </w:r>
-      <w:r>
-        <w:t>.</w:t>
-      </w:r>
-    </w:p>
-    <w:p>
-      <w:pPr>
-        <w:pStyle w:val="Heading1"/>
-      </w:pPr>
-      <w:r>
-        <w:t>Prior Studies</w:t>
-      </w:r>
-    </w:p>
-    <w:p>
-      <w:r>
-        <w:t>Evans &amp; Levinson’s 1000-word sample</w:t>
-      </w:r>
-    </w:p>
-    <w:p>
-      <w:r>
-        <w:t>Nakayama’s dissertation</w:t>
-      </w:r>
-    </w:p>
-    <w:p>
-      <w:r>
-        <w:lastRenderedPageBreak/>
-        <w:t>My pilot study</w:t>
-      </w:r>
-    </w:p>
-    <w:p>
-      <w:pPr>
-        <w:pStyle w:val="Heading1"/>
-      </w:pPr>
-      <w:r>
-        <w:t>Outline</w:t>
-      </w:r>
-    </w:p>
-    <w:p>
-      <w:r>
-        <w:t>The outline of the dissertation is planned as follows:</w:t>
+      <w:r>
+        <w:t>as follows:</w:t>
       </w:r>
     </w:p>
     <w:p>
@@ -584,11 +598,11 @@
         <w:ind w:left="720" w:right="720"/>
       </w:pPr>
       <w:r>
-        <w:t xml:space="preserve">This chapter briefly surveys, and then expands upon, existing definitions of lexical flexibility to propose a crosslinguistically valid definition that views lexical flexibility as resulting from the degree to which categorical distinctions have (or have not) become conventionalized into the grammar of a language. In some languages, categorical distinctions between lexemes are supported by </w:t>
+        <w:t xml:space="preserve">This chapter briefly surveys, and then expands upon, existing definitions of lexical flexibility to propose a crosslinguistically valid definition that views lexical flexibility as resulting from the degree to which categorical distinctions have (or have not) become conventionalized into the grammar of a language. In </w:t>
       </w:r>
       <w:r>
         <w:lastRenderedPageBreak/>
-        <w:t>copious pieces of grammatical evidence which strongly align, while in other languages the evidence for categorical distinctions is subtle and/or provides overlapping or conflicting results.</w:t>
+        <w:t>some languages, categorical distinctions between lexemes are supported by copious pieces of grammatical evidence which strongly align, while in other languages the evidence for categorical distinctions is subtle and/or provides overlapping or conflicting results.</w:t>
       </w:r>
       <w:r>
         <w:t xml:space="preserve"> The chapter then outlines ten criteria by which one might assess the degree of lexical flexibility in a lexicon.</w:t>
@@ -804,6 +818,1716 @@
         <w:t>Timeline</w:t>
       </w:r>
     </w:p>
+    <w:p>
+      <w:r>
+        <w:t xml:space="preserve">I </w:t>
+      </w:r>
+      <w:r>
+        <w:t xml:space="preserve">hope </w:t>
+      </w:r>
+      <w:r>
+        <w:t>to complete and defend the dissertation by the end of the 2017 – 2018 academic year.</w:t>
+      </w:r>
+      <w:r>
+        <w:t xml:space="preserve"> Meeting this goal requires following a rigorous timeline, laid out below.</w:t>
+      </w:r>
+    </w:p>
+    <w:tbl>
+      <w:tblPr>
+        <w:tblW w:w="0" w:type="auto"/>
+        <w:tblBorders>
+          <w:top w:val="single" w:sz="8" w:space="0" w:color="A3A3A3"/>
+          <w:left w:val="single" w:sz="8" w:space="0" w:color="A3A3A3"/>
+          <w:bottom w:val="single" w:sz="8" w:space="0" w:color="A3A3A3"/>
+          <w:right w:val="single" w:sz="8" w:space="0" w:color="A3A3A3"/>
+        </w:tblBorders>
+        <w:tblCellMar>
+          <w:left w:w="0" w:type="dxa"/>
+          <w:right w:w="0" w:type="dxa"/>
+        </w:tblCellMar>
+        <w:tblLook w:val="04A0" w:firstRow="1" w:lastRow="0" w:firstColumn="1" w:lastColumn="0" w:noHBand="0" w:noVBand="1"/>
+        <w:tblCaption w:val=""/>
+        <w:tblDescription w:val=""/>
+      </w:tblPr>
+      <w:tblGrid>
+        <w:gridCol w:w="2625"/>
+        <w:gridCol w:w="6201"/>
+      </w:tblGrid>
+      <w:tr>
+        <w:tc>
+          <w:tcPr>
+            <w:tcW w:w="2598" w:type="dxa"/>
+            <w:tcBorders>
+              <w:top w:val="single" w:sz="8" w:space="0" w:color="A3A3A3"/>
+              <w:left w:val="single" w:sz="8" w:space="0" w:color="A3A3A3"/>
+              <w:bottom w:val="single" w:sz="8" w:space="0" w:color="A3A3A3"/>
+              <w:right w:val="single" w:sz="8" w:space="0" w:color="A3A3A3"/>
+            </w:tcBorders>
+            <w:tcMar>
+              <w:top w:w="40" w:type="dxa"/>
+              <w:left w:w="60" w:type="dxa"/>
+              <w:bottom w:w="40" w:type="dxa"/>
+              <w:right w:w="60" w:type="dxa"/>
+            </w:tcMar>
+            <w:hideMark/>
+          </w:tcPr>
+          <w:p>
+            <w:pPr>
+              <w:spacing w:line="240" w:lineRule="auto"/>
+              <w:ind w:firstLine="0"/>
+              <w:rPr>
+                <w:rFonts w:eastAsia="Times New Roman" w:cs="Gentium Plus"/>
+                <w:sz w:val="20"/>
+                <w:szCs w:val="20"/>
+              </w:rPr>
+            </w:pPr>
+            <w:r>
+              <w:rPr>
+                <w:rFonts w:eastAsia="Times New Roman" w:cs="Gentium Plus"/>
+                <w:sz w:val="20"/>
+                <w:szCs w:val="20"/>
+              </w:rPr>
+              <w:lastRenderedPageBreak/>
+              <w:t>Oct 6, 2017</w:t>
+            </w:r>
+          </w:p>
+        </w:tc>
+        <w:tc>
+          <w:tcPr>
+            <w:tcW w:w="6101" w:type="dxa"/>
+            <w:tcBorders>
+              <w:top w:val="single" w:sz="8" w:space="0" w:color="A3A3A3"/>
+              <w:left w:val="single" w:sz="8" w:space="0" w:color="A3A3A3"/>
+              <w:bottom w:val="single" w:sz="8" w:space="0" w:color="A3A3A3"/>
+              <w:right w:val="single" w:sz="8" w:space="0" w:color="A3A3A3"/>
+            </w:tcBorders>
+            <w:tcMar>
+              <w:top w:w="40" w:type="dxa"/>
+              <w:left w:w="60" w:type="dxa"/>
+              <w:bottom w:w="40" w:type="dxa"/>
+              <w:right w:w="60" w:type="dxa"/>
+            </w:tcMar>
+            <w:hideMark/>
+          </w:tcPr>
+          <w:p>
+            <w:pPr>
+              <w:spacing w:line="240" w:lineRule="auto"/>
+              <w:ind w:firstLine="0"/>
+              <w:rPr>
+                <w:rFonts w:eastAsia="Times New Roman" w:cs="Gentium Plus"/>
+                <w:sz w:val="20"/>
+                <w:szCs w:val="20"/>
+              </w:rPr>
+            </w:pPr>
+            <w:r>
+              <w:rPr>
+                <w:rFonts w:eastAsia="Times New Roman" w:cs="Gentium Plus"/>
+                <w:sz w:val="20"/>
+                <w:szCs w:val="20"/>
+              </w:rPr>
+              <w:t>Send prospectus to committee</w:t>
+            </w:r>
+          </w:p>
+        </w:tc>
+      </w:tr>
+      <w:tr>
+        <w:tc>
+          <w:tcPr>
+            <w:tcW w:w="2598" w:type="dxa"/>
+            <w:tcBorders>
+              <w:top w:val="single" w:sz="8" w:space="0" w:color="A3A3A3"/>
+              <w:left w:val="single" w:sz="8" w:space="0" w:color="A3A3A3"/>
+              <w:bottom w:val="single" w:sz="8" w:space="0" w:color="A3A3A3"/>
+              <w:right w:val="single" w:sz="8" w:space="0" w:color="A3A3A3"/>
+            </w:tcBorders>
+            <w:tcMar>
+              <w:top w:w="40" w:type="dxa"/>
+              <w:left w:w="60" w:type="dxa"/>
+              <w:bottom w:w="40" w:type="dxa"/>
+              <w:right w:w="60" w:type="dxa"/>
+            </w:tcMar>
+            <w:hideMark/>
+          </w:tcPr>
+          <w:p>
+            <w:pPr>
+              <w:spacing w:line="240" w:lineRule="auto"/>
+              <w:ind w:firstLine="0"/>
+              <w:rPr>
+                <w:rFonts w:eastAsia="Times New Roman" w:cs="Gentium Plus"/>
+                <w:sz w:val="20"/>
+                <w:szCs w:val="20"/>
+              </w:rPr>
+            </w:pPr>
+            <w:r>
+              <w:rPr>
+                <w:rFonts w:eastAsia="Times New Roman" w:cs="Gentium Plus"/>
+                <w:sz w:val="20"/>
+                <w:szCs w:val="20"/>
+              </w:rPr>
+              <w:t>Oct 9 - 20, 2017</w:t>
+            </w:r>
+          </w:p>
+        </w:tc>
+        <w:tc>
+          <w:tcPr>
+            <w:tcW w:w="6101" w:type="dxa"/>
+            <w:tcBorders>
+              <w:top w:val="single" w:sz="8" w:space="0" w:color="A3A3A3"/>
+              <w:left w:val="single" w:sz="8" w:space="0" w:color="A3A3A3"/>
+              <w:bottom w:val="single" w:sz="8" w:space="0" w:color="A3A3A3"/>
+              <w:right w:val="single" w:sz="8" w:space="0" w:color="A3A3A3"/>
+            </w:tcBorders>
+            <w:tcMar>
+              <w:top w:w="40" w:type="dxa"/>
+              <w:left w:w="60" w:type="dxa"/>
+              <w:bottom w:w="40" w:type="dxa"/>
+              <w:right w:w="60" w:type="dxa"/>
+            </w:tcMar>
+            <w:hideMark/>
+          </w:tcPr>
+          <w:p>
+            <w:pPr>
+              <w:spacing w:line="240" w:lineRule="auto"/>
+              <w:ind w:firstLine="0"/>
+              <w:rPr>
+                <w:rFonts w:eastAsia="Times New Roman" w:cs="Gentium Plus"/>
+                <w:sz w:val="20"/>
+                <w:szCs w:val="20"/>
+              </w:rPr>
+            </w:pPr>
+            <w:r>
+              <w:rPr>
+                <w:rFonts w:eastAsia="Times New Roman" w:cs="Gentium Plus"/>
+                <w:sz w:val="20"/>
+                <w:szCs w:val="20"/>
+              </w:rPr>
+              <w:t>Committee reviews prospectus</w:t>
+            </w:r>
+          </w:p>
+        </w:tc>
+      </w:tr>
+      <w:tr>
+        <w:tc>
+          <w:tcPr>
+            <w:tcW w:w="2598" w:type="dxa"/>
+            <w:tcBorders>
+              <w:top w:val="single" w:sz="8" w:space="0" w:color="A3A3A3"/>
+              <w:left w:val="single" w:sz="8" w:space="0" w:color="A3A3A3"/>
+              <w:bottom w:val="single" w:sz="8" w:space="0" w:color="A3A3A3"/>
+              <w:right w:val="single" w:sz="8" w:space="0" w:color="A3A3A3"/>
+            </w:tcBorders>
+            <w:tcMar>
+              <w:top w:w="40" w:type="dxa"/>
+              <w:left w:w="60" w:type="dxa"/>
+              <w:bottom w:w="40" w:type="dxa"/>
+              <w:right w:w="60" w:type="dxa"/>
+            </w:tcMar>
+            <w:hideMark/>
+          </w:tcPr>
+          <w:p>
+            <w:pPr>
+              <w:spacing w:line="240" w:lineRule="auto"/>
+              <w:ind w:firstLine="0"/>
+              <w:rPr>
+                <w:rFonts w:eastAsia="Times New Roman" w:cs="Gentium Plus"/>
+                <w:sz w:val="20"/>
+                <w:szCs w:val="20"/>
+              </w:rPr>
+            </w:pPr>
+            <w:r>
+              <w:rPr>
+                <w:rFonts w:eastAsia="Times New Roman" w:cs="Gentium Plus"/>
+                <w:sz w:val="20"/>
+                <w:szCs w:val="20"/>
+              </w:rPr>
+              <w:t>Oct 23 - Nov 3, 2017</w:t>
+            </w:r>
+          </w:p>
+        </w:tc>
+        <w:tc>
+          <w:tcPr>
+            <w:tcW w:w="6101" w:type="dxa"/>
+            <w:tcBorders>
+              <w:top w:val="single" w:sz="8" w:space="0" w:color="A3A3A3"/>
+              <w:left w:val="single" w:sz="8" w:space="0" w:color="A3A3A3"/>
+              <w:bottom w:val="single" w:sz="8" w:space="0" w:color="A3A3A3"/>
+              <w:right w:val="single" w:sz="8" w:space="0" w:color="A3A3A3"/>
+            </w:tcBorders>
+            <w:tcMar>
+              <w:top w:w="40" w:type="dxa"/>
+              <w:left w:w="60" w:type="dxa"/>
+              <w:bottom w:w="40" w:type="dxa"/>
+              <w:right w:w="60" w:type="dxa"/>
+            </w:tcMar>
+            <w:hideMark/>
+          </w:tcPr>
+          <w:p>
+            <w:pPr>
+              <w:spacing w:line="240" w:lineRule="auto"/>
+              <w:ind w:firstLine="0"/>
+              <w:rPr>
+                <w:rFonts w:eastAsia="Times New Roman" w:cs="Gentium Plus"/>
+                <w:sz w:val="20"/>
+                <w:szCs w:val="20"/>
+              </w:rPr>
+            </w:pPr>
+            <w:r>
+              <w:rPr>
+                <w:rFonts w:eastAsia="Times New Roman" w:cs="Gentium Plus"/>
+                <w:sz w:val="20"/>
+                <w:szCs w:val="20"/>
+              </w:rPr>
+              <w:t>Prospectus revisions</w:t>
+            </w:r>
+          </w:p>
+        </w:tc>
+      </w:tr>
+      <w:tr>
+        <w:tc>
+          <w:tcPr>
+            <w:tcW w:w="2598" w:type="dxa"/>
+            <w:tcBorders>
+              <w:top w:val="single" w:sz="8" w:space="0" w:color="A3A3A3"/>
+              <w:left w:val="single" w:sz="8" w:space="0" w:color="A3A3A3"/>
+              <w:bottom w:val="single" w:sz="8" w:space="0" w:color="A3A3A3"/>
+              <w:right w:val="single" w:sz="8" w:space="0" w:color="A3A3A3"/>
+            </w:tcBorders>
+            <w:tcMar>
+              <w:top w:w="40" w:type="dxa"/>
+              <w:left w:w="60" w:type="dxa"/>
+              <w:bottom w:w="40" w:type="dxa"/>
+              <w:right w:w="60" w:type="dxa"/>
+            </w:tcMar>
+            <w:hideMark/>
+          </w:tcPr>
+          <w:p>
+            <w:pPr>
+              <w:spacing w:line="240" w:lineRule="auto"/>
+              <w:ind w:firstLine="0"/>
+              <w:rPr>
+                <w:rFonts w:eastAsia="Times New Roman" w:cs="Gentium Plus"/>
+                <w:sz w:val="20"/>
+                <w:szCs w:val="20"/>
+              </w:rPr>
+            </w:pPr>
+            <w:r>
+              <w:rPr>
+                <w:rFonts w:eastAsia="Times New Roman" w:cs="Gentium Plus"/>
+                <w:sz w:val="20"/>
+                <w:szCs w:val="20"/>
+              </w:rPr>
+              <w:t>Nov 6 - 17, 2017</w:t>
+            </w:r>
+          </w:p>
+        </w:tc>
+        <w:tc>
+          <w:tcPr>
+            <w:tcW w:w="6101" w:type="dxa"/>
+            <w:tcBorders>
+              <w:top w:val="single" w:sz="8" w:space="0" w:color="A3A3A3"/>
+              <w:left w:val="single" w:sz="8" w:space="0" w:color="A3A3A3"/>
+              <w:bottom w:val="single" w:sz="8" w:space="0" w:color="A3A3A3"/>
+              <w:right w:val="single" w:sz="8" w:space="0" w:color="A3A3A3"/>
+            </w:tcBorders>
+            <w:tcMar>
+              <w:top w:w="40" w:type="dxa"/>
+              <w:left w:w="60" w:type="dxa"/>
+              <w:bottom w:w="40" w:type="dxa"/>
+              <w:right w:w="60" w:type="dxa"/>
+            </w:tcMar>
+            <w:hideMark/>
+          </w:tcPr>
+          <w:p>
+            <w:pPr>
+              <w:spacing w:line="240" w:lineRule="auto"/>
+              <w:ind w:firstLine="0"/>
+              <w:rPr>
+                <w:rFonts w:eastAsia="Times New Roman" w:cs="Gentium Plus"/>
+                <w:sz w:val="20"/>
+                <w:szCs w:val="20"/>
+              </w:rPr>
+            </w:pPr>
+            <w:r>
+              <w:rPr>
+                <w:rFonts w:eastAsia="Times New Roman" w:cs="Gentium Plus"/>
+                <w:sz w:val="20"/>
+                <w:szCs w:val="20"/>
+              </w:rPr>
+              <w:t>Committee reads revised prospectus</w:t>
+            </w:r>
+          </w:p>
+        </w:tc>
+      </w:tr>
+      <w:tr>
+        <w:tc>
+          <w:tcPr>
+            <w:tcW w:w="2598" w:type="dxa"/>
+            <w:tcBorders>
+              <w:top w:val="single" w:sz="8" w:space="0" w:color="A3A3A3"/>
+              <w:left w:val="single" w:sz="8" w:space="0" w:color="A3A3A3"/>
+              <w:bottom w:val="single" w:sz="8" w:space="0" w:color="A3A3A3"/>
+              <w:right w:val="single" w:sz="8" w:space="0" w:color="A3A3A3"/>
+            </w:tcBorders>
+            <w:tcMar>
+              <w:top w:w="40" w:type="dxa"/>
+              <w:left w:w="60" w:type="dxa"/>
+              <w:bottom w:w="40" w:type="dxa"/>
+              <w:right w:w="60" w:type="dxa"/>
+            </w:tcMar>
+            <w:hideMark/>
+          </w:tcPr>
+          <w:p>
+            <w:pPr>
+              <w:spacing w:line="240" w:lineRule="auto"/>
+              <w:ind w:firstLine="0"/>
+              <w:rPr>
+                <w:rFonts w:eastAsia="Times New Roman" w:cs="Gentium Plus"/>
+                <w:sz w:val="20"/>
+                <w:szCs w:val="20"/>
+              </w:rPr>
+            </w:pPr>
+            <w:r>
+              <w:rPr>
+                <w:rFonts w:eastAsia="Times New Roman" w:cs="Gentium Plus"/>
+                <w:sz w:val="20"/>
+                <w:szCs w:val="20"/>
+              </w:rPr>
+              <w:t>Nov 20, 2017</w:t>
+            </w:r>
+          </w:p>
+        </w:tc>
+        <w:tc>
+          <w:tcPr>
+            <w:tcW w:w="6101" w:type="dxa"/>
+            <w:tcBorders>
+              <w:top w:val="single" w:sz="8" w:space="0" w:color="A3A3A3"/>
+              <w:left w:val="single" w:sz="8" w:space="0" w:color="A3A3A3"/>
+              <w:bottom w:val="single" w:sz="8" w:space="0" w:color="A3A3A3"/>
+              <w:right w:val="single" w:sz="8" w:space="0" w:color="A3A3A3"/>
+            </w:tcBorders>
+            <w:tcMar>
+              <w:top w:w="40" w:type="dxa"/>
+              <w:left w:w="60" w:type="dxa"/>
+              <w:bottom w:w="40" w:type="dxa"/>
+              <w:right w:w="60" w:type="dxa"/>
+            </w:tcMar>
+            <w:hideMark/>
+          </w:tcPr>
+          <w:p>
+            <w:pPr>
+              <w:spacing w:line="240" w:lineRule="auto"/>
+              <w:ind w:firstLine="0"/>
+              <w:rPr>
+                <w:rFonts w:eastAsia="Times New Roman" w:cs="Gentium Plus"/>
+                <w:sz w:val="20"/>
+                <w:szCs w:val="20"/>
+              </w:rPr>
+            </w:pPr>
+            <w:r>
+              <w:rPr>
+                <w:rFonts w:eastAsia="Times New Roman" w:cs="Gentium Plus"/>
+                <w:sz w:val="20"/>
+                <w:szCs w:val="20"/>
+              </w:rPr>
+              <w:t>Prospectus defense</w:t>
+            </w:r>
+          </w:p>
+        </w:tc>
+      </w:tr>
+      <w:tr>
+        <w:tc>
+          <w:tcPr>
+            <w:tcW w:w="2598" w:type="dxa"/>
+            <w:tcBorders>
+              <w:top w:val="single" w:sz="8" w:space="0" w:color="A3A3A3"/>
+              <w:left w:val="single" w:sz="8" w:space="0" w:color="A3A3A3"/>
+              <w:bottom w:val="single" w:sz="8" w:space="0" w:color="A3A3A3"/>
+              <w:right w:val="single" w:sz="8" w:space="0" w:color="A3A3A3"/>
+            </w:tcBorders>
+            <w:tcMar>
+              <w:top w:w="40" w:type="dxa"/>
+              <w:left w:w="60" w:type="dxa"/>
+              <w:bottom w:w="40" w:type="dxa"/>
+              <w:right w:w="60" w:type="dxa"/>
+            </w:tcMar>
+            <w:hideMark/>
+          </w:tcPr>
+          <w:p>
+            <w:pPr>
+              <w:spacing w:line="240" w:lineRule="auto"/>
+              <w:ind w:firstLine="0"/>
+              <w:rPr>
+                <w:rFonts w:eastAsia="Times New Roman" w:cs="Gentium Plus"/>
+                <w:sz w:val="20"/>
+                <w:szCs w:val="20"/>
+              </w:rPr>
+            </w:pPr>
+            <w:r>
+              <w:rPr>
+                <w:rFonts w:eastAsia="Times New Roman" w:cs="Gentium Plus"/>
+                <w:sz w:val="20"/>
+                <w:szCs w:val="20"/>
+              </w:rPr>
+              <w:t>Nov 21 - 24, 2017</w:t>
+            </w:r>
+          </w:p>
+        </w:tc>
+        <w:tc>
+          <w:tcPr>
+            <w:tcW w:w="6101" w:type="dxa"/>
+            <w:tcBorders>
+              <w:top w:val="single" w:sz="8" w:space="0" w:color="A3A3A3"/>
+              <w:left w:val="single" w:sz="8" w:space="0" w:color="A3A3A3"/>
+              <w:bottom w:val="single" w:sz="8" w:space="0" w:color="A3A3A3"/>
+              <w:right w:val="single" w:sz="8" w:space="0" w:color="A3A3A3"/>
+            </w:tcBorders>
+            <w:tcMar>
+              <w:top w:w="40" w:type="dxa"/>
+              <w:left w:w="60" w:type="dxa"/>
+              <w:bottom w:w="40" w:type="dxa"/>
+              <w:right w:w="60" w:type="dxa"/>
+            </w:tcMar>
+            <w:hideMark/>
+          </w:tcPr>
+          <w:p>
+            <w:pPr>
+              <w:spacing w:line="240" w:lineRule="auto"/>
+              <w:ind w:firstLine="0"/>
+              <w:rPr>
+                <w:rFonts w:eastAsia="Times New Roman" w:cs="Gentium Plus"/>
+                <w:sz w:val="20"/>
+                <w:szCs w:val="20"/>
+              </w:rPr>
+            </w:pPr>
+            <w:r>
+              <w:rPr>
+                <w:rFonts w:eastAsia="Times New Roman" w:cs="Gentium Plus"/>
+                <w:sz w:val="20"/>
+                <w:szCs w:val="20"/>
+              </w:rPr>
+              <w:t>Thanksgiving</w:t>
+            </w:r>
+          </w:p>
+        </w:tc>
+      </w:tr>
+      <w:tr>
+        <w:tc>
+          <w:tcPr>
+            <w:tcW w:w="2598" w:type="dxa"/>
+            <w:tcBorders>
+              <w:top w:val="single" w:sz="8" w:space="0" w:color="A3A3A3"/>
+              <w:left w:val="single" w:sz="8" w:space="0" w:color="A3A3A3"/>
+              <w:bottom w:val="single" w:sz="8" w:space="0" w:color="A3A3A3"/>
+              <w:right w:val="single" w:sz="8" w:space="0" w:color="A3A3A3"/>
+            </w:tcBorders>
+            <w:tcMar>
+              <w:top w:w="40" w:type="dxa"/>
+              <w:left w:w="60" w:type="dxa"/>
+              <w:bottom w:w="40" w:type="dxa"/>
+              <w:right w:w="60" w:type="dxa"/>
+            </w:tcMar>
+            <w:hideMark/>
+          </w:tcPr>
+          <w:p>
+            <w:pPr>
+              <w:spacing w:line="240" w:lineRule="auto"/>
+              <w:ind w:firstLine="0"/>
+              <w:rPr>
+                <w:rFonts w:eastAsia="Times New Roman" w:cs="Gentium Plus"/>
+                <w:sz w:val="20"/>
+                <w:szCs w:val="20"/>
+              </w:rPr>
+            </w:pPr>
+            <w:r>
+              <w:rPr>
+                <w:rFonts w:eastAsia="Times New Roman" w:cs="Gentium Plus"/>
+                <w:sz w:val="20"/>
+                <w:szCs w:val="20"/>
+              </w:rPr>
+              <w:t>Nov 27 - Dec 1, 2017</w:t>
+            </w:r>
+          </w:p>
+        </w:tc>
+        <w:tc>
+          <w:tcPr>
+            <w:tcW w:w="6101" w:type="dxa"/>
+            <w:tcBorders>
+              <w:top w:val="single" w:sz="8" w:space="0" w:color="A3A3A3"/>
+              <w:left w:val="single" w:sz="8" w:space="0" w:color="A3A3A3"/>
+              <w:bottom w:val="single" w:sz="8" w:space="0" w:color="A3A3A3"/>
+              <w:right w:val="single" w:sz="8" w:space="0" w:color="A3A3A3"/>
+            </w:tcBorders>
+            <w:tcMar>
+              <w:top w:w="40" w:type="dxa"/>
+              <w:left w:w="60" w:type="dxa"/>
+              <w:bottom w:w="40" w:type="dxa"/>
+              <w:right w:w="60" w:type="dxa"/>
+            </w:tcMar>
+            <w:hideMark/>
+          </w:tcPr>
+          <w:p>
+            <w:pPr>
+              <w:spacing w:line="240" w:lineRule="auto"/>
+              <w:ind w:firstLine="0"/>
+              <w:rPr>
+                <w:rFonts w:eastAsia="Times New Roman" w:cs="Gentium Plus"/>
+                <w:sz w:val="20"/>
+                <w:szCs w:val="20"/>
+              </w:rPr>
+            </w:pPr>
+            <w:r>
+              <w:rPr>
+                <w:rFonts w:eastAsia="Times New Roman" w:cs="Gentium Plus"/>
+                <w:sz w:val="20"/>
+                <w:szCs w:val="20"/>
+              </w:rPr>
+              <w:t>Chapters 1 &amp; 2: Literature Review (1 week)</w:t>
+            </w:r>
+          </w:p>
+        </w:tc>
+      </w:tr>
+      <w:tr>
+        <w:tc>
+          <w:tcPr>
+            <w:tcW w:w="2598" w:type="dxa"/>
+            <w:tcBorders>
+              <w:top w:val="single" w:sz="8" w:space="0" w:color="A3A3A3"/>
+              <w:left w:val="single" w:sz="8" w:space="0" w:color="A3A3A3"/>
+              <w:bottom w:val="single" w:sz="8" w:space="0" w:color="A3A3A3"/>
+              <w:right w:val="single" w:sz="8" w:space="0" w:color="A3A3A3"/>
+            </w:tcBorders>
+            <w:tcMar>
+              <w:top w:w="40" w:type="dxa"/>
+              <w:left w:w="60" w:type="dxa"/>
+              <w:bottom w:w="40" w:type="dxa"/>
+              <w:right w:w="60" w:type="dxa"/>
+            </w:tcMar>
+            <w:hideMark/>
+          </w:tcPr>
+          <w:p>
+            <w:pPr>
+              <w:spacing w:line="240" w:lineRule="auto"/>
+              <w:ind w:firstLine="0"/>
+              <w:rPr>
+                <w:rFonts w:eastAsia="Times New Roman" w:cs="Gentium Plus"/>
+                <w:sz w:val="20"/>
+                <w:szCs w:val="20"/>
+              </w:rPr>
+            </w:pPr>
+            <w:r>
+              <w:rPr>
+                <w:rFonts w:eastAsia="Times New Roman" w:cs="Gentium Plus"/>
+                <w:sz w:val="20"/>
+                <w:szCs w:val="20"/>
+              </w:rPr>
+              <w:t>Dec 4 - 8, 2017</w:t>
+            </w:r>
+          </w:p>
+        </w:tc>
+        <w:tc>
+          <w:tcPr>
+            <w:tcW w:w="6101" w:type="dxa"/>
+            <w:tcBorders>
+              <w:top w:val="single" w:sz="8" w:space="0" w:color="A3A3A3"/>
+              <w:left w:val="single" w:sz="8" w:space="0" w:color="A3A3A3"/>
+              <w:bottom w:val="single" w:sz="8" w:space="0" w:color="A3A3A3"/>
+              <w:right w:val="single" w:sz="8" w:space="0" w:color="A3A3A3"/>
+            </w:tcBorders>
+            <w:tcMar>
+              <w:top w:w="40" w:type="dxa"/>
+              <w:left w:w="60" w:type="dxa"/>
+              <w:bottom w:w="40" w:type="dxa"/>
+              <w:right w:w="60" w:type="dxa"/>
+            </w:tcMar>
+            <w:hideMark/>
+          </w:tcPr>
+          <w:p>
+            <w:pPr>
+              <w:spacing w:line="240" w:lineRule="auto"/>
+              <w:ind w:firstLine="0"/>
+              <w:rPr>
+                <w:rFonts w:eastAsia="Times New Roman" w:cs="Gentium Plus"/>
+                <w:sz w:val="20"/>
+                <w:szCs w:val="20"/>
+              </w:rPr>
+            </w:pPr>
+            <w:r>
+              <w:rPr>
+                <w:rFonts w:eastAsia="Times New Roman" w:cs="Gentium Plus"/>
+                <w:sz w:val="20"/>
+                <w:szCs w:val="20"/>
+              </w:rPr>
+              <w:t>Chapter 3: A typology of lexical flexibility (1 week)</w:t>
+            </w:r>
+          </w:p>
+        </w:tc>
+      </w:tr>
+      <w:tr>
+        <w:tc>
+          <w:tcPr>
+            <w:tcW w:w="2598" w:type="dxa"/>
+            <w:tcBorders>
+              <w:top w:val="single" w:sz="8" w:space="0" w:color="A3A3A3"/>
+              <w:left w:val="single" w:sz="8" w:space="0" w:color="A3A3A3"/>
+              <w:bottom w:val="single" w:sz="8" w:space="0" w:color="A3A3A3"/>
+              <w:right w:val="single" w:sz="8" w:space="0" w:color="A3A3A3"/>
+            </w:tcBorders>
+            <w:tcMar>
+              <w:top w:w="40" w:type="dxa"/>
+              <w:left w:w="60" w:type="dxa"/>
+              <w:bottom w:w="40" w:type="dxa"/>
+              <w:right w:w="60" w:type="dxa"/>
+            </w:tcMar>
+            <w:hideMark/>
+          </w:tcPr>
+          <w:p>
+            <w:pPr>
+              <w:spacing w:line="240" w:lineRule="auto"/>
+              <w:ind w:firstLine="0"/>
+              <w:rPr>
+                <w:rFonts w:eastAsia="Times New Roman" w:cs="Gentium Plus"/>
+                <w:sz w:val="20"/>
+                <w:szCs w:val="20"/>
+              </w:rPr>
+            </w:pPr>
+            <w:r>
+              <w:rPr>
+                <w:rFonts w:eastAsia="Times New Roman" w:cs="Gentium Plus"/>
+                <w:sz w:val="20"/>
+                <w:szCs w:val="20"/>
+              </w:rPr>
+              <w:t>Dec 11 - 18, 2017</w:t>
+            </w:r>
+          </w:p>
+        </w:tc>
+        <w:tc>
+          <w:tcPr>
+            <w:tcW w:w="6101" w:type="dxa"/>
+            <w:tcBorders>
+              <w:top w:val="single" w:sz="8" w:space="0" w:color="A3A3A3"/>
+              <w:left w:val="single" w:sz="8" w:space="0" w:color="A3A3A3"/>
+              <w:bottom w:val="single" w:sz="8" w:space="0" w:color="A3A3A3"/>
+              <w:right w:val="single" w:sz="8" w:space="0" w:color="A3A3A3"/>
+            </w:tcBorders>
+            <w:tcMar>
+              <w:top w:w="40" w:type="dxa"/>
+              <w:left w:w="60" w:type="dxa"/>
+              <w:bottom w:w="40" w:type="dxa"/>
+              <w:right w:w="60" w:type="dxa"/>
+            </w:tcMar>
+            <w:hideMark/>
+          </w:tcPr>
+          <w:p>
+            <w:pPr>
+              <w:spacing w:line="240" w:lineRule="auto"/>
+              <w:ind w:firstLine="0"/>
+              <w:rPr>
+                <w:rFonts w:eastAsia="Times New Roman" w:cs="Gentium Plus"/>
+                <w:sz w:val="20"/>
+                <w:szCs w:val="20"/>
+              </w:rPr>
+            </w:pPr>
+            <w:r>
+              <w:rPr>
+                <w:rFonts w:eastAsia="Times New Roman" w:cs="Gentium Plus"/>
+                <w:sz w:val="20"/>
+                <w:szCs w:val="20"/>
+              </w:rPr>
+              <w:t>Chapter 4: Lexical flexibility across languages (1 of 3 weeks)</w:t>
+            </w:r>
+          </w:p>
+        </w:tc>
+      </w:tr>
+      <w:tr>
+        <w:tc>
+          <w:tcPr>
+            <w:tcW w:w="2598" w:type="dxa"/>
+            <w:tcBorders>
+              <w:top w:val="single" w:sz="8" w:space="0" w:color="A3A3A3"/>
+              <w:left w:val="single" w:sz="8" w:space="0" w:color="A3A3A3"/>
+              <w:bottom w:val="single" w:sz="8" w:space="0" w:color="A3A3A3"/>
+              <w:right w:val="single" w:sz="8" w:space="0" w:color="A3A3A3"/>
+            </w:tcBorders>
+            <w:tcMar>
+              <w:top w:w="40" w:type="dxa"/>
+              <w:left w:w="60" w:type="dxa"/>
+              <w:bottom w:w="40" w:type="dxa"/>
+              <w:right w:w="60" w:type="dxa"/>
+            </w:tcMar>
+            <w:hideMark/>
+          </w:tcPr>
+          <w:p>
+            <w:pPr>
+              <w:spacing w:line="240" w:lineRule="auto"/>
+              <w:ind w:firstLine="0"/>
+              <w:rPr>
+                <w:rFonts w:eastAsia="Times New Roman" w:cs="Gentium Plus"/>
+                <w:sz w:val="20"/>
+                <w:szCs w:val="20"/>
+              </w:rPr>
+            </w:pPr>
+            <w:r>
+              <w:rPr>
+                <w:rFonts w:eastAsia="Times New Roman" w:cs="Gentium Plus"/>
+                <w:sz w:val="20"/>
+                <w:szCs w:val="20"/>
+              </w:rPr>
+              <w:t xml:space="preserve">Dec 18 - 25, 2017 </w:t>
+            </w:r>
+          </w:p>
+        </w:tc>
+        <w:tc>
+          <w:tcPr>
+            <w:tcW w:w="6101" w:type="dxa"/>
+            <w:tcBorders>
+              <w:top w:val="single" w:sz="8" w:space="0" w:color="A3A3A3"/>
+              <w:left w:val="single" w:sz="8" w:space="0" w:color="A3A3A3"/>
+              <w:bottom w:val="single" w:sz="8" w:space="0" w:color="A3A3A3"/>
+              <w:right w:val="single" w:sz="8" w:space="0" w:color="A3A3A3"/>
+            </w:tcBorders>
+            <w:tcMar>
+              <w:top w:w="40" w:type="dxa"/>
+              <w:left w:w="60" w:type="dxa"/>
+              <w:bottom w:w="40" w:type="dxa"/>
+              <w:right w:w="60" w:type="dxa"/>
+            </w:tcMar>
+            <w:hideMark/>
+          </w:tcPr>
+          <w:p>
+            <w:pPr>
+              <w:spacing w:line="240" w:lineRule="auto"/>
+              <w:ind w:firstLine="0"/>
+              <w:rPr>
+                <w:rFonts w:eastAsia="Times New Roman" w:cs="Gentium Plus"/>
+                <w:sz w:val="20"/>
+                <w:szCs w:val="20"/>
+              </w:rPr>
+            </w:pPr>
+            <w:r>
+              <w:rPr>
+                <w:rFonts w:eastAsia="Times New Roman" w:cs="Gentium Plus"/>
+                <w:sz w:val="20"/>
+                <w:szCs w:val="20"/>
+              </w:rPr>
+              <w:t>Christmas</w:t>
+            </w:r>
+          </w:p>
+        </w:tc>
+      </w:tr>
+      <w:tr>
+        <w:tc>
+          <w:tcPr>
+            <w:tcW w:w="2598" w:type="dxa"/>
+            <w:tcBorders>
+              <w:top w:val="single" w:sz="8" w:space="0" w:color="A3A3A3"/>
+              <w:left w:val="single" w:sz="8" w:space="0" w:color="A3A3A3"/>
+              <w:bottom w:val="single" w:sz="8" w:space="0" w:color="A3A3A3"/>
+              <w:right w:val="single" w:sz="8" w:space="0" w:color="A3A3A3"/>
+            </w:tcBorders>
+            <w:tcMar>
+              <w:top w:w="40" w:type="dxa"/>
+              <w:left w:w="60" w:type="dxa"/>
+              <w:bottom w:w="40" w:type="dxa"/>
+              <w:right w:w="60" w:type="dxa"/>
+            </w:tcMar>
+            <w:hideMark/>
+          </w:tcPr>
+          <w:p>
+            <w:pPr>
+              <w:spacing w:line="240" w:lineRule="auto"/>
+              <w:ind w:firstLine="0"/>
+              <w:rPr>
+                <w:rFonts w:eastAsia="Times New Roman" w:cs="Gentium Plus"/>
+                <w:sz w:val="20"/>
+                <w:szCs w:val="20"/>
+              </w:rPr>
+            </w:pPr>
+            <w:r>
+              <w:rPr>
+                <w:rFonts w:eastAsia="Times New Roman" w:cs="Gentium Plus"/>
+                <w:sz w:val="20"/>
+                <w:szCs w:val="20"/>
+              </w:rPr>
+              <w:t>Dec 26 - 29, 2017</w:t>
+            </w:r>
+          </w:p>
+        </w:tc>
+        <w:tc>
+          <w:tcPr>
+            <w:tcW w:w="6101" w:type="dxa"/>
+            <w:tcBorders>
+              <w:top w:val="single" w:sz="8" w:space="0" w:color="A3A3A3"/>
+              <w:left w:val="single" w:sz="8" w:space="0" w:color="A3A3A3"/>
+              <w:bottom w:val="single" w:sz="8" w:space="0" w:color="A3A3A3"/>
+              <w:right w:val="single" w:sz="8" w:space="0" w:color="A3A3A3"/>
+            </w:tcBorders>
+            <w:tcMar>
+              <w:top w:w="40" w:type="dxa"/>
+              <w:left w:w="60" w:type="dxa"/>
+              <w:bottom w:w="40" w:type="dxa"/>
+              <w:right w:w="60" w:type="dxa"/>
+            </w:tcMar>
+            <w:hideMark/>
+          </w:tcPr>
+          <w:p>
+            <w:pPr>
+              <w:spacing w:line="240" w:lineRule="auto"/>
+              <w:ind w:firstLine="0"/>
+              <w:rPr>
+                <w:rFonts w:eastAsia="Times New Roman" w:cs="Gentium Plus"/>
+                <w:sz w:val="20"/>
+                <w:szCs w:val="20"/>
+              </w:rPr>
+            </w:pPr>
+            <w:r>
+              <w:rPr>
+                <w:rFonts w:eastAsia="Times New Roman" w:cs="Gentium Plus"/>
+                <w:sz w:val="20"/>
+                <w:szCs w:val="20"/>
+              </w:rPr>
+              <w:t>Chapter 4: Lexical flexibility across languages (2 of 3 weeks)</w:t>
+            </w:r>
+          </w:p>
+        </w:tc>
+      </w:tr>
+      <w:tr>
+        <w:tc>
+          <w:tcPr>
+            <w:tcW w:w="2598" w:type="dxa"/>
+            <w:tcBorders>
+              <w:top w:val="single" w:sz="8" w:space="0" w:color="A3A3A3"/>
+              <w:left w:val="single" w:sz="8" w:space="0" w:color="A3A3A3"/>
+              <w:bottom w:val="single" w:sz="8" w:space="0" w:color="A3A3A3"/>
+              <w:right w:val="single" w:sz="8" w:space="0" w:color="A3A3A3"/>
+            </w:tcBorders>
+            <w:tcMar>
+              <w:top w:w="40" w:type="dxa"/>
+              <w:left w:w="60" w:type="dxa"/>
+              <w:bottom w:w="40" w:type="dxa"/>
+              <w:right w:w="60" w:type="dxa"/>
+            </w:tcMar>
+            <w:hideMark/>
+          </w:tcPr>
+          <w:p>
+            <w:pPr>
+              <w:spacing w:line="240" w:lineRule="auto"/>
+              <w:ind w:firstLine="0"/>
+              <w:rPr>
+                <w:rFonts w:eastAsia="Times New Roman" w:cs="Gentium Plus"/>
+                <w:sz w:val="20"/>
+                <w:szCs w:val="20"/>
+              </w:rPr>
+            </w:pPr>
+            <w:r>
+              <w:rPr>
+                <w:rFonts w:eastAsia="Times New Roman" w:cs="Gentium Plus"/>
+                <w:sz w:val="20"/>
+                <w:szCs w:val="20"/>
+              </w:rPr>
+              <w:t>Jan 1 - 5, 2018</w:t>
+            </w:r>
+          </w:p>
+        </w:tc>
+        <w:tc>
+          <w:tcPr>
+            <w:tcW w:w="6101" w:type="dxa"/>
+            <w:tcBorders>
+              <w:top w:val="single" w:sz="8" w:space="0" w:color="A3A3A3"/>
+              <w:left w:val="single" w:sz="8" w:space="0" w:color="A3A3A3"/>
+              <w:bottom w:val="single" w:sz="8" w:space="0" w:color="A3A3A3"/>
+              <w:right w:val="single" w:sz="8" w:space="0" w:color="A3A3A3"/>
+            </w:tcBorders>
+            <w:tcMar>
+              <w:top w:w="40" w:type="dxa"/>
+              <w:left w:w="60" w:type="dxa"/>
+              <w:bottom w:w="40" w:type="dxa"/>
+              <w:right w:w="60" w:type="dxa"/>
+            </w:tcMar>
+            <w:hideMark/>
+          </w:tcPr>
+          <w:p>
+            <w:pPr>
+              <w:spacing w:line="240" w:lineRule="auto"/>
+              <w:ind w:firstLine="0"/>
+              <w:rPr>
+                <w:rFonts w:eastAsia="Times New Roman" w:cs="Gentium Plus"/>
+                <w:sz w:val="20"/>
+                <w:szCs w:val="20"/>
+              </w:rPr>
+            </w:pPr>
+            <w:r>
+              <w:rPr>
+                <w:rFonts w:eastAsia="Times New Roman" w:cs="Gentium Plus"/>
+                <w:sz w:val="20"/>
+                <w:szCs w:val="20"/>
+              </w:rPr>
+              <w:t>LSA</w:t>
+            </w:r>
+          </w:p>
+        </w:tc>
+      </w:tr>
+      <w:tr>
+        <w:tc>
+          <w:tcPr>
+            <w:tcW w:w="2598" w:type="dxa"/>
+            <w:tcBorders>
+              <w:top w:val="single" w:sz="8" w:space="0" w:color="A3A3A3"/>
+              <w:left w:val="single" w:sz="8" w:space="0" w:color="A3A3A3"/>
+              <w:bottom w:val="single" w:sz="8" w:space="0" w:color="A3A3A3"/>
+              <w:right w:val="single" w:sz="8" w:space="0" w:color="A3A3A3"/>
+            </w:tcBorders>
+            <w:tcMar>
+              <w:top w:w="40" w:type="dxa"/>
+              <w:left w:w="60" w:type="dxa"/>
+              <w:bottom w:w="40" w:type="dxa"/>
+              <w:right w:w="60" w:type="dxa"/>
+            </w:tcMar>
+            <w:hideMark/>
+          </w:tcPr>
+          <w:p>
+            <w:pPr>
+              <w:spacing w:line="240" w:lineRule="auto"/>
+              <w:ind w:firstLine="0"/>
+              <w:rPr>
+                <w:rFonts w:eastAsia="Times New Roman" w:cs="Gentium Plus"/>
+                <w:sz w:val="20"/>
+                <w:szCs w:val="20"/>
+              </w:rPr>
+            </w:pPr>
+            <w:r>
+              <w:rPr>
+                <w:rFonts w:eastAsia="Times New Roman" w:cs="Gentium Plus"/>
+                <w:sz w:val="20"/>
+                <w:szCs w:val="20"/>
+              </w:rPr>
+              <w:t>Jan 8 - 12, 2018</w:t>
+            </w:r>
+          </w:p>
+        </w:tc>
+        <w:tc>
+          <w:tcPr>
+            <w:tcW w:w="6101" w:type="dxa"/>
+            <w:tcBorders>
+              <w:top w:val="single" w:sz="8" w:space="0" w:color="A3A3A3"/>
+              <w:left w:val="single" w:sz="8" w:space="0" w:color="A3A3A3"/>
+              <w:bottom w:val="single" w:sz="8" w:space="0" w:color="A3A3A3"/>
+              <w:right w:val="single" w:sz="8" w:space="0" w:color="A3A3A3"/>
+            </w:tcBorders>
+            <w:tcMar>
+              <w:top w:w="40" w:type="dxa"/>
+              <w:left w:w="60" w:type="dxa"/>
+              <w:bottom w:w="40" w:type="dxa"/>
+              <w:right w:w="60" w:type="dxa"/>
+            </w:tcMar>
+            <w:hideMark/>
+          </w:tcPr>
+          <w:p>
+            <w:pPr>
+              <w:spacing w:line="240" w:lineRule="auto"/>
+              <w:ind w:firstLine="0"/>
+              <w:rPr>
+                <w:rFonts w:eastAsia="Times New Roman" w:cs="Gentium Plus"/>
+                <w:sz w:val="20"/>
+                <w:szCs w:val="20"/>
+              </w:rPr>
+            </w:pPr>
+            <w:r>
+              <w:rPr>
+                <w:rFonts w:eastAsia="Times New Roman" w:cs="Gentium Plus"/>
+                <w:sz w:val="20"/>
+                <w:szCs w:val="20"/>
+              </w:rPr>
+              <w:t>Chapter 4: Lexical flexibility across languages (3 of 3 weeks)</w:t>
+            </w:r>
+          </w:p>
+        </w:tc>
+      </w:tr>
+      <w:tr>
+        <w:tc>
+          <w:tcPr>
+            <w:tcW w:w="2598" w:type="dxa"/>
+            <w:tcBorders>
+              <w:top w:val="single" w:sz="8" w:space="0" w:color="A3A3A3"/>
+              <w:left w:val="single" w:sz="8" w:space="0" w:color="A3A3A3"/>
+              <w:bottom w:val="single" w:sz="8" w:space="0" w:color="A3A3A3"/>
+              <w:right w:val="single" w:sz="8" w:space="0" w:color="A3A3A3"/>
+            </w:tcBorders>
+            <w:tcMar>
+              <w:top w:w="40" w:type="dxa"/>
+              <w:left w:w="60" w:type="dxa"/>
+              <w:bottom w:w="40" w:type="dxa"/>
+              <w:right w:w="60" w:type="dxa"/>
+            </w:tcMar>
+            <w:hideMark/>
+          </w:tcPr>
+          <w:p>
+            <w:pPr>
+              <w:spacing w:line="240" w:lineRule="auto"/>
+              <w:ind w:firstLine="0"/>
+              <w:rPr>
+                <w:rFonts w:eastAsia="Times New Roman" w:cs="Gentium Plus"/>
+                <w:sz w:val="20"/>
+                <w:szCs w:val="20"/>
+              </w:rPr>
+            </w:pPr>
+            <w:r>
+              <w:rPr>
+                <w:rFonts w:eastAsia="Times New Roman" w:cs="Gentium Plus"/>
+                <w:sz w:val="20"/>
+                <w:szCs w:val="20"/>
+              </w:rPr>
+              <w:t>Jan 15 - Feb 2, 2018</w:t>
+            </w:r>
+          </w:p>
+        </w:tc>
+        <w:tc>
+          <w:tcPr>
+            <w:tcW w:w="6101" w:type="dxa"/>
+            <w:tcBorders>
+              <w:top w:val="single" w:sz="8" w:space="0" w:color="A3A3A3"/>
+              <w:left w:val="single" w:sz="8" w:space="0" w:color="A3A3A3"/>
+              <w:bottom w:val="single" w:sz="8" w:space="0" w:color="A3A3A3"/>
+              <w:right w:val="single" w:sz="8" w:space="0" w:color="A3A3A3"/>
+            </w:tcBorders>
+            <w:tcMar>
+              <w:top w:w="40" w:type="dxa"/>
+              <w:left w:w="60" w:type="dxa"/>
+              <w:bottom w:w="40" w:type="dxa"/>
+              <w:right w:w="60" w:type="dxa"/>
+            </w:tcMar>
+            <w:hideMark/>
+          </w:tcPr>
+          <w:p>
+            <w:pPr>
+              <w:spacing w:line="240" w:lineRule="auto"/>
+              <w:ind w:firstLine="0"/>
+              <w:rPr>
+                <w:rFonts w:eastAsia="Times New Roman" w:cs="Gentium Plus"/>
+                <w:sz w:val="20"/>
+                <w:szCs w:val="20"/>
+              </w:rPr>
+            </w:pPr>
+            <w:r>
+              <w:rPr>
+                <w:rFonts w:eastAsia="Times New Roman" w:cs="Gentium Plus"/>
+                <w:sz w:val="20"/>
+                <w:szCs w:val="20"/>
+              </w:rPr>
+              <w:t>Chapter 5: Lexical flexibility at the stem level (3 weeks)</w:t>
+            </w:r>
+          </w:p>
+        </w:tc>
+      </w:tr>
+      <w:tr>
+        <w:tc>
+          <w:tcPr>
+            <w:tcW w:w="2598" w:type="dxa"/>
+            <w:tcBorders>
+              <w:top w:val="single" w:sz="8" w:space="0" w:color="A3A3A3"/>
+              <w:left w:val="single" w:sz="8" w:space="0" w:color="A3A3A3"/>
+              <w:bottom w:val="single" w:sz="8" w:space="0" w:color="A3A3A3"/>
+              <w:right w:val="single" w:sz="8" w:space="0" w:color="A3A3A3"/>
+            </w:tcBorders>
+            <w:tcMar>
+              <w:top w:w="40" w:type="dxa"/>
+              <w:left w:w="60" w:type="dxa"/>
+              <w:bottom w:w="40" w:type="dxa"/>
+              <w:right w:w="60" w:type="dxa"/>
+            </w:tcMar>
+            <w:hideMark/>
+          </w:tcPr>
+          <w:p>
+            <w:pPr>
+              <w:spacing w:line="240" w:lineRule="auto"/>
+              <w:ind w:firstLine="0"/>
+              <w:rPr>
+                <w:rFonts w:eastAsia="Times New Roman" w:cs="Gentium Plus"/>
+                <w:sz w:val="20"/>
+                <w:szCs w:val="20"/>
+              </w:rPr>
+            </w:pPr>
+            <w:r>
+              <w:rPr>
+                <w:rFonts w:eastAsia="Times New Roman" w:cs="Gentium Plus"/>
+                <w:sz w:val="20"/>
+                <w:szCs w:val="20"/>
+              </w:rPr>
+              <w:t>Feb 5 - 23, 2018</w:t>
+            </w:r>
+          </w:p>
+        </w:tc>
+        <w:tc>
+          <w:tcPr>
+            <w:tcW w:w="6101" w:type="dxa"/>
+            <w:tcBorders>
+              <w:top w:val="single" w:sz="8" w:space="0" w:color="A3A3A3"/>
+              <w:left w:val="single" w:sz="8" w:space="0" w:color="A3A3A3"/>
+              <w:bottom w:val="single" w:sz="8" w:space="0" w:color="A3A3A3"/>
+              <w:right w:val="single" w:sz="8" w:space="0" w:color="A3A3A3"/>
+            </w:tcBorders>
+            <w:tcMar>
+              <w:top w:w="40" w:type="dxa"/>
+              <w:left w:w="60" w:type="dxa"/>
+              <w:bottom w:w="40" w:type="dxa"/>
+              <w:right w:w="60" w:type="dxa"/>
+            </w:tcMar>
+            <w:hideMark/>
+          </w:tcPr>
+          <w:p>
+            <w:pPr>
+              <w:spacing w:line="240" w:lineRule="auto"/>
+              <w:ind w:firstLine="0"/>
+              <w:rPr>
+                <w:rFonts w:eastAsia="Times New Roman" w:cs="Gentium Plus"/>
+                <w:sz w:val="20"/>
+                <w:szCs w:val="20"/>
+              </w:rPr>
+            </w:pPr>
+            <w:r>
+              <w:rPr>
+                <w:rFonts w:eastAsia="Times New Roman" w:cs="Gentium Plus"/>
+                <w:sz w:val="20"/>
+                <w:szCs w:val="20"/>
+              </w:rPr>
+              <w:t>Chapter 6: Lexical flexibility at the word level (3 weeks)</w:t>
+            </w:r>
+          </w:p>
+        </w:tc>
+      </w:tr>
+      <w:tr>
+        <w:tc>
+          <w:tcPr>
+            <w:tcW w:w="2598" w:type="dxa"/>
+            <w:tcBorders>
+              <w:top w:val="single" w:sz="8" w:space="0" w:color="A3A3A3"/>
+              <w:left w:val="single" w:sz="8" w:space="0" w:color="A3A3A3"/>
+              <w:bottom w:val="single" w:sz="8" w:space="0" w:color="A3A3A3"/>
+              <w:right w:val="single" w:sz="8" w:space="0" w:color="A3A3A3"/>
+            </w:tcBorders>
+            <w:tcMar>
+              <w:top w:w="40" w:type="dxa"/>
+              <w:left w:w="60" w:type="dxa"/>
+              <w:bottom w:w="40" w:type="dxa"/>
+              <w:right w:w="60" w:type="dxa"/>
+            </w:tcMar>
+            <w:hideMark/>
+          </w:tcPr>
+          <w:p>
+            <w:pPr>
+              <w:spacing w:line="240" w:lineRule="auto"/>
+              <w:ind w:firstLine="0"/>
+              <w:rPr>
+                <w:rFonts w:eastAsia="Times New Roman" w:cs="Gentium Plus"/>
+                <w:sz w:val="20"/>
+                <w:szCs w:val="20"/>
+              </w:rPr>
+            </w:pPr>
+            <w:r>
+              <w:rPr>
+                <w:rFonts w:eastAsia="Times New Roman" w:cs="Gentium Plus"/>
+                <w:sz w:val="20"/>
+                <w:szCs w:val="20"/>
+              </w:rPr>
+              <w:t>Feb 26 - March 9, 2018</w:t>
+            </w:r>
+          </w:p>
+        </w:tc>
+        <w:tc>
+          <w:tcPr>
+            <w:tcW w:w="6101" w:type="dxa"/>
+            <w:tcBorders>
+              <w:top w:val="single" w:sz="8" w:space="0" w:color="A3A3A3"/>
+              <w:left w:val="single" w:sz="8" w:space="0" w:color="A3A3A3"/>
+              <w:bottom w:val="single" w:sz="8" w:space="0" w:color="A3A3A3"/>
+              <w:right w:val="single" w:sz="8" w:space="0" w:color="A3A3A3"/>
+            </w:tcBorders>
+            <w:tcMar>
+              <w:top w:w="40" w:type="dxa"/>
+              <w:left w:w="60" w:type="dxa"/>
+              <w:bottom w:w="40" w:type="dxa"/>
+              <w:right w:w="60" w:type="dxa"/>
+            </w:tcMar>
+            <w:hideMark/>
+          </w:tcPr>
+          <w:p>
+            <w:pPr>
+              <w:spacing w:line="240" w:lineRule="auto"/>
+              <w:ind w:firstLine="0"/>
+              <w:rPr>
+                <w:rFonts w:eastAsia="Times New Roman" w:cs="Gentium Plus"/>
+                <w:sz w:val="20"/>
+                <w:szCs w:val="20"/>
+              </w:rPr>
+            </w:pPr>
+            <w:r>
+              <w:rPr>
+                <w:rFonts w:eastAsia="Times New Roman" w:cs="Gentium Plus"/>
+                <w:sz w:val="20"/>
+                <w:szCs w:val="20"/>
+              </w:rPr>
+              <w:t>Chapter 7: Lexical flexibility and word order (2 weeks)</w:t>
+            </w:r>
+          </w:p>
+        </w:tc>
+      </w:tr>
+      <w:tr>
+        <w:tc>
+          <w:tcPr>
+            <w:tcW w:w="2598" w:type="dxa"/>
+            <w:tcBorders>
+              <w:top w:val="single" w:sz="8" w:space="0" w:color="A3A3A3"/>
+              <w:left w:val="single" w:sz="8" w:space="0" w:color="A3A3A3"/>
+              <w:bottom w:val="single" w:sz="8" w:space="0" w:color="A3A3A3"/>
+              <w:right w:val="single" w:sz="8" w:space="0" w:color="A3A3A3"/>
+            </w:tcBorders>
+            <w:tcMar>
+              <w:top w:w="40" w:type="dxa"/>
+              <w:left w:w="60" w:type="dxa"/>
+              <w:bottom w:w="40" w:type="dxa"/>
+              <w:right w:w="60" w:type="dxa"/>
+            </w:tcMar>
+            <w:hideMark/>
+          </w:tcPr>
+          <w:p>
+            <w:pPr>
+              <w:spacing w:line="240" w:lineRule="auto"/>
+              <w:ind w:firstLine="0"/>
+              <w:rPr>
+                <w:rFonts w:eastAsia="Times New Roman" w:cs="Gentium Plus"/>
+                <w:sz w:val="20"/>
+                <w:szCs w:val="20"/>
+              </w:rPr>
+            </w:pPr>
+            <w:r>
+              <w:rPr>
+                <w:rFonts w:eastAsia="Times New Roman" w:cs="Gentium Plus"/>
+                <w:sz w:val="20"/>
+                <w:szCs w:val="20"/>
+              </w:rPr>
+              <w:t>March 12 - 23, 2018</w:t>
+            </w:r>
+          </w:p>
+        </w:tc>
+        <w:tc>
+          <w:tcPr>
+            <w:tcW w:w="6201" w:type="dxa"/>
+            <w:tcBorders>
+              <w:top w:val="single" w:sz="8" w:space="0" w:color="A3A3A3"/>
+              <w:left w:val="single" w:sz="8" w:space="0" w:color="A3A3A3"/>
+              <w:bottom w:val="single" w:sz="8" w:space="0" w:color="A3A3A3"/>
+              <w:right w:val="single" w:sz="8" w:space="0" w:color="A3A3A3"/>
+            </w:tcBorders>
+            <w:tcMar>
+              <w:top w:w="40" w:type="dxa"/>
+              <w:left w:w="60" w:type="dxa"/>
+              <w:bottom w:w="40" w:type="dxa"/>
+              <w:right w:w="60" w:type="dxa"/>
+            </w:tcMar>
+            <w:hideMark/>
+          </w:tcPr>
+          <w:p>
+            <w:pPr>
+              <w:spacing w:line="240" w:lineRule="auto"/>
+              <w:ind w:firstLine="0"/>
+              <w:rPr>
+                <w:rFonts w:eastAsia="Times New Roman" w:cs="Gentium Plus"/>
+                <w:sz w:val="20"/>
+                <w:szCs w:val="20"/>
+              </w:rPr>
+            </w:pPr>
+            <w:r>
+              <w:rPr>
+                <w:rFonts w:eastAsia="Times New Roman" w:cs="Gentium Plus"/>
+                <w:sz w:val="20"/>
+                <w:szCs w:val="20"/>
+              </w:rPr>
+              <w:t>Chapter 8: Lexical flexibility and semantic domains (2 weeks)</w:t>
+            </w:r>
+          </w:p>
+        </w:tc>
+      </w:tr>
+      <w:tr>
+        <w:tc>
+          <w:tcPr>
+            <w:tcW w:w="2625" w:type="dxa"/>
+            <w:tcBorders>
+              <w:top w:val="single" w:sz="8" w:space="0" w:color="A3A3A3"/>
+              <w:left w:val="single" w:sz="8" w:space="0" w:color="A3A3A3"/>
+              <w:bottom w:val="single" w:sz="8" w:space="0" w:color="A3A3A3"/>
+              <w:right w:val="single" w:sz="8" w:space="0" w:color="A3A3A3"/>
+            </w:tcBorders>
+            <w:tcMar>
+              <w:top w:w="40" w:type="dxa"/>
+              <w:left w:w="60" w:type="dxa"/>
+              <w:bottom w:w="40" w:type="dxa"/>
+              <w:right w:w="60" w:type="dxa"/>
+            </w:tcMar>
+            <w:hideMark/>
+          </w:tcPr>
+          <w:p>
+            <w:pPr>
+              <w:spacing w:line="240" w:lineRule="auto"/>
+              <w:ind w:firstLine="0"/>
+              <w:rPr>
+                <w:rFonts w:eastAsia="Times New Roman" w:cs="Gentium Plus"/>
+                <w:sz w:val="20"/>
+                <w:szCs w:val="20"/>
+              </w:rPr>
+            </w:pPr>
+            <w:r>
+              <w:rPr>
+                <w:rFonts w:eastAsia="Times New Roman" w:cs="Gentium Plus"/>
+                <w:sz w:val="20"/>
+                <w:szCs w:val="20"/>
+              </w:rPr>
+              <w:t>March 26 - April 6, 2018</w:t>
+            </w:r>
+          </w:p>
+        </w:tc>
+        <w:tc>
+          <w:tcPr>
+            <w:tcW w:w="6074" w:type="dxa"/>
+            <w:tcBorders>
+              <w:top w:val="single" w:sz="8" w:space="0" w:color="A3A3A3"/>
+              <w:left w:val="single" w:sz="8" w:space="0" w:color="A3A3A3"/>
+              <w:bottom w:val="single" w:sz="8" w:space="0" w:color="A3A3A3"/>
+              <w:right w:val="single" w:sz="8" w:space="0" w:color="A3A3A3"/>
+            </w:tcBorders>
+            <w:tcMar>
+              <w:top w:w="40" w:type="dxa"/>
+              <w:left w:w="60" w:type="dxa"/>
+              <w:bottom w:w="40" w:type="dxa"/>
+              <w:right w:w="60" w:type="dxa"/>
+            </w:tcMar>
+            <w:hideMark/>
+          </w:tcPr>
+          <w:p>
+            <w:pPr>
+              <w:spacing w:line="240" w:lineRule="auto"/>
+              <w:ind w:firstLine="0"/>
+              <w:rPr>
+                <w:rFonts w:eastAsia="Times New Roman" w:cs="Gentium Plus"/>
+                <w:sz w:val="20"/>
+                <w:szCs w:val="20"/>
+              </w:rPr>
+            </w:pPr>
+            <w:r>
+              <w:rPr>
+                <w:rFonts w:eastAsia="Times New Roman" w:cs="Gentium Plus"/>
+                <w:sz w:val="20"/>
+                <w:szCs w:val="20"/>
+              </w:rPr>
+              <w:t>Conclusion &amp; finishing touches (2 weeks)</w:t>
+            </w:r>
+          </w:p>
+        </w:tc>
+      </w:tr>
+      <w:tr>
+        <w:tc>
+          <w:tcPr>
+            <w:tcW w:w="2598" w:type="dxa"/>
+            <w:tcBorders>
+              <w:top w:val="single" w:sz="8" w:space="0" w:color="A3A3A3"/>
+              <w:left w:val="single" w:sz="8" w:space="0" w:color="A3A3A3"/>
+              <w:bottom w:val="single" w:sz="8" w:space="0" w:color="A3A3A3"/>
+              <w:right w:val="single" w:sz="8" w:space="0" w:color="A3A3A3"/>
+            </w:tcBorders>
+            <w:tcMar>
+              <w:top w:w="40" w:type="dxa"/>
+              <w:left w:w="60" w:type="dxa"/>
+              <w:bottom w:w="40" w:type="dxa"/>
+              <w:right w:w="60" w:type="dxa"/>
+            </w:tcMar>
+            <w:hideMark/>
+          </w:tcPr>
+          <w:p>
+            <w:pPr>
+              <w:spacing w:line="240" w:lineRule="auto"/>
+              <w:ind w:firstLine="0"/>
+              <w:rPr>
+                <w:rFonts w:eastAsia="Times New Roman" w:cs="Gentium Plus"/>
+                <w:sz w:val="20"/>
+                <w:szCs w:val="20"/>
+              </w:rPr>
+            </w:pPr>
+            <w:r>
+              <w:rPr>
+                <w:rFonts w:eastAsia="Times New Roman" w:cs="Gentium Plus"/>
+                <w:sz w:val="20"/>
+                <w:szCs w:val="20"/>
+              </w:rPr>
+              <w:t>April 9 - May 4, 2018</w:t>
+            </w:r>
+          </w:p>
+        </w:tc>
+        <w:tc>
+          <w:tcPr>
+            <w:tcW w:w="6101" w:type="dxa"/>
+            <w:tcBorders>
+              <w:top w:val="single" w:sz="8" w:space="0" w:color="A3A3A3"/>
+              <w:left w:val="single" w:sz="8" w:space="0" w:color="A3A3A3"/>
+              <w:bottom w:val="single" w:sz="8" w:space="0" w:color="A3A3A3"/>
+              <w:right w:val="single" w:sz="8" w:space="0" w:color="A3A3A3"/>
+            </w:tcBorders>
+            <w:tcMar>
+              <w:top w:w="40" w:type="dxa"/>
+              <w:left w:w="60" w:type="dxa"/>
+              <w:bottom w:w="40" w:type="dxa"/>
+              <w:right w:w="60" w:type="dxa"/>
+            </w:tcMar>
+            <w:hideMark/>
+          </w:tcPr>
+          <w:p>
+            <w:pPr>
+              <w:spacing w:line="240" w:lineRule="auto"/>
+              <w:ind w:firstLine="0"/>
+              <w:rPr>
+                <w:rFonts w:eastAsia="Times New Roman" w:cs="Gentium Plus"/>
+                <w:sz w:val="20"/>
+                <w:szCs w:val="20"/>
+              </w:rPr>
+            </w:pPr>
+            <w:r>
+              <w:rPr>
+                <w:rFonts w:eastAsia="Times New Roman" w:cs="Gentium Plus"/>
+                <w:sz w:val="20"/>
+                <w:szCs w:val="20"/>
+              </w:rPr>
+              <w:t>Committee reads thesis</w:t>
+            </w:r>
+          </w:p>
+        </w:tc>
+      </w:tr>
+      <w:tr>
+        <w:tc>
+          <w:tcPr>
+            <w:tcW w:w="2598" w:type="dxa"/>
+            <w:tcBorders>
+              <w:top w:val="single" w:sz="8" w:space="0" w:color="A3A3A3"/>
+              <w:left w:val="single" w:sz="8" w:space="0" w:color="A3A3A3"/>
+              <w:bottom w:val="single" w:sz="8" w:space="0" w:color="A3A3A3"/>
+              <w:right w:val="single" w:sz="8" w:space="0" w:color="A3A3A3"/>
+            </w:tcBorders>
+            <w:tcMar>
+              <w:top w:w="40" w:type="dxa"/>
+              <w:left w:w="60" w:type="dxa"/>
+              <w:bottom w:w="40" w:type="dxa"/>
+              <w:right w:w="60" w:type="dxa"/>
+            </w:tcMar>
+            <w:hideMark/>
+          </w:tcPr>
+          <w:p>
+            <w:pPr>
+              <w:spacing w:line="240" w:lineRule="auto"/>
+              <w:ind w:firstLine="0"/>
+              <w:rPr>
+                <w:rFonts w:eastAsia="Times New Roman" w:cs="Gentium Plus"/>
+                <w:sz w:val="20"/>
+                <w:szCs w:val="20"/>
+              </w:rPr>
+            </w:pPr>
+            <w:r>
+              <w:rPr>
+                <w:rFonts w:eastAsia="Times New Roman" w:cs="Gentium Plus"/>
+                <w:sz w:val="20"/>
+                <w:szCs w:val="20"/>
+              </w:rPr>
+              <w:t>May 7 - 18, 2018</w:t>
+            </w:r>
+          </w:p>
+        </w:tc>
+        <w:tc>
+          <w:tcPr>
+            <w:tcW w:w="6101" w:type="dxa"/>
+            <w:tcBorders>
+              <w:top w:val="single" w:sz="8" w:space="0" w:color="A3A3A3"/>
+              <w:left w:val="single" w:sz="8" w:space="0" w:color="A3A3A3"/>
+              <w:bottom w:val="single" w:sz="8" w:space="0" w:color="A3A3A3"/>
+              <w:right w:val="single" w:sz="8" w:space="0" w:color="A3A3A3"/>
+            </w:tcBorders>
+            <w:tcMar>
+              <w:top w:w="40" w:type="dxa"/>
+              <w:left w:w="60" w:type="dxa"/>
+              <w:bottom w:w="40" w:type="dxa"/>
+              <w:right w:w="60" w:type="dxa"/>
+            </w:tcMar>
+            <w:hideMark/>
+          </w:tcPr>
+          <w:p>
+            <w:pPr>
+              <w:spacing w:line="240" w:lineRule="auto"/>
+              <w:ind w:firstLine="0"/>
+              <w:rPr>
+                <w:rFonts w:eastAsia="Times New Roman" w:cs="Gentium Plus"/>
+                <w:sz w:val="20"/>
+                <w:szCs w:val="20"/>
+              </w:rPr>
+            </w:pPr>
+            <w:r>
+              <w:rPr>
+                <w:rFonts w:eastAsia="Times New Roman" w:cs="Gentium Plus"/>
+                <w:sz w:val="20"/>
+                <w:szCs w:val="20"/>
+              </w:rPr>
+              <w:t>Thesis revisions</w:t>
+            </w:r>
+          </w:p>
+        </w:tc>
+      </w:tr>
+      <w:tr>
+        <w:tc>
+          <w:tcPr>
+            <w:tcW w:w="2598" w:type="dxa"/>
+            <w:tcBorders>
+              <w:top w:val="single" w:sz="8" w:space="0" w:color="A3A3A3"/>
+              <w:left w:val="single" w:sz="8" w:space="0" w:color="A3A3A3"/>
+              <w:bottom w:val="single" w:sz="8" w:space="0" w:color="A3A3A3"/>
+              <w:right w:val="single" w:sz="8" w:space="0" w:color="A3A3A3"/>
+            </w:tcBorders>
+            <w:tcMar>
+              <w:top w:w="40" w:type="dxa"/>
+              <w:left w:w="60" w:type="dxa"/>
+              <w:bottom w:w="40" w:type="dxa"/>
+              <w:right w:w="60" w:type="dxa"/>
+            </w:tcMar>
+            <w:hideMark/>
+          </w:tcPr>
+          <w:p>
+            <w:pPr>
+              <w:spacing w:line="240" w:lineRule="auto"/>
+              <w:ind w:firstLine="0"/>
+              <w:rPr>
+                <w:rFonts w:eastAsia="Times New Roman" w:cs="Gentium Plus"/>
+                <w:sz w:val="20"/>
+                <w:szCs w:val="20"/>
+              </w:rPr>
+            </w:pPr>
+            <w:r>
+              <w:rPr>
+                <w:rFonts w:eastAsia="Times New Roman" w:cs="Gentium Plus"/>
+                <w:sz w:val="20"/>
+                <w:szCs w:val="20"/>
+              </w:rPr>
+              <w:t>May 21 - 31, 2018</w:t>
+            </w:r>
+          </w:p>
+        </w:tc>
+        <w:tc>
+          <w:tcPr>
+            <w:tcW w:w="6101" w:type="dxa"/>
+            <w:tcBorders>
+              <w:top w:val="single" w:sz="8" w:space="0" w:color="A3A3A3"/>
+              <w:left w:val="single" w:sz="8" w:space="0" w:color="A3A3A3"/>
+              <w:bottom w:val="single" w:sz="8" w:space="0" w:color="A3A3A3"/>
+              <w:right w:val="single" w:sz="8" w:space="0" w:color="A3A3A3"/>
+            </w:tcBorders>
+            <w:tcMar>
+              <w:top w:w="40" w:type="dxa"/>
+              <w:left w:w="60" w:type="dxa"/>
+              <w:bottom w:w="40" w:type="dxa"/>
+              <w:right w:w="60" w:type="dxa"/>
+            </w:tcMar>
+            <w:hideMark/>
+          </w:tcPr>
+          <w:p>
+            <w:pPr>
+              <w:spacing w:line="240" w:lineRule="auto"/>
+              <w:ind w:firstLine="0"/>
+              <w:rPr>
+                <w:rFonts w:eastAsia="Times New Roman" w:cs="Gentium Plus"/>
+                <w:sz w:val="20"/>
+                <w:szCs w:val="20"/>
+              </w:rPr>
+            </w:pPr>
+            <w:r>
+              <w:rPr>
+                <w:rFonts w:eastAsia="Times New Roman" w:cs="Gentium Plus"/>
+                <w:sz w:val="20"/>
+                <w:szCs w:val="20"/>
+              </w:rPr>
+              <w:t>Committee reads revised thesis</w:t>
+            </w:r>
+          </w:p>
+        </w:tc>
+      </w:tr>
+      <w:tr>
+        <w:tc>
+          <w:tcPr>
+            <w:tcW w:w="2598" w:type="dxa"/>
+            <w:tcBorders>
+              <w:top w:val="single" w:sz="8" w:space="0" w:color="A3A3A3"/>
+              <w:left w:val="single" w:sz="8" w:space="0" w:color="A3A3A3"/>
+              <w:bottom w:val="single" w:sz="8" w:space="0" w:color="A3A3A3"/>
+              <w:right w:val="single" w:sz="8" w:space="0" w:color="A3A3A3"/>
+            </w:tcBorders>
+            <w:tcMar>
+              <w:top w:w="40" w:type="dxa"/>
+              <w:left w:w="60" w:type="dxa"/>
+              <w:bottom w:w="40" w:type="dxa"/>
+              <w:right w:w="60" w:type="dxa"/>
+            </w:tcMar>
+            <w:hideMark/>
+          </w:tcPr>
+          <w:p>
+            <w:pPr>
+              <w:spacing w:line="240" w:lineRule="auto"/>
+              <w:ind w:firstLine="0"/>
+              <w:rPr>
+                <w:rFonts w:eastAsia="Times New Roman" w:cs="Gentium Plus"/>
+                <w:sz w:val="20"/>
+                <w:szCs w:val="20"/>
+              </w:rPr>
+            </w:pPr>
+            <w:r>
+              <w:rPr>
+                <w:rFonts w:eastAsia="Times New Roman" w:cs="Gentium Plus"/>
+                <w:sz w:val="20"/>
+                <w:szCs w:val="20"/>
+              </w:rPr>
+              <w:t>June 1, 2018</w:t>
+            </w:r>
+          </w:p>
+        </w:tc>
+        <w:tc>
+          <w:tcPr>
+            <w:tcW w:w="6101" w:type="dxa"/>
+            <w:tcBorders>
+              <w:top w:val="single" w:sz="8" w:space="0" w:color="A3A3A3"/>
+              <w:left w:val="single" w:sz="8" w:space="0" w:color="A3A3A3"/>
+              <w:bottom w:val="single" w:sz="8" w:space="0" w:color="A3A3A3"/>
+              <w:right w:val="single" w:sz="8" w:space="0" w:color="A3A3A3"/>
+            </w:tcBorders>
+            <w:tcMar>
+              <w:top w:w="40" w:type="dxa"/>
+              <w:left w:w="60" w:type="dxa"/>
+              <w:bottom w:w="40" w:type="dxa"/>
+              <w:right w:w="60" w:type="dxa"/>
+            </w:tcMar>
+            <w:hideMark/>
+          </w:tcPr>
+          <w:p>
+            <w:pPr>
+              <w:spacing w:line="240" w:lineRule="auto"/>
+              <w:ind w:firstLine="0"/>
+              <w:rPr>
+                <w:rFonts w:eastAsia="Times New Roman" w:cs="Gentium Plus"/>
+                <w:sz w:val="20"/>
+                <w:szCs w:val="20"/>
+              </w:rPr>
+            </w:pPr>
+            <w:r>
+              <w:rPr>
+                <w:rFonts w:eastAsia="Times New Roman" w:cs="Gentium Plus"/>
+                <w:sz w:val="20"/>
+                <w:szCs w:val="20"/>
+              </w:rPr>
+              <w:t>Thesis defense</w:t>
+            </w:r>
+          </w:p>
+        </w:tc>
+      </w:tr>
+    </w:tbl>
+    <w:p/>
     <w:sectPr>
       <w:headerReference w:type="default" r:id="rId8"/>
       <w:footerReference w:type="default" r:id="rId9"/>
@@ -878,7 +2602,7 @@
           <w:rPr>
             <w:noProof/>
           </w:rPr>
-          <w:t>6</w:t>
+          <w:t>7</w:t>
         </w:r>
         <w:r>
           <w:rPr>
@@ -2439,6 +4163,21 @@
       <w:rFonts w:ascii="Gentium Plus" w:hAnsi="Gentium Plus"/>
     </w:rPr>
   </w:style>
+  <w:style w:type="paragraph" w:styleId="NormalWeb">
+    <w:name w:val="Normal (Web)"/>
+    <w:basedOn w:val="Normal"/>
+    <w:uiPriority w:val="99"/>
+    <w:semiHidden/>
+    <w:unhideWhenUsed/>
+    <w:rsid w:val="003A3128"/>
+    <w:pPr>
+      <w:spacing w:before="100" w:beforeAutospacing="1" w:after="100" w:afterAutospacing="1" w:line="240" w:lineRule="auto"/>
+      <w:ind w:firstLine="0"/>
+    </w:pPr>
+    <w:rPr>
+      <w:rFonts w:ascii="Times New Roman" w:eastAsia="Times New Roman" w:hAnsi="Times New Roman" w:cs="Times New Roman"/>
+    </w:rPr>
+  </w:style>
 </w:styles>
 </file>
 
@@ -2742,7 +4481,7 @@
 </file>
 
 <file path=customXml/itemProps1.xml><?xml version="1.0" encoding="utf-8"?>
-<ds:datastoreItem xmlns:ds="http://schemas.openxmlformats.org/officeDocument/2006/customXml" ds:itemID="{4BF40D63-7AA0-4926-A5AF-CB9E6BF9C937}">
+<ds:datastoreItem xmlns:ds="http://schemas.openxmlformats.org/officeDocument/2006/customXml" ds:itemID="{6EB328B3-CF75-4CAF-AB75-FA481A9AF6DD}">
   <ds:schemaRefs>
     <ds:schemaRef ds:uri="http://schemas.openxmlformats.org/officeDocument/2006/bibliography"/>
   </ds:schemaRefs>

</xml_diff>

<commit_message>
add prospectus comments from BC
</commit_message>
<xml_diff>
--- a/Prospectus.docx
+++ b/Prospectus.docx
@@ -298,7 +298,15 @@
       </w:r>
       <w:r>
         <w:tab/>
-        <w:t xml:space="preserve">I would never ever ever trust myself to </w:t>
+        <w:t xml:space="preserve">I would never ever </w:t>
+      </w:r>
+      <w:proofErr w:type="spellStart"/>
+      <w:r>
+        <w:t>ever</w:t>
+      </w:r>
+      <w:proofErr w:type="spellEnd"/>
+      <w:r>
+        <w:t xml:space="preserve"> trust myself to </w:t>
       </w:r>
       <w:r>
         <w:rPr>
@@ -1612,7 +1620,23 @@
         <w:t>Ars Grammatica</w:t>
       </w:r>
       <w:r>
-        <w:t xml:space="preserve"> of Remnius Palaemon, initiating a tradition wherein the languages of </w:t>
+        <w:t xml:space="preserve"> of </w:t>
+      </w:r>
+      <w:proofErr w:type="spellStart"/>
+      <w:r>
+        <w:t>Remnius</w:t>
+      </w:r>
+      <w:proofErr w:type="spellEnd"/>
+      <w:r>
+        <w:t xml:space="preserve"> </w:t>
+      </w:r>
+      <w:proofErr w:type="spellStart"/>
+      <w:r>
+        <w:t>Palaemon</w:t>
+      </w:r>
+      <w:proofErr w:type="spellEnd"/>
+      <w:r>
+        <w:t xml:space="preserve">, initiating a tradition wherein the languages of </w:t>
       </w:r>
       <w:r>
         <w:t xml:space="preserve">Europe and eventually the world (see for example McDonald </w:t>
@@ -2824,8 +2848,6 @@
       <w:r>
         <w:t>Swahili (Niger-Congo &gt; Bantu)</w:t>
       </w:r>
-      <w:bookmarkStart w:id="7" w:name="_GoBack"/>
-      <w:bookmarkEnd w:id="7"/>
     </w:p>
     <w:p>
       <w:r>
@@ -2942,32 +2964,19 @@
         <w:spacing w:before="240"/>
         <w:jc w:val="center"/>
       </w:pPr>
-      <w:bookmarkStart w:id="8" w:name="_Ref503350959"/>
+      <w:bookmarkStart w:id="7" w:name="_Ref503350959"/>
       <w:r>
         <w:t xml:space="preserve">Table </w:t>
       </w:r>
-      <w:r>
-        <w:fldChar w:fldCharType="begin"/>
-      </w:r>
-      <w:r>
-        <w:instrText xml:space="preserve"> SEQ Table \* ARABIC </w:instrText>
-      </w:r>
-      <w:r>
-        <w:fldChar w:fldCharType="separate"/>
-      </w:r>
-      <w:r>
-        <w:rPr>
-          <w:noProof/>
-        </w:rPr>
-        <w:t>1</w:t>
-      </w:r>
-      <w:r>
-        <w:rPr>
-          <w:noProof/>
-        </w:rPr>
-        <w:fldChar w:fldCharType="end"/>
-      </w:r>
-      <w:bookmarkEnd w:id="8"/>
+      <w:fldSimple w:instr=" SEQ Table \* ARABIC ">
+        <w:r>
+          <w:rPr>
+            <w:noProof/>
+          </w:rPr>
+          <w:t>1</w:t>
+        </w:r>
+      </w:fldSimple>
+      <w:bookmarkEnd w:id="7"/>
       <w:r>
         <w:t>. Sample statistical summary of lexical flexibility for Chitimacha</w:t>
       </w:r>
@@ -4594,11 +4603,11 @@
       <w:pPr>
         <w:pStyle w:val="Heading1"/>
       </w:pPr>
-      <w:bookmarkStart w:id="9" w:name="_Ref503178933"/>
+      <w:bookmarkStart w:id="8" w:name="_Ref503178933"/>
       <w:r>
         <w:t>Outline</w:t>
       </w:r>
-      <w:bookmarkEnd w:id="9"/>
+      <w:bookmarkEnd w:id="8"/>
     </w:p>
     <w:p>
       <w:r>
@@ -4724,7 +4733,15 @@
         <w:t>provides an overview of the language sample, and the criteria for inclusion in that sample. For each language, I summarize its important typological characteristics, and the nature of the available data.</w:t>
       </w:r>
       <w:r>
-        <w:t xml:space="preserve"> I then operationalize the notion of lexical flexibility, similar to §</w:t>
+        <w:t xml:space="preserve"> I then operationalize the notion of lexical flexibility, </w:t>
+      </w:r>
+      <w:proofErr w:type="gramStart"/>
+      <w:r>
+        <w:t>similar to</w:t>
+      </w:r>
+      <w:proofErr w:type="gramEnd"/>
+      <w:r>
+        <w:t xml:space="preserve"> §</w:t>
       </w:r>
       <w:r>
         <w:fldChar w:fldCharType="begin"/>
@@ -5285,32 +5302,19 @@
         <w:pStyle w:val="Caption"/>
         <w:jc w:val="center"/>
       </w:pPr>
-      <w:bookmarkStart w:id="10" w:name="_Ref503526122"/>
+      <w:bookmarkStart w:id="9" w:name="_Ref503526122"/>
       <w:r>
         <w:t xml:space="preserve">Figure </w:t>
       </w:r>
-      <w:r>
-        <w:fldChar w:fldCharType="begin"/>
-      </w:r>
-      <w:r>
-        <w:instrText xml:space="preserve"> SEQ Figure \* ARABIC </w:instrText>
-      </w:r>
-      <w:r>
-        <w:fldChar w:fldCharType="separate"/>
-      </w:r>
-      <w:r>
-        <w:rPr>
-          <w:noProof/>
-        </w:rPr>
-        <w:t>1</w:t>
-      </w:r>
-      <w:r>
-        <w:rPr>
-          <w:noProof/>
-        </w:rPr>
-        <w:fldChar w:fldCharType="end"/>
-      </w:r>
-      <w:bookmarkEnd w:id="10"/>
+      <w:fldSimple w:instr=" SEQ Figure \* ARABIC ">
+        <w:r>
+          <w:rPr>
+            <w:noProof/>
+          </w:rPr>
+          <w:t>1</w:t>
+        </w:r>
+      </w:fldSimple>
+      <w:bookmarkEnd w:id="9"/>
       <w:r>
         <w:t>. The topicality hierarchy</w:t>
       </w:r>
@@ -5520,965 +5524,9 @@
       <w:r>
         <w:t>degrees in different languages.</w:t>
       </w:r>
-    </w:p>
-    <w:p>
-      <w:pPr>
-        <w:pStyle w:val="Heading1"/>
-      </w:pPr>
-      <w:r>
-        <w:t>Timeline</w:t>
-      </w:r>
-    </w:p>
-    <w:p>
-      <w:pPr>
-        <w:spacing w:after="240"/>
-      </w:pPr>
-      <w:r>
-        <w:t>I hope to complete and defend the dissertation by the end of the 2017–2018 academic year, with the possibility of extending the timeline to a second year. Meeting this goal requires following a rigorous timeline, laid out below.</w:t>
-      </w:r>
-    </w:p>
-    <w:tbl>
-      <w:tblPr>
-        <w:tblW w:w="0" w:type="auto"/>
-        <w:jc w:val="center"/>
-        <w:tblBorders>
-          <w:top w:val="single" w:sz="8" w:space="0" w:color="A3A3A3"/>
-          <w:left w:val="single" w:sz="8" w:space="0" w:color="A3A3A3"/>
-          <w:bottom w:val="single" w:sz="8" w:space="0" w:color="A3A3A3"/>
-          <w:right w:val="single" w:sz="8" w:space="0" w:color="A3A3A3"/>
-        </w:tblBorders>
-        <w:tblCellMar>
-          <w:left w:w="0" w:type="dxa"/>
-          <w:right w:w="0" w:type="dxa"/>
-        </w:tblCellMar>
-        <w:tblLook w:val="04A0" w:firstRow="1" w:lastRow="0" w:firstColumn="1" w:lastColumn="0" w:noHBand="0" w:noVBand="1"/>
-      </w:tblPr>
-      <w:tblGrid>
-        <w:gridCol w:w="1578"/>
-        <w:gridCol w:w="3344"/>
-      </w:tblGrid>
-      <w:tr>
-        <w:trPr>
-          <w:jc w:val="center"/>
-        </w:trPr>
-        <w:tc>
-          <w:tcPr>
-            <w:tcW w:w="0" w:type="auto"/>
-            <w:tcBorders>
-              <w:top w:val="single" w:sz="8" w:space="0" w:color="A3A3A3"/>
-              <w:left w:val="single" w:sz="8" w:space="0" w:color="A3A3A3"/>
-              <w:bottom w:val="single" w:sz="8" w:space="0" w:color="A3A3A3"/>
-              <w:right w:val="single" w:sz="8" w:space="0" w:color="A3A3A3"/>
-            </w:tcBorders>
-            <w:tcMar>
-              <w:top w:w="80" w:type="dxa"/>
-              <w:left w:w="80" w:type="dxa"/>
-              <w:bottom w:w="80" w:type="dxa"/>
-              <w:right w:w="80" w:type="dxa"/>
-            </w:tcMar>
-            <w:hideMark/>
-          </w:tcPr>
-          <w:p>
-            <w:pPr>
-              <w:pageBreakBefore/>
-              <w:spacing w:line="240" w:lineRule="auto"/>
-              <w:ind w:firstLine="0"/>
-              <w:rPr>
-                <w:sz w:val="22"/>
-              </w:rPr>
-            </w:pPr>
-            <w:r>
-              <w:rPr>
-                <w:sz w:val="22"/>
-              </w:rPr>
-              <w:lastRenderedPageBreak/>
-              <w:t>Jan 15 - 26</w:t>
-            </w:r>
-          </w:p>
-        </w:tc>
-        <w:tc>
-          <w:tcPr>
-            <w:tcW w:w="0" w:type="auto"/>
-            <w:tcBorders>
-              <w:top w:val="single" w:sz="8" w:space="0" w:color="A3A3A3"/>
-              <w:left w:val="single" w:sz="8" w:space="0" w:color="A3A3A3"/>
-              <w:bottom w:val="single" w:sz="8" w:space="0" w:color="A3A3A3"/>
-              <w:right w:val="single" w:sz="8" w:space="0" w:color="A3A3A3"/>
-            </w:tcBorders>
-            <w:tcMar>
-              <w:top w:w="80" w:type="dxa"/>
-              <w:left w:w="80" w:type="dxa"/>
-              <w:bottom w:w="80" w:type="dxa"/>
-              <w:right w:w="80" w:type="dxa"/>
-            </w:tcMar>
-            <w:hideMark/>
-          </w:tcPr>
-          <w:p>
-            <w:pPr>
-              <w:spacing w:line="240" w:lineRule="auto"/>
-              <w:ind w:firstLine="0"/>
-              <w:rPr>
-                <w:sz w:val="22"/>
-              </w:rPr>
-            </w:pPr>
-            <w:r>
-              <w:rPr>
-                <w:sz w:val="22"/>
-              </w:rPr>
-              <w:t>Committee reads prospectus</w:t>
-            </w:r>
-          </w:p>
-          <w:p>
-            <w:pPr>
-              <w:spacing w:line="240" w:lineRule="auto"/>
-              <w:ind w:firstLine="0"/>
-              <w:rPr>
-                <w:sz w:val="22"/>
-              </w:rPr>
-            </w:pPr>
-            <w:r>
-              <w:rPr>
-                <w:sz w:val="22"/>
-              </w:rPr>
-              <w:t>Finish Chapter</w:t>
-            </w:r>
-            <w:r>
-              <w:rPr>
-                <w:sz w:val="22"/>
-              </w:rPr>
-              <w:t xml:space="preserve"> 1</w:t>
-            </w:r>
-          </w:p>
-        </w:tc>
-      </w:tr>
-      <w:tr>
-        <w:trPr>
-          <w:jc w:val="center"/>
-        </w:trPr>
-        <w:tc>
-          <w:tcPr>
-            <w:tcW w:w="0" w:type="auto"/>
-            <w:tcBorders>
-              <w:top w:val="single" w:sz="8" w:space="0" w:color="A3A3A3"/>
-              <w:left w:val="single" w:sz="8" w:space="0" w:color="A3A3A3"/>
-              <w:bottom w:val="single" w:sz="8" w:space="0" w:color="A3A3A3"/>
-              <w:right w:val="single" w:sz="8" w:space="0" w:color="A3A3A3"/>
-            </w:tcBorders>
-            <w:tcMar>
-              <w:top w:w="80" w:type="dxa"/>
-              <w:left w:w="80" w:type="dxa"/>
-              <w:bottom w:w="80" w:type="dxa"/>
-              <w:right w:w="80" w:type="dxa"/>
-            </w:tcMar>
-            <w:hideMark/>
-          </w:tcPr>
-          <w:p>
-            <w:pPr>
-              <w:spacing w:line="240" w:lineRule="auto"/>
-              <w:ind w:firstLine="0"/>
-              <w:rPr>
-                <w:sz w:val="22"/>
-              </w:rPr>
-            </w:pPr>
-            <w:r>
-              <w:rPr>
-                <w:sz w:val="22"/>
-              </w:rPr>
-              <w:t>Jan 29 - Feb 9</w:t>
-            </w:r>
-          </w:p>
-        </w:tc>
-        <w:tc>
-          <w:tcPr>
-            <w:tcW w:w="0" w:type="auto"/>
-            <w:tcBorders>
-              <w:top w:val="single" w:sz="8" w:space="0" w:color="A3A3A3"/>
-              <w:left w:val="single" w:sz="8" w:space="0" w:color="A3A3A3"/>
-              <w:bottom w:val="single" w:sz="8" w:space="0" w:color="A3A3A3"/>
-              <w:right w:val="single" w:sz="8" w:space="0" w:color="A3A3A3"/>
-            </w:tcBorders>
-            <w:tcMar>
-              <w:top w:w="80" w:type="dxa"/>
-              <w:left w:w="80" w:type="dxa"/>
-              <w:bottom w:w="80" w:type="dxa"/>
-              <w:right w:w="80" w:type="dxa"/>
-            </w:tcMar>
-            <w:hideMark/>
-          </w:tcPr>
-          <w:p>
-            <w:pPr>
-              <w:spacing w:line="240" w:lineRule="auto"/>
-              <w:ind w:firstLine="0"/>
-              <w:rPr>
-                <w:sz w:val="22"/>
-              </w:rPr>
-            </w:pPr>
-            <w:r>
-              <w:rPr>
-                <w:sz w:val="22"/>
-              </w:rPr>
-              <w:t>Prospectus revisions</w:t>
-            </w:r>
-          </w:p>
-          <w:p>
-            <w:pPr>
-              <w:spacing w:line="240" w:lineRule="auto"/>
-              <w:ind w:firstLine="0"/>
-              <w:rPr>
-                <w:sz w:val="22"/>
-              </w:rPr>
-            </w:pPr>
-            <w:r>
-              <w:rPr>
-                <w:sz w:val="22"/>
-              </w:rPr>
-              <w:t>Finish Chapter 2</w:t>
-            </w:r>
-          </w:p>
-        </w:tc>
-      </w:tr>
-      <w:tr>
-        <w:trPr>
-          <w:jc w:val="center"/>
-        </w:trPr>
-        <w:tc>
-          <w:tcPr>
-            <w:tcW w:w="0" w:type="auto"/>
-            <w:tcBorders>
-              <w:top w:val="single" w:sz="8" w:space="0" w:color="A3A3A3"/>
-              <w:left w:val="single" w:sz="8" w:space="0" w:color="A3A3A3"/>
-              <w:bottom w:val="single" w:sz="8" w:space="0" w:color="A3A3A3"/>
-              <w:right w:val="single" w:sz="8" w:space="0" w:color="A3A3A3"/>
-            </w:tcBorders>
-            <w:tcMar>
-              <w:top w:w="80" w:type="dxa"/>
-              <w:left w:w="80" w:type="dxa"/>
-              <w:bottom w:w="80" w:type="dxa"/>
-              <w:right w:w="80" w:type="dxa"/>
-            </w:tcMar>
-            <w:hideMark/>
-          </w:tcPr>
-          <w:p>
-            <w:pPr>
-              <w:spacing w:line="240" w:lineRule="auto"/>
-              <w:ind w:firstLine="0"/>
-              <w:rPr>
-                <w:sz w:val="22"/>
-              </w:rPr>
-            </w:pPr>
-            <w:r>
-              <w:rPr>
-                <w:sz w:val="22"/>
-              </w:rPr>
-              <w:t>Feb 12 - 23</w:t>
-            </w:r>
-          </w:p>
-        </w:tc>
-        <w:tc>
-          <w:tcPr>
-            <w:tcW w:w="0" w:type="auto"/>
-            <w:tcBorders>
-              <w:top w:val="single" w:sz="8" w:space="0" w:color="A3A3A3"/>
-              <w:left w:val="single" w:sz="8" w:space="0" w:color="A3A3A3"/>
-              <w:bottom w:val="single" w:sz="8" w:space="0" w:color="A3A3A3"/>
-              <w:right w:val="single" w:sz="8" w:space="0" w:color="A3A3A3"/>
-            </w:tcBorders>
-            <w:tcMar>
-              <w:top w:w="80" w:type="dxa"/>
-              <w:left w:w="80" w:type="dxa"/>
-              <w:bottom w:w="80" w:type="dxa"/>
-              <w:right w:w="80" w:type="dxa"/>
-            </w:tcMar>
-            <w:hideMark/>
-          </w:tcPr>
-          <w:p>
-            <w:pPr>
-              <w:spacing w:line="240" w:lineRule="auto"/>
-              <w:ind w:firstLine="0"/>
-              <w:rPr>
-                <w:sz w:val="22"/>
-              </w:rPr>
-            </w:pPr>
-            <w:r>
-              <w:rPr>
-                <w:sz w:val="22"/>
-              </w:rPr>
-              <w:t>Committee reads revised prospectus</w:t>
-            </w:r>
-          </w:p>
-          <w:p>
-            <w:pPr>
-              <w:spacing w:line="240" w:lineRule="auto"/>
-              <w:ind w:firstLine="0"/>
-              <w:rPr>
-                <w:sz w:val="22"/>
-              </w:rPr>
-            </w:pPr>
-            <w:r>
-              <w:rPr>
-                <w:sz w:val="22"/>
-              </w:rPr>
-              <w:t>Finish Chapter 3</w:t>
-            </w:r>
-          </w:p>
-        </w:tc>
-      </w:tr>
-      <w:tr>
-        <w:trPr>
-          <w:jc w:val="center"/>
-        </w:trPr>
-        <w:tc>
-          <w:tcPr>
-            <w:tcW w:w="0" w:type="auto"/>
-            <w:tcBorders>
-              <w:top w:val="single" w:sz="8" w:space="0" w:color="A3A3A3"/>
-              <w:left w:val="single" w:sz="8" w:space="0" w:color="A3A3A3"/>
-              <w:bottom w:val="single" w:sz="8" w:space="0" w:color="A3A3A3"/>
-              <w:right w:val="single" w:sz="8" w:space="0" w:color="A3A3A3"/>
-            </w:tcBorders>
-            <w:tcMar>
-              <w:top w:w="80" w:type="dxa"/>
-              <w:left w:w="80" w:type="dxa"/>
-              <w:bottom w:w="80" w:type="dxa"/>
-              <w:right w:w="80" w:type="dxa"/>
-            </w:tcMar>
-            <w:hideMark/>
-          </w:tcPr>
-          <w:p>
-            <w:pPr>
-              <w:spacing w:line="240" w:lineRule="auto"/>
-              <w:ind w:firstLine="0"/>
-              <w:rPr>
-                <w:sz w:val="22"/>
-              </w:rPr>
-            </w:pPr>
-            <w:r>
-              <w:rPr>
-                <w:sz w:val="22"/>
-              </w:rPr>
-              <w:t>Feb 23 (?)</w:t>
-            </w:r>
-          </w:p>
-        </w:tc>
-        <w:tc>
-          <w:tcPr>
-            <w:tcW w:w="0" w:type="auto"/>
-            <w:tcBorders>
-              <w:top w:val="single" w:sz="8" w:space="0" w:color="A3A3A3"/>
-              <w:left w:val="single" w:sz="8" w:space="0" w:color="A3A3A3"/>
-              <w:bottom w:val="single" w:sz="8" w:space="0" w:color="A3A3A3"/>
-              <w:right w:val="single" w:sz="8" w:space="0" w:color="A3A3A3"/>
-            </w:tcBorders>
-            <w:tcMar>
-              <w:top w:w="80" w:type="dxa"/>
-              <w:left w:w="80" w:type="dxa"/>
-              <w:bottom w:w="80" w:type="dxa"/>
-              <w:right w:w="80" w:type="dxa"/>
-            </w:tcMar>
-            <w:hideMark/>
-          </w:tcPr>
-          <w:p>
-            <w:pPr>
-              <w:spacing w:line="240" w:lineRule="auto"/>
-              <w:ind w:firstLine="0"/>
-              <w:rPr>
-                <w:sz w:val="22"/>
-              </w:rPr>
-            </w:pPr>
-            <w:r>
-              <w:rPr>
-                <w:sz w:val="22"/>
-              </w:rPr>
-              <w:t>Prospectus defense</w:t>
-            </w:r>
-          </w:p>
-        </w:tc>
-      </w:tr>
-      <w:tr>
-        <w:trPr>
-          <w:jc w:val="center"/>
-        </w:trPr>
-        <w:tc>
-          <w:tcPr>
-            <w:tcW w:w="0" w:type="auto"/>
-            <w:tcBorders>
-              <w:top w:val="single" w:sz="8" w:space="0" w:color="A3A3A3"/>
-              <w:left w:val="single" w:sz="8" w:space="0" w:color="A3A3A3"/>
-              <w:bottom w:val="single" w:sz="8" w:space="0" w:color="A3A3A3"/>
-              <w:right w:val="single" w:sz="8" w:space="0" w:color="A3A3A3"/>
-            </w:tcBorders>
-            <w:tcMar>
-              <w:top w:w="80" w:type="dxa"/>
-              <w:left w:w="80" w:type="dxa"/>
-              <w:bottom w:w="80" w:type="dxa"/>
-              <w:right w:w="80" w:type="dxa"/>
-            </w:tcMar>
-            <w:hideMark/>
-          </w:tcPr>
-          <w:p>
-            <w:pPr>
-              <w:spacing w:line="240" w:lineRule="auto"/>
-              <w:ind w:firstLine="0"/>
-              <w:rPr>
-                <w:sz w:val="22"/>
-              </w:rPr>
-            </w:pPr>
-            <w:r>
-              <w:rPr>
-                <w:sz w:val="22"/>
-              </w:rPr>
-              <w:t>Feb 26 - April 6</w:t>
-            </w:r>
-          </w:p>
-        </w:tc>
-        <w:tc>
-          <w:tcPr>
-            <w:tcW w:w="0" w:type="auto"/>
-            <w:tcBorders>
-              <w:top w:val="single" w:sz="8" w:space="0" w:color="A3A3A3"/>
-              <w:left w:val="single" w:sz="8" w:space="0" w:color="A3A3A3"/>
-              <w:bottom w:val="single" w:sz="8" w:space="0" w:color="A3A3A3"/>
-              <w:right w:val="single" w:sz="8" w:space="0" w:color="A3A3A3"/>
-            </w:tcBorders>
-            <w:tcMar>
-              <w:top w:w="80" w:type="dxa"/>
-              <w:left w:w="80" w:type="dxa"/>
-              <w:bottom w:w="80" w:type="dxa"/>
-              <w:right w:w="80" w:type="dxa"/>
-            </w:tcMar>
-            <w:hideMark/>
-          </w:tcPr>
-          <w:p>
-            <w:pPr>
-              <w:spacing w:line="240" w:lineRule="auto"/>
-              <w:ind w:firstLine="0"/>
-              <w:rPr>
-                <w:sz w:val="22"/>
-              </w:rPr>
-            </w:pPr>
-            <w:r>
-              <w:rPr>
-                <w:sz w:val="22"/>
-              </w:rPr>
-              <w:t>6 weeks total</w:t>
-            </w:r>
-          </w:p>
-        </w:tc>
-      </w:tr>
-      <w:tr>
-        <w:trPr>
-          <w:jc w:val="center"/>
-        </w:trPr>
-        <w:tc>
-          <w:tcPr>
-            <w:tcW w:w="0" w:type="auto"/>
-            <w:tcBorders>
-              <w:top w:val="single" w:sz="8" w:space="0" w:color="A3A3A3"/>
-              <w:left w:val="single" w:sz="8" w:space="0" w:color="A3A3A3"/>
-              <w:bottom w:val="single" w:sz="8" w:space="0" w:color="A3A3A3"/>
-              <w:right w:val="single" w:sz="8" w:space="0" w:color="A3A3A3"/>
-            </w:tcBorders>
-            <w:tcMar>
-              <w:top w:w="80" w:type="dxa"/>
-              <w:left w:w="80" w:type="dxa"/>
-              <w:bottom w:w="80" w:type="dxa"/>
-              <w:right w:w="80" w:type="dxa"/>
-            </w:tcMar>
-          </w:tcPr>
-          <w:p>
-            <w:pPr>
-              <w:spacing w:line="240" w:lineRule="auto"/>
-              <w:ind w:firstLine="0"/>
-              <w:rPr>
-                <w:sz w:val="22"/>
-              </w:rPr>
-            </w:pPr>
-          </w:p>
-        </w:tc>
-        <w:tc>
-          <w:tcPr>
-            <w:tcW w:w="0" w:type="auto"/>
-            <w:tcBorders>
-              <w:top w:val="single" w:sz="8" w:space="0" w:color="A3A3A3"/>
-              <w:left w:val="single" w:sz="8" w:space="0" w:color="A3A3A3"/>
-              <w:bottom w:val="single" w:sz="8" w:space="0" w:color="A3A3A3"/>
-              <w:right w:val="single" w:sz="8" w:space="0" w:color="A3A3A3"/>
-            </w:tcBorders>
-            <w:tcMar>
-              <w:top w:w="80" w:type="dxa"/>
-              <w:left w:w="80" w:type="dxa"/>
-              <w:bottom w:w="80" w:type="dxa"/>
-              <w:right w:w="80" w:type="dxa"/>
-            </w:tcMar>
-          </w:tcPr>
-          <w:p>
-            <w:pPr>
-              <w:spacing w:line="240" w:lineRule="auto"/>
-              <w:ind w:firstLine="0"/>
-              <w:rPr>
-                <w:sz w:val="22"/>
-              </w:rPr>
-            </w:pPr>
-            <w:r>
-              <w:rPr>
-                <w:sz w:val="22"/>
-              </w:rPr>
-              <w:t>Write Chapter 4 (2 weeks)</w:t>
-            </w:r>
-          </w:p>
-        </w:tc>
-      </w:tr>
-      <w:tr>
-        <w:trPr>
-          <w:jc w:val="center"/>
-        </w:trPr>
-        <w:tc>
-          <w:tcPr>
-            <w:tcW w:w="0" w:type="auto"/>
-            <w:tcBorders>
-              <w:top w:val="single" w:sz="8" w:space="0" w:color="A3A3A3"/>
-              <w:left w:val="single" w:sz="8" w:space="0" w:color="A3A3A3"/>
-              <w:bottom w:val="single" w:sz="8" w:space="0" w:color="A3A3A3"/>
-              <w:right w:val="single" w:sz="8" w:space="0" w:color="A3A3A3"/>
-            </w:tcBorders>
-            <w:tcMar>
-              <w:top w:w="80" w:type="dxa"/>
-              <w:left w:w="80" w:type="dxa"/>
-              <w:bottom w:w="80" w:type="dxa"/>
-              <w:right w:w="80" w:type="dxa"/>
-            </w:tcMar>
-            <w:hideMark/>
-          </w:tcPr>
-          <w:p>
-            <w:pPr>
-              <w:spacing w:line="240" w:lineRule="auto"/>
-              <w:ind w:firstLine="0"/>
-              <w:rPr>
-                <w:sz w:val="22"/>
-              </w:rPr>
-            </w:pPr>
-            <w:r>
-              <w:rPr>
-                <w:sz w:val="22"/>
-              </w:rPr>
-              <w:t> </w:t>
-            </w:r>
-          </w:p>
-        </w:tc>
-        <w:tc>
-          <w:tcPr>
-            <w:tcW w:w="0" w:type="auto"/>
-            <w:tcBorders>
-              <w:top w:val="single" w:sz="8" w:space="0" w:color="A3A3A3"/>
-              <w:left w:val="single" w:sz="8" w:space="0" w:color="A3A3A3"/>
-              <w:bottom w:val="single" w:sz="8" w:space="0" w:color="A3A3A3"/>
-              <w:right w:val="single" w:sz="8" w:space="0" w:color="A3A3A3"/>
-            </w:tcBorders>
-            <w:tcMar>
-              <w:top w:w="80" w:type="dxa"/>
-              <w:left w:w="80" w:type="dxa"/>
-              <w:bottom w:w="80" w:type="dxa"/>
-              <w:right w:w="80" w:type="dxa"/>
-            </w:tcMar>
-            <w:hideMark/>
-          </w:tcPr>
-          <w:p>
-            <w:pPr>
-              <w:spacing w:line="240" w:lineRule="auto"/>
-              <w:ind w:firstLine="0"/>
-              <w:rPr>
-                <w:sz w:val="22"/>
-              </w:rPr>
-            </w:pPr>
-            <w:r>
-              <w:rPr>
-                <w:sz w:val="22"/>
-              </w:rPr>
-              <w:t>Write Chapter 5 (</w:t>
-            </w:r>
-            <w:r>
-              <w:rPr>
-                <w:sz w:val="22"/>
-              </w:rPr>
-              <w:t>2</w:t>
-            </w:r>
-            <w:r>
-              <w:rPr>
-                <w:sz w:val="22"/>
-              </w:rPr>
-              <w:t xml:space="preserve"> weeks)</w:t>
-            </w:r>
-          </w:p>
-        </w:tc>
-      </w:tr>
-      <w:tr>
-        <w:trPr>
-          <w:jc w:val="center"/>
-        </w:trPr>
-        <w:tc>
-          <w:tcPr>
-            <w:tcW w:w="0" w:type="auto"/>
-            <w:tcBorders>
-              <w:top w:val="single" w:sz="8" w:space="0" w:color="A3A3A3"/>
-              <w:left w:val="single" w:sz="8" w:space="0" w:color="A3A3A3"/>
-              <w:bottom w:val="single" w:sz="8" w:space="0" w:color="A3A3A3"/>
-              <w:right w:val="single" w:sz="8" w:space="0" w:color="A3A3A3"/>
-            </w:tcBorders>
-            <w:tcMar>
-              <w:top w:w="80" w:type="dxa"/>
-              <w:left w:w="80" w:type="dxa"/>
-              <w:bottom w:w="80" w:type="dxa"/>
-              <w:right w:w="80" w:type="dxa"/>
-            </w:tcMar>
-            <w:hideMark/>
-          </w:tcPr>
-          <w:p>
-            <w:pPr>
-              <w:spacing w:line="240" w:lineRule="auto"/>
-              <w:ind w:firstLine="0"/>
-              <w:rPr>
-                <w:sz w:val="22"/>
-              </w:rPr>
-            </w:pPr>
-            <w:r>
-              <w:rPr>
-                <w:sz w:val="22"/>
-              </w:rPr>
-              <w:t> </w:t>
-            </w:r>
-          </w:p>
-        </w:tc>
-        <w:tc>
-          <w:tcPr>
-            <w:tcW w:w="0" w:type="auto"/>
-            <w:tcBorders>
-              <w:top w:val="single" w:sz="8" w:space="0" w:color="A3A3A3"/>
-              <w:left w:val="single" w:sz="8" w:space="0" w:color="A3A3A3"/>
-              <w:bottom w:val="single" w:sz="8" w:space="0" w:color="A3A3A3"/>
-              <w:right w:val="single" w:sz="8" w:space="0" w:color="A3A3A3"/>
-            </w:tcBorders>
-            <w:tcMar>
-              <w:top w:w="80" w:type="dxa"/>
-              <w:left w:w="80" w:type="dxa"/>
-              <w:bottom w:w="80" w:type="dxa"/>
-              <w:right w:w="80" w:type="dxa"/>
-            </w:tcMar>
-            <w:hideMark/>
-          </w:tcPr>
-          <w:p>
-            <w:pPr>
-              <w:spacing w:line="240" w:lineRule="auto"/>
-              <w:ind w:firstLine="0"/>
-              <w:rPr>
-                <w:sz w:val="22"/>
-              </w:rPr>
-            </w:pPr>
-            <w:r>
-              <w:rPr>
-                <w:sz w:val="22"/>
-              </w:rPr>
-              <w:t xml:space="preserve">Write </w:t>
-            </w:r>
-            <w:r>
-              <w:rPr>
-                <w:sz w:val="22"/>
-              </w:rPr>
-              <w:t>Conclusion</w:t>
-            </w:r>
-            <w:r>
-              <w:rPr>
-                <w:sz w:val="22"/>
-              </w:rPr>
-              <w:t xml:space="preserve"> (2 weeks)</w:t>
-            </w:r>
-          </w:p>
-        </w:tc>
-      </w:tr>
-      <w:tr>
-        <w:trPr>
-          <w:jc w:val="center"/>
-        </w:trPr>
-        <w:tc>
-          <w:tcPr>
-            <w:tcW w:w="0" w:type="auto"/>
-            <w:tcBorders>
-              <w:top w:val="single" w:sz="8" w:space="0" w:color="A3A3A3"/>
-              <w:left w:val="single" w:sz="8" w:space="0" w:color="A3A3A3"/>
-              <w:bottom w:val="single" w:sz="8" w:space="0" w:color="A3A3A3"/>
-              <w:right w:val="single" w:sz="8" w:space="0" w:color="A3A3A3"/>
-            </w:tcBorders>
-            <w:tcMar>
-              <w:top w:w="80" w:type="dxa"/>
-              <w:left w:w="80" w:type="dxa"/>
-              <w:bottom w:w="80" w:type="dxa"/>
-              <w:right w:w="80" w:type="dxa"/>
-            </w:tcMar>
-            <w:hideMark/>
-          </w:tcPr>
-          <w:p>
-            <w:pPr>
-              <w:spacing w:line="240" w:lineRule="auto"/>
-              <w:ind w:firstLine="0"/>
-              <w:rPr>
-                <w:sz w:val="22"/>
-              </w:rPr>
-            </w:pPr>
-            <w:r>
-              <w:rPr>
-                <w:sz w:val="22"/>
-              </w:rPr>
-              <w:t>April 9 - May 4</w:t>
-            </w:r>
-          </w:p>
-        </w:tc>
-        <w:tc>
-          <w:tcPr>
-            <w:tcW w:w="0" w:type="auto"/>
-            <w:tcBorders>
-              <w:top w:val="single" w:sz="8" w:space="0" w:color="A3A3A3"/>
-              <w:left w:val="single" w:sz="8" w:space="0" w:color="A3A3A3"/>
-              <w:bottom w:val="single" w:sz="8" w:space="0" w:color="A3A3A3"/>
-              <w:right w:val="single" w:sz="8" w:space="0" w:color="A3A3A3"/>
-            </w:tcBorders>
-            <w:tcMar>
-              <w:top w:w="80" w:type="dxa"/>
-              <w:left w:w="80" w:type="dxa"/>
-              <w:bottom w:w="80" w:type="dxa"/>
-              <w:right w:w="80" w:type="dxa"/>
-            </w:tcMar>
-            <w:hideMark/>
-          </w:tcPr>
-          <w:p>
-            <w:pPr>
-              <w:spacing w:line="240" w:lineRule="auto"/>
-              <w:ind w:firstLine="0"/>
-              <w:rPr>
-                <w:sz w:val="22"/>
-              </w:rPr>
-            </w:pPr>
-            <w:r>
-              <w:rPr>
-                <w:sz w:val="22"/>
-              </w:rPr>
-              <w:t>Committee reads thesis</w:t>
-            </w:r>
-          </w:p>
-        </w:tc>
-      </w:tr>
-      <w:tr>
-        <w:trPr>
-          <w:jc w:val="center"/>
-        </w:trPr>
-        <w:tc>
-          <w:tcPr>
-            <w:tcW w:w="0" w:type="auto"/>
-            <w:tcBorders>
-              <w:top w:val="single" w:sz="8" w:space="0" w:color="A3A3A3"/>
-              <w:left w:val="single" w:sz="8" w:space="0" w:color="A3A3A3"/>
-              <w:bottom w:val="single" w:sz="8" w:space="0" w:color="A3A3A3"/>
-              <w:right w:val="single" w:sz="8" w:space="0" w:color="A3A3A3"/>
-            </w:tcBorders>
-            <w:tcMar>
-              <w:top w:w="80" w:type="dxa"/>
-              <w:left w:w="80" w:type="dxa"/>
-              <w:bottom w:w="80" w:type="dxa"/>
-              <w:right w:w="80" w:type="dxa"/>
-            </w:tcMar>
-            <w:hideMark/>
-          </w:tcPr>
-          <w:p>
-            <w:pPr>
-              <w:spacing w:line="240" w:lineRule="auto"/>
-              <w:ind w:firstLine="0"/>
-              <w:rPr>
-                <w:sz w:val="22"/>
-              </w:rPr>
-            </w:pPr>
-            <w:r>
-              <w:rPr>
-                <w:sz w:val="22"/>
-              </w:rPr>
-              <w:t>May 7 - 18</w:t>
-            </w:r>
-          </w:p>
-        </w:tc>
-        <w:tc>
-          <w:tcPr>
-            <w:tcW w:w="0" w:type="auto"/>
-            <w:tcBorders>
-              <w:top w:val="single" w:sz="8" w:space="0" w:color="A3A3A3"/>
-              <w:left w:val="single" w:sz="8" w:space="0" w:color="A3A3A3"/>
-              <w:bottom w:val="single" w:sz="8" w:space="0" w:color="A3A3A3"/>
-              <w:right w:val="single" w:sz="8" w:space="0" w:color="A3A3A3"/>
-            </w:tcBorders>
-            <w:tcMar>
-              <w:top w:w="80" w:type="dxa"/>
-              <w:left w:w="80" w:type="dxa"/>
-              <w:bottom w:w="80" w:type="dxa"/>
-              <w:right w:w="80" w:type="dxa"/>
-            </w:tcMar>
-            <w:hideMark/>
-          </w:tcPr>
-          <w:p>
-            <w:pPr>
-              <w:spacing w:line="240" w:lineRule="auto"/>
-              <w:ind w:firstLine="0"/>
-              <w:rPr>
-                <w:sz w:val="22"/>
-              </w:rPr>
-            </w:pPr>
-            <w:r>
-              <w:rPr>
-                <w:sz w:val="22"/>
-              </w:rPr>
-              <w:t>Thesis revisions</w:t>
-            </w:r>
-          </w:p>
-        </w:tc>
-      </w:tr>
-      <w:tr>
-        <w:trPr>
-          <w:jc w:val="center"/>
-        </w:trPr>
-        <w:tc>
-          <w:tcPr>
-            <w:tcW w:w="0" w:type="auto"/>
-            <w:tcBorders>
-              <w:top w:val="single" w:sz="8" w:space="0" w:color="A3A3A3"/>
-              <w:left w:val="single" w:sz="8" w:space="0" w:color="A3A3A3"/>
-              <w:bottom w:val="single" w:sz="8" w:space="0" w:color="A3A3A3"/>
-              <w:right w:val="single" w:sz="8" w:space="0" w:color="A3A3A3"/>
-            </w:tcBorders>
-            <w:tcMar>
-              <w:top w:w="80" w:type="dxa"/>
-              <w:left w:w="80" w:type="dxa"/>
-              <w:bottom w:w="80" w:type="dxa"/>
-              <w:right w:w="80" w:type="dxa"/>
-            </w:tcMar>
-            <w:hideMark/>
-          </w:tcPr>
-          <w:p>
-            <w:pPr>
-              <w:spacing w:line="240" w:lineRule="auto"/>
-              <w:ind w:firstLine="0"/>
-              <w:rPr>
-                <w:sz w:val="22"/>
-              </w:rPr>
-            </w:pPr>
-            <w:r>
-              <w:rPr>
-                <w:sz w:val="22"/>
-              </w:rPr>
-              <w:t>May 21 - 31</w:t>
-            </w:r>
-          </w:p>
-        </w:tc>
-        <w:tc>
-          <w:tcPr>
-            <w:tcW w:w="0" w:type="auto"/>
-            <w:tcBorders>
-              <w:top w:val="single" w:sz="8" w:space="0" w:color="A3A3A3"/>
-              <w:left w:val="single" w:sz="8" w:space="0" w:color="A3A3A3"/>
-              <w:bottom w:val="single" w:sz="8" w:space="0" w:color="A3A3A3"/>
-              <w:right w:val="single" w:sz="8" w:space="0" w:color="A3A3A3"/>
-            </w:tcBorders>
-            <w:tcMar>
-              <w:top w:w="80" w:type="dxa"/>
-              <w:left w:w="80" w:type="dxa"/>
-              <w:bottom w:w="80" w:type="dxa"/>
-              <w:right w:w="80" w:type="dxa"/>
-            </w:tcMar>
-            <w:hideMark/>
-          </w:tcPr>
-          <w:p>
-            <w:pPr>
-              <w:spacing w:line="240" w:lineRule="auto"/>
-              <w:ind w:firstLine="0"/>
-              <w:rPr>
-                <w:sz w:val="22"/>
-              </w:rPr>
-            </w:pPr>
-            <w:r>
-              <w:rPr>
-                <w:sz w:val="22"/>
-              </w:rPr>
-              <w:t>Committee reads revised thesis</w:t>
-            </w:r>
-          </w:p>
-        </w:tc>
-      </w:tr>
-      <w:tr>
-        <w:trPr>
-          <w:jc w:val="center"/>
-        </w:trPr>
-        <w:tc>
-          <w:tcPr>
-            <w:tcW w:w="0" w:type="auto"/>
-            <w:tcBorders>
-              <w:top w:val="single" w:sz="8" w:space="0" w:color="A3A3A3"/>
-              <w:left w:val="single" w:sz="8" w:space="0" w:color="A3A3A3"/>
-              <w:bottom w:val="single" w:sz="8" w:space="0" w:color="A3A3A3"/>
-              <w:right w:val="single" w:sz="8" w:space="0" w:color="A3A3A3"/>
-            </w:tcBorders>
-            <w:tcMar>
-              <w:top w:w="80" w:type="dxa"/>
-              <w:left w:w="80" w:type="dxa"/>
-              <w:bottom w:w="80" w:type="dxa"/>
-              <w:right w:w="80" w:type="dxa"/>
-            </w:tcMar>
-            <w:hideMark/>
-          </w:tcPr>
-          <w:p>
-            <w:pPr>
-              <w:spacing w:line="240" w:lineRule="auto"/>
-              <w:ind w:firstLine="0"/>
-              <w:rPr>
-                <w:sz w:val="22"/>
-              </w:rPr>
-            </w:pPr>
-            <w:r>
-              <w:rPr>
-                <w:sz w:val="22"/>
-              </w:rPr>
-              <w:t>June 1 (?)</w:t>
-            </w:r>
-          </w:p>
-        </w:tc>
-        <w:tc>
-          <w:tcPr>
-            <w:tcW w:w="0" w:type="auto"/>
-            <w:tcBorders>
-              <w:top w:val="single" w:sz="8" w:space="0" w:color="A3A3A3"/>
-              <w:left w:val="single" w:sz="8" w:space="0" w:color="A3A3A3"/>
-              <w:bottom w:val="single" w:sz="8" w:space="0" w:color="A3A3A3"/>
-              <w:right w:val="single" w:sz="8" w:space="0" w:color="A3A3A3"/>
-            </w:tcBorders>
-            <w:tcMar>
-              <w:top w:w="80" w:type="dxa"/>
-              <w:left w:w="80" w:type="dxa"/>
-              <w:bottom w:w="80" w:type="dxa"/>
-              <w:right w:w="80" w:type="dxa"/>
-            </w:tcMar>
-            <w:hideMark/>
-          </w:tcPr>
-          <w:p>
-            <w:pPr>
-              <w:spacing w:line="240" w:lineRule="auto"/>
-              <w:ind w:firstLine="0"/>
-              <w:rPr>
-                <w:sz w:val="22"/>
-              </w:rPr>
-            </w:pPr>
-            <w:r>
-              <w:rPr>
-                <w:sz w:val="22"/>
-              </w:rPr>
-              <w:t>Thesis defense</w:t>
-            </w:r>
-          </w:p>
-        </w:tc>
-      </w:tr>
-    </w:tbl>
+      <w:bookmarkStart w:id="10" w:name="_GoBack"/>
+      <w:bookmarkEnd w:id="10"/>
+    </w:p>
     <w:p>
       <w:pPr>
         <w:pStyle w:val="Heading1"/>
@@ -9042,21 +8090,7 @@
             <w:rStyle w:val="Hyperlink"/>
             <w:noProof/>
           </w:rPr>
-          <w:t>https://hiphilangsci.net/2013/06/12/the-creation-of-parts-of-speech-for-chinese-translingual-practic</w:t>
-        </w:r>
-        <w:r>
-          <w:rPr>
-            <w:rStyle w:val="Hyperlink"/>
-            <w:noProof/>
-          </w:rPr>
-          <w:t>e</w:t>
-        </w:r>
-        <w:r>
-          <w:rPr>
-            <w:rStyle w:val="Hyperlink"/>
-            <w:noProof/>
-          </w:rPr>
-          <w:t>-across-graeco-roman-and-sinitic-traditions/</w:t>
+          <w:t>https://hiphilangsci.net/2013/06/12/the-creation-of-parts-of-speech-for-chinese-translingual-practice-across-graeco-roman-and-sinitic-traditions/</w:t>
         </w:r>
       </w:hyperlink>
       <w:r>
@@ -10344,7 +9378,7 @@
       <w:fldChar w:fldCharType="separate"/>
     </w:r>
     <w:r>
-      <w:t>13</w:t>
+      <w:t>21</w:t>
     </w:r>
     <w:r>
       <w:fldChar w:fldCharType="end"/>
@@ -12778,7 +11812,7 @@
 </file>
 
 <file path=customXml/itemProps1.xml><?xml version="1.0" encoding="utf-8"?>
-<ds:datastoreItem xmlns:ds="http://schemas.openxmlformats.org/officeDocument/2006/customXml" ds:itemID="{CB5DC677-64E5-4B08-B4BC-27728B4CB511}">
+<ds:datastoreItem xmlns:ds="http://schemas.openxmlformats.org/officeDocument/2006/customXml" ds:itemID="{B70E285A-6D53-4033-A9D1-921FC05F3AC9}">
   <ds:schemaRefs>
     <ds:schemaRef ds:uri="http://schemas.openxmlformats.org/officeDocument/2006/bibliography"/>
   </ds:schemaRefs>

</xml_diff>

<commit_message>
process comments from BC
</commit_message>
<xml_diff>
--- a/Prospectus.docx
+++ b/Prospectus.docx
@@ -122,7 +122,19 @@
         <w:rPr>
           <w:noProof/>
         </w:rPr>
-        <w:t>(Hengeveld 1992:65; Croft 2001:66; van Lier 2016:197; Evan van Lier 2017:242)</w:t>
+        <w:t>(Hengeveld 1992:65; Croft 2001:66; van Lier 2016:197; van Lier 2017</w:t>
+      </w:r>
+      <w:r>
+        <w:rPr>
+          <w:noProof/>
+        </w:rPr>
+        <w:t>a</w:t>
+      </w:r>
+      <w:r>
+        <w:rPr>
+          <w:noProof/>
+        </w:rPr>
+        <w:t>:242)</w:t>
       </w:r>
       <w:r>
         <w:t>.</w:t>
@@ -930,7 +942,7 @@
           <w:noProof/>
         </w:rPr>
         <w:lastRenderedPageBreak/>
-        <w:t>accompanying articles; Evan van Lier 2017:243; Vapnarsky &amp; Veneziano 2017a)</w:t>
+        <w:t>accompanying articles; van Lier 2017:243; Vapnarsky &amp; Veneziano 2017a)</w:t>
       </w:r>
       <w:r>
         <w:t>.</w:t>
@@ -2612,7 +2624,13 @@
     </w:p>
     <w:p>
       <w:r>
-        <w:t>A similar point is made by Nakayma</w:t>
+        <w:t>A similar point is made by Nakay</w:t>
+      </w:r>
+      <w:r>
+        <w:t>a</w:t>
+      </w:r>
+      <w:r>
+        <w:t>ma</w:t>
       </w:r>
       <w:r>
         <w:t xml:space="preserve"> </w:t>
@@ -2968,14 +2986,27 @@
       <w:r>
         <w:t xml:space="preserve">Table </w:t>
       </w:r>
-      <w:fldSimple w:instr=" SEQ Table \* ARABIC ">
-        <w:r>
-          <w:rPr>
-            <w:noProof/>
-          </w:rPr>
-          <w:t>1</w:t>
-        </w:r>
-      </w:fldSimple>
+      <w:r>
+        <w:fldChar w:fldCharType="begin"/>
+      </w:r>
+      <w:r>
+        <w:instrText xml:space="preserve"> SEQ Table \* ARABIC </w:instrText>
+      </w:r>
+      <w:r>
+        <w:fldChar w:fldCharType="separate"/>
+      </w:r>
+      <w:r>
+        <w:rPr>
+          <w:noProof/>
+        </w:rPr>
+        <w:t>1</w:t>
+      </w:r>
+      <w:r>
+        <w:rPr>
+          <w:noProof/>
+        </w:rPr>
+        <w:fldChar w:fldCharType="end"/>
+      </w:r>
       <w:bookmarkEnd w:id="7"/>
       <w:r>
         <w:t>. Sample statistical summary of lexical flexibility for Chitimacha</w:t>
@@ -4733,33 +4764,33 @@
         <w:t>provides an overview of the language sample, and the criteria for inclusion in that sample. For each language, I summarize its important typological characteristics, and the nature of the available data.</w:t>
       </w:r>
       <w:r>
-        <w:t xml:space="preserve"> I then operationalize the notion of lexical flexibility, </w:t>
+        <w:t xml:space="preserve"> I then operationalize the notion of lexical flexibility, similar to §</w:t>
+      </w:r>
+      <w:r>
+        <w:fldChar w:fldCharType="begin"/>
+      </w:r>
+      <w:r>
+        <w:instrText xml:space="preserve"> REF _Ref503355089 \r \h </w:instrText>
+      </w:r>
+      <w:r>
+        <w:fldChar w:fldCharType="separate"/>
+      </w:r>
+      <w:r>
+        <w:t>3</w:t>
+      </w:r>
+      <w:r>
+        <w:fldChar w:fldCharType="end"/>
+      </w:r>
+      <w:r>
+        <w:t xml:space="preserve"> </w:t>
       </w:r>
       <w:proofErr w:type="gramStart"/>
       <w:r>
-        <w:t>similar to</w:t>
+        <w:t>above, and</w:t>
       </w:r>
       <w:proofErr w:type="gramEnd"/>
       <w:r>
-        <w:t xml:space="preserve"> §</w:t>
-      </w:r>
-      <w:r>
-        <w:fldChar w:fldCharType="begin"/>
-      </w:r>
-      <w:r>
-        <w:instrText xml:space="preserve"> REF _Ref503355089 \r \h </w:instrText>
-      </w:r>
-      <w:r>
-        <w:fldChar w:fldCharType="separate"/>
-      </w:r>
-      <w:r>
-        <w:t>3</w:t>
-      </w:r>
-      <w:r>
-        <w:fldChar w:fldCharType="end"/>
-      </w:r>
-      <w:r>
-        <w:t xml:space="preserve"> above, and proceed to answer two methodological research questions</w:t>
+        <w:t xml:space="preserve"> proceed to answer two methodological research questions</w:t>
       </w:r>
       <w:r>
         <w:t xml:space="preserve"> </w:t>
@@ -4808,7 +4839,15 @@
         <w:t>topicality hierarchy</w:t>
       </w:r>
       <w:r>
-        <w:t>, though to reflect</w:t>
+        <w:t>, though</w:t>
+      </w:r>
+      <w:r>
+        <w:t>t</w:t>
+      </w:r>
+      <w:bookmarkStart w:id="9" w:name="_GoBack"/>
+      <w:bookmarkEnd w:id="9"/>
+      <w:r>
+        <w:t xml:space="preserve"> to reflect</w:t>
       </w:r>
       <w:r>
         <w:t xml:space="preserve"> the relative center of interest</w:t>
@@ -5302,19 +5341,32 @@
         <w:pStyle w:val="Caption"/>
         <w:jc w:val="center"/>
       </w:pPr>
-      <w:bookmarkStart w:id="9" w:name="_Ref503526122"/>
+      <w:bookmarkStart w:id="10" w:name="_Ref503526122"/>
       <w:r>
         <w:t xml:space="preserve">Figure </w:t>
       </w:r>
-      <w:fldSimple w:instr=" SEQ Figure \* ARABIC ">
-        <w:r>
-          <w:rPr>
-            <w:noProof/>
-          </w:rPr>
-          <w:t>1</w:t>
-        </w:r>
-      </w:fldSimple>
-      <w:bookmarkEnd w:id="9"/>
+      <w:r>
+        <w:fldChar w:fldCharType="begin"/>
+      </w:r>
+      <w:r>
+        <w:instrText xml:space="preserve"> SEQ Figure \* ARABIC </w:instrText>
+      </w:r>
+      <w:r>
+        <w:fldChar w:fldCharType="separate"/>
+      </w:r>
+      <w:r>
+        <w:rPr>
+          <w:noProof/>
+        </w:rPr>
+        <w:t>1</w:t>
+      </w:r>
+      <w:r>
+        <w:rPr>
+          <w:noProof/>
+        </w:rPr>
+        <w:fldChar w:fldCharType="end"/>
+      </w:r>
+      <w:bookmarkEnd w:id="10"/>
       <w:r>
         <w:t>. The topicality hierarchy</w:t>
       </w:r>
@@ -5524,8 +5576,6 @@
       <w:r>
         <w:t>degrees in different languages.</w:t>
       </w:r>
-      <w:bookmarkStart w:id="10" w:name="_GoBack"/>
-      <w:bookmarkEnd w:id="10"/>
     </w:p>
     <w:p>
       <w:pPr>
@@ -6547,7 +6597,19 @@
         <w:rPr>
           <w:noProof/>
         </w:rPr>
-        <w:t xml:space="preserve">Don, Jan &amp; Eva van Lier. 2003. Derivation and categorization in flexible and differentiated languages. In Jan Rijkhoff &amp; Eva va Lier (eds.), </w:t>
+        <w:t>Don, Jan &amp; Eva van Lier. 2003. Derivation and categorization in flexible and differentiated languages. In Jan Rijkhoff &amp; Eva va</w:t>
+      </w:r>
+      <w:r>
+        <w:rPr>
+          <w:noProof/>
+        </w:rPr>
+        <w:t>n</w:t>
+      </w:r>
+      <w:r>
+        <w:rPr>
+          <w:noProof/>
+        </w:rPr>
+        <w:t xml:space="preserve"> Lier (eds.), </w:t>
       </w:r>
       <w:r>
         <w:rPr>
@@ -7794,19 +7856,43 @@
         <w:rPr>
           <w:noProof/>
         </w:rPr>
-        <w:t xml:space="preserve">Lier, Evan van (ed.). 2017. </w:t>
+        <w:t>Lier, Eva van. 2017</w:t>
+      </w:r>
+      <w:r>
+        <w:rPr>
+          <w:noProof/>
+        </w:rPr>
+        <w:t>a</w:t>
+      </w:r>
+      <w:r>
+        <w:rPr>
+          <w:noProof/>
+        </w:rPr>
+        <w:t xml:space="preserve">. Introduction: Lexical flexibility in Oceanic languages. </w:t>
       </w:r>
       <w:r>
         <w:rPr>
           <w:rStyle w:val="BookTitle"/>
         </w:rPr>
-        <w:t>Lexical flexibility in Oceanic languages</w:t>
-      </w:r>
-      <w:r>
-        <w:rPr>
-          <w:noProof/>
-        </w:rPr>
-        <w:t>. (Studies in Language 41). Amsterdam: John Benjamins.</w:t>
+        <w:t>Studies in Language</w:t>
+      </w:r>
+      <w:r>
+        <w:rPr>
+          <w:noProof/>
+        </w:rPr>
+        <w:t xml:space="preserve"> 41(2)</w:t>
+      </w:r>
+      <w:r>
+        <w:rPr>
+          <w:noProof/>
+        </w:rPr>
+        <w:t>:</w:t>
+      </w:r>
+      <w:r>
+        <w:rPr>
+          <w:noProof/>
+        </w:rPr>
+        <w:t xml:space="preserve"> 241–254.</w:t>
       </w:r>
     </w:p>
     <w:p>
@@ -7826,31 +7912,31 @@
         <w:rPr>
           <w:noProof/>
         </w:rPr>
-        <w:t xml:space="preserve">Lier, Eva van &amp; Jan Rijkhoff. 2013. Flexible word classes in linguistic typology and grammatical theory. In Eva van Lier &amp; Jan Rijkhoff (eds.), </w:t>
+        <w:t>Lier, Eva van (ed.). 2017</w:t>
+      </w:r>
+      <w:r>
+        <w:rPr>
+          <w:noProof/>
+        </w:rPr>
+        <w:t>b</w:t>
+      </w:r>
+      <w:r>
+        <w:rPr>
+          <w:noProof/>
+        </w:rPr>
+        <w:t xml:space="preserve">. </w:t>
       </w:r>
       <w:r>
         <w:rPr>
           <w:rStyle w:val="BookTitle"/>
         </w:rPr>
-        <w:t>Flexible word classes: Typological studies of underspecified parts of speech</w:t>
-      </w:r>
-      <w:r>
-        <w:rPr>
-          <w:noProof/>
-        </w:rPr>
-        <w:t>,</w:t>
-      </w:r>
-      <w:r>
-        <w:rPr>
-          <w:noProof/>
-        </w:rPr>
-        <w:t xml:space="preserve"> pp.</w:t>
-      </w:r>
-      <w:r>
-        <w:rPr>
-          <w:noProof/>
-        </w:rPr>
-        <w:t xml:space="preserve"> 1–30. Oxford: Oxford University Press.</w:t>
+        <w:t>Lexical flexibility in Oceanic languages</w:t>
+      </w:r>
+      <w:r>
+        <w:rPr>
+          <w:noProof/>
+        </w:rPr>
+        <w:t>. (Studies in Language 41). Amsterdam: John Benjamins.</w:t>
       </w:r>
     </w:p>
     <w:p>
@@ -7870,31 +7956,31 @@
         <w:rPr>
           <w:noProof/>
         </w:rPr>
-        <w:t xml:space="preserve">Lier, Eva van. 2017. Introduction: Lexical flexibility in Oceanic languages. </w:t>
+        <w:t xml:space="preserve">Lier, Eva van &amp; Jan Rijkhoff. 2013. Flexible word classes in linguistic typology and grammatical theory. In Eva van Lier &amp; Jan Rijkhoff (eds.), </w:t>
       </w:r>
       <w:r>
         <w:rPr>
           <w:rStyle w:val="BookTitle"/>
         </w:rPr>
-        <w:t>Studies in Language</w:t>
-      </w:r>
-      <w:r>
-        <w:rPr>
-          <w:noProof/>
-        </w:rPr>
-        <w:t xml:space="preserve"> 41(2)</w:t>
-      </w:r>
-      <w:r>
-        <w:rPr>
-          <w:noProof/>
-        </w:rPr>
-        <w:t>:</w:t>
-      </w:r>
-      <w:r>
-        <w:rPr>
-          <w:noProof/>
-        </w:rPr>
-        <w:t xml:space="preserve"> 241–254.</w:t>
+        <w:t>Flexible word classes: Typological studies of underspecified parts of speech</w:t>
+      </w:r>
+      <w:r>
+        <w:rPr>
+          <w:noProof/>
+        </w:rPr>
+        <w:t>,</w:t>
+      </w:r>
+      <w:r>
+        <w:rPr>
+          <w:noProof/>
+        </w:rPr>
+        <w:t xml:space="preserve"> pp.</w:t>
+      </w:r>
+      <w:r>
+        <w:rPr>
+          <w:noProof/>
+        </w:rPr>
+        <w:t xml:space="preserve"> 1–30. Oxford: Oxford University Press.</w:t>
       </w:r>
     </w:p>
     <w:p>
@@ -9378,7 +9464,7 @@
       <w:fldChar w:fldCharType="separate"/>
     </w:r>
     <w:r>
-      <w:t>21</w:t>
+      <w:t>15</w:t>
     </w:r>
     <w:r>
       <w:fldChar w:fldCharType="end"/>
@@ -11812,7 +11898,7 @@
 </file>
 
 <file path=customXml/itemProps1.xml><?xml version="1.0" encoding="utf-8"?>
-<ds:datastoreItem xmlns:ds="http://schemas.openxmlformats.org/officeDocument/2006/customXml" ds:itemID="{B70E285A-6D53-4033-A9D1-921FC05F3AC9}">
+<ds:datastoreItem xmlns:ds="http://schemas.openxmlformats.org/officeDocument/2006/customXml" ds:itemID="{F7779787-9969-45D0-95C3-CDB0EE1861E1}">
   <ds:schemaRefs>
     <ds:schemaRef ds:uri="http://schemas.openxmlformats.org/officeDocument/2006/bibliography"/>
   </ds:schemaRefs>

</xml_diff>

<commit_message>
incorporate comments from BC
</commit_message>
<xml_diff>
--- a/Prospectus.docx
+++ b/Prospectus.docx
@@ -1187,7 +1187,15 @@
         <w:t xml:space="preserve"> </w:t>
       </w:r>
       <w:r>
-        <w:t xml:space="preserve">in a way similar to that </w:t>
+        <w:t xml:space="preserve">in a way </w:t>
+      </w:r>
+      <w:proofErr w:type="gramStart"/>
+      <w:r>
+        <w:t>similar to</w:t>
+      </w:r>
+      <w:proofErr w:type="gramEnd"/>
+      <w:r>
+        <w:t xml:space="preserve"> that </w:t>
       </w:r>
       <w:r>
         <w:t>outlined by Hopper &amp; Thompson</w:t>
@@ -1256,10 +1264,29 @@
         <w:t>.</w:t>
       </w:r>
       <w:r>
+        <w:t xml:space="preserve"> It seems that grammaticized differences may be lost as well: the loss of most English inflectional morphology </w:t>
+      </w:r>
+      <w:r>
+        <w:t>may have contributed to an increased degree of lexical flexibility in the language</w:t>
+      </w:r>
+      <w:r>
+        <w:t xml:space="preserve"> {{citation for this?}}. Languages may therefore become </w:t>
+      </w:r>
+      <w:proofErr w:type="gramStart"/>
+      <w:r>
+        <w:t>more or less categorial</w:t>
+      </w:r>
+      <w:proofErr w:type="gramEnd"/>
+      <w:r>
+        <w:t xml:space="preserve"> over time.</w:t>
+      </w:r>
+      <w:r>
         <w:t xml:space="preserve"> </w:t>
       </w:r>
-      <w:r>
-        <w:t>Conversely</w:t>
+    </w:p>
+    <w:p>
+      <w:r>
+        <w:t>Working in a similar framework</w:t>
       </w:r>
       <w:r>
         <w:t xml:space="preserve">, Nakayama </w:t>
@@ -1315,6 +1342,7 @@
     </w:p>
     <w:p>
       <w:r>
+        <w:lastRenderedPageBreak/>
         <w:t>The specific research questions I ask in this dissertation are as follows:</w:t>
       </w:r>
     </w:p>
@@ -1364,7 +1392,6 @@
         </w:numPr>
       </w:pPr>
       <w:r>
-        <w:lastRenderedPageBreak/>
         <w:t xml:space="preserve">Do certain semantic domains tend to exhibit </w:t>
       </w:r>
       <w:r>
@@ -1660,13 +1687,34 @@
         <w:t>(2013)</w:t>
       </w:r>
       <w:r>
-        <w:t xml:space="preserve">) were described using both Dionysius’ eight categories (with some variation) and, importantly, his method of identifying those categories on the basis of primarily morphological criteria </w:t>
-      </w:r>
-      <w:r>
-        <w:rPr>
-          <w:noProof/>
-        </w:rPr>
-        <w:t>(Rauh 2010:20)</w:t>
+        <w:t>) were described using both Dionysius’ eight categories (</w:t>
+      </w:r>
+      <w:r>
+        <w:t>though with an additional adjective class and lacking the participle class</w:t>
+      </w:r>
+      <w:r>
+        <w:t xml:space="preserve">) and, importantly, his method of identifying those categories </w:t>
+      </w:r>
+      <w:proofErr w:type="gramStart"/>
+      <w:r>
+        <w:t>on the basis of</w:t>
+      </w:r>
+      <w:proofErr w:type="gramEnd"/>
+      <w:r>
+        <w:t xml:space="preserve"> primarily morphological criteria </w:t>
+      </w:r>
+      <w:r>
+        <w:rPr>
+          <w:noProof/>
+        </w:rPr>
+        <w:t xml:space="preserve">(Rauh </w:t>
+      </w:r>
+      <w:r>
+        <w:rPr>
+          <w:noProof/>
+        </w:rPr>
+        <w:lastRenderedPageBreak/>
+        <w:t>2010:20)</w:t>
       </w:r>
       <w:r>
         <w:t>. Implicit in the classical approach is the assumption that parts of speech are universal, in the sense of being instantiated in all languages.</w:t>
@@ -1683,17 +1731,195 @@
         <w:rPr>
           <w:noProof/>
         </w:rPr>
-        <w:t xml:space="preserve">(Boas </w:t>
-      </w:r>
-      <w:r>
-        <w:rPr>
-          <w:noProof/>
-        </w:rPr>
+        <w:t>(Boas 1911:35)</w:t>
+      </w:r>
+      <w:r>
+        <w:t>. He concludes that this endeavor is a folly, and that “in a discussion of the characteristics of various languages different fundamental categories will be found”</w:t>
+      </w:r>
+      <w:r>
+        <w:t xml:space="preserve"> </w:t>
+      </w:r>
+      <w:r>
+        <w:rPr>
+          <w:noProof/>
+        </w:rPr>
+        <w:t>(Boas 1911:43)</w:t>
+      </w:r>
+      <w:r>
+        <w:t xml:space="preserve">. Boas’ student Edward Sapir applies this same language-particular approach to lexical categories: “[N]o logical scheme of the parts of speech—their number, nature, and necessary confines—is of the slightest interest to the linguist. Each language has its own scheme. Everything depends on the formal demarcations which it recognizes.” </w:t>
+      </w:r>
+      <w:r>
+        <w:rPr>
+          <w:noProof/>
+        </w:rPr>
+        <w:t>(Sapir 1921:125)</w:t>
+      </w:r>
+      <w:r>
+        <w:t xml:space="preserve">. Boas also strongly influenced Leonard Bloomfield, who treated language as a scientific object and, in applying Boasian methods, saw lexical categories as something to be empirically discovered in the different syntactic distributions of words, rather than imposed on a language </w:t>
+      </w:r>
+      <w:r>
+        <w:rPr>
+          <w:rStyle w:val="Foreign"/>
+        </w:rPr>
+        <w:t>a priori</w:t>
+      </w:r>
+      <w:r>
+        <w:t xml:space="preserve"> </w:t>
+      </w:r>
+      <w:r>
+        <w:rPr>
+          <w:noProof/>
+        </w:rPr>
+        <w:t>(Rauh 2010:33)</w:t>
+      </w:r>
+      <w:r>
+        <w:t>.</w:t>
+      </w:r>
+    </w:p>
+    <w:p>
+      <w:r>
+        <w:t xml:space="preserve">This structuralist approach to lexical categories, which came to be known as the </w:t>
+      </w:r>
+      <w:r>
+        <w:rPr>
+          <w:rStyle w:val="Definition"/>
+        </w:rPr>
+        <w:t>distributional method</w:t>
+      </w:r>
+      <w:r>
+        <w:t xml:space="preserve"> </w:t>
+      </w:r>
+      <w:r>
+        <w:rPr>
+          <w:noProof/>
+        </w:rPr>
+        <w:t>(Harris 1951:5)</w:t>
+      </w:r>
+      <w:r>
+        <w:t xml:space="preserve">, constituted a major advance in the typological study of parts of speech, and essentially became the sole method of syntactic analysis in modern linguistics </w:t>
+      </w:r>
+      <w:r>
+        <w:rPr>
+          <w:noProof/>
+        </w:rPr>
+        <w:t>(Croft 2001:11)</w:t>
+      </w:r>
+      <w:r>
+        <w:t>. While a significant step forward, the distributional method for identifying word classes is however faced with one particularly potent problem: what to do when the distributional criteria for classifying lexemes yield conflicting results, or fail to yield consistent and well-defined categories.</w:t>
+      </w:r>
+    </w:p>
+    <w:p>
+      <w:r>
+        <w:t>A partial solution to this problem was the recognition, established in a series of studies by Eleanor Rosch</w:t>
+      </w:r>
+      <w:r>
+        <w:t xml:space="preserve"> </w:t>
+      </w:r>
+      <w:r>
+        <w:rPr>
+          <w:noProof/>
+        </w:rPr>
+        <w:t>(1973a; 1973b; 1975; Rosch &amp; Mervis 1975; Rosch et al. 1976; Rosch 1978)</w:t>
+      </w:r>
+      <w:r>
+        <w:t xml:space="preserve"> </w:t>
+      </w:r>
+      <w:r>
+        <w:t xml:space="preserve">and popularized among linguists by Lakoff </w:t>
+      </w:r>
+      <w:r>
+        <w:rPr>
+          <w:noProof/>
+        </w:rPr>
+        <w:t>(1987)</w:t>
+      </w:r>
+      <w:r>
+        <w:t xml:space="preserve"> and Taylor</w:t>
+      </w:r>
+      <w:r>
+        <w:t xml:space="preserve"> </w:t>
+      </w:r>
+      <w:r>
+        <w:rPr>
+          <w:noProof/>
+        </w:rPr>
+        <w:t>(1989</w:t>
+      </w:r>
+      <w:r>
+        <w:rPr>
+          <w:noProof/>
+        </w:rPr>
+        <w:t xml:space="preserve"> [2003]</w:t>
+      </w:r>
+      <w:r>
+        <w:rPr>
+          <w:noProof/>
+        </w:rPr>
+        <w:t>)</w:t>
+      </w:r>
+      <w:r>
+        <w:t>, that lexical categories are prototypal</w:t>
+      </w:r>
+      <w:r>
+        <w:t xml:space="preserve">, and </w:t>
+      </w:r>
+      <w:r>
+        <w:t xml:space="preserve">that members of a category do not necessarily exhibit all the properties associated with that category. This body of research collectively challenged the classical approach to lexical categories based on necessary and sufficient conditions cleanly delineating distinct categories. While linguists were generally quick to accept the existence of gradience and fuzzy boundaries for linguistic categories </w:t>
+      </w:r>
+      <w:r>
+        <w:rPr>
+          <w:noProof/>
+        </w:rPr>
+        <w:t>(Rauh 2010:7)</w:t>
+      </w:r>
+      <w:r>
+        <w:t xml:space="preserve">, the prototype approach did not really </w:t>
+      </w:r>
+      <w:r>
         <w:lastRenderedPageBreak/>
-        <w:t>1911:35)</w:t>
-      </w:r>
-      <w:r>
-        <w:t>. He concludes that this endeavor is a folly, and that “in a discussion of the characteristics of various languages different fundamental categories will be found”</w:t>
+        <w:t>solve the essential problems of lexical categorization, namely, how to identify them, and their crosslinguistic status if any.</w:t>
+      </w:r>
+    </w:p>
+    <w:p>
+      <w:r>
+        <w:t xml:space="preserve">Recognizing this difficulty, </w:t>
+      </w:r>
+      <w:r>
+        <w:t xml:space="preserve">Croft </w:t>
+      </w:r>
+      <w:r>
+        <w:rPr>
+          <w:noProof/>
+        </w:rPr>
+        <w:t>(2000; 2001:29–47)</w:t>
+      </w:r>
+      <w:r>
+        <w:t xml:space="preserve"> provides a detailed critique of the distributional method and its implications, and utilizes prototype theory in offering a typologically-oriented theory of lexical categories instead. Whenever distributional criteria conflict or fail to exclusively partition lexemes into distinct categories, he notes, typical practice is that the linguist simply chooses whichever distributional criterion they believe to be the most important, and bases their categorization on that. This practice is what Croft calls </w:t>
+      </w:r>
+      <w:r>
+        <w:rPr>
+          <w:rStyle w:val="Definition"/>
+        </w:rPr>
+        <w:t>methodological opportunism</w:t>
+      </w:r>
+      <w:r>
+        <w:t>, and it is one replete with problems:</w:t>
+      </w:r>
+    </w:p>
+    <w:p>
+      <w:pPr>
+        <w:pStyle w:val="BlockQuote"/>
+      </w:pPr>
+      <w:r>
+        <w:t>There is no a priori way to decide which of several constructions with mismatching distributions, or which subset of constructions, should be chosen as criteria for identifying the category in question. Why should passivizability be the criterion for defining the Direct Object category? Why shouldn't the criterion be occurrence as the postverbal prepositionless Noun Phrase in the Active construction? The choice of criteria again looks suspiciously like serving a priori theoretical assumptions of the analyst, for example a priori assumptions about what should or should not be a Direct Object. Moreover, if one does choose one construction (or subset of constructions) to define a category, then one still has not accounted for the anomalous distribution pattern of the constructions that have been left out (in this case, occurrence as the postverbal prepositionless Noun Phrase in the Active construction).</w:t>
+      </w:r>
+    </w:p>
+    <w:p>
+      <w:pPr>
+        <w:pStyle w:val="BlockQuote"/>
+      </w:pPr>
+      <w:r>
+        <w:t>Language-internal methodological opportunism […] is unprincipled and ad hoc, and hence is not a rigorous scientific method for discovering the properties of the grammar of a language.</w:t>
       </w:r>
       <w:r>
         <w:t xml:space="preserve"> </w:t>
@@ -1702,979 +1928,839 @@
         <w:rPr>
           <w:noProof/>
         </w:rPr>
-        <w:t>(Boas 1911:43)</w:t>
-      </w:r>
-      <w:r>
-        <w:t xml:space="preserve">. Boas’ student Edward Sapir applies this same language-particular approach to lexical categories: “[N]o logical scheme of the parts of speech—their number, nature, and necessary confines—is of the slightest interest to the linguist. Each language has its own scheme. Everything depends on the formal demarcations which it recognizes.” </w:t>
-      </w:r>
-      <w:r>
-        <w:rPr>
-          <w:noProof/>
-        </w:rPr>
-        <w:t>(Sapir 1921:125)</w:t>
-      </w:r>
-      <w:r>
-        <w:t xml:space="preserve">. Boas also strongly influenced Leonard Bloomfield, who treated language as a scientific object and, in applying Boasian methods, saw lexical categories as something to be empirically discovered in the different syntactic distributions of words, rather than imposed on a language </w:t>
+        <w:t>(Croft 2001:41)</w:t>
+      </w:r>
+    </w:p>
+    <w:p>
+      <w:r>
+        <w:t>If one is consistent in the application of the distributional method, states Croft, then one must be prepared to accept a proliferation of minor categories for each language. Ultimately, every construction constitutes its own category, comprising the set of items that may appear in that construction. As a result, no language exhibits traditional major categories such as noun, verb, and adjective—only more narrow constructions such as, for example, Tense-Marked Intransitive Verb or Tense-Marked Transitive Verb, which may or may not share the same members.</w:t>
+      </w:r>
+    </w:p>
+    <w:p>
+      <w:r>
+        <w:t>For Croft, what exists in the grammar of particular languages is sets of constructions related in a taxonomic web rather than lexical categories per se. Parts of speech that approximate traditional categories exist only as crosslinguistic typological markedness tendencies</w:t>
+      </w:r>
+      <w:r>
+        <w:t>. T</w:t>
+      </w:r>
+      <w:r>
+        <w:t xml:space="preserve">hat is, when the semantic class of an item aligns with its pragmatic function (reference, predication, </w:t>
+      </w:r>
+      <w:r>
+        <w:lastRenderedPageBreak/>
+        <w:t xml:space="preserve">modification, etc.), that form will be unmarked. However, when an item is used in a non-prototypical manner, such as when an entity-denoting concept is used for predication, that use is structurally and/or behaviorally marked </w:t>
+      </w:r>
+      <w:r>
+        <w:rPr>
+          <w:noProof/>
+        </w:rPr>
+        <w:t>(Croft 2002:87–99)</w:t>
+      </w:r>
+      <w:r>
+        <w:t>.</w:t>
+      </w:r>
+      <w:r>
+        <w:t xml:space="preserve"> </w:t>
+      </w:r>
+      <w:r>
+        <w:t>This th</w:t>
+      </w:r>
+      <w:r>
+        <w:t>eory of typological markedness is what “allows us to construct generalizations about categor</w:t>
+      </w:r>
+      <w:r>
+        <w:t xml:space="preserve">ies </w:t>
+      </w:r>
+      <w:r>
+        <w:rPr>
+          <w:rStyle w:val="Emphasis"/>
+        </w:rPr>
+        <w:t>across</w:t>
+      </w:r>
+      <w:r>
+        <w:t xml:space="preserve"> constructions</w:t>
+      </w:r>
+      <w:r>
+        <w:t>” which otherwise do not share the same properties and me</w:t>
+      </w:r>
+      <w:r>
+        <w:t>mbers (Croft 2001:92).</w:t>
+      </w:r>
+      <w:r>
+        <w:t xml:space="preserve"> The typologically unmarked combinations of an object being used for reference, a property for modification, and an action for predication</w:t>
+      </w:r>
+      <w:r>
+        <w:t xml:space="preserve"> form the prototypal core of the categories noun, adjective, and verb respectively </w:t>
+      </w:r>
+      <w:r>
+        <w:rPr>
+          <w:noProof/>
+        </w:rPr>
+        <w:t>(Croft 2001:89)</w:t>
+      </w:r>
+      <w:r>
+        <w:t>.</w:t>
+      </w:r>
+    </w:p>
+    <w:p>
+      <w:r>
+        <w:t xml:space="preserve">This dissertation </w:t>
+      </w:r>
+      <w:r>
+        <w:t xml:space="preserve">utilizes </w:t>
+      </w:r>
+      <w:r>
+        <w:t xml:space="preserve">Croft’s typological markedness </w:t>
+      </w:r>
+      <w:r>
+        <w:t>approach in exploring lexical flexibility</w:t>
+      </w:r>
+      <w:r>
+        <w:t>.</w:t>
+      </w:r>
+      <w:r>
+        <w:t xml:space="preserve"> </w:t>
+      </w:r>
+      <w:r>
+        <w:t xml:space="preserve">While the typological tendency is for non-prototypical uses of a lexeme to be structurally or behaviorally marked, lexical flexibility can be viewed </w:t>
+      </w:r>
+      <w:r>
+        <w:t>as cases</w:t>
+      </w:r>
+      <w:r>
+        <w:t xml:space="preserve"> </w:t>
+      </w:r>
+      <w:r>
+        <w:t xml:space="preserve">where non-prototypical uses of a lexeme are </w:t>
+      </w:r>
+      <w:r>
+        <w:rPr>
+          <w:rStyle w:val="Emphasis"/>
+        </w:rPr>
+        <w:t>not</w:t>
+      </w:r>
+      <w:r>
+        <w:t xml:space="preserve"> marked in such a way</w:t>
+      </w:r>
+      <w:r>
+        <w:t>.</w:t>
+      </w:r>
+      <w:r>
+        <w:t xml:space="preserve"> </w:t>
+      </w:r>
+      <w:r>
+        <w:t xml:space="preserve">These cases do </w:t>
+      </w:r>
+      <w:r>
+        <w:t xml:space="preserve">not </w:t>
+      </w:r>
+      <w:r>
+        <w:t xml:space="preserve">however </w:t>
+      </w:r>
+      <w:r>
+        <w:t>violate Croft’s markedness tendencies, since the</w:t>
+      </w:r>
+      <w:r>
+        <w:t xml:space="preserve"> markedness principles</w:t>
+      </w:r>
+      <w:r>
+        <w:t xml:space="preserve"> are implicational in nature. That is, non-prototypical uses of </w:t>
+      </w:r>
+      <w:r>
+        <w:t xml:space="preserve">a lexeme are </w:t>
+      </w:r>
+      <w:r>
+        <w:rPr>
+          <w:rStyle w:val="Emphasis"/>
+        </w:rPr>
+        <w:t>at least</w:t>
+      </w:r>
+      <w:r>
+        <w:t xml:space="preserve"> as marked as prototypical ones</w:t>
+      </w:r>
+      <w:r>
+        <w:t>;</w:t>
+      </w:r>
+      <w:r>
+        <w:t xml:space="preserve"> this does not </w:t>
+      </w:r>
+      <w:r>
+        <w:t>preclude</w:t>
+      </w:r>
+      <w:r>
+        <w:t xml:space="preserve"> the possibility of </w:t>
+      </w:r>
+      <w:r>
+        <w:t>both uses being equally marked</w:t>
+      </w:r>
+      <w:r>
+        <w:t xml:space="preserve">, as in </w:t>
+      </w:r>
+      <w:r>
+        <w:t>the case of conversion.</w:t>
+      </w:r>
+    </w:p>
+    <w:p>
+      <w:r>
+        <w:t>One final issue in research on lexical categories is whether they should be thought of as language-specific, and potentially incommensurable and uncomparable across languages,</w:t>
+      </w:r>
+      <w:r>
+        <w:t xml:space="preserve"> or as instantiations of crosslinguistically valid categories. This issue is hotly debated in the literature, and Croft’s universal-typological approach is just one among many </w:t>
+      </w:r>
+      <w:r>
+        <w:rPr>
+          <w:noProof/>
+        </w:rPr>
+        <w:t>(Croft 2000; Pustet 2000; Croft 2005; Haspelmath 2007; Ramat 2009; Haspelmath 2010; Chung 2012; Croft &amp; van Lier 2012; Haspelmath 2014; Beck 2016; Croft 2016; Rijkhoff 2016; Baker &amp; Croft 2017)</w:t>
+      </w:r>
+      <w:r>
+        <w:t>.</w:t>
+      </w:r>
+      <w:r>
+        <w:t xml:space="preserve"> I do not aim to speak towards this debate in this dissertation.</w:t>
+      </w:r>
+      <w:r>
+        <w:t xml:space="preserve"> My focus instead is on comparing the ability</w:t>
+      </w:r>
+      <w:r>
+        <w:t xml:space="preserve"> of</w:t>
+      </w:r>
+      <w:r>
+        <w:t xml:space="preserve"> lexemes to appear in multiple pragmatic functions with no overt coding, across languages.</w:t>
+      </w:r>
+      <w:r>
+        <w:t xml:space="preserve"> I make no claims as to whether the constructions that these lexemes appear in constitute language-specific or universal categories.</w:t>
+      </w:r>
+    </w:p>
+    <w:p>
+      <w:pPr>
+        <w:pStyle w:val="Heading2"/>
+      </w:pPr>
+      <w:r>
+        <w:t>Approaches to Lexical Flexibility</w:t>
+      </w:r>
+    </w:p>
+    <w:p>
+      <w:r>
+        <w:t>Lexical flexibility became a prominent topic of interest when early anthropological linguists investigated the structure of languages of the Americas in the 19</w:t>
+      </w:r>
+      <w:r>
+        <w:rPr>
+          <w:vertAlign w:val="superscript"/>
+        </w:rPr>
+        <w:t>th</w:t>
+      </w:r>
+      <w:r>
+        <w:t xml:space="preserve"> and 20</w:t>
+      </w:r>
+      <w:r>
+        <w:rPr>
+          <w:vertAlign w:val="superscript"/>
+        </w:rPr>
+        <w:t>th</w:t>
+      </w:r>
+      <w:r>
+        <w:t xml:space="preserve"> centuries, and found that it was difficult to reconcile classical categories with data from Native American languages </w:t>
+      </w:r>
+      <w:r>
+        <w:rPr>
+          <w:noProof/>
+        </w:rPr>
+        <w:t>(Boas 1911; Sapir 1921; Kuipers 1968; Jacobsen 1979; Kinkade 1983; Sadock 1999)</w:t>
+      </w:r>
+      <w:r>
+        <w:t>.</w:t>
+      </w:r>
+      <w:r>
+        <w:t xml:space="preserve"> </w:t>
+      </w:r>
+      <w:r>
+        <w:t xml:space="preserve">Responses to this situation varied, and the positions adopted towards lexical flexibility have only multiplied </w:t>
+      </w:r>
+      <w:r>
+        <w:lastRenderedPageBreak/>
+        <w:t>in number with the more recent explosion of interest in the topic. This section briefly overviews these varied approaches toward lexical flexibility.</w:t>
+      </w:r>
+    </w:p>
+    <w:p>
+      <w:r>
+        <w:t>One common response to claims of lexical flexibility in a language is to show that the grammar does in fact show evidence for categorical distinctions, but that the evidence is simply subtle</w:t>
+      </w:r>
+      <w:r>
+        <w:t xml:space="preserve"> </w:t>
+      </w:r>
+      <w:r>
+        <w:rPr>
+          <w:noProof/>
+        </w:rPr>
+        <w:t>(Dixon 2004; Floyd 2011; Palmer 2017)</w:t>
+      </w:r>
+      <w:r>
+        <w:t>.</w:t>
+      </w:r>
+      <w:r>
+        <w:rPr>
+          <w:rStyle w:val="FootnoteReference"/>
+        </w:rPr>
+        <w:footnoteReference w:id="3"/>
+      </w:r>
+      <w:r>
+        <w:t xml:space="preserve"> In this approach, traditional categories are typically thought to be universally instantiated, to be found in all of the world’s languages provided one looks hard enough. There are however two concerns with this approach: First, it would seem to engage in methodological opportunism</w:t>
+      </w:r>
+      <w:r>
+        <w:t xml:space="preserve"> </w:t>
+      </w:r>
+      <w:r>
+        <w:rPr>
+          <w:noProof/>
+        </w:rPr>
+        <w:t>(cf. Croft 2001)</w:t>
+      </w:r>
+      <w:r>
+        <w:t>.</w:t>
+      </w:r>
+      <w:r>
+        <w:t xml:space="preserve"> Criteria which highlight data suggestive of the category in question are privileged, while additional criteria that might suggest flexible membership or categorical subdivisions are ignored.</w:t>
+      </w:r>
+      <w:r>
+        <w:t xml:space="preserve"> Defining lexical flexibility in terms of shifts between language-specific categories like Noun and Verb is problematic if those categories are based on arbitrarily-chosen criteria in the first place.</w:t>
+      </w:r>
+      <w:r>
+        <w:t xml:space="preserve"> A special case of this problem subcategorization: how does one determine which </w:t>
+      </w:r>
+      <w:r>
+        <w:t>distinctions demarcate categories vs. subcategories</w:t>
+      </w:r>
+      <w:r>
+        <w:t xml:space="preserve">, i.e. major parts of speech vs. their subclasses? </w:t>
+      </w:r>
+      <w:r>
+        <w:t>{{cite Haspelmath – figure out which article he points this out in; I also think Croft can be cited for this}}</w:t>
+      </w:r>
+    </w:p>
+    <w:p>
+      <w:r>
+        <w:t xml:space="preserve">Second, </w:t>
+      </w:r>
+      <w:r>
+        <w:t>this response to lexical flexibility shifts the focus away from the very interesting ways in which categories differ across languages. Even when subtle evidence for categorical distinctions is found, there remain drastic and qualitative differences in the way that those categories are realized as compared to other languages with more clearly demarcated categories. Typologists should not be satisfied to gloss over these differences. Instead, differences in the strength of expression of lexical categories in a language should be taken as a dimension of variation to be mapped out and explored in a robust typological way</w:t>
+      </w:r>
+      <w:r>
+        <w:t xml:space="preserve">. </w:t>
+      </w:r>
+      <w:r>
+        <w:t>T</w:t>
+      </w:r>
+      <w:r>
+        <w:t>his approach has become more common in recent years</w:t>
+      </w:r>
+      <w:r>
+        <w:t xml:space="preserve"> </w:t>
+      </w:r>
+      <w:r>
+        <w:rPr>
+          <w:noProof/>
+        </w:rPr>
+        <w:t>(Rijkhoff &amp; van Lier 2013; Eva van Lier 2017; Vapnarsky &amp; Veneziano 2017b)</w:t>
+      </w:r>
+      <w:r>
+        <w:t>.</w:t>
+      </w:r>
+    </w:p>
+    <w:p>
+      <w:r>
+        <w:t>In stark contrast to this first</w:t>
+      </w:r>
+      <w:r>
+        <w:t>, “</w:t>
+      </w:r>
+      <w:proofErr w:type="spellStart"/>
+      <w:r>
+        <w:t>categorialist</w:t>
+      </w:r>
+      <w:proofErr w:type="spellEnd"/>
+      <w:r>
+        <w:t>”</w:t>
+      </w:r>
+      <w:r>
+        <w:t xml:space="preserve"> approach, some have embraced the existence of flexible categories and argued extensively for their existence </w:t>
+      </w:r>
+      <w:r>
+        <w:rPr>
+          <w:noProof/>
+        </w:rPr>
+        <w:t>(Kuipers 1968; Kinkade 1983; Hengeveld 1992; Broschart 1997; Gil 2005</w:t>
+      </w:r>
+      <w:r>
+        <w:rPr>
+          <w:noProof/>
+        </w:rPr>
+        <w:t>a</w:t>
+      </w:r>
+      <w:r>
+        <w:rPr>
+          <w:noProof/>
+        </w:rPr>
+        <w:t>; Hengeveld &amp; Rijkhoff 2005; Luuk 2010; van Lier &amp; Rijkhoff 2013)</w:t>
+      </w:r>
+      <w:r>
+        <w:t>.</w:t>
+      </w:r>
+      <w:r>
+        <w:t xml:space="preserve"> Some have even proposed that several new, flexible categories such as </w:t>
+      </w:r>
+      <w:r>
+        <w:rPr>
+          <w:rStyle w:val="Definition"/>
+        </w:rPr>
+        <w:t>non-verb</w:t>
+      </w:r>
+      <w:r>
+        <w:t xml:space="preserve"> </w:t>
+      </w:r>
+      <w:r>
+        <w:rPr>
+          <w:noProof/>
+        </w:rPr>
+        <w:t>(Hengeveld 1992)</w:t>
+      </w:r>
+      <w:r>
+        <w:t xml:space="preserve"> or </w:t>
+      </w:r>
+      <w:r>
+        <w:rPr>
+          <w:rStyle w:val="Definition"/>
+        </w:rPr>
+        <w:t>noun/flexible</w:t>
+      </w:r>
+      <w:r>
+        <w:t xml:space="preserve"> </w:t>
+      </w:r>
+      <w:r>
+        <w:rPr>
+          <w:noProof/>
+        </w:rPr>
+        <w:t>(Luuk 2010)</w:t>
+      </w:r>
+      <w:r>
+        <w:t xml:space="preserve"> be added to the classical typology of parts </w:t>
+      </w:r>
+      <w:r>
+        <w:lastRenderedPageBreak/>
+        <w:t>of speech.</w:t>
+      </w:r>
+      <w:r>
+        <w:t xml:space="preserve"> All these proposals have garnered heavy criticism.</w:t>
+      </w:r>
+      <w:r>
+        <w:t xml:space="preserve"> Since it is important for any study of lexical flexibility to address these criticisms, I briefly review them here, then discuss how a typological markedness approach to lexical flexibility avoids these problems.</w:t>
+      </w:r>
+    </w:p>
+    <w:p>
+      <w:r>
+        <w:t>Broadly speaking, the main argument leveled against lexical flexibility is that it ignores a great deal of item-specific knowledge speakers have about lexemes and their uses in different functions.</w:t>
+      </w:r>
+      <w:r>
+        <w:t xml:space="preserve"> Both Croft </w:t>
+      </w:r>
+      <w:r>
+        <w:rPr>
+          <w:noProof/>
+        </w:rPr>
+        <w:t>(2001:65–75)</w:t>
+      </w:r>
+      <w:r>
+        <w:t xml:space="preserve"> and Evans &amp; Osada </w:t>
+      </w:r>
+      <w:r>
+        <w:rPr>
+          <w:noProof/>
+        </w:rPr>
+        <w:t>(2005)</w:t>
+      </w:r>
+      <w:r>
+        <w:t xml:space="preserve">, for example, </w:t>
+      </w:r>
+      <w:r>
+        <w:t>criticize Hengeveld’s notion of flexible categories</w:t>
+      </w:r>
+      <w:r>
+        <w:t xml:space="preserve"> </w:t>
+      </w:r>
+      <w:r>
+        <w:rPr>
+          <w:noProof/>
+        </w:rPr>
+        <w:t>(Hengeveld 1992; Hengeveld &amp; Rijkhoff 2005)</w:t>
+      </w:r>
+      <w:r>
+        <w:t xml:space="preserve"> on the basis that the meaning of a lexeme changes when it is used in different functions.</w:t>
+      </w:r>
+      <w:r>
+        <w:t xml:space="preserve"> </w:t>
+      </w:r>
+      <w:r>
+        <w:t>Mithun also has in various studies</w:t>
+      </w:r>
+      <w:r>
+        <w:t xml:space="preserve"> </w:t>
+      </w:r>
+      <w:r>
+        <w:rPr>
+          <w:noProof/>
+        </w:rPr>
+        <w:t>(Mithun 1999; Mithun 2000; Mithun 2017)</w:t>
+      </w:r>
+      <w:r>
+        <w:t xml:space="preserve"> illustrated the impressive level of item-specific and idiosyncratic knowledge that speakers have about lexemes, their distributional contexts, and the semantic shifts they undergo in different constructions. Because the meaning that results from semantic shifts is conventional, often idiosyncratic, and language-specific, patterns of semantic shift constitute a basis for distinguishing between classes of lexemes.</w:t>
+      </w:r>
+      <w:r>
+        <w:t xml:space="preserve"> Even</w:t>
+      </w:r>
+      <w:r>
+        <w:t xml:space="preserve"> in cases where semantic shifts are patterned and non-idiosyncratic, the</w:t>
+      </w:r>
+      <w:r>
+        <w:t xml:space="preserve"> pattern of shift </w:t>
+      </w:r>
+      <w:r>
+        <w:t>is still a language-specific fact that applies to a subset of the lexicon, thereby providing the basis for demarcating a lexical category. Researchers that emphasize the conventionalized and item-specific nature of lexical semantics thus tend to view cases of lexical flexibility as conversion or zero derivation, and languages purported to be highly flexible as ones in which such conversion is rampant.</w:t>
+      </w:r>
+    </w:p>
+    <w:p>
+      <w:r>
+        <w:t xml:space="preserve">Proponents of the existence of lexical flexibility have addressed these criticisms in two ways: First, many have argued that lexical items in flexible languages are </w:t>
+      </w:r>
+      <w:r>
+        <w:rPr>
+          <w:rStyle w:val="Definition"/>
+        </w:rPr>
+        <w:t>precategorial</w:t>
+      </w:r>
+      <w:r>
+        <w:t>, i.e. underspecified for lexical category</w:t>
+      </w:r>
+      <w:r>
+        <w:t xml:space="preserve"> </w:t>
+      </w:r>
+      <w:r>
+        <w:rPr>
+          <w:noProof/>
+        </w:rPr>
+        <w:t>(Hopper &amp; Thompson 1984; Broschart 1997; Farrell 2001; Arad 2003; Don &amp; van Lier 2003)</w:t>
+      </w:r>
+      <w:r>
+        <w:t>.</w:t>
+      </w:r>
+      <w:r>
+        <w:t xml:space="preserve"> In precategorial languages, lexical categorization is thought to be a property of the morphosyntactic construction that the item appears in, its pragmatics, or its discourse context, rather than the lexeme itself.</w:t>
+      </w:r>
+      <w:r>
+        <w:t xml:space="preserve"> The second response to lexical specificity is to argue that lexical items are semantically </w:t>
+      </w:r>
+      <w:r>
+        <w:rPr>
+          <w:rStyle w:val="Definition"/>
+        </w:rPr>
+        <w:t>vague</w:t>
+      </w:r>
+      <w:r>
+        <w:t>, i.e. they have a single, broad semantics which encompasses its use in various lexical categories</w:t>
+      </w:r>
+      <w:r>
+        <w:t xml:space="preserve"> </w:t>
+      </w:r>
+      <w:r>
+        <w:rPr>
+          <w:noProof/>
+        </w:rPr>
+        <w:t>(Farrell 2001; Hengeveld, Rijkhoff &amp; Siewierska 2004; Hengeveld &amp; Rijkhoff 2005; McGregor 2013)</w:t>
+      </w:r>
+      <w:r>
+        <w:t>.</w:t>
+      </w:r>
+      <w:r>
+        <w:t xml:space="preserve"> In this approach, the relevant component of the meaning of the lexeme is highlighted by its morphosyntactic context. What is common to both these approaches is that lexical categorization is not a property of the lexical item itself, but rather the result of a semantic coercion process whereby the lexical item receives </w:t>
+      </w:r>
+      <w:r>
+        <w:lastRenderedPageBreak/>
+        <w:t>its categorization from local context. Critics of lexical flexibility have not generally found these approaches to lexical specification satisfactory, and argue that even taking pragmatics, discourse, and local morphosyntactic context into account is insufficient to account for the semantic idiosyncrasies in the data</w:t>
+      </w:r>
+      <w:r>
+        <w:t xml:space="preserve"> </w:t>
+      </w:r>
+      <w:r>
+        <w:rPr>
+          <w:noProof/>
+        </w:rPr>
+        <w:t>(Croft 2001; Evans &amp; Osada 2005; Mithun 2017)</w:t>
+      </w:r>
+      <w:r>
+        <w:t>.</w:t>
+      </w:r>
+    </w:p>
+    <w:p>
+      <w:pPr>
+        <w:rPr>
+          <w:rFonts w:ascii="Charis SIL" w:hAnsi="Charis SIL" w:cs="Charis SIL"/>
+        </w:rPr>
+      </w:pPr>
+      <w:r>
+        <w:t>If however lexical flexibility is understood in terms of the</w:t>
+      </w:r>
+      <w:r>
+        <w:t xml:space="preserve"> unmarked</w:t>
+      </w:r>
+      <w:r>
+        <w:t xml:space="preserve"> use of forms across different pragmatic functions (reference, predication, modification, etc.) rather than language-specific lexical categories, semantic shift need not be problematic for the study of lexical flexibility.</w:t>
+      </w:r>
+      <w:r>
+        <w:t xml:space="preserve"> Rather, </w:t>
+      </w:r>
+      <w:r>
+        <w:t>semantic shifts become</w:t>
+      </w:r>
+      <w:r>
+        <w:t xml:space="preserve"> a descriptive </w:t>
       </w:r>
       <w:r>
         <w:rPr>
           <w:rStyle w:val="Foreign"/>
         </w:rPr>
-        <w:t>a priori</w:t>
+        <w:t>desideratum</w:t>
+      </w:r>
+      <w:r>
+        <w:t xml:space="preserve">, i.e. </w:t>
+      </w:r>
+      <w:r>
+        <w:t>a crucial part of what must be described when studying the use of a lexeme across different pragmatic functions.</w:t>
       </w:r>
       <w:r>
         <w:t xml:space="preserve"> </w:t>
       </w:r>
       <w:r>
-        <w:rPr>
-          <w:noProof/>
-        </w:rPr>
-        <w:t>(Rauh 2010:33)</w:t>
+        <w:t xml:space="preserve">This dissertation helps satisfy this </w:t>
+      </w:r>
+      <w:r>
+        <w:rPr>
+          <w:rStyle w:val="Foreign"/>
+        </w:rPr>
+        <w:t>desideratum</w:t>
+      </w:r>
+      <w:r>
+        <w:t xml:space="preserve"> by investigating the interaction of discourse function, semantic shift, and lexeme-specific knowledge in a crosslinguistic sample.</w:t>
+      </w:r>
+    </w:p>
+    <w:p>
+      <w:pPr>
+        <w:pStyle w:val="Heading2"/>
+      </w:pPr>
+      <w:r>
+        <w:t>Functional Motivations for Lexical Flexibility</w:t>
+      </w:r>
+    </w:p>
+    <w:p>
+      <w:r>
+        <w:t xml:space="preserve">This section briefly summarizes the relevant literature on the interaction of discourse and lexical categories, and </w:t>
+      </w:r>
+      <w:r>
+        <w:t xml:space="preserve">especially </w:t>
+      </w:r>
+      <w:r>
+        <w:t>lexical flexibility.</w:t>
+      </w:r>
+    </w:p>
+    <w:p>
+      <w:r>
+        <w:t>It has often been suggested that there is a semantic</w:t>
+      </w:r>
+      <w:r>
+        <w:t xml:space="preserve"> (or even logical</w:t>
+      </w:r>
+      <w:r>
+        <w:t xml:space="preserve"> / conceptual</w:t>
+      </w:r>
+      <w:r>
+        <w:t>; cf. the Port Royal Grammar)</w:t>
+      </w:r>
+      <w:r>
+        <w:t xml:space="preserve"> basis to the major lexical categories</w:t>
+      </w:r>
+      <w:r>
+        <w:t xml:space="preserve"> </w:t>
+      </w:r>
+      <w:r>
+        <w:rPr>
+          <w:noProof/>
+        </w:rPr>
+        <w:t>(Sapir 1921:117–119; Givón 1979:320–321; Lyons 1977:442–447)</w:t>
+      </w:r>
+      <w:r>
+        <w:t>, which are thought to have a prototypal structure.</w:t>
+      </w:r>
+      <w:r>
+        <w:t xml:space="preserve"> For example, prototypical nouns would be concrete, time-stable entities, while other nouns approximate this prototype to varying degrees. In an influential study, however, Hopper &amp; Thompson</w:t>
+      </w:r>
+      <w:r>
+        <w:t xml:space="preserve"> </w:t>
+      </w:r>
+      <w:r>
+        <w:rPr>
+          <w:noProof/>
+        </w:rPr>
+        <w:t>(1984:708)</w:t>
+      </w:r>
+      <w:r>
+        <w:t xml:space="preserve"> argue that “</w:t>
+      </w:r>
+      <w:r>
+        <w:t>the lexical semantic facts about N’s and V’s are secondary to their</w:t>
+      </w:r>
+      <w:r>
+        <w:t xml:space="preserve"> </w:t>
+      </w:r>
+      <w:r>
+        <w:rPr>
+          <w:smallCaps/>
+        </w:rPr>
+        <w:t>discourse roles</w:t>
+      </w:r>
+      <w:r>
+        <w:t xml:space="preserve">; </w:t>
+      </w:r>
+      <w:r>
+        <w:t>and that the semantic facts (perceptibility etc.) which are characteristic features of prototypical N’s and V’s are in fact derivative of (and perhaps even secondary to) their discourse roles.”</w:t>
+      </w:r>
+      <w:r>
+        <w:t xml:space="preserve"> They demonstrate that lexemes show more nominal coding and behavior when they are used to introduce new referents into the discourse, but more verbal coding and behavior when they are used to assert the occurrence of an event. In a later article Thompson </w:t>
+      </w:r>
+      <w:r>
+        <w:rPr>
+          <w:noProof/>
+        </w:rPr>
+        <w:t>(1989)</w:t>
+      </w:r>
+      <w:r>
+        <w:t xml:space="preserve"> </w:t>
+      </w:r>
+      <w:r>
+        <w:t>extends this framework to explain why adjectives crosslinguistically pattern as either verbs or nouns—when introducing a new referent into the discourse, adjectives tend to pattern nominally; when functioning as the discourse predicate, they tend to function verbally.</w:t>
+      </w:r>
+    </w:p>
+    <w:p>
+      <w:r>
+        <w:t>Hopper &amp; Thompson also briefly touch on the issue of lexical flexibility in their conclusion, and it is worth providing an extensive excerpt here, because they directly anticipate some of the important conclusions of this dissertation:</w:t>
+      </w:r>
+    </w:p>
+    <w:p>
+      <w:pPr>
+        <w:pStyle w:val="BlockQuote"/>
+      </w:pPr>
+      <w:r>
+        <w:lastRenderedPageBreak/>
+        <w:t xml:space="preserve">We should like to conclude, however, by suggesting that linguistic forms are in principle to be considered as </w:t>
+      </w:r>
+      <w:r>
+        <w:rPr>
+          <w:smallCaps/>
+        </w:rPr>
+        <w:t>lacking categoriality</w:t>
+      </w:r>
+      <w:r>
+        <w:t xml:space="preserve"> completely unless nounhood or verbhood is forced on them by their discourse functions. To the extent that forms can be said to have an a-priori existence outside of discourse, they are characterizable as </w:t>
+      </w:r>
+      <w:r>
+        <w:rPr>
+          <w:smallCaps/>
+        </w:rPr>
+        <w:t>acategorial</w:t>
+      </w:r>
+      <w:r>
+        <w:t>; i.e., their categorical classification is irrelevant. Categoriality—the realization of a form as either a N or a V—is imposed on the form by discourse. Yet we have also seen that the noun/verb distinction is apparently universal: there seem to be no languages in which all stems are indifferently capable of receiving all morphology appropriate for both N’s and V’s. This suggests that the continua which in principle begin with acategoriality, and which end with fully implemented nounhood or fully implemented verbhood, are already partly traversed for most forms. In other words, most forms begin with a propensity or predisposition to become N’s or V’s; and often this momentum can be reversed by only special morphology. It nonetheless remains true that this predisposition is only a latent one, which will not be manifested unless there is pressure from the discourse for this to occur.</w:t>
+      </w:r>
+    </w:p>
+    <w:p>
+      <w:pPr>
+        <w:pStyle w:val="BlockQuote"/>
+      </w:pPr>
+      <w:r>
+        <w:t>In other words, far from being ‘given’ aprioristically for us to build sentences out of, the categories of N and V actually manifest themselves only when the discourse requires it.</w:t>
+      </w:r>
+      <w:r>
+        <w:t xml:space="preserve"> </w:t>
+      </w:r>
+      <w:r>
+        <w:rPr>
+          <w:noProof/>
+        </w:rPr>
+        <w:t>(Hopper &amp; Thompson 1984:747)</w:t>
+      </w:r>
+    </w:p>
+    <w:p>
+      <w:pPr>
+        <w:pStyle w:val="NoSpacing"/>
+      </w:pPr>
+      <w:r>
+        <w:t>In essence, Hopper &amp; Thompson acknowledge that lexemes are to a certain extent prespecified for category, and that this extent varies from lexeme to lexeme. However, to the extent that lexemes show flexibility between different traditional categories, the choice of category for a lexeme is determined primarily by its discourse function and information status. This is one of the primary claims that this dissertation aims to support.</w:t>
+      </w:r>
+    </w:p>
+    <w:p>
+      <w:r>
+        <w:t>A similar point is made by Nakay</w:t>
+      </w:r>
+      <w:r>
+        <w:t>a</w:t>
+      </w:r>
+      <w:r>
+        <w:t>ma</w:t>
+      </w:r>
+      <w:r>
+        <w:t xml:space="preserve"> </w:t>
+      </w:r>
+      <w:r>
+        <w:rPr>
+          <w:noProof/>
+        </w:rPr>
+        <w:t>(2002)</w:t>
+      </w:r>
+      <w:r>
+        <w:t xml:space="preserve"> for Nuuchahnulth (a.k.a. Nootka</w:t>
+      </w:r>
+      <w:r>
+        <w:t>; Wakashan)</w:t>
+      </w:r>
+      <w:r>
+        <w:t>, which features prominently in debates on lexical flexibility. Nakayama concludes that word classes do exist in Nuuchahnulth, but that they are not strongly grammaticized: “word classes in Nuuchahnulth are not so much structural categories as behavioral categories: they represent groups of words defined by a set of regularities that are formed and maintained through repeated use in discourse rather than purely structural properties.”</w:t>
+      </w:r>
+      <w:r>
+        <w:t xml:space="preserve"> </w:t>
+      </w:r>
+      <w:r>
+        <w:rPr>
+          <w:noProof/>
+        </w:rPr>
+        <w:t>(Nakayama 2002:57)</w:t>
       </w:r>
       <w:r>
         <w:t>.</w:t>
       </w:r>
-    </w:p>
-    <w:p>
-      <w:r>
-        <w:t xml:space="preserve">This structuralist approach to lexical categories, which came to be known as the </w:t>
-      </w:r>
-      <w:r>
-        <w:rPr>
-          <w:rStyle w:val="Definition"/>
-        </w:rPr>
-        <w:t>distributional method</w:t>
-      </w:r>
-      <w:r>
-        <w:t xml:space="preserve"> </w:t>
-      </w:r>
-      <w:r>
-        <w:rPr>
-          <w:noProof/>
-        </w:rPr>
-        <w:t>(Harris 1951:5)</w:t>
-      </w:r>
-      <w:r>
-        <w:t xml:space="preserve">, constituted a major advance in the typological study of parts of speech, and essentially became the sole method of syntactic analysis in modern linguistics </w:t>
-      </w:r>
-      <w:r>
-        <w:rPr>
-          <w:noProof/>
-        </w:rPr>
-        <w:t>(Croft 2001:11)</w:t>
-      </w:r>
-      <w:r>
-        <w:t>. While a significant step forward, the distributional method for identifying word classes is however faced with one particularly potent problem: what to do when the distributional criteria for classifying lexemes yield conflicting results, or fail to yield consistent and well-defined categories.</w:t>
-      </w:r>
-    </w:p>
-    <w:p>
-      <w:r>
-        <w:t>A partial solution to this problem was the recognition, established in a series of studies by Eleanor Rosch</w:t>
-      </w:r>
-      <w:r>
-        <w:t xml:space="preserve"> </w:t>
-      </w:r>
-      <w:r>
-        <w:rPr>
-          <w:noProof/>
-        </w:rPr>
-        <w:t>(1973a; 1973b; 1975; Rosch &amp; Mervis 1975; Rosch et al. 1976; Rosch 1978)</w:t>
-      </w:r>
-      <w:r>
-        <w:t xml:space="preserve"> </w:t>
-      </w:r>
-      <w:r>
-        <w:t xml:space="preserve">and popularized among linguists by Lakoff </w:t>
-      </w:r>
-      <w:r>
-        <w:rPr>
-          <w:noProof/>
-        </w:rPr>
-        <w:t>(1987)</w:t>
-      </w:r>
-      <w:r>
-        <w:t xml:space="preserve"> and Taylor</w:t>
-      </w:r>
-      <w:r>
-        <w:t xml:space="preserve"> </w:t>
-      </w:r>
-      <w:r>
-        <w:rPr>
-          <w:noProof/>
-        </w:rPr>
-        <w:t>(1989</w:t>
-      </w:r>
-      <w:r>
-        <w:rPr>
-          <w:noProof/>
-        </w:rPr>
-        <w:t xml:space="preserve"> [2003]</w:t>
-      </w:r>
-      <w:r>
-        <w:rPr>
-          <w:noProof/>
-        </w:rPr>
-        <w:t>)</w:t>
-      </w:r>
-      <w:r>
-        <w:t>, that lexical categories are prototypal</w:t>
-      </w:r>
-      <w:r>
-        <w:t xml:space="preserve">, and </w:t>
-      </w:r>
-      <w:r>
-        <w:t xml:space="preserve">that members of a category do not necessarily exhibit all the properties associated with that category. This body of research collectively challenged the classical approach to lexical categories based on necessary and sufficient conditions cleanly delineating distinct categories. While linguists were generally quick to accept the existence of gradience and fuzzy boundaries for linguistic categories </w:t>
-      </w:r>
-      <w:r>
-        <w:rPr>
-          <w:noProof/>
-        </w:rPr>
-        <w:t>(Rauh 2010:7)</w:t>
-      </w:r>
-      <w:r>
-        <w:t>, the prototype approach did not really solve the essential problems of lexical categorization, namely, how to identify them, and their crosslinguistic status if any.</w:t>
-      </w:r>
-    </w:p>
-    <w:p>
-      <w:r>
-        <w:t xml:space="preserve">Recognizing this difficulty, </w:t>
-      </w:r>
-      <w:r>
-        <w:t xml:space="preserve">Croft </w:t>
-      </w:r>
-      <w:r>
-        <w:rPr>
-          <w:noProof/>
-        </w:rPr>
-        <w:t>(2000; 2001:29–47)</w:t>
-      </w:r>
-      <w:r>
-        <w:t xml:space="preserve"> provides a detailed critique of the distributional method and its implications, and utilizes prototype theory in offering a typologically-oriented theory of lexical categories instead. Whenever distributional criteria conflict or fail to exclusively partition lexemes into distinct categories, he notes, typical practice </w:t>
+      <w:r>
+        <w:t xml:space="preserve"> Categorical choice in Nuuchahnulth thus appears to be driven primarily by discourse and information</w:t>
+      </w:r>
+      <w:r>
+        <w:t xml:space="preserve"> status</w:t>
+      </w:r>
+      <w:r>
+        <w:t xml:space="preserve"> considerations.</w:t>
+      </w:r>
+    </w:p>
+    <w:p>
+      <w:r>
+        <w:t xml:space="preserve">In this dissertation I intend to apply a discourse-oriented approach like those summarized above to a small but diverse sample of languages, with the expectation of providing empirical </w:t>
       </w:r>
       <w:r>
         <w:lastRenderedPageBreak/>
-        <w:t xml:space="preserve">is that the linguist simply chooses whichever distributional criterion they believe to be the most important, and bases their categorization on that. This practice is what Croft calls </w:t>
-      </w:r>
-      <w:r>
-        <w:rPr>
-          <w:rStyle w:val="Definition"/>
-        </w:rPr>
-        <w:t>methodological opportunism</w:t>
-      </w:r>
-      <w:r>
-        <w:t>, and it is one replete with problems:</w:t>
-      </w:r>
-    </w:p>
-    <w:p>
-      <w:pPr>
-        <w:pStyle w:val="BlockQuote"/>
-      </w:pPr>
-      <w:r>
-        <w:t>There is no a priori way to decide which of several constructions with mismatching distributions, or which subset of constructions, should be chosen as criteria for identifying the category in question. Why should passivizability be the criterion for defining the Direct Object category? Why shouldn't the criterion be occurrence as the postverbal prepositionless Noun Phrase in the Active construction? The choice of criteria again looks suspiciously like serving a priori theoretical assumptions of the analyst, for example a priori assumptions about what should or should not be a Direct Object. Moreover, if one does choose one construction (or subset of constructions) to define a category, then one still has not accounted for the anomalous distribution pattern of the constructions that have been left out (in this case, occurrence as the postverbal prepositionless Noun Phrase in the Active construction).</w:t>
-      </w:r>
-    </w:p>
-    <w:p>
-      <w:pPr>
-        <w:pStyle w:val="BlockQuote"/>
-      </w:pPr>
-      <w:r>
-        <w:t>Language-internal methodological opportunism […] is unprincipled and ad hoc, and hence is not a rigorous scientific method for discovering the properties of the grammar of a language.</w:t>
-      </w:r>
-      <w:r>
-        <w:t xml:space="preserve"> </w:t>
-      </w:r>
-      <w:r>
-        <w:rPr>
-          <w:noProof/>
-        </w:rPr>
-        <w:t>(Croft 2001:41)</w:t>
-      </w:r>
-    </w:p>
-    <w:p>
-      <w:r>
-        <w:t>If one is consistent in the application of the distributional method, states Croft, then one must be prepared to accept a proliferation of minor categories for each language. Ultimately, every construction constitutes its own category, comprising the set of items that may appear in that construction. As a result, no language exhibits traditional major categories such as noun, verb, and adjective—only more narrow constructions such as, for example, Tense-Marked Intransitive Verb or Tense-Marked Transitive Verb, which may or may not share the same members.</w:t>
-      </w:r>
-    </w:p>
-    <w:p>
-      <w:r>
-        <w:t>For Croft, what exists in the grammar of particular languages is sets of constructions related in a taxonomic web rather than lexical categories per se. Parts of speech that approximate traditional categories exist only as crosslinguistic typological markedness tendencies</w:t>
-      </w:r>
-      <w:r>
-        <w:t>. T</w:t>
-      </w:r>
-      <w:r>
-        <w:t xml:space="preserve">hat is, when the semantic class of an item aligns with its pragmatic function (reference, predication, modification, etc.), that form will be unmarked. However, when an item is used in a non-prototypical manner, such as when an entity-denoting concept is used for predication, that use is structurally and/or behaviorally marked </w:t>
-      </w:r>
-      <w:r>
-        <w:rPr>
-          <w:noProof/>
-        </w:rPr>
-        <w:t>(Croft 2002:87–99)</w:t>
-      </w:r>
-      <w:r>
-        <w:t>.</w:t>
-      </w:r>
-      <w:r>
-        <w:t xml:space="preserve"> </w:t>
-      </w:r>
-      <w:r>
-        <w:t>This th</w:t>
-      </w:r>
-      <w:r>
-        <w:t>eory of typological markedness is what “allows us to construct generalizations about categor</w:t>
-      </w:r>
-      <w:r>
-        <w:t xml:space="preserve">ies </w:t>
-      </w:r>
-      <w:r>
-        <w:rPr>
-          <w:rStyle w:val="Emphasis"/>
-        </w:rPr>
-        <w:t>across</w:t>
-      </w:r>
-      <w:r>
-        <w:t xml:space="preserve"> constructions</w:t>
-      </w:r>
-      <w:r>
-        <w:t>” which otherwise do not share the same properties and me</w:t>
-      </w:r>
-      <w:r>
-        <w:t>mbers (Croft 2001:92).</w:t>
-      </w:r>
-      <w:r>
-        <w:t xml:space="preserve"> The typologically unmarked combinations of an object being used for reference, a property for </w:t>
-      </w:r>
-      <w:r>
-        <w:lastRenderedPageBreak/>
-        <w:t>modification, and an action for predication</w:t>
-      </w:r>
-      <w:r>
-        <w:t xml:space="preserve"> form the prototypal core of the categories noun, adjective, and verb respectively </w:t>
-      </w:r>
-      <w:r>
-        <w:rPr>
-          <w:noProof/>
-        </w:rPr>
-        <w:t>(Croft 2001:89)</w:t>
-      </w:r>
-      <w:r>
-        <w:t>.</w:t>
-      </w:r>
-    </w:p>
-    <w:p>
-      <w:r>
-        <w:t xml:space="preserve">This dissertation </w:t>
-      </w:r>
-      <w:r>
-        <w:t xml:space="preserve">utilizes </w:t>
-      </w:r>
-      <w:r>
-        <w:t xml:space="preserve">Croft’s typological markedness </w:t>
-      </w:r>
-      <w:r>
-        <w:t>approach in exploring lexical flexibility</w:t>
-      </w:r>
-      <w:r>
-        <w:t>.</w:t>
-      </w:r>
-      <w:r>
-        <w:t xml:space="preserve"> </w:t>
-      </w:r>
-      <w:r>
-        <w:t xml:space="preserve">While the typological tendency is for non-prototypical uses of a lexeme to be structurally or behaviorally marked, lexical flexibility can be viewed </w:t>
-      </w:r>
-      <w:r>
-        <w:t>as cases</w:t>
-      </w:r>
-      <w:r>
-        <w:t xml:space="preserve"> </w:t>
-      </w:r>
-      <w:r>
-        <w:t xml:space="preserve">where non-prototypical uses of a lexeme are </w:t>
-      </w:r>
-      <w:r>
-        <w:rPr>
-          <w:rStyle w:val="Emphasis"/>
-        </w:rPr>
-        <w:t>not</w:t>
-      </w:r>
-      <w:r>
-        <w:t xml:space="preserve"> marked in such a way</w:t>
-      </w:r>
-      <w:r>
-        <w:t>.</w:t>
-      </w:r>
-      <w:r>
-        <w:t xml:space="preserve"> </w:t>
-      </w:r>
-      <w:r>
-        <w:t xml:space="preserve">These cases do </w:t>
-      </w:r>
-      <w:r>
-        <w:t xml:space="preserve">not </w:t>
-      </w:r>
-      <w:r>
-        <w:t xml:space="preserve">however </w:t>
-      </w:r>
-      <w:r>
-        <w:t>violate Croft’s markedness tendencies, since the</w:t>
-      </w:r>
-      <w:r>
-        <w:t xml:space="preserve"> markedness principles</w:t>
-      </w:r>
-      <w:r>
-        <w:t xml:space="preserve"> are implicational in nature. That is, non-prototypical uses of </w:t>
-      </w:r>
-      <w:r>
-        <w:t xml:space="preserve">a lexeme are </w:t>
-      </w:r>
-      <w:r>
-        <w:rPr>
-          <w:rStyle w:val="Emphasis"/>
-        </w:rPr>
-        <w:t>at least</w:t>
-      </w:r>
-      <w:r>
-        <w:t xml:space="preserve"> as marked as prototypical ones</w:t>
-      </w:r>
-      <w:r>
-        <w:t>;</w:t>
-      </w:r>
-      <w:r>
-        <w:t xml:space="preserve"> this does not </w:t>
-      </w:r>
-      <w:r>
-        <w:t>preclude</w:t>
-      </w:r>
-      <w:r>
-        <w:t xml:space="preserve"> the possibility of </w:t>
-      </w:r>
-      <w:r>
-        <w:t>both uses being equally marked</w:t>
-      </w:r>
-      <w:r>
-        <w:t xml:space="preserve">, as in </w:t>
-      </w:r>
-      <w:r>
-        <w:t>the case of conversion.</w:t>
-      </w:r>
-    </w:p>
-    <w:p>
-      <w:r>
-        <w:t>One final issue in research on lexical categories is whether they should be thought of as language-specific, and potentially incommensurable and uncomparable across languages,</w:t>
-      </w:r>
-      <w:r>
-        <w:t xml:space="preserve"> or as instantiations of crosslinguistically valid categories. This issue is hotly debated in the literature, and Croft’s universal-typological approach is just one among many </w:t>
-      </w:r>
-      <w:r>
-        <w:rPr>
-          <w:noProof/>
-        </w:rPr>
-        <w:t>(Croft 2000; Pustet 2000; Croft 2005; Haspelmath 2007; Ramat 2009; Haspelmath 2010; Chung 2012; Croft &amp; van Lier 2012; Haspelmath 2014; Beck 2016; Croft 2016; Rijkhoff 2016; Baker &amp; Croft 2017)</w:t>
-      </w:r>
-      <w:r>
-        <w:t>.</w:t>
-      </w:r>
-      <w:r>
-        <w:t xml:space="preserve"> I do not aim to speak towards this debate in this dissertation.</w:t>
-      </w:r>
-      <w:r>
-        <w:t xml:space="preserve"> My focus instead is on comparing the ability</w:t>
-      </w:r>
-      <w:r>
-        <w:t xml:space="preserve"> of</w:t>
-      </w:r>
-      <w:r>
-        <w:t xml:space="preserve"> lexemes to appear in multiple pragmatic functions with no overt coding, across languages.</w:t>
-      </w:r>
-      <w:r>
-        <w:t xml:space="preserve"> I make no claims as to whether the constructions that these lexemes appear in constitute language-specific or universal categories.</w:t>
-      </w:r>
-    </w:p>
-    <w:p>
-      <w:pPr>
-        <w:pStyle w:val="Heading2"/>
-      </w:pPr>
-      <w:r>
-        <w:t>Approaches to Lexical Flexibility</w:t>
-      </w:r>
-    </w:p>
-    <w:p>
-      <w:r>
-        <w:t>Lexical flexibility became a prominent topic of interest when early anthropological linguists investigated the structure of languages of the Americas in the 19</w:t>
-      </w:r>
-      <w:r>
-        <w:rPr>
-          <w:vertAlign w:val="superscript"/>
-        </w:rPr>
-        <w:t>th</w:t>
-      </w:r>
-      <w:r>
-        <w:t xml:space="preserve"> and 20</w:t>
-      </w:r>
-      <w:r>
-        <w:rPr>
-          <w:vertAlign w:val="superscript"/>
-        </w:rPr>
-        <w:t>th</w:t>
-      </w:r>
-      <w:r>
-        <w:t xml:space="preserve"> centuries, and found that it was difficult to reconcile classical categories with data from Native American languages </w:t>
-      </w:r>
-      <w:r>
-        <w:rPr>
-          <w:noProof/>
-        </w:rPr>
-        <w:t>(Boas 1911; Sapir 1921; Kuipers 1968; Jacobsen 1979; Kinkade 1983; Sadock 1999)</w:t>
-      </w:r>
-      <w:r>
-        <w:t>.</w:t>
-      </w:r>
-      <w:r>
-        <w:t xml:space="preserve"> </w:t>
-      </w:r>
-      <w:r>
-        <w:t>Responses to this situation varied, and the positions adopted towards lexical flexibility have only multiplied in number with the more recent explosion of interest in the topic. This section briefly overviews these varied approaches toward lexical flexibility.</w:t>
-      </w:r>
-    </w:p>
-    <w:p>
-      <w:r>
-        <w:t xml:space="preserve">One common response to claims of lexical flexibility in a language is to show that the grammar does in fact show evidence for categorical distinctions, but that the evidence is simply </w:t>
-      </w:r>
-      <w:r>
-        <w:lastRenderedPageBreak/>
-        <w:t>subtle</w:t>
-      </w:r>
-      <w:r>
-        <w:t xml:space="preserve"> </w:t>
-      </w:r>
-      <w:r>
-        <w:rPr>
-          <w:noProof/>
-        </w:rPr>
-        <w:t>(Dixon 2004; Floyd 2011; Palmer 2017)</w:t>
-      </w:r>
-      <w:r>
-        <w:t>.</w:t>
-      </w:r>
-      <w:r>
-        <w:rPr>
-          <w:rStyle w:val="FootnoteReference"/>
-        </w:rPr>
-        <w:footnoteReference w:id="3"/>
-      </w:r>
-      <w:r>
-        <w:t xml:space="preserve"> In this approach, traditional categories are typically thought to be universally instantiated, to be found in all of the world’s languages provided one looks hard enough. There are however two concerns with this approach: First, it would seem to engage in methodological opportunism</w:t>
-      </w:r>
-      <w:r>
-        <w:t xml:space="preserve"> </w:t>
-      </w:r>
-      <w:r>
-        <w:rPr>
-          <w:noProof/>
-        </w:rPr>
-        <w:t>(cf. Croft 2001)</w:t>
-      </w:r>
-      <w:r>
-        <w:t>.</w:t>
-      </w:r>
-      <w:r>
-        <w:t xml:space="preserve"> Criteria which highlight data suggestive of the category in question are privileged, while additional criteria that might suggest flexible membership or categorical subdivisions are ignored.</w:t>
-      </w:r>
-      <w:r>
-        <w:t xml:space="preserve"> Defining lexical flexibility in terms of shifts between language-specific categories like Noun and Verb is problematic if those categories are based on arbitrarily-chosen criteria in the first place.</w:t>
-      </w:r>
-    </w:p>
-    <w:p>
-      <w:r>
-        <w:t xml:space="preserve">Second, </w:t>
-      </w:r>
-      <w:r>
-        <w:t>this response to lexical flexibility shifts the focus away from the very interesting ways in which categories differ across languages. Even when subtle evidence for categorical distinctions is found, there remain drastic and qualitative differences in the way that those categories are realized as compared to other languages with more clearly demarcated categories. Typologists should not be satisfied to gloss over these differences. Instead, differences in the strength of expression of lexical categories in a language should be taken as a dimension of variation to be mapped out and explored in a robust typological way</w:t>
-      </w:r>
-      <w:r>
-        <w:t xml:space="preserve">. </w:t>
-      </w:r>
-      <w:r>
-        <w:t>T</w:t>
-      </w:r>
-      <w:r>
-        <w:t>his approach has become more common in recent years</w:t>
-      </w:r>
-      <w:r>
-        <w:t xml:space="preserve"> </w:t>
-      </w:r>
-      <w:r>
-        <w:rPr>
-          <w:noProof/>
-        </w:rPr>
-        <w:t>(Rijkhoff &amp; van Lier 2013; Eva van Lier 2017; Vapnarsky &amp; Veneziano 2017b)</w:t>
-      </w:r>
-      <w:r>
-        <w:t>.</w:t>
-      </w:r>
-    </w:p>
-    <w:p>
-      <w:r>
-        <w:t xml:space="preserve">In stark contrast to this first approach, some have embraced the existence of flexible categories and argued extensively for their existence </w:t>
-      </w:r>
-      <w:r>
-        <w:rPr>
-          <w:noProof/>
-        </w:rPr>
-        <w:t>(Kuipers 1968; Kinkade 1983; Hengeveld 1992; Broschart 1997; Gil 2005; Hengeveld &amp; Rijkhoff 2005; Luuk 2010; van Lier &amp; Rijkhoff 2013)</w:t>
-      </w:r>
-      <w:r>
-        <w:t>.</w:t>
-      </w:r>
-      <w:r>
-        <w:t xml:space="preserve"> Some have even proposed that several new, flexible categories such as </w:t>
-      </w:r>
-      <w:r>
-        <w:rPr>
-          <w:rStyle w:val="Definition"/>
-        </w:rPr>
-        <w:t>non-verb</w:t>
-      </w:r>
-      <w:r>
-        <w:t xml:space="preserve"> </w:t>
-      </w:r>
-      <w:r>
-        <w:rPr>
-          <w:noProof/>
-        </w:rPr>
-        <w:t>(Hengeveld 1992)</w:t>
-      </w:r>
-      <w:r>
-        <w:t xml:space="preserve"> or </w:t>
-      </w:r>
-      <w:r>
-        <w:rPr>
-          <w:rStyle w:val="Definition"/>
-        </w:rPr>
-        <w:t>noun/flexible</w:t>
-      </w:r>
-      <w:r>
-        <w:t xml:space="preserve"> </w:t>
-      </w:r>
-      <w:r>
-        <w:rPr>
-          <w:noProof/>
-        </w:rPr>
-        <w:t>(Luuk 2010)</w:t>
-      </w:r>
-      <w:r>
-        <w:t xml:space="preserve"> be added to the classical typology of parts of speech.</w:t>
-      </w:r>
-      <w:r>
-        <w:t xml:space="preserve"> All these proposals have garnered heavy criticism.</w:t>
-      </w:r>
-      <w:r>
-        <w:t xml:space="preserve"> Since it is important for any study of lexical flexibility to address these criticisms, I briefly review them here, then discuss how a typological markedness approach to lexical flexibility avoids these problems.</w:t>
-      </w:r>
-    </w:p>
-    <w:p>
-      <w:r>
-        <w:t>Broadly speaking, the main argument leveled against lexical flexibility is that it ignores a great deal of item-specific knowledge speakers have about lexemes and their uses in different functions.</w:t>
-      </w:r>
-      <w:r>
-        <w:t xml:space="preserve"> Both Croft </w:t>
-      </w:r>
-      <w:r>
-        <w:rPr>
-          <w:noProof/>
-        </w:rPr>
-        <w:t>(2001:65–75)</w:t>
-      </w:r>
-      <w:r>
-        <w:t xml:space="preserve"> and Evans &amp; Osada </w:t>
-      </w:r>
-      <w:r>
-        <w:rPr>
-          <w:noProof/>
-        </w:rPr>
-        <w:t>(2005)</w:t>
-      </w:r>
-      <w:r>
-        <w:t xml:space="preserve">, for example, </w:t>
-      </w:r>
-      <w:r>
-        <w:t>criticize Hengeveld’s notion of flexible categories</w:t>
-      </w:r>
-      <w:r>
-        <w:t xml:space="preserve"> </w:t>
-      </w:r>
-      <w:r>
-        <w:rPr>
-          <w:noProof/>
-        </w:rPr>
-        <w:t>(Hengeveld 1992; Hengeveld &amp; Rijkhoff 2005)</w:t>
-      </w:r>
-      <w:r>
-        <w:t xml:space="preserve"> on the </w:t>
-      </w:r>
-      <w:r>
-        <w:lastRenderedPageBreak/>
-        <w:t>basis that the meaning of a lexeme changes when it is used in different functions.</w:t>
-      </w:r>
-      <w:r>
-        <w:t xml:space="preserve"> </w:t>
-      </w:r>
-      <w:r>
-        <w:t>Mithun also has in various studies</w:t>
-      </w:r>
-      <w:r>
-        <w:t xml:space="preserve"> </w:t>
-      </w:r>
-      <w:r>
-        <w:rPr>
-          <w:noProof/>
-        </w:rPr>
-        <w:t>(Mithun 1999; Mithun 2000; Mithun 2017)</w:t>
-      </w:r>
-      <w:r>
-        <w:t xml:space="preserve"> illustrated the impressive level of item-specific and idiosyncratic knowledge that speakers have about lexemes, their distributional contexts, and the semantic shifts they undergo in different constructions. Because the meaning that results from semantic shifts is conventional, often idiosyncratic, and language-specific, patterns of semantic shift constitute a basis for distinguishing between classes of lexemes.</w:t>
-      </w:r>
-      <w:r>
-        <w:t xml:space="preserve"> Even</w:t>
-      </w:r>
-      <w:r>
-        <w:t xml:space="preserve"> in cases where semantic shifts are patterned and non-idiosyncratic, the</w:t>
-      </w:r>
-      <w:r>
-        <w:t xml:space="preserve"> pattern of shift </w:t>
-      </w:r>
-      <w:r>
-        <w:t>is still a language-specific fact that applies to a subset of the lexicon, thereby providing the basis for demarcating a lexical category. Researchers that emphasize the conventionalized and item-specific nature of lexical semantics thus tend to view cases of lexical flexibility as conversion or zero derivation, and languages purported to be highly flexible as ones in which such conversion is rampant.</w:t>
-      </w:r>
-    </w:p>
-    <w:p>
-      <w:r>
-        <w:t xml:space="preserve">Proponents of the existence of lexical flexibility have addressed these criticisms in two ways: First, many have argued that lexical items in flexible languages are </w:t>
-      </w:r>
-      <w:r>
-        <w:rPr>
-          <w:rStyle w:val="Definition"/>
-        </w:rPr>
-        <w:t>precategorial</w:t>
-      </w:r>
-      <w:r>
-        <w:t>, i.e. underspecified for lexical category</w:t>
-      </w:r>
-      <w:r>
-        <w:t xml:space="preserve"> </w:t>
-      </w:r>
-      <w:r>
-        <w:rPr>
-          <w:noProof/>
-        </w:rPr>
-        <w:t>(Hopper &amp; Thompson 1984; Broschart 1997; Farrell 2001; Arad 2003; Don &amp; van Lier 2003)</w:t>
-      </w:r>
-      <w:r>
-        <w:t>.</w:t>
-      </w:r>
-      <w:r>
-        <w:t xml:space="preserve"> In precategorial languages, lexical categorization is thought to be a property of the morphosyntactic construction that the item appears in, its pragmatics, or its discourse context, rather than the lexeme itself.</w:t>
-      </w:r>
-      <w:r>
-        <w:t xml:space="preserve"> The second response to lexical specificity is to argue that lexical items are semantically </w:t>
-      </w:r>
-      <w:r>
-        <w:rPr>
-          <w:rStyle w:val="Definition"/>
-        </w:rPr>
-        <w:t>vague</w:t>
-      </w:r>
-      <w:r>
-        <w:t>, i.e. they have a single, broad semantics which encompasses its use in various lexical categories</w:t>
-      </w:r>
-      <w:r>
-        <w:t xml:space="preserve"> </w:t>
-      </w:r>
-      <w:r>
-        <w:rPr>
-          <w:noProof/>
-        </w:rPr>
-        <w:t>(Farrell 2001; Hengeveld, Rijkhoff &amp; Siewierska 2004; Hengeveld &amp; Rijkhoff 2005; McGregor 2013)</w:t>
-      </w:r>
-      <w:r>
-        <w:t>.</w:t>
-      </w:r>
-      <w:r>
-        <w:t xml:space="preserve"> In this approach, the relevant component of the meaning of the lexeme is highlighted by its morphosyntactic context. What is common to both these approaches is that lexical categorization is not a property of the lexical item itself, but rather the result of a semantic coercion process whereby the lexical item receives its categorization from local context. Critics of lexical flexibility have not generally found these approaches to lexical specification satisfactory, and argue that even taking pragmatics, discourse, and local morphosyntactic context into account is insufficient to account for the semantic idiosyncrasies in the data</w:t>
-      </w:r>
-      <w:r>
-        <w:t xml:space="preserve"> </w:t>
-      </w:r>
-      <w:r>
-        <w:rPr>
-          <w:noProof/>
-        </w:rPr>
-        <w:t>(Croft 2001; Evans &amp; Osada 2005; Mithun 2017)</w:t>
-      </w:r>
-      <w:r>
-        <w:t>.</w:t>
-      </w:r>
-    </w:p>
-    <w:p>
-      <w:pPr>
-        <w:rPr>
-          <w:rFonts w:ascii="Charis SIL" w:hAnsi="Charis SIL" w:cs="Charis SIL"/>
-        </w:rPr>
-      </w:pPr>
-      <w:r>
-        <w:t>If however lexical flexibility is understood in terms of the</w:t>
-      </w:r>
-      <w:r>
-        <w:t xml:space="preserve"> unmarked</w:t>
-      </w:r>
-      <w:r>
-        <w:t xml:space="preserve"> use of forms across different pragmatic functions (reference, predication, modification, etc.) rather than language-specific lexical categories, semantic shift need not be problematic for the study of lexical </w:t>
-      </w:r>
-      <w:r>
-        <w:lastRenderedPageBreak/>
-        <w:t>flexibility.</w:t>
-      </w:r>
-      <w:r>
-        <w:t xml:space="preserve"> Rather, </w:t>
-      </w:r>
-      <w:r>
-        <w:t>semantic shifts become</w:t>
-      </w:r>
-      <w:r>
-        <w:t xml:space="preserve"> a descriptive </w:t>
-      </w:r>
-      <w:r>
-        <w:rPr>
-          <w:rStyle w:val="Foreign"/>
-        </w:rPr>
-        <w:t>desideratum</w:t>
-      </w:r>
-      <w:r>
-        <w:t xml:space="preserve">, i.e. </w:t>
-      </w:r>
-      <w:r>
-        <w:t>a crucial part of what must be described when studying the use of a lexeme across different pragmatic functions.</w:t>
-      </w:r>
-      <w:r>
-        <w:t xml:space="preserve"> </w:t>
-      </w:r>
-      <w:r>
-        <w:t xml:space="preserve">This dissertation helps satisfy this </w:t>
-      </w:r>
-      <w:r>
-        <w:rPr>
-          <w:rStyle w:val="Foreign"/>
-        </w:rPr>
-        <w:t>desideratum</w:t>
-      </w:r>
-      <w:r>
-        <w:t xml:space="preserve"> by investigating the interaction of discourse function, semantic shift, and lexeme-specific knowledge in a crosslinguistic sample.</w:t>
-      </w:r>
-    </w:p>
-    <w:p>
-      <w:pPr>
-        <w:pStyle w:val="Heading2"/>
-      </w:pPr>
-      <w:r>
-        <w:t>Functional Motivations for Lexical Flexibility</w:t>
-      </w:r>
-    </w:p>
-    <w:p>
-      <w:r>
-        <w:t xml:space="preserve">This section briefly summarizes the relevant literature on the interaction of discourse and lexical categories, and </w:t>
-      </w:r>
-      <w:r>
-        <w:t xml:space="preserve">especially </w:t>
-      </w:r>
-      <w:r>
-        <w:t>lexical flexibility.</w:t>
-      </w:r>
-    </w:p>
-    <w:p>
-      <w:r>
-        <w:t>It has often been suggested that there is a semantic</w:t>
-      </w:r>
-      <w:r>
-        <w:t xml:space="preserve"> (or even logical; cf. the Port Royal Grammar)</w:t>
-      </w:r>
-      <w:r>
-        <w:t xml:space="preserve"> basis to the major lexical categories</w:t>
-      </w:r>
-      <w:r>
-        <w:t xml:space="preserve"> </w:t>
-      </w:r>
-      <w:r>
-        <w:rPr>
-          <w:noProof/>
-        </w:rPr>
-        <w:t>(Sapir 1921:117–119; Givón 1979:320–321; Lyons 1977:442–447)</w:t>
-      </w:r>
-      <w:r>
-        <w:t>, which are thought to have a prototypal structure.</w:t>
-      </w:r>
-      <w:r>
-        <w:t xml:space="preserve"> For example, prototypical nouns would be concrete, time-stable entities, while other nouns approximate this prototype to varying degrees. In an influential study, however, Hopper &amp; Thompson</w:t>
-      </w:r>
-      <w:r>
-        <w:t xml:space="preserve"> </w:t>
-      </w:r>
-      <w:r>
-        <w:rPr>
-          <w:noProof/>
-        </w:rPr>
-        <w:t>(1984:708)</w:t>
-      </w:r>
-      <w:r>
-        <w:t xml:space="preserve"> argue that “</w:t>
-      </w:r>
-      <w:r>
-        <w:t>the lexical semantic facts about N’s and V’s are secondary to their</w:t>
-      </w:r>
-      <w:r>
-        <w:t xml:space="preserve"> </w:t>
-      </w:r>
-      <w:r>
-        <w:rPr>
-          <w:smallCaps/>
-        </w:rPr>
-        <w:t>discourse roles</w:t>
-      </w:r>
-      <w:r>
-        <w:t xml:space="preserve">; </w:t>
-      </w:r>
-      <w:r>
-        <w:t>and that the semantic facts (perceptibility etc.) which are characteristic features of prototypical N’s and V’s are in fact derivative of (and perhaps even secondary to) their discourse roles.”</w:t>
-      </w:r>
-      <w:r>
-        <w:t xml:space="preserve"> They demonstrate that lexemes show more nominal coding and behavior when they are used to introduce new referents into the discourse, but more verbal coding and behavior when they are used to assert the occurrence of an event. In a later article Thompson </w:t>
-      </w:r>
-      <w:r>
-        <w:rPr>
-          <w:noProof/>
-        </w:rPr>
-        <w:t>(1989)</w:t>
-      </w:r>
-      <w:r>
-        <w:t xml:space="preserve"> </w:t>
-      </w:r>
-      <w:r>
-        <w:t>extends this framework to explain why adjectives crosslinguistically pattern as either verbs or nouns—when introducing a new referent into the discourse, adjectives tend to pattern nominally; when functioning as the discourse predicate, they tend to function verbally.</w:t>
-      </w:r>
-    </w:p>
-    <w:p>
-      <w:r>
-        <w:t>Hopper &amp; Thompson also briefly touch on the issue of lexical flexibility in their conclusion, and it is worth providing an extensive excerpt here, because they directly anticipate some of the important conclusions of this dissertation:</w:t>
-      </w:r>
-    </w:p>
-    <w:p>
-      <w:pPr>
-        <w:pStyle w:val="BlockQuote"/>
-      </w:pPr>
-      <w:r>
-        <w:t xml:space="preserve">We should like to conclude, however, by suggesting that linguistic forms are in principle to be considered as </w:t>
-      </w:r>
-      <w:r>
-        <w:rPr>
-          <w:smallCaps/>
-        </w:rPr>
-        <w:t>lacking categoriality</w:t>
-      </w:r>
-      <w:r>
-        <w:t xml:space="preserve"> completely unless nounhood or verbhood is forced on them by their discourse functions. To the extent that forms can be said to have an a-priori existence outside of discourse, they are characterizable as </w:t>
-      </w:r>
-      <w:r>
-        <w:rPr>
-          <w:smallCaps/>
-        </w:rPr>
-        <w:t>acategorial</w:t>
-      </w:r>
-      <w:r>
-        <w:t xml:space="preserve">; i.e., their categorical classification is irrelevant. Categoriality—the realization of a form as either a N or a V—is imposed on the form by discourse. Yet we have also seen that the noun/verb distinction is apparently universal: there seem to be no languages in which all stems are indifferently capable </w:t>
-      </w:r>
-      <w:r>
-        <w:lastRenderedPageBreak/>
-        <w:t>of receiving all morphology appropriate for both N’s and V’s. This suggests that the continua which in principle begin with acategoriality, and which end with fully implemented nounhood or fully implemented verbhood, are already partly traversed for most forms. In other words, most forms begin with a propensity or predisposition to become N’s or V’s; and often this momentum can be reversed by only special morphology. It nonetheless remains true that this predisposition is only a latent one, which will not be manifested unless there is pressure from the discourse for this to occur.</w:t>
-      </w:r>
-    </w:p>
-    <w:p>
-      <w:pPr>
-        <w:pStyle w:val="BlockQuote"/>
-      </w:pPr>
-      <w:r>
-        <w:t>In other words, far from being ‘given’ aprioristically for us to build sentences out of, the categories of N and V actually manifest themselves only when the discourse requires it.</w:t>
-      </w:r>
-      <w:r>
-        <w:t xml:space="preserve"> </w:t>
-      </w:r>
-      <w:r>
-        <w:rPr>
-          <w:noProof/>
-        </w:rPr>
-        <w:t>(Hopper &amp; Thompson 1984:747)</w:t>
-      </w:r>
-    </w:p>
-    <w:p>
-      <w:pPr>
-        <w:pStyle w:val="NoSpacing"/>
-      </w:pPr>
-      <w:r>
-        <w:t>In essence, Hopper &amp; Thompson acknowledge that lexemes are to a certain extent prespecified for category, and that this extent varies from lexeme to lexeme. However, to the extent that lexemes show flexibility between different traditional categories, the choice of category for a lexeme is determined primarily by its discourse function and information status. This is one of the primary claims that this dissertation aims to support.</w:t>
-      </w:r>
-    </w:p>
-    <w:p>
-      <w:r>
-        <w:t>A similar point is made by Nakay</w:t>
-      </w:r>
-      <w:r>
-        <w:t>a</w:t>
-      </w:r>
-      <w:r>
-        <w:t>ma</w:t>
-      </w:r>
-      <w:r>
-        <w:t xml:space="preserve"> </w:t>
-      </w:r>
-      <w:r>
-        <w:rPr>
-          <w:noProof/>
-        </w:rPr>
-        <w:t>(2002)</w:t>
-      </w:r>
-      <w:r>
-        <w:t xml:space="preserve"> for Nuuchahnulth (a.k.a. Nootka</w:t>
-      </w:r>
-      <w:r>
-        <w:t>; Wakashan)</w:t>
-      </w:r>
-      <w:r>
-        <w:t>, which features prominently in debates on lexical flexibility. Nakayama concludes that word classes do exist in Nuuchahnulth, but that they are not strongly grammaticized: “word classes in Nuuchahnulth are not so much structural categories as behavioral categories: they represent groups of words defined by a set of regularities that are formed and maintained through repeated use in discourse rather than purely structural properties.”</w:t>
-      </w:r>
-      <w:r>
-        <w:t xml:space="preserve"> </w:t>
-      </w:r>
-      <w:r>
-        <w:rPr>
-          <w:noProof/>
-        </w:rPr>
-        <w:t>(Nakayama 2002:57)</w:t>
-      </w:r>
-      <w:r>
-        <w:t>.</w:t>
-      </w:r>
-      <w:r>
-        <w:t xml:space="preserve"> Categorical choice in Nuuchahnulth thus appears to be driven primarily by discourse and information</w:t>
-      </w:r>
-      <w:r>
-        <w:t xml:space="preserve"> status</w:t>
-      </w:r>
-      <w:r>
-        <w:t xml:space="preserve"> considerations.</w:t>
-      </w:r>
-    </w:p>
-    <w:p>
-      <w:r>
-        <w:t>In this dissertation I intend to apply a discourse-oriented approach like those summarized above to a small but diverse sample of languages, with the expectation of providing empirical evidence of the following claims: a) that languages vary dramatically in the degree to which categorical distinctions have become grammaticized; and that b) in languages where categorical distinctions are not strongly grammaticized, choice of category is in large part determined by discourse function and information status rather than lexical prespecification.</w:t>
+        <w:t>evidence of the following claims: a) that languages vary dramatically in the degree to which categorical distinctions have become grammaticized; and that b) in languages where categorical distinctions are not strongly grammaticized, choice of category is in large part determined by discourse function and information status rather than lexical prespecification.</w:t>
       </w:r>
     </w:p>
     <w:p>
@@ -2683,7 +2769,6 @@
       </w:pPr>
       <w:bookmarkStart w:id="6" w:name="_Ref503355089"/>
       <w:r>
-        <w:lastRenderedPageBreak/>
         <w:t>Data &amp; Methods</w:t>
       </w:r>
       <w:bookmarkEnd w:id="6"/>
@@ -2767,7 +2852,19 @@
         <w:ind w:firstLine="0"/>
       </w:pPr>
       <w:r>
-        <w:t>I currently plan to include at least the following languages in the sample. More may be added if time permits.</w:t>
+        <w:t>I currently plan to include at least the following languages in the sample.</w:t>
+      </w:r>
+      <w:r>
+        <w:t xml:space="preserve"> A few comments are added justifying the inclusion of each language in the sample.</w:t>
+      </w:r>
+      <w:r>
+        <w:t xml:space="preserve"> More </w:t>
+      </w:r>
+      <w:r>
+        <w:t xml:space="preserve">languages </w:t>
+      </w:r>
+      <w:r>
+        <w:t>may be added if time permits.</w:t>
       </w:r>
     </w:p>
     <w:p>
@@ -2780,7 +2877,22 @@
         <w:ind w:left="720"/>
       </w:pPr>
       <w:r>
+        <w:rPr>
+          <w:b/>
+        </w:rPr>
         <w:t>Central Alaskan Yup’ik (Eskimo-Aleut &gt; Eskimo)</w:t>
+      </w:r>
+      <w:r>
+        <w:t xml:space="preserve"> – </w:t>
+      </w:r>
+      <w:r>
+        <w:t>The Eskimo-Aleut languages feature prominently in debates on lexical flexibility (</w:t>
+      </w:r>
+      <w:r>
+        <w:t>Sadock 1999; Mithun 2017)</w:t>
+      </w:r>
+      <w:r>
+        <w:t>.</w:t>
       </w:r>
     </w:p>
     <w:p>
@@ -2793,7 +2905,37 @@
         <w:ind w:left="720"/>
       </w:pPr>
       <w:r>
+        <w:rPr>
+          <w:b/>
+        </w:rPr>
         <w:t>Chitimacha (isolate)</w:t>
+      </w:r>
+      <w:r>
+        <w:t xml:space="preserve"> – </w:t>
+      </w:r>
+      <w:r>
+        <w:t xml:space="preserve">Chitimacha </w:t>
+      </w:r>
+      <w:r>
+        <w:t>has</w:t>
+      </w:r>
+      <w:r>
+        <w:t xml:space="preserve"> not featured in the debate on lexical categories, but </w:t>
+      </w:r>
+      <w:r>
+        <w:t xml:space="preserve">I possess a glossed corpus and detailed knowledge of the language. Moreover, Chitimacha </w:t>
+      </w:r>
+      <w:r>
+        <w:t xml:space="preserve">property concepts exhibit interesting behavior wherein they behave </w:t>
+      </w:r>
+      <w:r>
+        <w:t xml:space="preserve">morphologically as verbs but functionally </w:t>
+      </w:r>
+      <w:r>
+        <w:t>they almost always serve to modify rather than predicate</w:t>
+      </w:r>
+      <w:r>
+        <w:t>.</w:t>
       </w:r>
     </w:p>
     <w:p>
@@ -2806,7 +2948,36 @@
         <w:ind w:left="720"/>
       </w:pPr>
       <w:r>
+        <w:rPr>
+          <w:b/>
+        </w:rPr>
         <w:t>English (Indo-European &gt; Germanic)</w:t>
+      </w:r>
+      <w:r>
+        <w:t xml:space="preserve"> – </w:t>
+      </w:r>
+      <w:r>
+        <w:t xml:space="preserve">English is variously described </w:t>
+      </w:r>
+      <w:r>
+        <w:t xml:space="preserve">as a language with rampant </w:t>
+      </w:r>
+      <w:proofErr w:type="gramStart"/>
+      <w:r>
+        <w:t xml:space="preserve">conversion, </w:t>
+      </w:r>
+      <w:r>
+        <w:t>or</w:t>
+      </w:r>
+      <w:proofErr w:type="gramEnd"/>
+      <w:r>
+        <w:t xml:space="preserve"> used as an exemplar of how to clearly distinguish categories in a language.</w:t>
+      </w:r>
+      <w:r>
+        <w:t xml:space="preserve"> Its overall degree of flexibility is therefore somewhat uncertain.</w:t>
+      </w:r>
+      <w:r>
+        <w:t xml:space="preserve"> Corpora are readily available.</w:t>
       </w:r>
     </w:p>
     <w:p>
@@ -2819,13 +2990,56 @@
         <w:ind w:left="720"/>
       </w:pPr>
       <w:r>
+        <w:rPr>
+          <w:b/>
+        </w:rPr>
+        <w:lastRenderedPageBreak/>
         <w:t>Nuuchahnulth (</w:t>
       </w:r>
       <w:r>
+        <w:rPr>
+          <w:b/>
+        </w:rPr>
         <w:t xml:space="preserve">a.k.a. Nootka; </w:t>
       </w:r>
       <w:r>
+        <w:rPr>
+          <w:b/>
+        </w:rPr>
         <w:t>Wakashan)</w:t>
+      </w:r>
+      <w:r>
+        <w:t xml:space="preserve"> – </w:t>
+      </w:r>
+      <w:r>
+        <w:t xml:space="preserve">This language has featured prominently in the debates on lexical categories (Swadesh </w:t>
+      </w:r>
+      <w:r>
+        <w:t xml:space="preserve">1933, </w:t>
+      </w:r>
+      <w:r>
+        <w:t xml:space="preserve">1938; </w:t>
+      </w:r>
+      <w:r>
+        <w:t xml:space="preserve">Jacobsen 1979; </w:t>
+      </w:r>
+      <w:r>
+        <w:t>Nakayama</w:t>
+      </w:r>
+      <w:r>
+        <w:t xml:space="preserve"> 2002)</w:t>
+      </w:r>
+      <w:r>
+        <w:t xml:space="preserve">. I have obtained copies of a </w:t>
+      </w:r>
+      <w:r>
+        <w:t xml:space="preserve">detailed dictionary and fully-glossed corpus </w:t>
+      </w:r>
+      <w:r>
+        <w:t>{{cite Nakayama’s text collection (and dictionary???)}}</w:t>
+      </w:r>
+      <w:r>
+        <w:t>.</w:t>
       </w:r>
     </w:p>
     <w:p>
@@ -2838,7 +3052,40 @@
         <w:ind w:left="720"/>
       </w:pPr>
       <w:r>
+        <w:rPr>
+          <w:b/>
+        </w:rPr>
         <w:t>Riau Indonesian (Austronesian &gt; Malayo-Polynesian)</w:t>
+      </w:r>
+      <w:r>
+        <w:t xml:space="preserve"> – </w:t>
+      </w:r>
+      <w:r>
+        <w:t xml:space="preserve">David </w:t>
+      </w:r>
+      <w:r>
+        <w:t>Gil</w:t>
+      </w:r>
+      <w:r>
+        <w:t xml:space="preserve"> claims that Riau Indonesian lacks parts of speech</w:t>
+      </w:r>
+      <w:r>
+        <w:t xml:space="preserve"> (Gil 1994, </w:t>
+      </w:r>
+      <w:r>
+        <w:t>2005</w:t>
+      </w:r>
+      <w:r>
+        <w:t>a, 2005b</w:t>
+      </w:r>
+      <w:r>
+        <w:t>)</w:t>
+      </w:r>
+      <w:r>
+        <w:t>, and has offered me the use of his corpus</w:t>
+      </w:r>
+      <w:r>
+        <w:t>.</w:t>
       </w:r>
     </w:p>
     <w:p>
@@ -2851,7 +3098,27 @@
         <w:ind w:left="720"/>
       </w:pPr>
       <w:r>
+        <w:rPr>
+          <w:b/>
+        </w:rPr>
         <w:t>Spanish (Indo-European &gt; Romance)</w:t>
+      </w:r>
+      <w:r>
+        <w:t xml:space="preserve"> – </w:t>
+      </w:r>
+      <w:r>
+        <w:t xml:space="preserve">Spanish is generally considered a </w:t>
+      </w:r>
+      <w:proofErr w:type="gramStart"/>
+      <w:r>
+        <w:t>fairly rigid</w:t>
+      </w:r>
+      <w:proofErr w:type="gramEnd"/>
+      <w:r>
+        <w:t xml:space="preserve"> language, and corpora are readily available. </w:t>
+      </w:r>
+      <w:r>
+        <w:t>I am also proficient in the language.</w:t>
       </w:r>
     </w:p>
     <w:p>
@@ -2864,12 +3131,33 @@
         <w:ind w:left="720"/>
       </w:pPr>
       <w:r>
+        <w:rPr>
+          <w:b/>
+        </w:rPr>
         <w:t>Swahili (Niger-Congo &gt; Bantu)</w:t>
       </w:r>
-    </w:p>
-    <w:p>
-      <w:r>
-        <w:t xml:space="preserve">Each of the research questions in this dissertation </w:t>
+      <w:r>
+        <w:t xml:space="preserve"> – </w:t>
+      </w:r>
+      <w:r>
+        <w:t xml:space="preserve">Swahili </w:t>
+      </w:r>
+      <w:r>
+        <w:t xml:space="preserve">exhibits a great deal of conversion, and yet it and other Bantu languages feature very little in discussions of lexical flexibility. I am </w:t>
+      </w:r>
+      <w:r>
+        <w:t>proficient in the language and corpora are readily available.</w:t>
+      </w:r>
+    </w:p>
+    <w:p>
+      <w:r>
+        <w:t>Each of the</w:t>
+      </w:r>
+      <w:r>
+        <w:t xml:space="preserve"> </w:t>
+      </w:r>
+      <w:r>
+        <w:t xml:space="preserve">research questions in this dissertation </w:t>
       </w:r>
       <w:r>
         <w:t>compares the degree of lexical flexibility of a lexeme to some other feature of the lexeme (semantic domain, inherent topicality, grammatical relation, and information status). Therefore it is important to operationalize the notion of lexical flexibility in a way that allows for comparison across lexemes and across languages. As stated in the introduction, I will identify instances of lexical flexibility as those in which the same form is used for two or more pragmatic functions with no overt</w:t>
@@ -2899,11 +3187,7 @@
         <w:t>, without derivational morphology to mark that change (but allowing for inflectional morphology)</w:t>
       </w:r>
       <w:r>
-        <w:t xml:space="preserve">. This will give me the token frequency for each function </w:t>
-      </w:r>
-      <w:r>
-        <w:lastRenderedPageBreak/>
-        <w:t xml:space="preserve">of that </w:t>
+        <w:t xml:space="preserve">. This will give me the token frequency for each function of that </w:t>
       </w:r>
       <w:r>
         <w:t>root</w:t>
@@ -2984,29 +3268,17 @@
       </w:pPr>
       <w:bookmarkStart w:id="7" w:name="_Ref503350959"/>
       <w:r>
+        <w:lastRenderedPageBreak/>
         <w:t xml:space="preserve">Table </w:t>
       </w:r>
-      <w:r>
-        <w:fldChar w:fldCharType="begin"/>
-      </w:r>
-      <w:r>
-        <w:instrText xml:space="preserve"> SEQ Table \* ARABIC </w:instrText>
-      </w:r>
-      <w:r>
-        <w:fldChar w:fldCharType="separate"/>
-      </w:r>
-      <w:r>
-        <w:rPr>
-          <w:noProof/>
-        </w:rPr>
-        <w:t>1</w:t>
-      </w:r>
-      <w:r>
-        <w:rPr>
-          <w:noProof/>
-        </w:rPr>
-        <w:fldChar w:fldCharType="end"/>
-      </w:r>
+      <w:fldSimple w:instr=" SEQ Table \* ARABIC ">
+        <w:r>
+          <w:rPr>
+            <w:noProof/>
+          </w:rPr>
+          <w:t>1</w:t>
+        </w:r>
+      </w:fldSimple>
       <w:bookmarkEnd w:id="7"/>
       <w:r>
         <w:t>. Sample statistical summary of lexical flexibility for Chitimacha</w:t>
@@ -3044,6 +3316,7 @@
           </w:tcPr>
           <w:p>
             <w:pPr>
+              <w:keepNext/>
               <w:spacing w:line="240" w:lineRule="auto"/>
               <w:ind w:firstLine="0"/>
               <w:rPr>
@@ -3072,6 +3345,7 @@
           </w:tcPr>
           <w:p>
             <w:pPr>
+              <w:keepNext/>
               <w:spacing w:line="240" w:lineRule="auto"/>
               <w:ind w:firstLine="0"/>
               <w:rPr>
@@ -3098,6 +3372,7 @@
           </w:tcPr>
           <w:p>
             <w:pPr>
+              <w:keepNext/>
               <w:spacing w:line="240" w:lineRule="auto"/>
               <w:ind w:firstLine="0"/>
               <w:jc w:val="center"/>
@@ -3124,6 +3399,7 @@
           </w:tcPr>
           <w:p>
             <w:pPr>
+              <w:keepNext/>
               <w:spacing w:line="240" w:lineRule="auto"/>
               <w:ind w:firstLine="0"/>
               <w:jc w:val="center"/>
@@ -3150,6 +3426,7 @@
           </w:tcPr>
           <w:p>
             <w:pPr>
+              <w:keepNext/>
               <w:spacing w:line="240" w:lineRule="auto"/>
               <w:ind w:firstLine="0"/>
               <w:jc w:val="center"/>
@@ -3175,6 +3452,7 @@
           </w:tcPr>
           <w:p>
             <w:pPr>
+              <w:keepNext/>
               <w:spacing w:line="240" w:lineRule="auto"/>
               <w:ind w:firstLine="0"/>
               <w:jc w:val="center"/>
@@ -3205,6 +3483,7 @@
           </w:tcPr>
           <w:p>
             <w:pPr>
+              <w:keepNext/>
               <w:spacing w:line="240" w:lineRule="auto"/>
               <w:ind w:firstLine="0"/>
               <w:rPr>
@@ -3244,6 +3523,7 @@
           </w:tcPr>
           <w:p>
             <w:pPr>
+              <w:keepNext/>
               <w:spacing w:line="240" w:lineRule="auto"/>
               <w:ind w:firstLine="0"/>
               <w:rPr>
@@ -3267,6 +3547,7 @@
           </w:tcPr>
           <w:p>
             <w:pPr>
+              <w:keepNext/>
               <w:spacing w:line="240" w:lineRule="auto"/>
               <w:ind w:firstLine="0"/>
               <w:jc w:val="center"/>
@@ -3287,6 +3568,7 @@
           </w:tcPr>
           <w:p>
             <w:pPr>
+              <w:keepNext/>
               <w:spacing w:line="240" w:lineRule="auto"/>
               <w:ind w:firstLine="0"/>
               <w:jc w:val="center"/>
@@ -3310,6 +3592,7 @@
           </w:tcPr>
           <w:p>
             <w:pPr>
+              <w:keepNext/>
               <w:spacing w:line="240" w:lineRule="auto"/>
               <w:ind w:firstLine="0"/>
               <w:jc w:val="center"/>
@@ -3332,6 +3615,7 @@
           </w:tcPr>
           <w:p>
             <w:pPr>
+              <w:keepNext/>
               <w:spacing w:line="240" w:lineRule="auto"/>
               <w:ind w:firstLine="0"/>
               <w:jc w:val="center"/>
@@ -3371,6 +3655,7 @@
           </w:tcPr>
           <w:p>
             <w:pPr>
+              <w:keepNext/>
               <w:spacing w:line="240" w:lineRule="auto"/>
               <w:ind w:firstLine="0"/>
               <w:rPr>
@@ -3401,6 +3686,7 @@
           </w:tcPr>
           <w:p>
             <w:pPr>
+              <w:keepNext/>
               <w:spacing w:line="240" w:lineRule="auto"/>
               <w:ind w:firstLine="0"/>
               <w:rPr>
@@ -3423,6 +3709,7 @@
           </w:tcPr>
           <w:p>
             <w:pPr>
+              <w:keepNext/>
               <w:spacing w:line="240" w:lineRule="auto"/>
               <w:ind w:firstLine="0"/>
               <w:jc w:val="center"/>
@@ -3440,6 +3727,7 @@
           </w:tcPr>
           <w:p>
             <w:pPr>
+              <w:keepNext/>
               <w:spacing w:line="240" w:lineRule="auto"/>
               <w:ind w:firstLine="0"/>
               <w:jc w:val="center"/>
@@ -3457,6 +3745,7 @@
           </w:tcPr>
           <w:p>
             <w:pPr>
+              <w:keepNext/>
               <w:spacing w:line="240" w:lineRule="auto"/>
               <w:ind w:firstLine="0"/>
               <w:jc w:val="center"/>
@@ -3473,6 +3762,7 @@
           </w:tcPr>
           <w:p>
             <w:pPr>
+              <w:keepNext/>
               <w:spacing w:line="240" w:lineRule="auto"/>
               <w:ind w:firstLine="0"/>
               <w:jc w:val="center"/>
@@ -3509,6 +3799,7 @@
           </w:tcPr>
           <w:p>
             <w:pPr>
+              <w:keepNext/>
               <w:spacing w:line="240" w:lineRule="auto"/>
               <w:ind w:firstLine="0"/>
               <w:rPr>
@@ -3533,6 +3824,7 @@
           </w:tcPr>
           <w:p>
             <w:pPr>
+              <w:keepNext/>
               <w:spacing w:line="240" w:lineRule="auto"/>
               <w:ind w:firstLine="0"/>
               <w:rPr>
@@ -3558,6 +3850,7 @@
           </w:tcPr>
           <w:p>
             <w:pPr>
+              <w:keepNext/>
               <w:spacing w:line="240" w:lineRule="auto"/>
               <w:ind w:firstLine="0"/>
               <w:jc w:val="center"/>
@@ -3575,6 +3868,7 @@
           </w:tcPr>
           <w:p>
             <w:pPr>
+              <w:keepNext/>
               <w:spacing w:line="240" w:lineRule="auto"/>
               <w:ind w:firstLine="0"/>
               <w:jc w:val="center"/>
@@ -3592,6 +3886,7 @@
           </w:tcPr>
           <w:p>
             <w:pPr>
+              <w:keepNext/>
               <w:spacing w:line="240" w:lineRule="auto"/>
               <w:ind w:firstLine="0"/>
               <w:jc w:val="center"/>
@@ -3608,6 +3903,7 @@
           </w:tcPr>
           <w:p>
             <w:pPr>
+              <w:keepNext/>
               <w:spacing w:line="240" w:lineRule="auto"/>
               <w:ind w:firstLine="0"/>
               <w:jc w:val="center"/>
@@ -3644,6 +3940,7 @@
           </w:tcPr>
           <w:p>
             <w:pPr>
+              <w:keepNext/>
               <w:spacing w:line="240" w:lineRule="auto"/>
               <w:ind w:firstLine="0"/>
               <w:rPr>
@@ -3674,6 +3971,7 @@
           </w:tcPr>
           <w:p>
             <w:pPr>
+              <w:keepNext/>
               <w:spacing w:line="240" w:lineRule="auto"/>
               <w:ind w:firstLine="0"/>
             </w:pPr>
@@ -3693,6 +3991,7 @@
           </w:tcPr>
           <w:p>
             <w:pPr>
+              <w:keepNext/>
               <w:spacing w:line="240" w:lineRule="auto"/>
               <w:ind w:firstLine="0"/>
               <w:jc w:val="center"/>
@@ -3710,6 +4009,7 @@
           </w:tcPr>
           <w:p>
             <w:pPr>
+              <w:keepNext/>
               <w:spacing w:line="240" w:lineRule="auto"/>
               <w:ind w:firstLine="0"/>
               <w:jc w:val="center"/>
@@ -3727,6 +4027,7 @@
           </w:tcPr>
           <w:p>
             <w:pPr>
+              <w:keepNext/>
               <w:spacing w:line="240" w:lineRule="auto"/>
               <w:ind w:firstLine="0"/>
               <w:jc w:val="center"/>
@@ -3743,6 +4044,7 @@
           </w:tcPr>
           <w:p>
             <w:pPr>
+              <w:keepNext/>
               <w:spacing w:line="240" w:lineRule="auto"/>
               <w:ind w:firstLine="0"/>
               <w:jc w:val="center"/>
@@ -3779,6 +4081,7 @@
           </w:tcPr>
           <w:p>
             <w:pPr>
+              <w:keepNext/>
               <w:spacing w:line="240" w:lineRule="auto"/>
               <w:ind w:firstLine="0"/>
               <w:rPr>
@@ -3803,6 +4106,7 @@
           </w:tcPr>
           <w:p>
             <w:pPr>
+              <w:keepNext/>
               <w:spacing w:line="240" w:lineRule="auto"/>
               <w:ind w:firstLine="0"/>
             </w:pPr>
@@ -3822,6 +4126,7 @@
           </w:tcPr>
           <w:p>
             <w:pPr>
+              <w:keepNext/>
               <w:spacing w:line="240" w:lineRule="auto"/>
               <w:ind w:firstLine="0"/>
               <w:jc w:val="center"/>
@@ -3839,6 +4144,7 @@
           </w:tcPr>
           <w:p>
             <w:pPr>
+              <w:keepNext/>
               <w:spacing w:line="240" w:lineRule="auto"/>
               <w:ind w:firstLine="0"/>
               <w:jc w:val="center"/>
@@ -3856,6 +4162,7 @@
           </w:tcPr>
           <w:p>
             <w:pPr>
+              <w:keepNext/>
               <w:spacing w:line="240" w:lineRule="auto"/>
               <w:ind w:firstLine="0"/>
               <w:jc w:val="center"/>
@@ -3872,6 +4179,7 @@
           </w:tcPr>
           <w:p>
             <w:pPr>
+              <w:keepNext/>
               <w:spacing w:line="240" w:lineRule="auto"/>
               <w:ind w:firstLine="0"/>
               <w:jc w:val="center"/>
@@ -3908,6 +4216,7 @@
           </w:tcPr>
           <w:p>
             <w:pPr>
+              <w:keepNext/>
               <w:spacing w:line="240" w:lineRule="auto"/>
               <w:ind w:firstLine="0"/>
               <w:rPr>
@@ -3932,6 +4241,7 @@
           </w:tcPr>
           <w:p>
             <w:pPr>
+              <w:keepNext/>
               <w:spacing w:line="240" w:lineRule="auto"/>
               <w:ind w:firstLine="0"/>
               <w:rPr>
@@ -3955,6 +4265,7 @@
           </w:tcPr>
           <w:p>
             <w:pPr>
+              <w:keepNext/>
               <w:spacing w:line="240" w:lineRule="auto"/>
               <w:ind w:firstLine="0"/>
               <w:jc w:val="center"/>
@@ -3972,6 +4283,7 @@
           </w:tcPr>
           <w:p>
             <w:pPr>
+              <w:keepNext/>
               <w:spacing w:line="240" w:lineRule="auto"/>
               <w:ind w:firstLine="0"/>
               <w:jc w:val="center"/>
@@ -3989,6 +4301,7 @@
           </w:tcPr>
           <w:p>
             <w:pPr>
+              <w:keepNext/>
               <w:spacing w:line="240" w:lineRule="auto"/>
               <w:ind w:firstLine="0"/>
               <w:jc w:val="center"/>
@@ -4005,6 +4318,7 @@
           </w:tcPr>
           <w:p>
             <w:pPr>
+              <w:keepNext/>
               <w:spacing w:line="240" w:lineRule="auto"/>
               <w:ind w:firstLine="0"/>
               <w:jc w:val="center"/>
@@ -4041,6 +4355,7 @@
           </w:tcPr>
           <w:p>
             <w:pPr>
+              <w:keepNext/>
               <w:spacing w:line="240" w:lineRule="auto"/>
               <w:ind w:firstLine="0"/>
               <w:rPr>
@@ -4071,6 +4386,7 @@
           </w:tcPr>
           <w:p>
             <w:pPr>
+              <w:keepNext/>
               <w:spacing w:line="240" w:lineRule="auto"/>
               <w:ind w:firstLine="0"/>
             </w:pPr>
@@ -4099,6 +4415,7 @@
           </w:tcPr>
           <w:p>
             <w:pPr>
+              <w:keepNext/>
               <w:spacing w:line="240" w:lineRule="auto"/>
               <w:ind w:firstLine="0"/>
               <w:jc w:val="center"/>
@@ -4116,6 +4433,7 @@
           </w:tcPr>
           <w:p>
             <w:pPr>
+              <w:keepNext/>
               <w:spacing w:line="240" w:lineRule="auto"/>
               <w:ind w:firstLine="0"/>
               <w:jc w:val="center"/>
@@ -4133,6 +4451,7 @@
           </w:tcPr>
           <w:p>
             <w:pPr>
+              <w:keepNext/>
               <w:spacing w:line="240" w:lineRule="auto"/>
               <w:ind w:firstLine="0"/>
               <w:jc w:val="center"/>
@@ -4149,6 +4468,7 @@
           </w:tcPr>
           <w:p>
             <w:pPr>
+              <w:keepNext/>
               <w:spacing w:line="240" w:lineRule="auto"/>
               <w:ind w:firstLine="0"/>
               <w:jc w:val="center"/>
@@ -4185,6 +4505,7 @@
           </w:tcPr>
           <w:p>
             <w:pPr>
+              <w:keepNext/>
               <w:spacing w:line="240" w:lineRule="auto"/>
               <w:ind w:firstLine="0"/>
               <w:rPr>
@@ -4209,6 +4530,7 @@
           </w:tcPr>
           <w:p>
             <w:pPr>
+              <w:keepNext/>
               <w:spacing w:line="240" w:lineRule="auto"/>
               <w:ind w:firstLine="0"/>
             </w:pPr>
@@ -4228,6 +4550,7 @@
           </w:tcPr>
           <w:p>
             <w:pPr>
+              <w:keepNext/>
               <w:spacing w:line="240" w:lineRule="auto"/>
               <w:ind w:firstLine="0"/>
               <w:jc w:val="center"/>
@@ -4245,6 +4568,7 @@
           </w:tcPr>
           <w:p>
             <w:pPr>
+              <w:keepNext/>
               <w:spacing w:line="240" w:lineRule="auto"/>
               <w:ind w:firstLine="0"/>
               <w:jc w:val="center"/>
@@ -4262,6 +4586,7 @@
           </w:tcPr>
           <w:p>
             <w:pPr>
+              <w:keepNext/>
               <w:spacing w:line="240" w:lineRule="auto"/>
               <w:ind w:firstLine="0"/>
               <w:jc w:val="center"/>
@@ -4278,6 +4603,7 @@
           </w:tcPr>
           <w:p>
             <w:pPr>
+              <w:keepNext/>
               <w:spacing w:line="240" w:lineRule="auto"/>
               <w:ind w:firstLine="0"/>
               <w:jc w:val="center"/>
@@ -4314,6 +4640,7 @@
           </w:tcPr>
           <w:p>
             <w:pPr>
+              <w:keepNext/>
               <w:spacing w:line="240" w:lineRule="auto"/>
               <w:ind w:firstLine="0"/>
               <w:rPr>
@@ -4344,6 +4671,7 @@
           </w:tcPr>
           <w:p>
             <w:pPr>
+              <w:keepNext/>
               <w:spacing w:line="240" w:lineRule="auto"/>
               <w:ind w:firstLine="0"/>
             </w:pPr>
@@ -4363,6 +4691,7 @@
           </w:tcPr>
           <w:p>
             <w:pPr>
+              <w:keepNext/>
               <w:spacing w:line="240" w:lineRule="auto"/>
               <w:ind w:firstLine="0"/>
               <w:jc w:val="center"/>
@@ -4380,6 +4709,7 @@
           </w:tcPr>
           <w:p>
             <w:pPr>
+              <w:keepNext/>
               <w:spacing w:line="240" w:lineRule="auto"/>
               <w:ind w:firstLine="0"/>
               <w:jc w:val="center"/>
@@ -4397,6 +4727,7 @@
           </w:tcPr>
           <w:p>
             <w:pPr>
+              <w:keepNext/>
               <w:spacing w:line="240" w:lineRule="auto"/>
               <w:ind w:firstLine="0"/>
               <w:jc w:val="center"/>
@@ -4413,6 +4744,7 @@
           </w:tcPr>
           <w:p>
             <w:pPr>
+              <w:keepNext/>
               <w:spacing w:line="240" w:lineRule="auto"/>
               <w:ind w:firstLine="0"/>
               <w:jc w:val="center"/>
@@ -4618,10 +4950,90 @@
         <w:t xml:space="preserve"> Additionally, the size of the corpora for each of the languages in the sample also varies widely. These facts raise two methodological questions: 1) Does the degree of lexical flexibility for an item </w:t>
       </w:r>
       <w:r>
-        <w:t xml:space="preserve">depend on its token frequency? 2) Does the degree of lexical flexibility exhibited in a corpus depend on the overall size of the corpus? If so, it will be important to control for these factors when operationalizing the degree of lexical flexibility for a lexeme. </w:t>
-      </w:r>
-      <w:r>
-        <w:t>Chapter 3</w:t>
+        <w:t>depend on its token frequency? 2) Does the degree of lexical flexibility exhibited in a corpus depend on the overall size of the corpus?</w:t>
+      </w:r>
+      <w:r>
+        <w:t xml:space="preserve"> </w:t>
+      </w:r>
+      <w:r>
+        <w:t>If so, it will be important to control for these factors when operationalizing the degree of lexical flexibility for a lexeme.</w:t>
+      </w:r>
+      <w:r>
+        <w:t xml:space="preserve"> </w:t>
+      </w:r>
+      <w:r>
+        <w:t xml:space="preserve">There are two opposing perspectives </w:t>
+      </w:r>
+      <w:r>
+        <w:t>on corpus size as it relates to flexibility:</w:t>
+      </w:r>
+      <w:r>
+        <w:t xml:space="preserve"> On the one hand, a larger corpus affords </w:t>
+      </w:r>
+      <w:r>
+        <w:t xml:space="preserve">more chances </w:t>
+      </w:r>
+      <w:r>
+        <w:t xml:space="preserve">for </w:t>
+      </w:r>
+      <w:r>
+        <w:t xml:space="preserve">an erstwhile rigid lexeme </w:t>
+      </w:r>
+      <w:r>
+        <w:t xml:space="preserve">to </w:t>
+      </w:r>
+      <w:r>
+        <w:t>be used flexibly</w:t>
+      </w:r>
+      <w:r>
+        <w:t>. Some have suggested that practically any lexeme may show flexibility given the proper context</w:t>
+      </w:r>
+      <w:r>
+        <w:t xml:space="preserve"> {{cite}}</w:t>
+      </w:r>
+      <w:r>
+        <w:t>.</w:t>
+      </w:r>
+      <w:r>
+        <w:t xml:space="preserve"> </w:t>
+      </w:r>
+      <w:r>
+        <w:t>O</w:t>
+      </w:r>
+      <w:r>
+        <w:t xml:space="preserve">n the other hand, a larger corpus </w:t>
+      </w:r>
+      <w:r>
+        <w:t xml:space="preserve">may make plain </w:t>
+      </w:r>
+      <w:r>
+        <w:t>just how unusual</w:t>
+      </w:r>
+      <w:r>
+        <w:t xml:space="preserve"> and infrequent such flexible cases are</w:t>
+      </w:r>
+      <w:r>
+        <w:t>.</w:t>
+      </w:r>
+      <w:r>
+        <w:t xml:space="preserve"> </w:t>
+      </w:r>
+      <w:r>
+        <w:t xml:space="preserve">And </w:t>
+      </w:r>
+      <w:proofErr w:type="gramStart"/>
+      <w:r>
+        <w:t>of course</w:t>
+      </w:r>
+      <w:proofErr w:type="gramEnd"/>
+      <w:r>
+        <w:t xml:space="preserve"> it is possible that these two factors cancel each other out.</w:t>
+      </w:r>
+      <w:r>
+        <w:t xml:space="preserve"> Quantitative empirical data is required to know either way. C</w:t>
+      </w:r>
+      <w:r>
+        <w:t>hapter 3</w:t>
       </w:r>
       <w:r>
         <w:t xml:space="preserve"> of my dissertation, ‘Data &amp; Methods’, will answer these methodological questions, and present a means of normalizing the data to account for these factors if necessary.</w:t>
@@ -4687,17 +5099,17 @@
         <w:t xml:space="preserve"> above</w:t>
       </w:r>
       <w:r>
-        <w:t xml:space="preserve"> (Chapter 2).</w:t>
-      </w:r>
-      <w:r>
         <w:t xml:space="preserve"> </w:t>
       </w:r>
       <w:r>
-        <w:t xml:space="preserve">Once the degree of lexical flexibility has been assessed for each lexical item in the corpora, subsequent chapters then examine the extent to which that flexibility correlates with </w:t>
-      </w:r>
-      <w:r>
         <w:lastRenderedPageBreak/>
-        <w:t>various other features of the item or its immediate context</w:t>
+        <w:t>(Chapter 2).</w:t>
+      </w:r>
+      <w:r>
+        <w:t xml:space="preserve"> </w:t>
+      </w:r>
+      <w:r>
+        <w:t>Once the degree of lexical flexibility has been assessed for each lexical item in the corpora, subsequent chapters then examine the extent to which that flexibility correlates with various other features of the item or its immediate context</w:t>
       </w:r>
       <w:r>
         <w:t xml:space="preserve"> (Chapters 3–6)</w:t>
@@ -4809,14 +5221,14 @@
     </w:p>
     <w:p>
       <w:r>
-        <w:t xml:space="preserve">This chapter answers the question of whether certain semantic concepts are more likely to participate in categorial alternations than others. Lexemes that have approximate semantic parallels in each of the languages are compared and ranked in terms of their overall flexibility. I then discuss any noticeable patterns or clusters in semantic domains for the most and least flexible items. I hypothesize that certain semantic domains, such as body part terms, will show significantly greater degrees of lexical flexibility than others, and that in the case of body part terms, the crucial determining semantic factor is not body parts per se, but rather </w:t>
-      </w:r>
-      <w:r>
-        <w:t xml:space="preserve">the likelihood </w:t>
+        <w:t xml:space="preserve">This chapter answers the question of whether certain semantic concepts are more likely to participate in categorial alternations than others. Lexemes that have approximate semantic parallels in each of the languages are compared and ranked in terms of their overall flexibility. I then discuss any noticeable patterns or clusters in semantic domains for the most and least flexible items. I hypothesize that certain semantic domains, such as body part terms, will show significantly greater degrees of lexical flexibility than others, and that in the case of body part </w:t>
       </w:r>
       <w:r>
         <w:lastRenderedPageBreak/>
-        <w:t xml:space="preserve">of a </w:t>
+        <w:t xml:space="preserve">terms, the crucial determining semantic factor is not body parts per se, but rather </w:t>
+      </w:r>
+      <w:r>
+        <w:t xml:space="preserve">the likelihood of a </w:t>
       </w:r>
       <w:r>
         <w:t>semantic</w:t>
@@ -4844,8 +5256,6 @@
       <w:r>
         <w:t>t</w:t>
       </w:r>
-      <w:bookmarkStart w:id="9" w:name="_GoBack"/>
-      <w:bookmarkEnd w:id="9"/>
       <w:r>
         <w:t xml:space="preserve"> to reflect</w:t>
       </w:r>
@@ -5341,92 +5751,124 @@
         <w:pStyle w:val="Caption"/>
         <w:jc w:val="center"/>
       </w:pPr>
-      <w:bookmarkStart w:id="10" w:name="_Ref503526122"/>
+      <w:bookmarkStart w:id="9" w:name="_Ref503526122"/>
       <w:r>
         <w:t xml:space="preserve">Figure </w:t>
       </w:r>
-      <w:r>
-        <w:fldChar w:fldCharType="begin"/>
-      </w:r>
-      <w:r>
-        <w:instrText xml:space="preserve"> SEQ Figure \* ARABIC </w:instrText>
-      </w:r>
-      <w:r>
-        <w:fldChar w:fldCharType="separate"/>
-      </w:r>
-      <w:r>
-        <w:rPr>
-          <w:noProof/>
-        </w:rPr>
-        <w:t>1</w:t>
-      </w:r>
-      <w:r>
-        <w:rPr>
-          <w:noProof/>
-        </w:rPr>
-        <w:fldChar w:fldCharType="end"/>
-      </w:r>
+      <w:fldSimple w:instr=" SEQ Figure \* ARABIC ">
+        <w:r>
+          <w:rPr>
+            <w:noProof/>
+          </w:rPr>
+          <w:t>1</w:t>
+        </w:r>
+      </w:fldSimple>
+      <w:bookmarkEnd w:id="9"/>
+      <w:r>
+        <w:t>. The topicality hierarchy</w:t>
+      </w:r>
+    </w:p>
+    <w:p>
+      <w:pPr>
+        <w:ind w:firstLine="0"/>
+      </w:pPr>
+      <w:r>
+        <w:t xml:space="preserve">This scale of topicality has been shown to have relevance for </w:t>
+      </w:r>
+      <w:r>
+        <w:t xml:space="preserve">many areas of the </w:t>
+      </w:r>
+      <w:r>
+        <w:t xml:space="preserve">grammar </w:t>
+      </w:r>
+      <w:r>
+        <w:t xml:space="preserve">across </w:t>
+      </w:r>
+      <w:r>
+        <w:t>languages</w:t>
+      </w:r>
+      <w:r>
+        <w:t xml:space="preserve"> </w:t>
+      </w:r>
+      <w:r>
+        <w:rPr>
+          <w:noProof/>
+        </w:rPr>
+        <w:t>(Comrie 1978:385–388; 1981:128; Corbett 2000:56; Blake 2004:137; Siewierska 2004:148–161)</w:t>
+      </w:r>
+      <w:r>
+        <w:t>.</w:t>
+      </w:r>
+      <w:r>
+        <w:t xml:space="preserve"> </w:t>
+      </w:r>
+      <w:r>
+        <w:t>I hypothesize that items typically placed higher on the topicality hierarchy are more likely to appear in nominal constructions, while those lower on the hierarchy are more likely to appear in verbal constructions, and to exhibit lexical flexibility generally.</w:t>
+      </w:r>
+      <w:r>
+        <w:t xml:space="preserve"> If this hypothesis is correct, Australian languages wherein kin terms </w:t>
+      </w:r>
+      <w:r>
+        <w:t>function as predicates would be the exceptional case.</w:t>
+      </w:r>
+    </w:p>
+    <w:p>
+      <w:r>
+        <w:t xml:space="preserve">Finally, this chapter will examine whether </w:t>
+      </w:r>
+      <w:r>
+        <w:t>lexical flexibility among property concepts</w:t>
+      </w:r>
+      <w:r>
+        <w:t xml:space="preserve"> follows patterns </w:t>
+      </w:r>
+      <w:proofErr w:type="gramStart"/>
+      <w:r>
+        <w:t>similar to</w:t>
+      </w:r>
+      <w:proofErr w:type="gramEnd"/>
+      <w:r>
+        <w:t xml:space="preserve"> Dixon’s </w:t>
+      </w:r>
+      <w:r>
+        <w:rPr>
+          <w:noProof/>
+        </w:rPr>
+        <w:t>(1977)</w:t>
+      </w:r>
+      <w:r>
+        <w:t xml:space="preserve"> crosslinguistic typology of adjectives. That is, are core property concepts (age, dimension, value, color) </w:t>
+      </w:r>
+      <w:proofErr w:type="gramStart"/>
+      <w:r>
+        <w:t>more or less flexible</w:t>
+      </w:r>
+      <w:proofErr w:type="gramEnd"/>
+      <w:r>
+        <w:t xml:space="preserve"> than more typologically peripheral property concepts (physical characteristics, shape, human propensity, speed)?</w:t>
+      </w:r>
+      <w:r>
+        <w:t xml:space="preserve"> When languages are described as lacking an adjective cate</w:t>
+      </w:r>
+      <w:r>
+        <w:t xml:space="preserve">gory, this generally means that core property concepts </w:t>
+      </w:r>
+      <w:r>
+        <w:t xml:space="preserve">belong to constructions strongly associated with either reference or predication. Thus </w:t>
+      </w:r>
+      <w:r>
+        <w:t>I hypothesize that core property</w:t>
+      </w:r>
+      <w:bookmarkStart w:id="10" w:name="_GoBack"/>
       <w:bookmarkEnd w:id="10"/>
       <w:r>
-        <w:t>. The topicality hierarchy</w:t>
-      </w:r>
-    </w:p>
-    <w:p>
-      <w:pPr>
-        <w:ind w:firstLine="0"/>
-      </w:pPr>
-      <w:r>
-        <w:t xml:space="preserve">This scale of topicality has been shown to have relevance for </w:t>
-      </w:r>
-      <w:r>
-        <w:t xml:space="preserve">many areas of the </w:t>
-      </w:r>
-      <w:r>
-        <w:t xml:space="preserve">grammar </w:t>
-      </w:r>
-      <w:r>
-        <w:t xml:space="preserve">across </w:t>
-      </w:r>
-      <w:r>
-        <w:t>languages</w:t>
-      </w:r>
-      <w:r>
-        <w:t xml:space="preserve"> </w:t>
-      </w:r>
-      <w:r>
-        <w:rPr>
-          <w:noProof/>
-        </w:rPr>
-        <w:t>(Comrie 1978:385–388; 1981:128; Corbett 2000:56; Blake 2004:137; Siewierska 2004:148–161)</w:t>
-      </w:r>
-      <w:r>
-        <w:t>.</w:t>
-      </w:r>
-      <w:r>
-        <w:t xml:space="preserve"> </w:t>
-      </w:r>
-      <w:r>
-        <w:t>I hypothesize that items typically placed higher on the topicality hierarchy are more likely to appear in nominal constructions, while those lower on the hierarchy are more likely to appear in verbal constructions, and to exhibit lexical flexibility generally.</w:t>
-      </w:r>
-    </w:p>
-    <w:p>
-      <w:r>
-        <w:t xml:space="preserve">Finally, this chapter will examine whether </w:t>
-      </w:r>
-      <w:r>
-        <w:t>lexical flexibility among property concepts</w:t>
-      </w:r>
-      <w:r>
-        <w:t xml:space="preserve"> follows patterns similar to Dixon’s </w:t>
-      </w:r>
-      <w:r>
-        <w:rPr>
-          <w:noProof/>
-        </w:rPr>
-        <w:t>(1977)</w:t>
-      </w:r>
-      <w:r>
-        <w:t xml:space="preserve"> crosslinguistic typology of adjectives. That is, are core property concepts (age, dimension, value, color) more or less flexible than more typologically peripheral property concepts (physical characteristics, shape, human propensity, speed)? I hypothesize that core property concepts will exhibit a greater degree of lexical flexibility than more peripheral ones.</w:t>
+        <w:t xml:space="preserve"> will exhibit a </w:t>
+      </w:r>
+      <w:r>
+        <w:t xml:space="preserve">lesser degree </w:t>
+      </w:r>
+      <w:r>
+        <w:t>of lexical flexibility than more peripheral ones.</w:t>
       </w:r>
     </w:p>
     <w:p>
@@ -5434,6 +5876,7 @@
         <w:pStyle w:val="Heading2"/>
       </w:pPr>
       <w:r>
+        <w:lastRenderedPageBreak/>
         <w:t xml:space="preserve">Chapter </w:t>
       </w:r>
       <w:r>
@@ -5454,11 +5897,7 @@
         <w:t>(1984)</w:t>
       </w:r>
       <w:r>
-        <w:t xml:space="preserve">, we should expect that continuing topics are more likely to be </w:t>
-      </w:r>
-      <w:r>
-        <w:lastRenderedPageBreak/>
-        <w:t xml:space="preserve">construed with nominal constructions, since they are manipulable by the discourse. As such, I hypothesize that </w:t>
+        <w:t xml:space="preserve">, we should expect that continuing topics are more likely to be construed with nominal constructions, since they are manipulable by the discourse. As such, I hypothesize that </w:t>
       </w:r>
       <w:r>
         <w:t>items which have previously been coded in a subject, ergative, or agent construction (depending on the language)</w:t>
@@ -6910,7 +7349,19 @@
         <w:rPr>
           <w:noProof/>
         </w:rPr>
-        <w:t xml:space="preserve">Gil, David. 2005. Isolating-monocategorial-associational language. In Henri Cohen &amp; Claire Lefebvre (eds.), </w:t>
+        <w:t>Gil, David. 2005</w:t>
+      </w:r>
+      <w:r>
+        <w:rPr>
+          <w:noProof/>
+        </w:rPr>
+        <w:t>a</w:t>
+      </w:r>
+      <w:r>
+        <w:rPr>
+          <w:noProof/>
+        </w:rPr>
+        <w:t xml:space="preserve">. Isolating-monocategorial-associational language. In Henri Cohen &amp; Claire Lefebvre (eds.), </w:t>
       </w:r>
       <w:r>
         <w:rPr>
@@ -6923,6 +7374,93 @@
           <w:noProof/>
         </w:rPr>
         <w:t>, pp. 348–377. Amstedam: Elsevier.</w:t>
+      </w:r>
+    </w:p>
+    <w:p>
+      <w:pPr>
+        <w:keepLines/>
+        <w:widowControl w:val="0"/>
+        <w:autoSpaceDE w:val="0"/>
+        <w:autoSpaceDN w:val="0"/>
+        <w:adjustRightInd w:val="0"/>
+        <w:spacing w:before="120" w:after="120" w:line="240" w:lineRule="auto"/>
+        <w:ind w:left="480" w:hanging="480"/>
+        <w:rPr>
+          <w:noProof/>
+        </w:rPr>
+      </w:pPr>
+      <w:r>
+        <w:rPr>
+          <w:noProof/>
+        </w:rPr>
+        <w:t>Gil, David. 2005b.</w:t>
+      </w:r>
+      <w:r>
+        <w:rPr>
+          <w:noProof/>
+        </w:rPr>
+        <w:t xml:space="preserve"> Early human language was isolating-monocategorial-associational. In </w:t>
+      </w:r>
+      <w:r>
+        <w:rPr>
+          <w:noProof/>
+        </w:rPr>
+        <w:t xml:space="preserve">Angelo Cangelosi, Andrew D. M. Smith, </w:t>
+      </w:r>
+      <w:r>
+        <w:rPr>
+          <w:noProof/>
+        </w:rPr>
+        <w:t xml:space="preserve">&amp; </w:t>
+      </w:r>
+      <w:r>
+        <w:rPr>
+          <w:noProof/>
+        </w:rPr>
+        <w:t>Kenny Smith</w:t>
+      </w:r>
+      <w:r>
+        <w:rPr>
+          <w:noProof/>
+        </w:rPr>
+        <w:t xml:space="preserve"> </w:t>
+      </w:r>
+      <w:r>
+        <w:rPr>
+          <w:noProof/>
+        </w:rPr>
+        <w:t>(eds.), The evolution of language: Proceedings of the 6</w:t>
+      </w:r>
+      <w:r>
+        <w:rPr>
+          <w:noProof/>
+          <w:vertAlign w:val="superscript"/>
+        </w:rPr>
+        <w:t>th</w:t>
+      </w:r>
+      <w:r>
+        <w:rPr>
+          <w:noProof/>
+        </w:rPr>
+        <w:t xml:space="preserve"> International Conference (EVOLANG6)</w:t>
+      </w:r>
+      <w:r>
+        <w:rPr>
+          <w:noProof/>
+        </w:rPr>
+        <w:t xml:space="preserve">. </w:t>
+      </w:r>
+      <w:r>
+        <w:rPr>
+          <w:noProof/>
+        </w:rPr>
+        <w:t xml:space="preserve">London: </w:t>
+      </w:r>
+      <w:r>
+        <w:rPr>
+          <w:noProof/>
+        </w:rPr>
+        <w:t>World Scientific.</w:t>
       </w:r>
     </w:p>
     <w:p>
@@ -7635,6 +8173,7 @@
         <w:rPr>
           <w:noProof/>
         </w:rPr>
+        <w:lastRenderedPageBreak/>
         <w:t xml:space="preserve">Kuipers, Aert H. 1968. The categories verb-noun and transitive-intransitive in English and Squamish. </w:t>
       </w:r>
       <w:r>
@@ -7711,7 +8250,6 @@
         <w:rPr>
           <w:noProof/>
         </w:rPr>
-        <w:lastRenderedPageBreak/>
         <w:t xml:space="preserve">Lichtenberk, Frank. 2017. Lexical and grammatical flexibility in Toqabaqita. </w:t>
       </w:r>
       <w:r>
@@ -8391,6 +8929,7 @@
         <w:rPr>
           <w:noProof/>
         </w:rPr>
+        <w:lastRenderedPageBreak/>
         <w:t xml:space="preserve">Mithun, Marianne. 2013. Prosody and independence: Free and bound person marking. In Dik Bakker &amp; Martin Haspelmath (eds.), </w:t>
       </w:r>
       <w:r>
@@ -8435,7 +8974,6 @@
         <w:rPr>
           <w:noProof/>
         </w:rPr>
-        <w:lastRenderedPageBreak/>
         <w:t xml:space="preserve">Mithun, Marianne. 2017. Polycategoriality and zero derivation: Insights from Central Alaskan Yup’ik Eskimo. In Valentina Vapnarsky &amp; Edy Veneziano (eds.), </w:t>
       </w:r>
       <w:r>
@@ -9160,6 +9698,7 @@
         <w:rPr>
           <w:noProof/>
         </w:rPr>
+        <w:lastRenderedPageBreak/>
         <w:t xml:space="preserve">Siewierska, Anna. 2004. </w:t>
       </w:r>
       <w:r>
@@ -9184,39 +9723,12 @@
         <w:adjustRightInd w:val="0"/>
         <w:spacing w:before="120" w:after="120" w:line="240" w:lineRule="auto"/>
         <w:ind w:left="480" w:hanging="480"/>
-        <w:rPr>
-          <w:noProof/>
-        </w:rPr>
-      </w:pPr>
-      <w:r>
-        <w:rPr>
-          <w:noProof/>
-        </w:rPr>
-        <w:t xml:space="preserve">Taylor, John R. </w:t>
-      </w:r>
-      <w:r>
-        <w:rPr>
-          <w:noProof/>
-        </w:rPr>
-        <w:t>[</w:t>
-      </w:r>
-      <w:r>
-        <w:rPr>
-          <w:noProof/>
-        </w:rPr>
-        <w:t>1989</w:t>
-      </w:r>
-      <w:r>
-        <w:rPr>
-          <w:noProof/>
-        </w:rPr>
-        <w:t xml:space="preserve">] </w:t>
-      </w:r>
-      <w:r>
-        <w:rPr>
-          <w:noProof/>
-        </w:rPr>
-        <w:t>2003</w:t>
+      </w:pPr>
+      <w:r>
+        <w:rPr>
+          <w:noProof/>
+        </w:rPr>
+        <w:t>Swadesh, Morris. 1933</w:t>
       </w:r>
       <w:r>
         <w:rPr>
@@ -9228,32 +9740,10 @@
         <w:rPr>
           <w:rStyle w:val="BookTitle"/>
         </w:rPr>
-        <w:t>Linguistic categorization: Prototypes in linguistic theory</w:t>
-      </w:r>
-      <w:r>
-        <w:rPr>
-          <w:noProof/>
-        </w:rPr>
-        <w:t xml:space="preserve">. </w:t>
-      </w:r>
-      <w:r>
-        <w:rPr>
-          <w:noProof/>
-        </w:rPr>
-        <w:t>2</w:t>
-      </w:r>
-      <w:r>
-        <w:rPr>
-          <w:noProof/>
-          <w:vertAlign w:val="superscript"/>
-        </w:rPr>
-        <w:t>nd</w:t>
-      </w:r>
-      <w:r>
-        <w:rPr>
-          <w:noProof/>
-        </w:rPr>
-        <w:t xml:space="preserve"> ed. Oxford: Clarendon Press.</w:t>
+        <w:t>The internal economy of the Nootka word.</w:t>
+      </w:r>
+      <w:r>
+        <w:t xml:space="preserve"> Ph.D. dissertation, Department of Linguistics, Yale University.</w:t>
       </w:r>
     </w:p>
     <w:p>
@@ -9266,63 +9756,33 @@
         <w:spacing w:before="120" w:after="120" w:line="240" w:lineRule="auto"/>
         <w:ind w:left="480" w:hanging="480"/>
         <w:rPr>
-          <w:noProof/>
-        </w:rPr>
-      </w:pPr>
-      <w:r>
-        <w:rPr>
-          <w:noProof/>
-        </w:rPr>
-        <w:lastRenderedPageBreak/>
-        <w:t xml:space="preserve">Thompson, Sandra A. 1989. A discourse approach to the cross-linguistic category </w:t>
-      </w:r>
-      <w:r>
-        <w:rPr>
-          <w:noProof/>
-        </w:rPr>
-        <w:t>‘</w:t>
-      </w:r>
-      <w:r>
-        <w:rPr>
-          <w:noProof/>
-        </w:rPr>
-        <w:t>Adjective.</w:t>
-      </w:r>
-      <w:r>
-        <w:rPr>
-          <w:noProof/>
-        </w:rPr>
-        <w:t>’</w:t>
-      </w:r>
-      <w:r>
-        <w:rPr>
-          <w:noProof/>
-        </w:rPr>
-        <w:t xml:space="preserve"> In Roberta Corrigan, Fred R. Eckman &amp; Michael Noonan (eds.), </w:t>
+          <w:i/>
+          <w:noProof/>
+        </w:rPr>
+      </w:pPr>
+      <w:r>
+        <w:rPr>
+          <w:noProof/>
+        </w:rPr>
+        <w:t xml:space="preserve">Swadesh, Morris. 1938. Nootka internal syntax. </w:t>
       </w:r>
       <w:r>
         <w:rPr>
           <w:rStyle w:val="BookTitle"/>
         </w:rPr>
-        <w:t>Linguistic categorization</w:t>
-      </w:r>
-      <w:r>
-        <w:rPr>
-          <w:noProof/>
-        </w:rPr>
-        <w:t xml:space="preserve">, </w:t>
-      </w:r>
-      <w:r>
-        <w:rPr>
-          <w:noProof/>
-        </w:rPr>
-        <w:t xml:space="preserve">pp. </w:t>
-      </w:r>
-      <w:r>
-        <w:rPr>
-          <w:noProof/>
-        </w:rPr>
-        <w:t>245–266. (Current Issues in Linguistic Theory 61). Amsterdam: John Benjamins.</w:t>
+        <w:t>International Journal of American Linguistics</w:t>
+      </w:r>
+      <w:r>
+        <w:rPr>
+          <w:noProof/>
+        </w:rPr>
+        <w:t xml:space="preserve"> </w:t>
+      </w:r>
+      <w:r>
+        <w:rPr>
+          <w:noProof/>
+        </w:rPr>
+        <w:t>9(2/4): 77–102.</w:t>
       </w:r>
     </w:p>
     <w:p>
@@ -9342,31 +9802,68 @@
         <w:rPr>
           <w:noProof/>
         </w:rPr>
-        <w:t xml:space="preserve">Vapnarsky, Valentina &amp; Edy Veneziano. 2017a. Lexical polycategoriality: Cross-linguistic, cross-theoretical and language acquisition approaches. An introduction. In Valentina Vapnarsky &amp; Edy Veneziano (eds.), </w:t>
+        <w:t xml:space="preserve">Taylor, John R. </w:t>
+      </w:r>
+      <w:r>
+        <w:rPr>
+          <w:noProof/>
+        </w:rPr>
+        <w:t>[</w:t>
+      </w:r>
+      <w:r>
+        <w:rPr>
+          <w:noProof/>
+        </w:rPr>
+        <w:t>1989</w:t>
+      </w:r>
+      <w:r>
+        <w:rPr>
+          <w:noProof/>
+        </w:rPr>
+        <w:t xml:space="preserve">] </w:t>
+      </w:r>
+      <w:r>
+        <w:rPr>
+          <w:noProof/>
+        </w:rPr>
+        <w:t>2003</w:t>
+      </w:r>
+      <w:r>
+        <w:rPr>
+          <w:noProof/>
+        </w:rPr>
+        <w:t xml:space="preserve">. </w:t>
       </w:r>
       <w:r>
         <w:rPr>
           <w:rStyle w:val="BookTitle"/>
         </w:rPr>
-        <w:t>Lexical polycategoriality: Cross-linguistic, cross-theoretical, and language acquisition approaches</w:t>
-      </w:r>
-      <w:r>
-        <w:rPr>
-          <w:noProof/>
-        </w:rPr>
-        <w:t xml:space="preserve">, </w:t>
-      </w:r>
-      <w:r>
-        <w:rPr>
-          <w:noProof/>
-        </w:rPr>
-        <w:t xml:space="preserve">pp. </w:t>
-      </w:r>
-      <w:r>
-        <w:rPr>
-          <w:noProof/>
-        </w:rPr>
-        <w:t>1–34. (Studies in Language Companion Series 182). Amsterdam: John Benjamins.</w:t>
+        <w:t>Linguistic categorization: Prototypes in linguistic theory</w:t>
+      </w:r>
+      <w:r>
+        <w:rPr>
+          <w:noProof/>
+        </w:rPr>
+        <w:t xml:space="preserve">. </w:t>
+      </w:r>
+      <w:r>
+        <w:rPr>
+          <w:noProof/>
+        </w:rPr>
+        <w:t>2</w:t>
+      </w:r>
+      <w:r>
+        <w:rPr>
+          <w:noProof/>
+          <w:vertAlign w:val="superscript"/>
+        </w:rPr>
+        <w:t>nd</w:t>
+      </w:r>
+      <w:r>
+        <w:rPr>
+          <w:noProof/>
+        </w:rPr>
+        <w:t xml:space="preserve"> ed. Oxford: Clarendon Press.</w:t>
       </w:r>
     </w:p>
     <w:p>
@@ -9386,6 +9883,118 @@
         <w:rPr>
           <w:noProof/>
         </w:rPr>
+        <w:t xml:space="preserve">Thompson, Sandra A. 1989. A discourse approach to the cross-linguistic category </w:t>
+      </w:r>
+      <w:r>
+        <w:rPr>
+          <w:noProof/>
+        </w:rPr>
+        <w:t>‘</w:t>
+      </w:r>
+      <w:r>
+        <w:rPr>
+          <w:noProof/>
+        </w:rPr>
+        <w:t>Adjective.</w:t>
+      </w:r>
+      <w:r>
+        <w:rPr>
+          <w:noProof/>
+        </w:rPr>
+        <w:t>’</w:t>
+      </w:r>
+      <w:r>
+        <w:rPr>
+          <w:noProof/>
+        </w:rPr>
+        <w:t xml:space="preserve"> In Roberta Corrigan, Fred R. Eckman &amp; Michael Noonan (eds.), </w:t>
+      </w:r>
+      <w:r>
+        <w:rPr>
+          <w:rStyle w:val="BookTitle"/>
+        </w:rPr>
+        <w:t>Linguistic categorization</w:t>
+      </w:r>
+      <w:r>
+        <w:rPr>
+          <w:noProof/>
+        </w:rPr>
+        <w:t xml:space="preserve">, </w:t>
+      </w:r>
+      <w:r>
+        <w:rPr>
+          <w:noProof/>
+        </w:rPr>
+        <w:t xml:space="preserve">pp. </w:t>
+      </w:r>
+      <w:r>
+        <w:rPr>
+          <w:noProof/>
+        </w:rPr>
+        <w:t>245–266. (Current Issues in Linguistic Theory 61). Amsterdam: John Benjamins.</w:t>
+      </w:r>
+    </w:p>
+    <w:p>
+      <w:pPr>
+        <w:keepLines/>
+        <w:widowControl w:val="0"/>
+        <w:autoSpaceDE w:val="0"/>
+        <w:autoSpaceDN w:val="0"/>
+        <w:adjustRightInd w:val="0"/>
+        <w:spacing w:before="120" w:after="120" w:line="240" w:lineRule="auto"/>
+        <w:ind w:left="480" w:hanging="480"/>
+        <w:rPr>
+          <w:noProof/>
+        </w:rPr>
+      </w:pPr>
+      <w:r>
+        <w:rPr>
+          <w:noProof/>
+        </w:rPr>
+        <w:t xml:space="preserve">Vapnarsky, Valentina &amp; Edy Veneziano. 2017a. Lexical polycategoriality: Coss-linguistic, cross-theoretical and language acquisition approaches. An introduction. In Valentina Vapnarsky &amp; Edy Veneziano (eds.), </w:t>
+      </w:r>
+      <w:r>
+        <w:rPr>
+          <w:rStyle w:val="BookTitle"/>
+        </w:rPr>
+        <w:t>Lexical polycategoriality: Cross-linguistic, cross-theoretical, and language acquisition approaches</w:t>
+      </w:r>
+      <w:r>
+        <w:rPr>
+          <w:noProof/>
+        </w:rPr>
+        <w:t xml:space="preserve">, </w:t>
+      </w:r>
+      <w:r>
+        <w:rPr>
+          <w:noProof/>
+        </w:rPr>
+        <w:t xml:space="preserve">pp. </w:t>
+      </w:r>
+      <w:r>
+        <w:rPr>
+          <w:noProof/>
+        </w:rPr>
+        <w:t>1–34. (Studies in Language Companion Series 182). Amsterdam: John Benjamins.</w:t>
+      </w:r>
+    </w:p>
+    <w:p>
+      <w:pPr>
+        <w:keepLines/>
+        <w:widowControl w:val="0"/>
+        <w:autoSpaceDE w:val="0"/>
+        <w:autoSpaceDN w:val="0"/>
+        <w:adjustRightInd w:val="0"/>
+        <w:spacing w:before="120" w:after="120" w:line="240" w:lineRule="auto"/>
+        <w:ind w:left="480" w:hanging="480"/>
+        <w:rPr>
+          <w:noProof/>
+        </w:rPr>
+      </w:pPr>
+      <w:r>
+        <w:rPr>
+          <w:noProof/>
+        </w:rPr>
         <w:t xml:space="preserve">Vapnarsky, Valentina &amp; Edy Veneziano (eds.). 2017b. </w:t>
       </w:r>
       <w:r>
@@ -9400,13 +10009,6 @@
         </w:rPr>
         <w:t>. (Studies in Language Companion Series 182). Amsterdam: John Benjamins.</w:t>
       </w:r>
-    </w:p>
-    <w:p>
-      <w:pPr>
-        <w:keepLines/>
-        <w:spacing w:before="120" w:after="120" w:line="240" w:lineRule="auto"/>
-        <w:ind w:firstLine="0"/>
-      </w:pPr>
     </w:p>
     <w:sectPr>
       <w:headerReference w:type="default" r:id="rId10"/>
@@ -9464,7 +10066,7 @@
       <w:fldChar w:fldCharType="separate"/>
     </w:r>
     <w:r>
-      <w:t>15</w:t>
+      <w:t>21</w:t>
     </w:r>
     <w:r>
       <w:fldChar w:fldCharType="end"/>
@@ -11013,7 +11615,6 @@
   <w:style w:type="character" w:default="1" w:styleId="DefaultParagraphFont">
     <w:name w:val="Default Paragraph Font"/>
     <w:uiPriority w:val="1"/>
-    <w:semiHidden/>
     <w:unhideWhenUsed/>
   </w:style>
   <w:style w:type="table" w:default="1" w:styleId="TableNormal">
@@ -11898,7 +12499,7 @@
 </file>
 
 <file path=customXml/itemProps1.xml><?xml version="1.0" encoding="utf-8"?>
-<ds:datastoreItem xmlns:ds="http://schemas.openxmlformats.org/officeDocument/2006/customXml" ds:itemID="{F7779787-9969-45D0-95C3-CDB0EE1861E1}">
+<ds:datastoreItem xmlns:ds="http://schemas.openxmlformats.org/officeDocument/2006/customXml" ds:itemID="{BA876441-9D13-4FDD-9CFD-1CB1B0208374}">
   <ds:schemaRefs>
     <ds:schemaRef ds:uri="http://schemas.openxmlformats.org/officeDocument/2006/bibliography"/>
   </ds:schemaRefs>

</xml_diff>

<commit_message>
incorporating STG's prospectus comments
</commit_message>
<xml_diff>
--- a/Prospectus.docx
+++ b/Prospectus.docx
@@ -140,7 +140,13 @@
         <w:t>.</w:t>
       </w:r>
       <w:r>
-        <w:t xml:space="preserve"> Two examples of flexible lexemes are shown in </w:t>
+        <w:t xml:space="preserve"> Two examples of </w:t>
+      </w:r>
+      <w:r>
+        <w:t xml:space="preserve">ostensibly </w:t>
+      </w:r>
+      <w:r>
+        <w:t xml:space="preserve">flexible lexemes are shown in </w:t>
       </w:r>
       <w:r>
         <w:fldChar w:fldCharType="begin"/>
@@ -1036,290 +1042,451 @@
         <w:rPr>
           <w:noProof/>
         </w:rPr>
-        <w:t>Hopper &amp; Thompson 1984</w:t>
+        <w:t>§</w:t>
+      </w:r>
+      <w:r>
+        <w:rPr>
+          <w:noProof/>
+        </w:rPr>
+        <w:fldChar w:fldCharType="begin"/>
+      </w:r>
+      <w:r>
+        <w:rPr>
+          <w:noProof/>
+        </w:rPr>
+        <w:instrText xml:space="preserve"> REF _Ref506553143 \r \h </w:instrText>
+      </w:r>
+      <w:r>
+        <w:rPr>
+          <w:noProof/>
+        </w:rPr>
+      </w:r>
+      <w:r>
+        <w:rPr>
+          <w:noProof/>
+        </w:rPr>
+        <w:fldChar w:fldCharType="separate"/>
+      </w:r>
+      <w:r>
+        <w:rPr>
+          <w:noProof/>
+        </w:rPr>
+        <w:t>2.3</w:t>
+      </w:r>
+      <w:r>
+        <w:rPr>
+          <w:noProof/>
+        </w:rPr>
+        <w:fldChar w:fldCharType="end"/>
+      </w:r>
+      <w:r>
+        <w:rPr>
+          <w:noProof/>
+        </w:rPr>
+        <w:t xml:space="preserve"> below</w:t>
+      </w:r>
+      <w:r>
+        <w:rPr>
+          <w:noProof/>
+        </w:rPr>
+        <w:t xml:space="preserve"> for an overview</w:t>
+      </w:r>
+      <w:r>
+        <w:rPr>
+          <w:noProof/>
+        </w:rPr>
+        <w:t xml:space="preserve"> of previous research</w:t>
+      </w:r>
+      <w:r>
+        <w:t>).</w:t>
+      </w:r>
+      <w:r>
+        <w:t xml:space="preserve"> </w:t>
+      </w:r>
+      <w:r>
+        <w:t xml:space="preserve">Why, in flexible languages, do speakers make the categorial choices they do? If a given lexeme can more-or-less freely alternate between, say, </w:t>
+      </w:r>
+      <w:r>
+        <w:t>referential</w:t>
+      </w:r>
+      <w:r>
+        <w:t xml:space="preserve"> and </w:t>
+      </w:r>
+      <w:r>
+        <w:t xml:space="preserve">predicative </w:t>
+      </w:r>
+      <w:r>
+        <w:t>uses, what determines when a speaker uses one function over another?</w:t>
+      </w:r>
+      <w:r>
+        <w:t xml:space="preserve"> This question is no less relevant for cases where flexibility is </w:t>
+      </w:r>
+      <w:r>
+        <w:t xml:space="preserve">present but </w:t>
+      </w:r>
+      <w:r>
+        <w:t xml:space="preserve">limited </w:t>
+      </w:r>
+      <w:r>
+        <w:t xml:space="preserve">in degree or scope </w:t>
+      </w:r>
+      <w:r>
+        <w:t>(as in</w:t>
+      </w:r>
+      <w:r>
+        <w:t xml:space="preserve"> the verbal use of </w:t>
+      </w:r>
+      <w:r>
+        <w:rPr>
+          <w:rStyle w:val="CitationForm"/>
+        </w:rPr>
+        <w:t>shoe</w:t>
+      </w:r>
+      <w:r>
+        <w:t xml:space="preserve"> in</w:t>
+      </w:r>
+      <w:r>
+        <w:t xml:space="preserve"> </w:t>
+      </w:r>
+      <w:r>
+        <w:fldChar w:fldCharType="begin"/>
+      </w:r>
+      <w:r>
+        <w:instrText xml:space="preserve"> REF _Ref503178250 \r \h </w:instrText>
+      </w:r>
+      <w:r>
+        <w:fldChar w:fldCharType="separate"/>
+      </w:r>
+      <w:r>
+        <w:t>(1)</w:t>
+      </w:r>
+      <w:r>
+        <w:fldChar w:fldCharType="end"/>
+      </w:r>
+      <w:r>
+        <w:t xml:space="preserve"> above)</w:t>
+      </w:r>
+      <w:r>
+        <w:t>, unidirectional (as in omnipredicative languages</w:t>
+      </w:r>
+      <w:r>
+        <w:t xml:space="preserve"> like Nuuchahnulth</w:t>
+      </w:r>
+      <w:r>
+        <w:t xml:space="preserve"> (Nakayama 2002))</w:t>
       </w:r>
       <w:r>
         <w:t xml:space="preserve">, </w:t>
       </w:r>
       <w:r>
-        <w:rPr>
-          <w:noProof/>
-        </w:rPr>
-        <w:t>Thompson 1989</w:t>
-      </w:r>
-      <w:r>
-        <w:t xml:space="preserve">, and </w:t>
-      </w:r>
-      <w:r>
-        <w:rPr>
-          <w:noProof/>
-        </w:rPr>
+        <w:t>or lexicalized (i.e. no longer productive</w:t>
+      </w:r>
+      <w:r>
+        <w:t xml:space="preserve"> in</w:t>
+      </w:r>
+      <w:r>
+        <w:t xml:space="preserve"> </w:t>
+      </w:r>
+      <w:r>
+        <w:t>alternating categories</w:t>
+      </w:r>
+      <w:r>
+        <w:t>)</w:t>
+      </w:r>
+      <w:r>
+        <w:t>.</w:t>
+      </w:r>
+      <w:r>
+        <w:t xml:space="preserve"> In these scenarios, why did speakers choose to use </w:t>
+      </w:r>
+      <w:r>
+        <w:t xml:space="preserve">certain sets of </w:t>
+      </w:r>
+      <w:r>
+        <w:t xml:space="preserve">lexemes in ways that gave rise to the </w:t>
+      </w:r>
+      <w:bookmarkStart w:id="4" w:name="_GoBack"/>
+      <w:bookmarkEnd w:id="4"/>
+      <w:r>
+        <w:t xml:space="preserve">distributional restrictions or lexicalization patterns that arose? </w:t>
+      </w:r>
+      <w:r>
+        <w:t>Since any choice between linguistic alternatives provides a means of conveying information, the presence of lexical flexibility in a language is yet another dimension of variation that speakers can manipulate to achieve their manifold discourse goals. How then is lexical flexibility deployed in discourse?</w:t>
+      </w:r>
+      <w:r>
+        <w:t xml:space="preserve"> This dissertation represents a first attempt to answer this question, </w:t>
+      </w:r>
+      <w:r>
+        <w:t>investigating</w:t>
+      </w:r>
+      <w:r>
+        <w:t xml:space="preserve"> the discourse-functional correlates of lexical flexibility in a small but diverse sample of languages.</w:t>
+      </w:r>
+    </w:p>
+    <w:p>
+      <w:r>
+        <w:t xml:space="preserve">This focus on the role of lexical flexibility in discourse </w:t>
+      </w:r>
+      <w:r>
+        <w:t>moves beyond</w:t>
+      </w:r>
+      <w:r>
+        <w:t xml:space="preserve"> the existing literature in that it aims to understand the functional underpinnings of lexical flexibility rather than debate its existence, the universality of lexical categories, or the existence of a particular lexical </w:t>
+      </w:r>
+      <w:r>
+        <w:lastRenderedPageBreak/>
+        <w:t xml:space="preserve">category in a </w:t>
+      </w:r>
+      <w:r>
+        <w:t>language</w:t>
+      </w:r>
+      <w:r>
+        <w:t>. Instead, I start from the premise that all languages have some lexemes (however few) that exhibit lexical flexibility to varying degree</w:t>
+      </w:r>
+      <w:r>
+        <w:t xml:space="preserve">s and perhaps at different levels (root, stem, word, or </w:t>
+      </w:r>
+      <w:r>
+        <w:t>phrase</w:t>
+      </w:r>
+      <w:r>
+        <w:t>)</w:t>
+      </w:r>
+      <w:r>
+        <w:t>, and that categorical distinctions between lexemes are more strongly and consistently expressed in some languages than others.</w:t>
+      </w:r>
+      <w:r>
+        <w:t xml:space="preserve"> </w:t>
+      </w:r>
+      <w:r>
+        <w:t>A discourse-oriented approach is also of special interest because it has the potential to shed light on a recurring question in discussions of lexical flexibility</w:t>
+      </w:r>
+      <w:r>
+        <w:t xml:space="preserve">: </w:t>
+      </w:r>
+      <w:r>
+        <w:t>how much of the semantic shift that occurs when a lexeme changes function can be imputed to the discourse context, and how much to language- and lexeme-specific patterns that must be memorized by the speaker?</w:t>
+      </w:r>
+      <w:r>
+        <w:t xml:space="preserve"> </w:t>
+      </w:r>
+      <w:r>
+        <w:t xml:space="preserve">In this </w:t>
+      </w:r>
+      <w:r>
+        <w:t xml:space="preserve">dissertation </w:t>
+      </w:r>
+      <w:r>
+        <w:t xml:space="preserve">I aim to assess </w:t>
+      </w:r>
+      <w:r>
+        <w:t xml:space="preserve">the extent to which semantic and pragmatic/discourse properties contribute to the categoriality of </w:t>
+      </w:r>
+      <w:r>
+        <w:t>lexemes</w:t>
+      </w:r>
+      <w:r>
+        <w:t>.</w:t>
+      </w:r>
+    </w:p>
+    <w:p>
+      <w:r>
+        <w:t>This research potentially provides new insights into the emergence of</w:t>
+      </w:r>
+      <w:r>
+        <w:t xml:space="preserve"> lexical categories</w:t>
+      </w:r>
+      <w:r>
+        <w:t xml:space="preserve">, </w:t>
+      </w:r>
+      <w:r>
+        <w:t>in the sense of morphosyntactic constructions dedicated to specific pragmatic functions</w:t>
+      </w:r>
+      <w:r>
+        <w:t xml:space="preserve">. If choice of </w:t>
+      </w:r>
+      <w:r>
+        <w:t xml:space="preserve">lexical category </w:t>
+      </w:r>
+      <w:r>
+        <w:t>in highly flexible languages is shown to be tied to discourse function</w:t>
+      </w:r>
+      <w:r>
+        <w:t xml:space="preserve"> </w:t>
+      </w:r>
+      <w:r>
+        <w:t xml:space="preserve">in a way similar to that </w:t>
+      </w:r>
+      <w:r>
+        <w:t>outlined by Hopper &amp; Thompson</w:t>
+      </w:r>
+      <w:r>
+        <w:t xml:space="preserve"> </w:t>
+      </w:r>
+      <w:r>
+        <w:rPr>
+          <w:noProof/>
+        </w:rPr>
+        <w:t>(1984)</w:t>
+      </w:r>
+      <w:r>
+        <w:t xml:space="preserve"> and </w:t>
+      </w:r>
+      <w:r>
+        <w:t xml:space="preserve">Thompson </w:t>
+      </w:r>
+      <w:r>
+        <w:rPr>
+          <w:noProof/>
+        </w:rPr>
+        <w:t>(1989)</w:t>
+      </w:r>
+      <w:r>
+        <w:t xml:space="preserve">, this suggests that </w:t>
+      </w:r>
+      <w:r>
+        <w:t>categorial differences in language develop out of the gradual routinization and grammaticization</w:t>
+      </w:r>
+      <w:r>
+        <w:rPr>
+          <w:rStyle w:val="FootnoteReference"/>
+        </w:rPr>
+        <w:footnoteReference w:id="2"/>
+      </w:r>
+      <w:r>
+        <w:t xml:space="preserve"> of discourse tendencies</w:t>
+      </w:r>
+      <w:r>
+        <w:t>.</w:t>
+      </w:r>
+      <w:r>
+        <w:t xml:space="preserve"> Comparable developments of grammatical categories out of discourse tendencies are attested for other areas of grammar as well, including grammatical relations</w:t>
+      </w:r>
+      <w:r>
+        <w:t xml:space="preserve"> </w:t>
+      </w:r>
+      <w:r>
+        <w:rPr>
+          <w:noProof/>
+        </w:rPr>
+        <w:t>(Mithun 2012)</w:t>
+      </w:r>
+      <w:r>
+        <w:t xml:space="preserve"> and bound vs. free pronominal forms </w:t>
+      </w:r>
+      <w:r>
+        <w:rPr>
+          <w:noProof/>
+        </w:rPr>
+        <w:t>(Mithun 2013)</w:t>
+      </w:r>
+      <w:r>
+        <w:t>.</w:t>
+      </w:r>
+      <w:r>
+        <w:t xml:space="preserve"> </w:t>
+      </w:r>
+      <w:r>
+        <w:t>G</w:t>
+      </w:r>
+      <w:r>
+        <w:t xml:space="preserve">rammaticized </w:t>
+      </w:r>
+      <w:r>
+        <w:t xml:space="preserve">categorial </w:t>
+      </w:r>
+      <w:r>
+        <w:t>differences may be lost as well: the loss of most English inflectional morphology</w:t>
+      </w:r>
+      <w:r>
+        <w:t>, for example,</w:t>
+      </w:r>
+      <w:r>
+        <w:t xml:space="preserve"> </w:t>
+      </w:r>
+      <w:r>
+        <w:t>may have contributed to an increased degree of lexical flexibility in the language</w:t>
+      </w:r>
+      <w:r>
+        <w:t xml:space="preserve"> </w:t>
+      </w:r>
+      <w:r>
+        <w:t xml:space="preserve">(though see </w:t>
+      </w:r>
+      <w:r>
+        <w:t>Kastovsky</w:t>
+      </w:r>
+      <w:r>
+        <w:t xml:space="preserve"> </w:t>
+      </w:r>
+      <w:r>
+        <w:t>(</w:t>
+      </w:r>
+      <w:r>
+        <w:t>1968, 1996, 2006:</w:t>
+      </w:r>
+      <w:r>
+        <w:t>153</w:t>
+      </w:r>
+      <w:r>
+        <w:t>)</w:t>
+      </w:r>
+      <w:r>
+        <w:t xml:space="preserve"> for an opposing perspective</w:t>
+      </w:r>
+      <w:r>
+        <w:t>)</w:t>
+      </w:r>
+      <w:r>
+        <w:t>. Languages may therefore become more or less categorial over time.</w:t>
+      </w:r>
+    </w:p>
+    <w:p>
+      <w:r>
         <w:t xml:space="preserve">Nakayama </w:t>
       </w:r>
       <w:r>
         <w:rPr>
           <w:noProof/>
         </w:rPr>
-        <w:t>2002</w:t>
-      </w:r>
-      <w:r>
-        <w:t>).</w:t>
+        <w:t>(2002:3, 54, 57)</w:t>
       </w:r>
       <w:r>
         <w:t xml:space="preserve"> </w:t>
       </w:r>
       <w:r>
-        <w:t xml:space="preserve">Why, in flexible languages, do speakers make the categorial choices they do? If a given lexeme can more-or-less freely alternate between, say, </w:t>
-      </w:r>
-      <w:r>
-        <w:t>referential</w:t>
-      </w:r>
-      <w:r>
-        <w:t xml:space="preserve"> and </w:t>
-      </w:r>
-      <w:r>
-        <w:t xml:space="preserve">predicative </w:t>
-      </w:r>
-      <w:r>
-        <w:t>uses, what determines when a speaker uses one function over another? Since any choice between linguistic alternatives provides a means of conveying information, the presence of lexical flexibility in a language is yet another dimension of variation that speakers can manipulate to achieve their manifold discourse goals. How then is lexical flexibility deployed in discourse?</w:t>
-      </w:r>
-      <w:r>
-        <w:t xml:space="preserve"> This dissertation represents a first attempt to answer this question, </w:t>
-      </w:r>
-      <w:r>
-        <w:t>investigating</w:t>
-      </w:r>
-      <w:r>
-        <w:t xml:space="preserve"> the discourse-functional correlates of lexical flexibility in a small but diverse sample of languages.</w:t>
-      </w:r>
-    </w:p>
-    <w:p>
-      <w:r>
-        <w:t xml:space="preserve">This focus on the role of lexical flexibility in discourse </w:t>
-      </w:r>
-      <w:r>
-        <w:t>moves beyond</w:t>
-      </w:r>
-      <w:r>
-        <w:t xml:space="preserve"> the existing literature in that it aims to understand the functional underpinnings of lexical flexibility rather than debate its existence, the universality of lexical categories, or the existence of a particular lexical category in a </w:t>
-      </w:r>
-      <w:r>
-        <w:t>language</w:t>
-      </w:r>
-      <w:r>
-        <w:t>. Instead, I start from the premise that all languages have some lexemes (however few) that exhibit lexical flexibility to varying degree</w:t>
-      </w:r>
-      <w:r>
-        <w:t>s and perhaps at different levels (root, stem, word, or construction)</w:t>
-      </w:r>
-      <w:r>
-        <w:t>, and that categorical distinctions between lexemes are more strongly and consistently expressed in some languages than others.</w:t>
-      </w:r>
-      <w:r>
-        <w:t xml:space="preserve"> </w:t>
-      </w:r>
-      <w:r>
-        <w:t xml:space="preserve">A discourse-oriented </w:t>
+        <w:t xml:space="preserve">argues that </w:t>
+      </w:r>
+      <w:r>
+        <w:t>a discourse-oriented</w:t>
+      </w:r>
+      <w:r>
+        <w:t xml:space="preserve"> model </w:t>
+      </w:r>
+      <w:r>
+        <w:t xml:space="preserve">of lexical categories </w:t>
+      </w:r>
+      <w:r>
+        <w:t xml:space="preserve">also </w:t>
+      </w:r>
+      <w:r>
+        <w:t>explains the highly flexible nature of lexemes in Nuuchahnulth (</w:t>
+      </w:r>
+      <w:r>
+        <w:t xml:space="preserve">a.k.a Nootka; </w:t>
+      </w:r>
+      <w:r>
+        <w:t>Wakashan)</w:t>
+      </w:r>
+      <w:r>
+        <w:t xml:space="preserve"> as compared to more categorically rigid languages.</w:t>
+      </w:r>
+      <w:r>
+        <w:t xml:space="preserve"> Lexical categories in Nuuchahnulth are </w:t>
       </w:r>
       <w:r>
         <w:lastRenderedPageBreak/>
-        <w:t>approach is also of special interest because it has the potential to shed light on a recurring question in discussions of lexical flexibility</w:t>
-      </w:r>
-      <w:r>
-        <w:t xml:space="preserve">: </w:t>
-      </w:r>
-      <w:r>
-        <w:t>how much of the semantic shift that occurs when a lexeme changes function can be imputed to the discourse context, and how much to language- and lexeme-specific patterns that must be memorized by the speaker?</w:t>
-      </w:r>
-      <w:r>
-        <w:t xml:space="preserve"> </w:t>
-      </w:r>
-      <w:r>
-        <w:t xml:space="preserve">In this </w:t>
-      </w:r>
-      <w:r>
-        <w:t xml:space="preserve">dissertation </w:t>
-      </w:r>
-      <w:r>
-        <w:t xml:space="preserve">I aim to assess </w:t>
-      </w:r>
-      <w:r>
-        <w:t xml:space="preserve">the extent to which semantic and pragmatic/discourse properties contribute to the categoriality of </w:t>
-      </w:r>
-      <w:r>
-        <w:t>lexemes</w:t>
-      </w:r>
-      <w:r>
-        <w:t>.</w:t>
-      </w:r>
-    </w:p>
-    <w:p>
-      <w:r>
-        <w:t>This research potentially provides new insights into the emergence of</w:t>
-      </w:r>
-      <w:r>
-        <w:t xml:space="preserve"> lexical categories</w:t>
-      </w:r>
-      <w:r>
-        <w:t xml:space="preserve">, </w:t>
-      </w:r>
-      <w:r>
-        <w:t>in the sense of morphosyntactic constructions dedicated to specific pragmatic functions</w:t>
-      </w:r>
-      <w:r>
-        <w:t xml:space="preserve">. If choice of </w:t>
-      </w:r>
-      <w:r>
-        <w:t xml:space="preserve">lexical category </w:t>
-      </w:r>
-      <w:r>
-        <w:t>in highly flexible languages is shown to be tied to discourse function</w:t>
-      </w:r>
-      <w:r>
-        <w:t xml:space="preserve"> </w:t>
-      </w:r>
-      <w:r>
-        <w:t xml:space="preserve">in a way similar to that </w:t>
-      </w:r>
-      <w:r>
-        <w:t>outlined by Hopper &amp; Thompson</w:t>
-      </w:r>
-      <w:r>
-        <w:t xml:space="preserve"> </w:t>
-      </w:r>
-      <w:r>
-        <w:rPr>
-          <w:noProof/>
-        </w:rPr>
-        <w:t>(1984)</w:t>
-      </w:r>
-      <w:r>
-        <w:t xml:space="preserve"> and </w:t>
-      </w:r>
-      <w:r>
-        <w:t xml:space="preserve">Thompson </w:t>
-      </w:r>
-      <w:r>
-        <w:rPr>
-          <w:noProof/>
-        </w:rPr>
-        <w:t>(1989)</w:t>
-      </w:r>
-      <w:r>
-        <w:t xml:space="preserve">, this suggests that </w:t>
-      </w:r>
-      <w:r>
-        <w:t>categorial differences in language develop out of the gradual routinization and grammaticization</w:t>
-      </w:r>
-      <w:r>
-        <w:rPr>
-          <w:rStyle w:val="FootnoteReference"/>
-        </w:rPr>
-        <w:footnoteReference w:id="2"/>
-      </w:r>
-      <w:r>
-        <w:t xml:space="preserve"> of discourse tendencies</w:t>
-      </w:r>
-      <w:r>
-        <w:t>.</w:t>
-      </w:r>
-      <w:r>
-        <w:t xml:space="preserve"> Comparable developments of grammatical categories out of discourse tendencies are attested for other areas of grammar as well, including grammatical relations</w:t>
-      </w:r>
-      <w:r>
-        <w:t xml:space="preserve"> </w:t>
-      </w:r>
-      <w:r>
-        <w:rPr>
-          <w:noProof/>
-        </w:rPr>
-        <w:t>(Mithun 2012)</w:t>
-      </w:r>
-      <w:r>
-        <w:t xml:space="preserve"> and bound vs. free pronominal forms </w:t>
-      </w:r>
-      <w:r>
-        <w:rPr>
-          <w:noProof/>
-        </w:rPr>
-        <w:t>(Mithun 2013)</w:t>
-      </w:r>
-      <w:r>
-        <w:t>.</w:t>
-      </w:r>
-      <w:r>
-        <w:t xml:space="preserve"> </w:t>
-      </w:r>
-      <w:r>
-        <w:t>G</w:t>
-      </w:r>
-      <w:r>
-        <w:t xml:space="preserve">rammaticized differences may be lost as well: the loss of most English inflectional morphology </w:t>
-      </w:r>
-      <w:r>
-        <w:t>may have contributed to an increased degree of lexical flexibility in the language</w:t>
-      </w:r>
-      <w:r>
-        <w:t xml:space="preserve"> </w:t>
-      </w:r>
-      <w:r>
-        <w:t xml:space="preserve">(though see </w:t>
-      </w:r>
-      <w:r>
-        <w:t>Kastovsky</w:t>
-      </w:r>
-      <w:r>
-        <w:t xml:space="preserve"> 1968, 1996, 2006:</w:t>
-      </w:r>
-      <w:r>
-        <w:t>153 for an opposing perspective</w:t>
-      </w:r>
-      <w:r>
-        <w:t>)</w:t>
-      </w:r>
-      <w:r>
-        <w:t>. Languages may therefore become more or less categorial over time.</w:t>
-      </w:r>
-    </w:p>
-    <w:p>
-      <w:r>
-        <w:t>Working in a similar framework</w:t>
-      </w:r>
-      <w:r>
-        <w:t xml:space="preserve">, Nakayama </w:t>
-      </w:r>
-      <w:r>
-        <w:rPr>
-          <w:noProof/>
-        </w:rPr>
-        <w:t>(2002:3, 54, 57)</w:t>
-      </w:r>
-      <w:r>
-        <w:t xml:space="preserve"> </w:t>
-      </w:r>
-      <w:r>
-        <w:t xml:space="preserve">argues that </w:t>
-      </w:r>
-      <w:r>
-        <w:t xml:space="preserve">this model </w:t>
-      </w:r>
-      <w:r>
-        <w:t xml:space="preserve">also </w:t>
-      </w:r>
-      <w:r>
-        <w:t>explains the highly flexible nature of lexemes in Nuuchahnulth (</w:t>
-      </w:r>
-      <w:r>
-        <w:t xml:space="preserve">a.k.a Nootka; </w:t>
-      </w:r>
-      <w:r>
-        <w:t>Wakashan)</w:t>
-      </w:r>
-      <w:r>
-        <w:t xml:space="preserve"> as compared to more categorically rigid languages.</w:t>
-      </w:r>
-      <w:r>
-        <w:t xml:space="preserve"> Lexical categories in Nuuchahnulth are principally discourse tendencies rather than obligatory grammatical conventions</w:t>
+        <w:t>principally discourse tendencies rather than obligatory grammatical conventions</w:t>
       </w:r>
       <w:r>
         <w:t xml:space="preserve">, and so </w:t>
@@ -1328,11 +1495,7 @@
         <w:t>the language is flexible in virtue of the fact that it has not undergone this categorical grammaticization process.</w:t>
       </w:r>
       <w:r>
-        <w:t xml:space="preserve"> This dissertation provides support for this model of the emergence of </w:t>
-      </w:r>
-      <w:r>
-        <w:lastRenderedPageBreak/>
-        <w:t>lexical categories by showing the extent to which discourse and information</w:t>
+        <w:t xml:space="preserve"> This dissertation provides support for this model of the emergence of lexical categories by showing the extent to which discourse and information</w:t>
       </w:r>
       <w:r>
         <w:t xml:space="preserve"> status</w:t>
@@ -1354,7 +1517,7 @@
           <w:numId w:val="10"/>
         </w:numPr>
       </w:pPr>
-      <w:bookmarkStart w:id="4" w:name="OLE_LINK2"/>
+      <w:bookmarkStart w:id="5" w:name="OLE_LINK2"/>
       <w:r>
         <w:t xml:space="preserve">Does the extent of lexical flexibility </w:t>
       </w:r>
@@ -1476,7 +1639,7 @@
         <w:t>)</w:t>
       </w:r>
     </w:p>
-    <w:bookmarkEnd w:id="4"/>
+    <w:bookmarkEnd w:id="5"/>
     <w:p>
       <w:pPr>
         <w:pStyle w:val="NoSpacing"/>
@@ -1513,11 +1676,11 @@
       <w:pPr>
         <w:pStyle w:val="Heading1"/>
       </w:pPr>
-      <w:bookmarkStart w:id="5" w:name="_Ref502225471"/>
+      <w:bookmarkStart w:id="6" w:name="_Ref502225471"/>
       <w:r>
         <w:t>Background</w:t>
       </w:r>
-      <w:bookmarkEnd w:id="5"/>
+      <w:bookmarkEnd w:id="6"/>
     </w:p>
     <w:p>
       <w:r>
@@ -1630,6 +1793,7 @@
     </w:p>
     <w:p>
       <w:r>
+        <w:lastRenderedPageBreak/>
         <w:t>Th</w:t>
       </w:r>
       <w:r>
@@ -1677,25 +1841,218 @@
         <w:t>though with an additional adjective class and lacking the participle class</w:t>
       </w:r>
       <w:r>
-        <w:t xml:space="preserve">) and, importantly, his </w:t>
+        <w:t xml:space="preserve">) and, importantly, his method of identifying those categories on the basis of primarily morphological criteria </w:t>
+      </w:r>
+      <w:r>
+        <w:rPr>
+          <w:noProof/>
+        </w:rPr>
+        <w:t>(Rauh 2010:20)</w:t>
+      </w:r>
+      <w:r>
+        <w:t>. Implicit in the classical approach is the assumption that parts of speech are universal, in the sense of being instantiated in all languages.</w:t>
+      </w:r>
+    </w:p>
+    <w:p>
+      <w:r>
+        <w:t>The American structuralists in the tradition of Franz Boas questioned this assumption in a programmatic and comprehensive way. Writing on grammatical rather than lexical categories, Boas states, “Grammarians who have studied the languages of Europe and western Asia have developed a system of categories which we are inclined to look for in every language”</w:t>
+      </w:r>
+      <w:r>
+        <w:t xml:space="preserve"> </w:t>
+      </w:r>
+      <w:r>
+        <w:rPr>
+          <w:noProof/>
+        </w:rPr>
+        <w:t>(Boas 1911:35)</w:t>
+      </w:r>
+      <w:r>
+        <w:t>. He concludes that this endeavor is a folly, and that “in a discussion of the characteristics of various languages different fundamental categories will be found”</w:t>
+      </w:r>
+      <w:r>
+        <w:t xml:space="preserve"> </w:t>
+      </w:r>
+      <w:r>
+        <w:rPr>
+          <w:noProof/>
+        </w:rPr>
+        <w:t>(Boas 1911:43)</w:t>
+      </w:r>
+      <w:r>
+        <w:t xml:space="preserve">. Boas’ student Edward Sapir applies this same language-particular approach to lexical categories: “[N]o logical scheme of the parts of speech—their number, nature, and necessary confines—is of the slightest interest to the linguist. Each language has its own scheme. Everything depends on the formal demarcations which it recognizes.” </w:t>
+      </w:r>
+      <w:r>
+        <w:rPr>
+          <w:noProof/>
+        </w:rPr>
+        <w:t>(Sapir 1921:125)</w:t>
+      </w:r>
+      <w:r>
+        <w:t xml:space="preserve">. Boas also strongly influenced Leonard Bloomfield, who treated language as a scientific object and, in applying Boasian methods, saw lexical categories as something to be empirically discovered in the different syntactic distributions of words, rather than imposed on a language </w:t>
+      </w:r>
+      <w:r>
+        <w:rPr>
+          <w:rStyle w:val="Foreign"/>
+        </w:rPr>
+        <w:t>a priori</w:t>
+      </w:r>
+      <w:r>
+        <w:t xml:space="preserve"> </w:t>
+      </w:r>
+      <w:r>
+        <w:rPr>
+          <w:noProof/>
+        </w:rPr>
+        <w:t>(Rauh 2010:33)</w:t>
+      </w:r>
+      <w:r>
+        <w:t>.</w:t>
+      </w:r>
+    </w:p>
+    <w:p>
+      <w:r>
+        <w:t xml:space="preserve">This structuralist approach to lexical categories, which came to be known as the </w:t>
+      </w:r>
+      <w:r>
+        <w:rPr>
+          <w:rStyle w:val="Definition"/>
+        </w:rPr>
+        <w:t>distributional method</w:t>
+      </w:r>
+      <w:r>
+        <w:t xml:space="preserve"> </w:t>
+      </w:r>
+      <w:r>
+        <w:rPr>
+          <w:noProof/>
+        </w:rPr>
+        <w:t>(Harris 1951:5)</w:t>
+      </w:r>
+      <w:r>
+        <w:t xml:space="preserve">, constituted a major advance in the typological study of parts of speech, and essentially became the sole method of syntactic analysis in modern linguistics </w:t>
+      </w:r>
+      <w:r>
+        <w:rPr>
+          <w:noProof/>
+        </w:rPr>
+        <w:t>(Croft 2001:11)</w:t>
+      </w:r>
+      <w:r>
+        <w:t>. While a significant step forward, the distributional method for identifying word classes is however faced with one particularly potent problem: what to do when the distributional criteria for classifying lexemes yield conflicting results, or fail to yield consistent and well-defined categories.</w:t>
+      </w:r>
+    </w:p>
+    <w:p>
+      <w:r>
+        <w:t>A partial solution to this problem was the recognition, established in a series of studies by Eleanor Rosch</w:t>
+      </w:r>
+      <w:r>
+        <w:t xml:space="preserve"> </w:t>
+      </w:r>
+      <w:r>
+        <w:rPr>
+          <w:noProof/>
+        </w:rPr>
+        <w:t>(1973a; 1973b; 1975; Rosch &amp; Mervis 1975; Rosch et al. 1976; Rosch 1978)</w:t>
+      </w:r>
+      <w:r>
+        <w:t xml:space="preserve"> </w:t>
+      </w:r>
+      <w:r>
+        <w:t xml:space="preserve">and popularized among linguists by Lakoff </w:t>
+      </w:r>
+      <w:r>
+        <w:rPr>
+          <w:noProof/>
+        </w:rPr>
+        <w:t>(1987)</w:t>
+      </w:r>
+      <w:r>
+        <w:t xml:space="preserve"> and Taylor</w:t>
+      </w:r>
+      <w:r>
+        <w:t xml:space="preserve"> </w:t>
+      </w:r>
+      <w:r>
+        <w:rPr>
+          <w:noProof/>
+        </w:rPr>
+        <w:t>(1989</w:t>
+      </w:r>
+      <w:r>
+        <w:rPr>
+          <w:noProof/>
+        </w:rPr>
+        <w:t xml:space="preserve"> [2003]</w:t>
+      </w:r>
+      <w:r>
+        <w:rPr>
+          <w:noProof/>
+        </w:rPr>
+        <w:t>)</w:t>
+      </w:r>
+      <w:r>
+        <w:t xml:space="preserve">, that lexical categories </w:t>
       </w:r>
       <w:r>
         <w:lastRenderedPageBreak/>
-        <w:t xml:space="preserve">method of identifying those categories on the basis of primarily morphological criteria </w:t>
-      </w:r>
-      <w:r>
-        <w:rPr>
-          <w:noProof/>
-        </w:rPr>
-        <w:t>(Rauh 2010:20)</w:t>
-      </w:r>
-      <w:r>
-        <w:t>. Implicit in the classical approach is the assumption that parts of speech are universal, in the sense of being instantiated in all languages.</w:t>
-      </w:r>
-    </w:p>
-    <w:p>
-      <w:r>
-        <w:t>The American structuralists in the tradition of Franz Boas questioned this assumption in a programmatic and comprehensive way. Writing on grammatical rather than lexical categories, Boas states, “Grammarians who have studied the languages of Europe and western Asia have developed a system of categories which we are inclined to look for in every language”</w:t>
+        <w:t>are prototypal</w:t>
+      </w:r>
+      <w:r>
+        <w:t xml:space="preserve">, and </w:t>
+      </w:r>
+      <w:r>
+        <w:t xml:space="preserve">that members of a category do not necessarily exhibit all the properties associated with that category. This body of research collectively challenged the classical approach to lexical categories based on necessary and sufficient conditions cleanly delineating distinct categories. While linguists were generally quick to accept the existence of gradience and fuzzy boundaries for linguistic categories </w:t>
+      </w:r>
+      <w:r>
+        <w:rPr>
+          <w:noProof/>
+        </w:rPr>
+        <w:t>(Rauh 2010:7)</w:t>
+      </w:r>
+      <w:r>
+        <w:t>, the prototype approach did not really solve the essential problems of lexical categorization, namely, how to identify them, and their crosslinguistic status if any.</w:t>
+      </w:r>
+    </w:p>
+    <w:p>
+      <w:r>
+        <w:t xml:space="preserve">Recognizing this difficulty, </w:t>
+      </w:r>
+      <w:r>
+        <w:t xml:space="preserve">Croft </w:t>
+      </w:r>
+      <w:r>
+        <w:rPr>
+          <w:noProof/>
+        </w:rPr>
+        <w:t>(2000; 2001:29–47)</w:t>
+      </w:r>
+      <w:r>
+        <w:t xml:space="preserve"> provides a detailed critique of the distributional method and its implications, and utilizes prototype theory in offering a typologically-oriented theory of lexical categories instead. Whenever distributional criteria conflict or fail to exclusively partition lexemes into distinct categories, he notes, typical practice is that the linguist simply chooses whichever distributional criterion they believe to be the most important, and bases their categorization on that. This practice is what Croft calls </w:t>
+      </w:r>
+      <w:r>
+        <w:rPr>
+          <w:rStyle w:val="Definition"/>
+        </w:rPr>
+        <w:t>methodological opportunism</w:t>
+      </w:r>
+      <w:r>
+        <w:t>, and it is one replete with problems:</w:t>
+      </w:r>
+    </w:p>
+    <w:p>
+      <w:pPr>
+        <w:pStyle w:val="BlockQuote"/>
+      </w:pPr>
+      <w:r>
+        <w:t>There is no a priori way to decide which of several constructions with mismatching distributions, or which subset of constructions, should be chosen as criteria for identifying the category in question. Why should passivizability be the criterion for defining the Direct Object category? Why shouldn't the criterion be occurrence as the postverbal prepositionless Noun Phrase in the Active construction? The choice of criteria again looks suspiciously like serving a priori theoretical assumptions of the analyst, for example a priori assumptions about what should or should not be a Direct Object. Moreover, if one does choose one construction (or subset of constructions) to define a category, then one still has not accounted for the anomalous distribution pattern of the constructions that have been left out (in this case, occurrence as the postverbal prepositionless Noun Phrase in the Active construction).</w:t>
+      </w:r>
+    </w:p>
+    <w:p>
+      <w:pPr>
+        <w:pStyle w:val="BlockQuote"/>
+      </w:pPr>
+      <w:r>
+        <w:t>Language-internal methodological opportunism […] is unprincipled and ad hoc, and hence is not a rigorous scientific method for discovering the properties of the grammar of a language.</w:t>
       </w:r>
       <w:r>
         <w:t xml:space="preserve"> </w:t>
@@ -1704,1032 +2061,895 @@
         <w:rPr>
           <w:noProof/>
         </w:rPr>
-        <w:t>(Boas 1911:35)</w:t>
-      </w:r>
-      <w:r>
-        <w:t>. He concludes that this endeavor is a folly, and that “in a discussion of the characteristics of various languages different fundamental categories will be found”</w:t>
+        <w:t>(Croft 2001:41)</w:t>
+      </w:r>
+    </w:p>
+    <w:p>
+      <w:r>
+        <w:t xml:space="preserve">If one is consistent in the application of the distributional method, states Croft, then one must be prepared to accept a proliferation of minor categories for each language. Ultimately, every construction constitutes its own category, comprising the set of items that may appear in that construction. As a result, no language exhibits traditional major categories such as noun, verb, </w:t>
+      </w:r>
+      <w:r>
+        <w:lastRenderedPageBreak/>
+        <w:t>and adjective—only more narrow constructions such as, for example, Tense-Marked Intransitive Verb or Tense-Marked Transitive Verb, which may or may not share the same members.</w:t>
+      </w:r>
+    </w:p>
+    <w:p>
+      <w:r>
+        <w:t>For Croft, what exists in the grammar of particular languages is sets of constructions related in a taxonomic web rather than lexical categories per se. Parts of speech that approximate traditional categories exist only as crosslinguistic typological markedness tendencies</w:t>
+      </w:r>
+      <w:r>
+        <w:t>. T</w:t>
+      </w:r>
+      <w:r>
+        <w:t xml:space="preserve">hat is, when the semantic class of an item aligns with its pragmatic function (reference, predication, modification, etc.), that form will be unmarked. However, when an item is used in a non-prototypical manner, such as when an entity-denoting concept is used for predication, that use is structurally and/or behaviorally marked </w:t>
+      </w:r>
+      <w:r>
+        <w:rPr>
+          <w:noProof/>
+        </w:rPr>
+        <w:t>(Croft 2002:87–99)</w:t>
+      </w:r>
+      <w:r>
+        <w:t>.</w:t>
       </w:r>
       <w:r>
         <w:t xml:space="preserve"> </w:t>
       </w:r>
       <w:r>
-        <w:rPr>
-          <w:noProof/>
-        </w:rPr>
-        <w:t>(Boas 1911:43)</w:t>
-      </w:r>
-      <w:r>
-        <w:t xml:space="preserve">. Boas’ student Edward Sapir applies this same language-particular approach to lexical categories: “[N]o logical scheme of the parts of speech—their number, nature, and necessary confines—is of the slightest interest to the linguist. Each language has its own scheme. Everything depends on the formal demarcations which it recognizes.” </w:t>
-      </w:r>
-      <w:r>
-        <w:rPr>
-          <w:noProof/>
-        </w:rPr>
-        <w:t>(Sapir 1921:125)</w:t>
-      </w:r>
-      <w:r>
-        <w:t xml:space="preserve">. Boas also strongly influenced Leonard Bloomfield, who treated language as a scientific object and, in applying Boasian methods, saw lexical categories as something to be empirically discovered in the different syntactic distributions of words, rather than imposed on a language </w:t>
+        <w:t>This th</w:t>
+      </w:r>
+      <w:r>
+        <w:t>eory of typological markedness is what “allows us to construct generalizations about categor</w:t>
+      </w:r>
+      <w:r>
+        <w:t xml:space="preserve">ies </w:t>
+      </w:r>
+      <w:r>
+        <w:rPr>
+          <w:rStyle w:val="Emphasis"/>
+        </w:rPr>
+        <w:t>across</w:t>
+      </w:r>
+      <w:r>
+        <w:t xml:space="preserve"> constructions</w:t>
+      </w:r>
+      <w:r>
+        <w:t>” which otherwise do not share the same properties and me</w:t>
+      </w:r>
+      <w:r>
+        <w:t>mbers (Croft 2001:92).</w:t>
+      </w:r>
+      <w:r>
+        <w:t xml:space="preserve"> The typologically unmarked combinations of an object being used for reference, a property for modification, and an action for predication</w:t>
+      </w:r>
+      <w:r>
+        <w:t xml:space="preserve"> form the prototypal core of the categories noun, adjective, and verb respectively </w:t>
+      </w:r>
+      <w:r>
+        <w:rPr>
+          <w:noProof/>
+        </w:rPr>
+        <w:t>(Croft 2001:89)</w:t>
+      </w:r>
+      <w:r>
+        <w:t>.</w:t>
+      </w:r>
+    </w:p>
+    <w:p>
+      <w:r>
+        <w:t xml:space="preserve">This dissertation </w:t>
+      </w:r>
+      <w:r>
+        <w:t xml:space="preserve">utilizes </w:t>
+      </w:r>
+      <w:r>
+        <w:t xml:space="preserve">Croft’s typological markedness </w:t>
+      </w:r>
+      <w:r>
+        <w:t>approach in exploring lexical flexibility</w:t>
+      </w:r>
+      <w:r>
+        <w:t>.</w:t>
+      </w:r>
+      <w:r>
+        <w:t xml:space="preserve"> </w:t>
+      </w:r>
+      <w:r>
+        <w:t xml:space="preserve">While the typological tendency is for non-prototypical uses of a lexeme to be structurally or behaviorally marked, lexical flexibility can be viewed </w:t>
+      </w:r>
+      <w:r>
+        <w:t>as cases</w:t>
+      </w:r>
+      <w:r>
+        <w:t xml:space="preserve"> </w:t>
+      </w:r>
+      <w:r>
+        <w:t xml:space="preserve">where non-prototypical uses of a lexeme are </w:t>
+      </w:r>
+      <w:r>
+        <w:rPr>
+          <w:rStyle w:val="Emphasis"/>
+        </w:rPr>
+        <w:t>not</w:t>
+      </w:r>
+      <w:r>
+        <w:t xml:space="preserve"> marked in such a way</w:t>
+      </w:r>
+      <w:r>
+        <w:t>.</w:t>
+      </w:r>
+      <w:r>
+        <w:t xml:space="preserve"> </w:t>
+      </w:r>
+      <w:r>
+        <w:t xml:space="preserve">These cases do </w:t>
+      </w:r>
+      <w:r>
+        <w:t xml:space="preserve">not </w:t>
+      </w:r>
+      <w:r>
+        <w:t xml:space="preserve">however </w:t>
+      </w:r>
+      <w:r>
+        <w:t>violate Croft’s markedness tendencies, since the</w:t>
+      </w:r>
+      <w:r>
+        <w:t xml:space="preserve"> markedness principles</w:t>
+      </w:r>
+      <w:r>
+        <w:t xml:space="preserve"> are implicational in nature. That is, non-prototypical uses of </w:t>
+      </w:r>
+      <w:r>
+        <w:t xml:space="preserve">a lexeme are </w:t>
+      </w:r>
+      <w:r>
+        <w:rPr>
+          <w:rStyle w:val="Emphasis"/>
+        </w:rPr>
+        <w:t>at least</w:t>
+      </w:r>
+      <w:r>
+        <w:t xml:space="preserve"> as marked as prototypical ones</w:t>
+      </w:r>
+      <w:r>
+        <w:t>;</w:t>
+      </w:r>
+      <w:r>
+        <w:t xml:space="preserve"> this does not </w:t>
+      </w:r>
+      <w:r>
+        <w:t>preclude</w:t>
+      </w:r>
+      <w:r>
+        <w:t xml:space="preserve"> the possibility of </w:t>
+      </w:r>
+      <w:r>
+        <w:t>both uses being equally marked</w:t>
+      </w:r>
+      <w:r>
+        <w:t xml:space="preserve">, as in </w:t>
+      </w:r>
+      <w:r>
+        <w:t>the case of conversion.</w:t>
+      </w:r>
+    </w:p>
+    <w:p>
+      <w:r>
+        <w:t>One final issue in research on lexical categories is whether they should be thought of as language-specific, and potentially incommensurable and uncomparable across languages,</w:t>
+      </w:r>
+      <w:r>
+        <w:t xml:space="preserve"> or as instantiations of crosslinguistically valid categories. This issue is hotly debated in the literature, and Croft’s universal-typological approach is just one among many </w:t>
+      </w:r>
+      <w:r>
+        <w:rPr>
+          <w:noProof/>
+        </w:rPr>
+        <w:t>(Croft 2000; Pustet 2000; Croft 2005; Haspelmath 2007; Ramat 2009; Haspelmath 2010; Chung 2012; Croft &amp; van Lier 2012; Haspelmath 2014; Beck 2016; Croft 2016; Rijkhoff 2016; Baker &amp; Croft 2017)</w:t>
+      </w:r>
+      <w:r>
+        <w:t>.</w:t>
+      </w:r>
+      <w:r>
+        <w:t xml:space="preserve"> I do not aim to speak towards this debate in this dissertation.</w:t>
+      </w:r>
+      <w:r>
+        <w:t xml:space="preserve"> My focus instead is on comparing the ability</w:t>
+      </w:r>
+      <w:r>
+        <w:t xml:space="preserve"> of</w:t>
+      </w:r>
+      <w:r>
+        <w:t xml:space="preserve"> lexemes to appear in multiple pragmatic functions with no overt coding, across languages.</w:t>
+      </w:r>
+      <w:r>
+        <w:t xml:space="preserve"> I make no claims as to whether the constructions that these lexemes appear in constitute language-specific or universal categories.</w:t>
+      </w:r>
+    </w:p>
+    <w:p>
+      <w:pPr>
+        <w:pStyle w:val="Heading2"/>
+      </w:pPr>
+      <w:r>
+        <w:lastRenderedPageBreak/>
+        <w:t>Approaches to Lexical Flexibility</w:t>
+      </w:r>
+    </w:p>
+    <w:p>
+      <w:r>
+        <w:t>Lexical flexibility became a prominent topic of interest when early anthropological linguists investigated the structure of languages of the Americas in the 19</w:t>
+      </w:r>
+      <w:r>
+        <w:rPr>
+          <w:vertAlign w:val="superscript"/>
+        </w:rPr>
+        <w:t>th</w:t>
+      </w:r>
+      <w:r>
+        <w:t xml:space="preserve"> and 20</w:t>
+      </w:r>
+      <w:r>
+        <w:rPr>
+          <w:vertAlign w:val="superscript"/>
+        </w:rPr>
+        <w:t>th</w:t>
+      </w:r>
+      <w:r>
+        <w:t xml:space="preserve"> centuries and found that it was difficult to reconcile classical categories with data from Native American languages </w:t>
+      </w:r>
+      <w:r>
+        <w:rPr>
+          <w:noProof/>
+        </w:rPr>
+        <w:t>(Boas 1911; Sapir 1921; Kuipers 1968; Jacobsen 1979; Kinkade 1983; Sadock 1999)</w:t>
+      </w:r>
+      <w:r>
+        <w:t>.</w:t>
+      </w:r>
+      <w:r>
+        <w:t xml:space="preserve"> </w:t>
+      </w:r>
+      <w:r>
+        <w:t>Responses to this situation varied, and the positions adopted towards lexical flexibility have only multiplied in number with the more recent explosion of interest in the topic. This section briefly overviews these varied approaches toward lexical flexibility.</w:t>
+      </w:r>
+    </w:p>
+    <w:p>
+      <w:r>
+        <w:t>One common response to claims of lexical flexibility in a language is to show that the grammar does in fact show evidence for categorical distinctions, but that the evidence is simply subtle</w:t>
+      </w:r>
+      <w:r>
+        <w:t xml:space="preserve"> </w:t>
+      </w:r>
+      <w:r>
+        <w:rPr>
+          <w:noProof/>
+        </w:rPr>
+        <w:t>(Dixon 2004; Floyd 2011; Palmer 2017)</w:t>
+      </w:r>
+      <w:r>
+        <w:t>.</w:t>
+      </w:r>
+      <w:r>
+        <w:rPr>
+          <w:rStyle w:val="FootnoteReference"/>
+        </w:rPr>
+        <w:footnoteReference w:id="3"/>
+      </w:r>
+      <w:r>
+        <w:t xml:space="preserve"> In this approach, traditional categories are typically thought to be universally instantiated, to be found in all the world’s languages provided one looks hard enough. There are however two concerns with this approach: First, it would seem to engage in methodological opportunism</w:t>
+      </w:r>
+      <w:r>
+        <w:t xml:space="preserve"> </w:t>
+      </w:r>
+      <w:r>
+        <w:rPr>
+          <w:noProof/>
+        </w:rPr>
+        <w:t>(cf. Croft 2001)</w:t>
+      </w:r>
+      <w:r>
+        <w:t>.</w:t>
+      </w:r>
+      <w:r>
+        <w:t xml:space="preserve"> Criteria which highlight data suggestive of the category in question are privileged, while additional criteria that might suggest flexible membership or categorical subdivisions are ignored.</w:t>
+      </w:r>
+      <w:r>
+        <w:t xml:space="preserve"> Defining lexical flexibility in terms of shifts between language-specific categories like Noun and Verb is problematic if those categories are based on arbitrarily-chosen criteria in the first place.</w:t>
+      </w:r>
+      <w:r>
+        <w:t xml:space="preserve"> A special case of this problem </w:t>
+      </w:r>
+      <w:r>
+        <w:t xml:space="preserve">is </w:t>
+      </w:r>
+      <w:r>
+        <w:t xml:space="preserve">subcategorization: how does one determine which </w:t>
+      </w:r>
+      <w:r>
+        <w:t>distinctions demarcate categories vs. subcategories</w:t>
+      </w:r>
+      <w:r>
+        <w:t>, i.e. major parts of speech vs. their subclasses</w:t>
+      </w:r>
+      <w:r>
+        <w:t xml:space="preserve"> </w:t>
+      </w:r>
+      <w:r>
+        <w:fldChar w:fldCharType="begin" w:fldLock="1"/>
+      </w:r>
+      <w:r>
+        <w:instrText>ADDIN CSL_CITATION { "citationItems" : [ { "id" : "ITEM-1", "itemData" : { "author" : [ { "dropping-particle" : "", "family" : "Croft", "given" : "William", "non-dropping-particle" : "", "parse-names" : false, "suffix" : "" } ], "id" : "ITEM-1", "issued" : { "date-parts" : [ [ "2001" ] ] }, "publisher" : "Oxford University Press", "publisher-place" : "Oxford", "title" : "Radical Construction Grammar: Syntactic theory in typological perspective", "type" : "book" }, "locator" : "36-39", "uris" : [ "http://www.mendeley.com/documents/?uuid=f7954079-ca16-42aa-9e38-55bfdea9a483" ] } ], "mendeley" : { "formattedCitation" : "(Croft 2001:36\u201339)", "plainTextFormattedCitation" : "(Croft 2001:36\u201339)", "previouslyFormattedCitation" : "(Croft 2001:36\u201339)" }, "properties" : {  }, "schema" : "https://github.com/citation-style-language/schema/raw/master/csl-citation.json" }</w:instrText>
+      </w:r>
+      <w:r>
+        <w:fldChar w:fldCharType="separate"/>
+      </w:r>
+      <w:r>
+        <w:rPr>
+          <w:noProof/>
+        </w:rPr>
+        <w:t>(Croft 2001:36–39)</w:t>
+      </w:r>
+      <w:r>
+        <w:fldChar w:fldCharType="end"/>
+      </w:r>
+      <w:r>
+        <w:t>?</w:t>
+      </w:r>
+    </w:p>
+    <w:p>
+      <w:r>
+        <w:t xml:space="preserve">Second, </w:t>
+      </w:r>
+      <w:r>
+        <w:t>this response to lexical flexibility shifts the focus away from the very interesting ways in which categories differ across languages. Even when subtle evidence for categorical distinctions is found, there remain drastic and qualitative differences in the way that those categories are realized as compared to other languages with more clearly demarcated categories. Typologists should not be satisfied to gloss over these differences. Instead, differences in the strength of expression of lexical categories in a language should be taken as a dimension of variation to be mapped out and explored in a robust typological way</w:t>
+      </w:r>
+      <w:r>
+        <w:t xml:space="preserve">. </w:t>
+      </w:r>
+      <w:r>
+        <w:t>T</w:t>
+      </w:r>
+      <w:r>
+        <w:t>his approach has become more common in recent years</w:t>
+      </w:r>
+      <w:r>
+        <w:t xml:space="preserve"> </w:t>
+      </w:r>
+      <w:r>
+        <w:rPr>
+          <w:noProof/>
+        </w:rPr>
+        <w:t>(Rijkhoff &amp; van Lier 2013; Eva van Lier 2017; Vapnarsky &amp; Veneziano 2017b)</w:t>
+      </w:r>
+      <w:r>
+        <w:t>.</w:t>
+      </w:r>
+    </w:p>
+    <w:p>
+      <w:r>
+        <w:lastRenderedPageBreak/>
+        <w:t>In stark contrast to this first</w:t>
+      </w:r>
+      <w:r>
+        <w:t>, “categorialist”</w:t>
+      </w:r>
+      <w:r>
+        <w:t xml:space="preserve"> approach, some have embraced the existence of flexible categories and argued extensively for their existence </w:t>
+      </w:r>
+      <w:r>
+        <w:rPr>
+          <w:noProof/>
+        </w:rPr>
+        <w:t>(Kuipers 1968; Kinkade 1983; Hengeveld 1992; Broschart 1997; Gil 2005</w:t>
+      </w:r>
+      <w:r>
+        <w:rPr>
+          <w:noProof/>
+        </w:rPr>
+        <w:t>a</w:t>
+      </w:r>
+      <w:r>
+        <w:rPr>
+          <w:noProof/>
+        </w:rPr>
+        <w:t>; Hengeveld &amp; Rijkhoff 2005; Luuk 2010; van Lier &amp; Rijkhoff 2013)</w:t>
+      </w:r>
+      <w:r>
+        <w:t>.</w:t>
+      </w:r>
+      <w:r>
+        <w:t xml:space="preserve"> Some have even proposed that several new, flexible categories such as </w:t>
+      </w:r>
+      <w:r>
+        <w:rPr>
+          <w:rStyle w:val="Definition"/>
+        </w:rPr>
+        <w:t>non-verb</w:t>
+      </w:r>
+      <w:r>
+        <w:t xml:space="preserve"> </w:t>
+      </w:r>
+      <w:r>
+        <w:rPr>
+          <w:noProof/>
+        </w:rPr>
+        <w:t>(Hengeveld 1992)</w:t>
+      </w:r>
+      <w:r>
+        <w:t xml:space="preserve"> or </w:t>
+      </w:r>
+      <w:r>
+        <w:rPr>
+          <w:rStyle w:val="Definition"/>
+        </w:rPr>
+        <w:t>noun/flexible</w:t>
+      </w:r>
+      <w:r>
+        <w:t xml:space="preserve"> </w:t>
+      </w:r>
+      <w:r>
+        <w:rPr>
+          <w:noProof/>
+        </w:rPr>
+        <w:t>(Luuk 2010)</w:t>
+      </w:r>
+      <w:r>
+        <w:t xml:space="preserve"> be added to the classical typology of parts of speech.</w:t>
+      </w:r>
+      <w:r>
+        <w:t xml:space="preserve"> </w:t>
+      </w:r>
+      <w:r>
+        <w:t>T</w:t>
+      </w:r>
+      <w:r>
+        <w:t>hese proposals have garnered heavy criticism.</w:t>
+      </w:r>
+      <w:r>
+        <w:t xml:space="preserve"> Since it is important for any study of lexical flexibility to address these criticisms, I briefly review them here, then discuss how a typological markedness approach to lexical flexibility avoids these problems.</w:t>
+      </w:r>
+    </w:p>
+    <w:p>
+      <w:r>
+        <w:t>Broadly speaking, the main argument leveled against lexical flexibility is that it ignores a great deal of item-specific knowledge speakers have about lexemes and their uses in different functions.</w:t>
+      </w:r>
+      <w:r>
+        <w:t xml:space="preserve"> Both Croft </w:t>
+      </w:r>
+      <w:r>
+        <w:rPr>
+          <w:noProof/>
+        </w:rPr>
+        <w:t>(2001:65–75)</w:t>
+      </w:r>
+      <w:r>
+        <w:t xml:space="preserve"> and Evans &amp; Osada </w:t>
+      </w:r>
+      <w:r>
+        <w:rPr>
+          <w:noProof/>
+        </w:rPr>
+        <w:t>(2005)</w:t>
+      </w:r>
+      <w:r>
+        <w:t xml:space="preserve">, for example, </w:t>
+      </w:r>
+      <w:r>
+        <w:t>criticize Hengeveld’s notion of flexible categories</w:t>
+      </w:r>
+      <w:r>
+        <w:t xml:space="preserve"> </w:t>
+      </w:r>
+      <w:r>
+        <w:rPr>
+          <w:noProof/>
+        </w:rPr>
+        <w:t>(Hengeveld 1992; Hengeveld &amp; Rijkhoff 2005)</w:t>
+      </w:r>
+      <w:r>
+        <w:t xml:space="preserve"> on the basis that the meaning of a lexeme changes when it is used in different functions.</w:t>
+      </w:r>
+      <w:r>
+        <w:t xml:space="preserve"> </w:t>
+      </w:r>
+      <w:r>
+        <w:t>Mithun also has in various studies</w:t>
+      </w:r>
+      <w:r>
+        <w:t xml:space="preserve"> </w:t>
+      </w:r>
+      <w:r>
+        <w:rPr>
+          <w:noProof/>
+        </w:rPr>
+        <w:t>(1999</w:t>
+      </w:r>
+      <w:r>
+        <w:rPr>
+          <w:noProof/>
+        </w:rPr>
+        <w:t>,</w:t>
+      </w:r>
+      <w:r>
+        <w:rPr>
+          <w:noProof/>
+        </w:rPr>
+        <w:t xml:space="preserve"> 2000</w:t>
+      </w:r>
+      <w:r>
+        <w:rPr>
+          <w:noProof/>
+        </w:rPr>
+        <w:t>,</w:t>
+      </w:r>
+      <w:r>
+        <w:rPr>
+          <w:noProof/>
+        </w:rPr>
+        <w:t xml:space="preserve"> 2017)</w:t>
+      </w:r>
+      <w:r>
+        <w:t xml:space="preserve"> illustrated the impressive level of item-specific and idiosyncratic knowledge that speakers have about lexemes, their distributional contexts, and the semantic shifts they undergo in different constructions. Because the meaning that results from semantic shifts is conventional, often idiosyncratic, and language-specific, patterns of semantic shift constitute a basis for distinguishing between classes of lexemes.</w:t>
+      </w:r>
+      <w:r>
+        <w:t xml:space="preserve"> Even</w:t>
+      </w:r>
+      <w:r>
+        <w:t xml:space="preserve"> in cases where semantic shifts are patterned and non-idiosyncratic, the</w:t>
+      </w:r>
+      <w:r>
+        <w:t xml:space="preserve"> pattern of shift</w:t>
+      </w:r>
+      <w:r>
+        <w:t>s</w:t>
+      </w:r>
+      <w:r>
+        <w:t xml:space="preserve"> </w:t>
+      </w:r>
+      <w:r>
+        <w:t>is still a language-specific fact that applies to a subset of the lexicon, thereby providing the basis for demarcating a lexical category. Researchers that emphasize the conventionalized and item-specific nature of lexical semantics thus tend to view cases of lexical flexibility as conversion or zero derivation, and languages purported to be highly flexible as ones in which such conversion is rampant.</w:t>
+      </w:r>
+    </w:p>
+    <w:p>
+      <w:r>
+        <w:t xml:space="preserve">Proponents of the existence of lexical flexibility have addressed these criticisms in two ways: First, many have argued that lexical items in flexible languages are </w:t>
+      </w:r>
+      <w:r>
+        <w:rPr>
+          <w:rStyle w:val="Definition"/>
+        </w:rPr>
+        <w:t>precategorial</w:t>
+      </w:r>
+      <w:r>
+        <w:t>, i.e. underspecified for lexical category</w:t>
+      </w:r>
+      <w:r>
+        <w:t xml:space="preserve"> </w:t>
+      </w:r>
+      <w:r>
+        <w:rPr>
+          <w:noProof/>
+        </w:rPr>
+        <w:t>(Hopper &amp; Thompson 1984; Broschart 1997; Farrell 2001; Arad 2003; Don &amp; van Lier 2003)</w:t>
+      </w:r>
+      <w:r>
+        <w:t>.</w:t>
+      </w:r>
+      <w:r>
+        <w:t xml:space="preserve"> In precategorial languages, lexical categorization is thought to be a property of the morphosyntactic construction that the item appears in, its pragmatics, or its discourse context, rather than the lexeme itself.</w:t>
+      </w:r>
+      <w:r>
+        <w:t xml:space="preserve"> The second response to lexical specificity is to argue that lexical items are semantically </w:t>
+      </w:r>
+      <w:r>
+        <w:rPr>
+          <w:rStyle w:val="Definition"/>
+        </w:rPr>
+        <w:t>vague</w:t>
+      </w:r>
+      <w:r>
+        <w:t>, i.e. they have a single, broad semantics which encompasses its use in various lexical categories</w:t>
+      </w:r>
+      <w:r>
+        <w:t xml:space="preserve"> </w:t>
+      </w:r>
+      <w:r>
+        <w:rPr>
+          <w:noProof/>
+        </w:rPr>
+        <w:t xml:space="preserve">(Farrell 2001; Hengeveld, Rijkhoff &amp; </w:t>
+      </w:r>
+      <w:r>
+        <w:rPr>
+          <w:noProof/>
+        </w:rPr>
+        <w:lastRenderedPageBreak/>
+        <w:t>Siewierska 2004; Hengeveld &amp; Rijkhoff 2005; McGregor 2013)</w:t>
+      </w:r>
+      <w:r>
+        <w:t>.</w:t>
+      </w:r>
+      <w:r>
+        <w:t xml:space="preserve"> In this approach, the relevant component of the meaning of the lexeme is highlighted by its morphosyntactic context. What is common to both these approaches is that lexical categorization is not a property of the lexical item itself, but rather the result of a semantic coercion process whereby the lexical item receives its categorization from local context. Critics of lexical flexibility have not generally found these approaches to lexical specification satisfactory, and argue that even taking pragmatics, discourse, and local morphosyntactic context into account is insufficient to account for the semantic idiosyncrasies in the data</w:t>
+      </w:r>
+      <w:r>
+        <w:t xml:space="preserve"> </w:t>
+      </w:r>
+      <w:r>
+        <w:rPr>
+          <w:noProof/>
+        </w:rPr>
+        <w:t>(Croft 2001; Evans &amp; Osada 2005; Mithun 2017)</w:t>
+      </w:r>
+      <w:r>
+        <w:t>.</w:t>
+      </w:r>
+    </w:p>
+    <w:p>
+      <w:pPr>
+        <w:rPr>
+          <w:rFonts w:ascii="Charis SIL" w:hAnsi="Charis SIL" w:cs="Charis SIL"/>
+        </w:rPr>
+      </w:pPr>
+      <w:r>
+        <w:t>If</w:t>
+      </w:r>
+      <w:r>
+        <w:t>,</w:t>
+      </w:r>
+      <w:r>
+        <w:t xml:space="preserve"> however</w:t>
+      </w:r>
+      <w:r>
+        <w:t>,</w:t>
+      </w:r>
+      <w:r>
+        <w:t xml:space="preserve"> lexical flexibility is understood in terms of the</w:t>
+      </w:r>
+      <w:r>
+        <w:t xml:space="preserve"> unmarked</w:t>
+      </w:r>
+      <w:r>
+        <w:t xml:space="preserve"> use of forms across different pragmatic functions (reference, predication, modification, etc.) rather than language-specific lexical categories, semantic shift need not be problematic for the study of lexical flexibility.</w:t>
+      </w:r>
+      <w:r>
+        <w:t xml:space="preserve"> Rather, </w:t>
+      </w:r>
+      <w:r>
+        <w:t>semantic shifts become</w:t>
+      </w:r>
+      <w:r>
+        <w:t xml:space="preserve"> a descriptive </w:t>
       </w:r>
       <w:r>
         <w:rPr>
           <w:rStyle w:val="Foreign"/>
         </w:rPr>
-        <w:t>a priori</w:t>
+        <w:t>desideratum</w:t>
+      </w:r>
+      <w:r>
+        <w:t xml:space="preserve">, i.e. </w:t>
+      </w:r>
+      <w:r>
+        <w:t>a crucial part of what must be described when studying the use of a lexeme across different pragmatic functions.</w:t>
       </w:r>
       <w:r>
         <w:t xml:space="preserve"> </w:t>
       </w:r>
       <w:r>
-        <w:rPr>
-          <w:noProof/>
-        </w:rPr>
-        <w:t>(Rauh 2010:33)</w:t>
+        <w:t xml:space="preserve">This dissertation helps satisfy this </w:t>
+      </w:r>
+      <w:r>
+        <w:rPr>
+          <w:rStyle w:val="Foreign"/>
+        </w:rPr>
+        <w:t>desideratum</w:t>
+      </w:r>
+      <w:r>
+        <w:t xml:space="preserve"> by investigating the interaction of discourse function, semantic shift, and lexeme-specific knowledge in a crosslinguistic sample.</w:t>
+      </w:r>
+    </w:p>
+    <w:p>
+      <w:pPr>
+        <w:pStyle w:val="Heading2"/>
+      </w:pPr>
+      <w:bookmarkStart w:id="7" w:name="_Ref506553143"/>
+      <w:r>
+        <w:t>Functional Motivations for Lexical Flexibility</w:t>
+      </w:r>
+      <w:bookmarkEnd w:id="7"/>
+    </w:p>
+    <w:p>
+      <w:r>
+        <w:t xml:space="preserve">This section briefly summarizes the relevant literature on the interaction of discourse and lexical categories, and </w:t>
+      </w:r>
+      <w:r>
+        <w:t xml:space="preserve">especially </w:t>
+      </w:r>
+      <w:r>
+        <w:t>lexical flexibility.</w:t>
+      </w:r>
+    </w:p>
+    <w:p>
+      <w:r>
+        <w:t>It has often been suggested that there is a semantic</w:t>
+      </w:r>
+      <w:r>
+        <w:t xml:space="preserve"> (or even logical</w:t>
+      </w:r>
+      <w:r>
+        <w:t xml:space="preserve"> / conceptual</w:t>
+      </w:r>
+      <w:r>
+        <w:t>; cf. the Port Royal Grammar)</w:t>
+      </w:r>
+      <w:r>
+        <w:t xml:space="preserve"> basis to the major lexical categories</w:t>
+      </w:r>
+      <w:r>
+        <w:t xml:space="preserve"> </w:t>
+      </w:r>
+      <w:r>
+        <w:rPr>
+          <w:noProof/>
+        </w:rPr>
+        <w:t>(Sapir 1921:117–119; Givón 1979:320–321; Lyons 1977:442–447)</w:t>
+      </w:r>
+      <w:r>
+        <w:t>, which are thought to have a prototypal structure.</w:t>
+      </w:r>
+      <w:r>
+        <w:t xml:space="preserve"> For example, prototypical nouns would be concrete, time-stable entities, while other nouns approximate this prototype to varying degrees. In an influential study, however, Hopper &amp; Thompson</w:t>
+      </w:r>
+      <w:r>
+        <w:t xml:space="preserve"> </w:t>
+      </w:r>
+      <w:r>
+        <w:rPr>
+          <w:noProof/>
+        </w:rPr>
+        <w:t>(1984:708)</w:t>
+      </w:r>
+      <w:r>
+        <w:t xml:space="preserve"> argue that “</w:t>
+      </w:r>
+      <w:r>
+        <w:t>the lexical semantic facts about N’s and V’s are secondary to their</w:t>
+      </w:r>
+      <w:r>
+        <w:t xml:space="preserve"> </w:t>
+      </w:r>
+      <w:r>
+        <w:rPr>
+          <w:smallCaps/>
+        </w:rPr>
+        <w:t>discourse roles</w:t>
+      </w:r>
+      <w:r>
+        <w:t xml:space="preserve">; </w:t>
+      </w:r>
+      <w:r>
+        <w:t>and that the semantic facts (perceptibility etc.) which are characteristic features of prototypical N’s and V’s are in fact derivative of (and perhaps even secondary to) their discourse roles.”</w:t>
+      </w:r>
+      <w:r>
+        <w:t xml:space="preserve"> They demonstrate that lexemes show more nominal coding and behavior when they are used to introduce new referents into the discourse, but more verbal coding and behavior when they are used to assert the occurrence of an event. In a later article Thompson </w:t>
+      </w:r>
+      <w:r>
+        <w:rPr>
+          <w:noProof/>
+        </w:rPr>
+        <w:t>(1989)</w:t>
+      </w:r>
+      <w:r>
+        <w:t xml:space="preserve"> </w:t>
+      </w:r>
+      <w:r>
+        <w:t xml:space="preserve">extends this framework to explain why adjectives crosslinguistically pattern as either verbs or nouns—when </w:t>
+      </w:r>
+      <w:r>
+        <w:lastRenderedPageBreak/>
+        <w:t>introducing a new referent into the discourse, adjectives tend to pattern nominally; when functioning as the discourse predicate, they tend to function verbally.</w:t>
+      </w:r>
+    </w:p>
+    <w:p>
+      <w:r>
+        <w:t>Hopper &amp; Thompson also briefly touch on the issue of lexical flexibility in their conclusion, and it is worth providing an extensive excerpt here, because they directly anticipate some of the important conclusions of this dissertation:</w:t>
+      </w:r>
+    </w:p>
+    <w:p>
+      <w:pPr>
+        <w:pStyle w:val="BlockQuote"/>
+      </w:pPr>
+      <w:r>
+        <w:t xml:space="preserve">We should like to conclude, however, by suggesting that linguistic forms are in principle to be considered as </w:t>
+      </w:r>
+      <w:r>
+        <w:rPr>
+          <w:smallCaps/>
+        </w:rPr>
+        <w:t>lacking categoriality</w:t>
+      </w:r>
+      <w:r>
+        <w:t xml:space="preserve"> completely unless nounhood or verbhood is forced on them by their discourse functions. To the extent that forms can be said to have an a-priori existence outside of discourse, they are characterizable as </w:t>
+      </w:r>
+      <w:r>
+        <w:rPr>
+          <w:smallCaps/>
+        </w:rPr>
+        <w:t>acategorial</w:t>
+      </w:r>
+      <w:r>
+        <w:t>; i.e., their categorical classification is irrelevant. Categoriality—the realization of a form as either a N or a V—is imposed on the form by discourse. Yet we have also seen that the noun/verb distinction is apparently universal: there seem to be no languages in which all stems are indifferently capable of receiving all morphology appropriate for both N’s and V’s. This suggests that the continua which in principle begin with acategoriality, and which end with fully implemented nounhood or fully implemented verbhood, are already partly traversed for most forms. In other words, most forms begin with a propensity or predisposition to become N’s or V’s; and often this momentum can be reversed by only special morphology. It nonetheless remains true that this predisposition is only a latent one, which will not be manifested unless there is pressure from the discourse for this to occur.</w:t>
+      </w:r>
+    </w:p>
+    <w:p>
+      <w:pPr>
+        <w:pStyle w:val="BlockQuote"/>
+      </w:pPr>
+      <w:r>
+        <w:t>In other words, far from being ‘given’ aprioristically for us to build sentences out of, the categories of N and V actually manifest themselves only when the discourse requires it.</w:t>
+      </w:r>
+      <w:r>
+        <w:t xml:space="preserve"> </w:t>
+      </w:r>
+      <w:r>
+        <w:rPr>
+          <w:noProof/>
+        </w:rPr>
+        <w:t>(Hopper &amp; Thompson 1984:747)</w:t>
+      </w:r>
+    </w:p>
+    <w:p>
+      <w:pPr>
+        <w:pStyle w:val="NoSpacing"/>
+      </w:pPr>
+      <w:r>
+        <w:t>In essence, Hopper &amp; Thompson acknowledge that lexemes are to a certain extent prespecified for category, and that this extent varies from lexeme to lexeme. However, to the extent that lexemes show flexibility between different traditional categories, the choice of category for a lexeme is determined primarily by its discourse function and information status. This is one of the primary claims that this dissertation aims to support.</w:t>
+      </w:r>
+    </w:p>
+    <w:p>
+      <w:r>
+        <w:t>A similar point is made by Nakay</w:t>
+      </w:r>
+      <w:r>
+        <w:t>a</w:t>
+      </w:r>
+      <w:r>
+        <w:t>ma</w:t>
+      </w:r>
+      <w:r>
+        <w:t xml:space="preserve"> </w:t>
+      </w:r>
+      <w:r>
+        <w:rPr>
+          <w:noProof/>
+        </w:rPr>
+        <w:t>(2002)</w:t>
+      </w:r>
+      <w:r>
+        <w:t xml:space="preserve"> for Nuuchahnulth (a.k.a. Nootka</w:t>
+      </w:r>
+      <w:r>
+        <w:t>; Wakashan)</w:t>
+      </w:r>
+      <w:r>
+        <w:t xml:space="preserve">, which features prominently in debates on lexical flexibility. Nakayama concludes that word classes do exist in Nuuchahnulth, but that they are not strongly grammaticized: “word classes in Nuuchahnulth are not so much structural categories as behavioral categories: they represent groups of words defined by a set of regularities that are formed and maintained through repeated </w:t>
+      </w:r>
+      <w:r>
+        <w:lastRenderedPageBreak/>
+        <w:t>use in discourse rather than purely structural properties.”</w:t>
+      </w:r>
+      <w:r>
+        <w:t xml:space="preserve"> </w:t>
+      </w:r>
+      <w:r>
+        <w:rPr>
+          <w:noProof/>
+        </w:rPr>
+        <w:t>(Nakayama 2002:57)</w:t>
       </w:r>
       <w:r>
         <w:t>.</w:t>
       </w:r>
-    </w:p>
-    <w:p>
-      <w:r>
-        <w:t xml:space="preserve">This structuralist approach to lexical categories, which came to be known as the </w:t>
-      </w:r>
-      <w:r>
-        <w:rPr>
-          <w:rStyle w:val="Definition"/>
-        </w:rPr>
-        <w:t>distributional method</w:t>
-      </w:r>
-      <w:r>
-        <w:t xml:space="preserve"> </w:t>
-      </w:r>
-      <w:r>
-        <w:rPr>
-          <w:noProof/>
-        </w:rPr>
-        <w:t>(Harris 1951:5)</w:t>
-      </w:r>
-      <w:r>
-        <w:t xml:space="preserve">, constituted a major advance in the typological study of parts of speech, and essentially became the sole method of syntactic analysis in modern linguistics </w:t>
-      </w:r>
-      <w:r>
-        <w:rPr>
-          <w:noProof/>
-        </w:rPr>
-        <w:t>(Croft 2001:11)</w:t>
-      </w:r>
-      <w:r>
-        <w:t>. While a significant step forward, the distributional method for identifying word classes is however faced with one particularly potent problem: what to do when the distributional criteria for classifying lexemes yield conflicting results, or fail to yield consistent and well-defined categories.</w:t>
-      </w:r>
-    </w:p>
-    <w:p>
-      <w:r>
-        <w:t>A partial solution to this problem was the recognition, established in a series of studies by Eleanor Rosch</w:t>
-      </w:r>
-      <w:r>
-        <w:t xml:space="preserve"> </w:t>
-      </w:r>
-      <w:r>
-        <w:rPr>
-          <w:noProof/>
-        </w:rPr>
-        <w:t>(1973a; 1973b; 1975; Rosch &amp; Mervis 1975; Rosch et al. 1976; Rosch 1978)</w:t>
-      </w:r>
-      <w:r>
-        <w:t xml:space="preserve"> </w:t>
-      </w:r>
-      <w:r>
-        <w:t xml:space="preserve">and popularized among linguists by Lakoff </w:t>
-      </w:r>
-      <w:r>
-        <w:rPr>
-          <w:noProof/>
-        </w:rPr>
-        <w:t>(1987)</w:t>
-      </w:r>
-      <w:r>
-        <w:t xml:space="preserve"> and Taylor</w:t>
-      </w:r>
-      <w:r>
-        <w:t xml:space="preserve"> </w:t>
-      </w:r>
-      <w:r>
-        <w:rPr>
-          <w:noProof/>
-        </w:rPr>
-        <w:t>(1989</w:t>
-      </w:r>
-      <w:r>
-        <w:rPr>
-          <w:noProof/>
-        </w:rPr>
-        <w:t xml:space="preserve"> [2003]</w:t>
-      </w:r>
-      <w:r>
-        <w:rPr>
-          <w:noProof/>
-        </w:rPr>
-        <w:t>)</w:t>
-      </w:r>
-      <w:r>
-        <w:t>, that lexical categories are prototypal</w:t>
-      </w:r>
-      <w:r>
-        <w:t xml:space="preserve">, and </w:t>
-      </w:r>
-      <w:r>
-        <w:t xml:space="preserve">that members of a category do not necessarily exhibit all the properties associated with that category. This body of research collectively challenged the classical approach to lexical categories based on necessary and sufficient conditions cleanly delineating distinct categories. While linguists were generally quick to accept the existence of gradience and </w:t>
-      </w:r>
-      <w:r>
-        <w:lastRenderedPageBreak/>
-        <w:t xml:space="preserve">fuzzy boundaries for linguistic categories </w:t>
-      </w:r>
-      <w:r>
-        <w:rPr>
-          <w:noProof/>
-        </w:rPr>
-        <w:t>(Rauh 2010:7)</w:t>
-      </w:r>
-      <w:r>
-        <w:t>, the prototype approach did not really solve the essential problems of lexical categorization, namely, how to identify them, and their crosslinguistic status if any.</w:t>
-      </w:r>
-    </w:p>
-    <w:p>
-      <w:r>
-        <w:t xml:space="preserve">Recognizing this difficulty, </w:t>
-      </w:r>
-      <w:r>
-        <w:t xml:space="preserve">Croft </w:t>
-      </w:r>
-      <w:r>
-        <w:rPr>
-          <w:noProof/>
-        </w:rPr>
-        <w:t>(2000; 2001:29–47)</w:t>
-      </w:r>
-      <w:r>
-        <w:t xml:space="preserve"> provides a detailed critique of the distributional method and its implications, and utilizes prototype theory in offering a typologically-oriented theory of lexical categories instead. Whenever distributional criteria conflict or fail to exclusively partition lexemes into distinct categories, he notes, typical practice is that the linguist simply chooses whichever distributional criterion they believe to be the most important, and bases their categorization on that. This practice is what Croft calls </w:t>
-      </w:r>
-      <w:r>
-        <w:rPr>
-          <w:rStyle w:val="Definition"/>
-        </w:rPr>
-        <w:t>methodological opportunism</w:t>
-      </w:r>
-      <w:r>
-        <w:t>, and it is one replete with problems:</w:t>
-      </w:r>
-    </w:p>
-    <w:p>
-      <w:pPr>
-        <w:pStyle w:val="BlockQuote"/>
-      </w:pPr>
-      <w:r>
-        <w:t>There is no a priori way to decide which of several constructions with mismatching distributions, or which subset of constructions, should be chosen as criteria for identifying the category in question. Why should passivizability be the criterion for defining the Direct Object category? Why shouldn't the criterion be occurrence as the postverbal prepositionless Noun Phrase in the Active construction? The choice of criteria again looks suspiciously like serving a priori theoretical assumptions of the analyst, for example a priori assumptions about what should or should not be a Direct Object. Moreover, if one does choose one construction (or subset of constructions) to define a category, then one still has not accounted for the anomalous distribution pattern of the constructions that have been left out (in this case, occurrence as the postverbal prepositionless Noun Phrase in the Active construction).</w:t>
-      </w:r>
-    </w:p>
-    <w:p>
-      <w:pPr>
-        <w:pStyle w:val="BlockQuote"/>
-      </w:pPr>
-      <w:r>
-        <w:t>Language-internal methodological opportunism […] is unprincipled and ad hoc, and hence is not a rigorous scientific method for discovering the properties of the grammar of a language.</w:t>
-      </w:r>
-      <w:r>
-        <w:t xml:space="preserve"> </w:t>
-      </w:r>
-      <w:r>
-        <w:rPr>
-          <w:noProof/>
-        </w:rPr>
-        <w:t>(Croft 2001:41)</w:t>
-      </w:r>
-    </w:p>
-    <w:p>
-      <w:r>
-        <w:t>If one is consistent in the application of the distributional method, states Croft, then one must be prepared to accept a proliferation of minor categories for each language. Ultimately, every construction constitutes its own category, comprising the set of items that may appear in that construction. As a result, no language exhibits traditional major categories such as noun, verb, and adjective—only more narrow constructions such as, for example, Tense-Marked Intransitive Verb or Tense-Marked Transitive Verb, which may or may not share the same members.</w:t>
-      </w:r>
-    </w:p>
-    <w:p>
-      <w:r>
-        <w:t>For Croft, what exists in the grammar of particular languages is sets of constructions related in a taxonomic web rather than lexical categories per se. Parts of speech that approximate traditional categories exist only as crosslinguistic typological markedness tendencies</w:t>
-      </w:r>
-      <w:r>
-        <w:t>. T</w:t>
-      </w:r>
-      <w:r>
-        <w:t xml:space="preserve">hat is, </w:t>
-      </w:r>
-      <w:r>
-        <w:lastRenderedPageBreak/>
-        <w:t xml:space="preserve">when the semantic class of an item aligns with its pragmatic function (reference, predication, modification, etc.), that form will be unmarked. However, when an item is used in a non-prototypical manner, such as when an entity-denoting concept is used for predication, that use is structurally and/or behaviorally marked </w:t>
-      </w:r>
-      <w:r>
-        <w:rPr>
-          <w:noProof/>
-        </w:rPr>
-        <w:t>(Croft 2002:87–99)</w:t>
-      </w:r>
-      <w:r>
-        <w:t>.</w:t>
-      </w:r>
-      <w:r>
-        <w:t xml:space="preserve"> </w:t>
-      </w:r>
-      <w:r>
-        <w:t>This th</w:t>
-      </w:r>
-      <w:r>
-        <w:t>eory of typological markedness is what “allows us to construct generalizations about categor</w:t>
-      </w:r>
-      <w:r>
-        <w:t xml:space="preserve">ies </w:t>
-      </w:r>
-      <w:r>
-        <w:rPr>
-          <w:rStyle w:val="Emphasis"/>
-        </w:rPr>
-        <w:t>across</w:t>
-      </w:r>
-      <w:r>
-        <w:t xml:space="preserve"> constructions</w:t>
-      </w:r>
-      <w:r>
-        <w:t>” which otherwise do not share the same properties and me</w:t>
-      </w:r>
-      <w:r>
-        <w:t>mbers (Croft 2001:92).</w:t>
-      </w:r>
-      <w:r>
-        <w:t xml:space="preserve"> The typologically unmarked combinations of an object being used for reference, a property for modification, and an action for predication</w:t>
-      </w:r>
-      <w:r>
-        <w:t xml:space="preserve"> form the prototypal core of the categories noun, adjective, and verb respectively </w:t>
-      </w:r>
-      <w:r>
-        <w:rPr>
-          <w:noProof/>
-        </w:rPr>
-        <w:t>(Croft 2001:89)</w:t>
-      </w:r>
-      <w:r>
-        <w:t>.</w:t>
-      </w:r>
-    </w:p>
-    <w:p>
-      <w:r>
-        <w:t xml:space="preserve">This dissertation </w:t>
-      </w:r>
-      <w:r>
-        <w:t xml:space="preserve">utilizes </w:t>
-      </w:r>
-      <w:r>
-        <w:t xml:space="preserve">Croft’s typological markedness </w:t>
-      </w:r>
-      <w:r>
-        <w:t>approach in exploring lexical flexibility</w:t>
-      </w:r>
-      <w:r>
-        <w:t>.</w:t>
-      </w:r>
-      <w:r>
-        <w:t xml:space="preserve"> </w:t>
-      </w:r>
-      <w:r>
-        <w:t xml:space="preserve">While the typological tendency is for non-prototypical uses of a lexeme to be structurally or behaviorally marked, lexical flexibility can be viewed </w:t>
-      </w:r>
-      <w:r>
-        <w:t>as cases</w:t>
-      </w:r>
-      <w:r>
-        <w:t xml:space="preserve"> </w:t>
-      </w:r>
-      <w:r>
-        <w:t xml:space="preserve">where non-prototypical uses of a lexeme are </w:t>
-      </w:r>
-      <w:r>
-        <w:rPr>
-          <w:rStyle w:val="Emphasis"/>
-        </w:rPr>
-        <w:t>not</w:t>
-      </w:r>
-      <w:r>
-        <w:t xml:space="preserve"> marked in such a way</w:t>
-      </w:r>
-      <w:r>
-        <w:t>.</w:t>
-      </w:r>
-      <w:r>
-        <w:t xml:space="preserve"> </w:t>
-      </w:r>
-      <w:r>
-        <w:t xml:space="preserve">These cases do </w:t>
-      </w:r>
-      <w:r>
-        <w:t xml:space="preserve">not </w:t>
-      </w:r>
-      <w:r>
-        <w:t xml:space="preserve">however </w:t>
-      </w:r>
-      <w:r>
-        <w:t>violate Croft’s markedness tendencies, since the</w:t>
-      </w:r>
-      <w:r>
-        <w:t xml:space="preserve"> markedness principles</w:t>
-      </w:r>
-      <w:r>
-        <w:t xml:space="preserve"> are implicational in nature. That is, non-prototypical uses of </w:t>
-      </w:r>
-      <w:r>
-        <w:t xml:space="preserve">a lexeme are </w:t>
-      </w:r>
-      <w:r>
-        <w:rPr>
-          <w:rStyle w:val="Emphasis"/>
-        </w:rPr>
-        <w:t>at least</w:t>
-      </w:r>
-      <w:r>
-        <w:t xml:space="preserve"> as marked as prototypical ones</w:t>
-      </w:r>
-      <w:r>
-        <w:t>;</w:t>
-      </w:r>
-      <w:r>
-        <w:t xml:space="preserve"> this does not </w:t>
-      </w:r>
-      <w:r>
-        <w:t>preclude</w:t>
-      </w:r>
-      <w:r>
-        <w:t xml:space="preserve"> the possibility of </w:t>
-      </w:r>
-      <w:r>
-        <w:t>both uses being equally marked</w:t>
-      </w:r>
-      <w:r>
-        <w:t xml:space="preserve">, as in </w:t>
-      </w:r>
-      <w:r>
-        <w:t>the case of conversion.</w:t>
-      </w:r>
-    </w:p>
-    <w:p>
-      <w:r>
-        <w:t>One final issue in research on lexical categories is whether they should be thought of as language-specific, and potentially incommensurable and uncomparable across languages,</w:t>
-      </w:r>
-      <w:r>
-        <w:t xml:space="preserve"> or as instantiations of crosslinguistically valid categories. This issue is hotly debated in the literature, and Croft’s universal-typological approach is just one among many </w:t>
-      </w:r>
-      <w:r>
-        <w:rPr>
-          <w:noProof/>
-        </w:rPr>
-        <w:t>(Croft 2000; Pustet 2000; Croft 2005; Haspelmath 2007; Ramat 2009; Haspelmath 2010; Chung 2012; Croft &amp; van Lier 2012; Haspelmath 2014; Beck 2016; Croft 2016; Rijkhoff 2016; Baker &amp; Croft 2017)</w:t>
-      </w:r>
-      <w:r>
-        <w:t>.</w:t>
-      </w:r>
-      <w:r>
-        <w:t xml:space="preserve"> I do not aim to speak towards this debate in this dissertation.</w:t>
-      </w:r>
-      <w:r>
-        <w:t xml:space="preserve"> My focus instead is on comparing the ability</w:t>
-      </w:r>
-      <w:r>
-        <w:t xml:space="preserve"> of</w:t>
-      </w:r>
-      <w:r>
-        <w:t xml:space="preserve"> lexemes to appear in multiple pragmatic functions with no overt coding, across languages.</w:t>
-      </w:r>
-      <w:r>
-        <w:t xml:space="preserve"> I make no claims as to whether the constructions that these lexemes appear in constitute language-specific or universal categories.</w:t>
-      </w:r>
-    </w:p>
-    <w:p>
-      <w:pPr>
-        <w:pStyle w:val="Heading2"/>
-      </w:pPr>
-      <w:r>
-        <w:t>Approaches to Lexical Flexibility</w:t>
-      </w:r>
-    </w:p>
-    <w:p>
-      <w:r>
-        <w:t>Lexical flexibility became a prominent topic of interest when early anthropological linguists investigated the structure of languages of the Americas in the 19</w:t>
-      </w:r>
-      <w:r>
-        <w:rPr>
-          <w:vertAlign w:val="superscript"/>
-        </w:rPr>
-        <w:t>th</w:t>
-      </w:r>
-      <w:r>
-        <w:t xml:space="preserve"> and 20</w:t>
-      </w:r>
-      <w:r>
-        <w:rPr>
-          <w:vertAlign w:val="superscript"/>
-        </w:rPr>
-        <w:t>th</w:t>
-      </w:r>
-      <w:r>
-        <w:t xml:space="preserve"> centuries, and found that it was difficult to reconcile classical categories with data from Native American languages </w:t>
-      </w:r>
-      <w:r>
-        <w:rPr>
-          <w:noProof/>
-        </w:rPr>
-        <w:t>(Boas 1911; Sapir 1921; Kuipers 1968; Jacobsen 1979; Kinkade 1983; Sadock 1999)</w:t>
-      </w:r>
-      <w:r>
-        <w:t>.</w:t>
-      </w:r>
-      <w:r>
-        <w:t xml:space="preserve"> </w:t>
-      </w:r>
-      <w:r>
-        <w:t xml:space="preserve">Responses </w:t>
-      </w:r>
-      <w:r>
-        <w:lastRenderedPageBreak/>
-        <w:t>to this situation varied, and the positions adopted towards lexical flexibility have only multiplied in number with the more recent explosion of interest in the topic. This section briefly overviews these varied approaches toward lexical flexibility.</w:t>
-      </w:r>
-    </w:p>
-    <w:p>
-      <w:r>
-        <w:t>One common response to claims of lexical flexibility in a language is to show that the grammar does in fact show evidence for categorical distinctions, but that the evidence is simply subtle</w:t>
-      </w:r>
-      <w:r>
-        <w:t xml:space="preserve"> </w:t>
-      </w:r>
-      <w:r>
-        <w:rPr>
-          <w:noProof/>
-        </w:rPr>
-        <w:t>(Dixon 2004; Floyd 2011; Palmer 2017)</w:t>
-      </w:r>
-      <w:r>
-        <w:t>.</w:t>
-      </w:r>
-      <w:r>
-        <w:rPr>
-          <w:rStyle w:val="FootnoteReference"/>
-        </w:rPr>
-        <w:footnoteReference w:id="3"/>
-      </w:r>
-      <w:r>
-        <w:t xml:space="preserve"> In this approach, traditional categories are typically thought to be universally instantiated, to be found in all of the world’s languages provided one looks hard enough. There are however two concerns with this approach: First, it would seem to engage in methodological opportunism</w:t>
-      </w:r>
-      <w:r>
-        <w:t xml:space="preserve"> </w:t>
-      </w:r>
-      <w:r>
-        <w:rPr>
-          <w:noProof/>
-        </w:rPr>
-        <w:t>(cf. Croft 2001)</w:t>
-      </w:r>
-      <w:r>
-        <w:t>.</w:t>
-      </w:r>
-      <w:r>
-        <w:t xml:space="preserve"> Criteria which highlight data suggestive of the category in question are privileged, while additional criteria that might suggest flexible membership or categorical subdivisions are ignored.</w:t>
-      </w:r>
-      <w:r>
-        <w:t xml:space="preserve"> Defining lexical flexibility in terms of shifts between language-specific categories like Noun and Verb is problematic if those categories are based on arbitrarily-chosen criteria in the first place.</w:t>
-      </w:r>
-      <w:r>
-        <w:t xml:space="preserve"> A special case of this problem subcategorization: how does one determine which </w:t>
-      </w:r>
-      <w:r>
-        <w:t>distinctions demarcate categories vs. subcategories</w:t>
-      </w:r>
-      <w:r>
-        <w:t>, i.e. major parts of speech vs. their subclasses</w:t>
-      </w:r>
-      <w:r>
-        <w:t xml:space="preserve"> </w:t>
-      </w:r>
-      <w:r>
-        <w:fldChar w:fldCharType="begin" w:fldLock="1"/>
-      </w:r>
-      <w:r>
-        <w:instrText>ADDIN CSL_CITATION { "citationItems" : [ { "id" : "ITEM-1", "itemData" : { "author" : [ { "dropping-particle" : "", "family" : "Croft", "given" : "William", "non-dropping-particle" : "", "parse-names" : false, "suffix" : "" } ], "id" : "ITEM-1", "issued" : { "date-parts" : [ [ "2001" ] ] }, "publisher" : "Oxford University Press", "publisher-place" : "Oxford", "title" : "Radical Construction Grammar: Syntactic theory in typological perspective", "type" : "book" }, "locator" : "36-39", "uris" : [ "http://www.mendeley.com/documents/?uuid=f7954079-ca16-42aa-9e38-55bfdea9a483" ] } ], "mendeley" : { "formattedCitation" : "(Croft 2001:36\u201339)", "plainTextFormattedCitation" : "(Croft 2001:36\u201339)", "previouslyFormattedCitation" : "(Croft 2001:36\u201339)" }, "properties" : {  }, "schema" : "https://github.com/citation-style-language/schema/raw/master/csl-citation.json" }</w:instrText>
-      </w:r>
-      <w:r>
-        <w:fldChar w:fldCharType="separate"/>
-      </w:r>
-      <w:r>
-        <w:rPr>
-          <w:noProof/>
-        </w:rPr>
-        <w:t>(Croft 2001:36–39)</w:t>
-      </w:r>
-      <w:r>
-        <w:fldChar w:fldCharType="end"/>
-      </w:r>
-      <w:r>
-        <w:t>?</w:t>
-      </w:r>
-    </w:p>
-    <w:p>
-      <w:r>
-        <w:t xml:space="preserve">Second, </w:t>
-      </w:r>
-      <w:r>
-        <w:t>this response to lexical flexibility shifts the focus away from the very interesting ways in which categories differ across languages. Even when subtle evidence for categorical distinctions is found, there remain drastic and qualitative differences in the way that those categories are realized as compared to other languages with more clearly demarcated categories. Typologists should not be satisfied to gloss over these differences. Instead, differences in the strength of expression of lexical categories in a language should be taken as a dimension of variation to be mapped out and explored in a robust typological way</w:t>
-      </w:r>
-      <w:r>
-        <w:t xml:space="preserve">. </w:t>
-      </w:r>
-      <w:r>
-        <w:t>T</w:t>
-      </w:r>
-      <w:r>
-        <w:t>his approach has become more common in recent years</w:t>
-      </w:r>
-      <w:r>
-        <w:t xml:space="preserve"> </w:t>
-      </w:r>
-      <w:r>
-        <w:rPr>
-          <w:noProof/>
-        </w:rPr>
-        <w:t>(Rijkhoff &amp; van Lier 2013; Eva van Lier 2017; Vapnarsky &amp; Veneziano 2017b)</w:t>
-      </w:r>
-      <w:r>
-        <w:t>.</w:t>
-      </w:r>
-    </w:p>
-    <w:p>
-      <w:r>
-        <w:t>In stark contrast to this first</w:t>
-      </w:r>
-      <w:r>
-        <w:t>, “categorialist”</w:t>
-      </w:r>
-      <w:r>
-        <w:t xml:space="preserve"> approach, some have embraced the existence of flexible categories and argued extensively for their existence </w:t>
-      </w:r>
-      <w:r>
-        <w:rPr>
-          <w:noProof/>
-        </w:rPr>
-        <w:t>(Kuipers 1968; Kinkade 1983; Hengeveld 1992; Broschart 1997; Gil 2005</w:t>
-      </w:r>
-      <w:r>
-        <w:rPr>
-          <w:noProof/>
-        </w:rPr>
-        <w:t>a</w:t>
-      </w:r>
-      <w:r>
-        <w:rPr>
-          <w:noProof/>
-        </w:rPr>
-        <w:t>; Hengeveld &amp; Rijkhoff 2005; Luuk 2010; van Lier &amp; Rijkhoff 2013)</w:t>
-      </w:r>
-      <w:r>
-        <w:t>.</w:t>
-      </w:r>
-      <w:r>
-        <w:t xml:space="preserve"> Some have even proposed that several new, flexible categories such as </w:t>
-      </w:r>
-      <w:r>
-        <w:rPr>
-          <w:rStyle w:val="Definition"/>
-        </w:rPr>
-        <w:t>non-verb</w:t>
-      </w:r>
-      <w:r>
-        <w:t xml:space="preserve"> </w:t>
-      </w:r>
-      <w:r>
-        <w:rPr>
-          <w:noProof/>
-        </w:rPr>
-        <w:t>(Hengeveld 1992)</w:t>
-      </w:r>
-      <w:r>
-        <w:t xml:space="preserve"> or </w:t>
-      </w:r>
-      <w:r>
-        <w:rPr>
-          <w:rStyle w:val="Definition"/>
-        </w:rPr>
-        <w:t>noun/flexible</w:t>
-      </w:r>
-      <w:r>
-        <w:t xml:space="preserve"> </w:t>
-      </w:r>
-      <w:r>
-        <w:rPr>
-          <w:noProof/>
-        </w:rPr>
-        <w:t>(Luuk 2010)</w:t>
-      </w:r>
-      <w:r>
-        <w:t xml:space="preserve"> be added to the classical typology of parts </w:t>
-      </w:r>
-      <w:r>
-        <w:lastRenderedPageBreak/>
-        <w:t>of speech.</w:t>
-      </w:r>
-      <w:r>
-        <w:t xml:space="preserve"> All these proposals have garnered heavy criticism.</w:t>
-      </w:r>
-      <w:r>
-        <w:t xml:space="preserve"> Since it is important for any study of lexical flexibility to address these criticisms, I briefly review them here, then discuss how a typological markedness approach to lexical flexibility avoids these problems.</w:t>
-      </w:r>
-    </w:p>
-    <w:p>
-      <w:r>
-        <w:t>Broadly speaking, the main argument leveled against lexical flexibility is that it ignores a great deal of item-specific knowledge speakers have about lexemes and their uses in different functions.</w:t>
-      </w:r>
-      <w:r>
-        <w:t xml:space="preserve"> Both Croft </w:t>
-      </w:r>
-      <w:r>
-        <w:rPr>
-          <w:noProof/>
-        </w:rPr>
-        <w:t>(2001:65–75)</w:t>
-      </w:r>
-      <w:r>
-        <w:t xml:space="preserve"> and Evans &amp; Osada </w:t>
-      </w:r>
-      <w:r>
-        <w:rPr>
-          <w:noProof/>
-        </w:rPr>
-        <w:t>(2005)</w:t>
-      </w:r>
-      <w:r>
-        <w:t xml:space="preserve">, for example, </w:t>
-      </w:r>
-      <w:r>
-        <w:t>criticize Hengeveld’s notion of flexible categories</w:t>
-      </w:r>
-      <w:r>
-        <w:t xml:space="preserve"> </w:t>
-      </w:r>
-      <w:r>
-        <w:rPr>
-          <w:noProof/>
-        </w:rPr>
-        <w:t>(Hengeveld 1992; Hengeveld &amp; Rijkhoff 2005)</w:t>
-      </w:r>
-      <w:r>
-        <w:t xml:space="preserve"> on the basis that the meaning of a lexeme changes when it is used in different functions.</w:t>
-      </w:r>
-      <w:r>
-        <w:t xml:space="preserve"> </w:t>
-      </w:r>
-      <w:r>
-        <w:t>Mithun also has in various studies</w:t>
-      </w:r>
-      <w:r>
-        <w:t xml:space="preserve"> </w:t>
-      </w:r>
-      <w:r>
-        <w:rPr>
-          <w:noProof/>
-        </w:rPr>
-        <w:t>(Mithun 1999; Mithun 2000; Mithun 2017)</w:t>
-      </w:r>
-      <w:r>
-        <w:t xml:space="preserve"> illustrated the impressive level of item-specific and idiosyncratic knowledge that speakers have about lexemes, their distributional contexts, and the semantic shifts they undergo in different constructions. Because the meaning that results from semantic shifts is conventional, often idiosyncratic, and language-specific, patterns of semantic shift constitute a basis for distinguishing between classes of lexemes.</w:t>
-      </w:r>
-      <w:r>
-        <w:t xml:space="preserve"> Even</w:t>
-      </w:r>
-      <w:r>
-        <w:t xml:space="preserve"> in cases where semantic shifts are patterned and non-idiosyncratic, the</w:t>
-      </w:r>
-      <w:r>
-        <w:t xml:space="preserve"> pattern of shift </w:t>
-      </w:r>
-      <w:r>
-        <w:t>is still a language-specific fact that applies to a subset of the lexicon, thereby providing the basis for demarcating a lexical category. Researchers that emphasize the conventionalized and item-specific nature of lexical semantics thus tend to view cases of lexical flexibility as conversion or zero derivation, and languages purported to be highly flexible as ones in which such conversion is rampant.</w:t>
-      </w:r>
-    </w:p>
-    <w:p>
-      <w:r>
-        <w:t xml:space="preserve">Proponents of the existence of lexical flexibility have addressed these criticisms in two ways: First, many have argued that lexical items in flexible languages are </w:t>
-      </w:r>
-      <w:r>
-        <w:rPr>
-          <w:rStyle w:val="Definition"/>
-        </w:rPr>
-        <w:t>precategorial</w:t>
-      </w:r>
-      <w:r>
-        <w:t>, i.e. underspecified for lexical category</w:t>
-      </w:r>
-      <w:r>
-        <w:t xml:space="preserve"> </w:t>
-      </w:r>
-      <w:r>
-        <w:rPr>
-          <w:noProof/>
-        </w:rPr>
-        <w:t>(Hopper &amp; Thompson 1984; Broschart 1997; Farrell 2001; Arad 2003; Don &amp; van Lier 2003)</w:t>
-      </w:r>
-      <w:r>
-        <w:t>.</w:t>
-      </w:r>
-      <w:r>
-        <w:t xml:space="preserve"> In precategorial languages, lexical categorization is thought to be a property of the morphosyntactic construction that the item appears in, its pragmatics, or its discourse context, rather than the lexeme itself.</w:t>
-      </w:r>
-      <w:r>
-        <w:t xml:space="preserve"> The second response to lexical specificity is to argue that lexical items are semantically </w:t>
-      </w:r>
-      <w:r>
-        <w:rPr>
-          <w:rStyle w:val="Definition"/>
-        </w:rPr>
-        <w:t>vague</w:t>
-      </w:r>
-      <w:r>
-        <w:t>, i.e. they have a single, broad semantics which encompasses its use in various lexical categories</w:t>
-      </w:r>
-      <w:r>
-        <w:t xml:space="preserve"> </w:t>
-      </w:r>
-      <w:r>
-        <w:rPr>
-          <w:noProof/>
-        </w:rPr>
-        <w:t>(Farrell 2001; Hengeveld, Rijkhoff &amp; Siewierska 2004; Hengeveld &amp; Rijkhoff 2005; McGregor 2013)</w:t>
-      </w:r>
-      <w:r>
-        <w:t>.</w:t>
-      </w:r>
-      <w:r>
-        <w:t xml:space="preserve"> In this approach, the relevant component of the meaning of the lexeme is highlighted by its morphosyntactic context. What is common to both these approaches is that lexical categorization is not a property of the lexical item itself, but rather the result of a semantic coercion process whereby the lexical item receives </w:t>
-      </w:r>
-      <w:r>
-        <w:lastRenderedPageBreak/>
-        <w:t>its categorization from local context. Critics of lexical flexibility have not generally found these approaches to lexical specification satisfactory, and argue that even taking pragmatics, discourse, and local morphosyntactic context into account is insufficient to account for the semantic idiosyncrasies in the data</w:t>
-      </w:r>
-      <w:r>
-        <w:t xml:space="preserve"> </w:t>
-      </w:r>
-      <w:r>
-        <w:rPr>
-          <w:noProof/>
-        </w:rPr>
-        <w:t>(Croft 2001; Evans &amp; Osada 2005; Mithun 2017)</w:t>
-      </w:r>
-      <w:r>
-        <w:t>.</w:t>
-      </w:r>
-    </w:p>
-    <w:p>
-      <w:pPr>
-        <w:rPr>
-          <w:rFonts w:ascii="Charis SIL" w:hAnsi="Charis SIL" w:cs="Charis SIL"/>
-        </w:rPr>
-      </w:pPr>
-      <w:r>
-        <w:t>If however lexical flexibility is understood in terms of the</w:t>
-      </w:r>
-      <w:r>
-        <w:t xml:space="preserve"> unmarked</w:t>
-      </w:r>
-      <w:r>
-        <w:t xml:space="preserve"> use of forms across different pragmatic functions (reference, predication, modification, etc.) rather than language-specific lexical categories, semantic shift need not be problematic for the study of lexical flexibility.</w:t>
-      </w:r>
-      <w:r>
-        <w:t xml:space="preserve"> Rather, </w:t>
-      </w:r>
-      <w:r>
-        <w:t>semantic shifts become</w:t>
-      </w:r>
-      <w:r>
-        <w:t xml:space="preserve"> a descriptive </w:t>
-      </w:r>
-      <w:r>
-        <w:rPr>
-          <w:rStyle w:val="Foreign"/>
-        </w:rPr>
-        <w:t>desideratum</w:t>
-      </w:r>
-      <w:r>
-        <w:t xml:space="preserve">, i.e. </w:t>
-      </w:r>
-      <w:r>
-        <w:t>a crucial part of what must be described when studying the use of a lexeme across different pragmatic functions.</w:t>
-      </w:r>
-      <w:r>
-        <w:t xml:space="preserve"> </w:t>
-      </w:r>
-      <w:r>
-        <w:t xml:space="preserve">This dissertation helps satisfy this </w:t>
-      </w:r>
-      <w:r>
-        <w:rPr>
-          <w:rStyle w:val="Foreign"/>
-        </w:rPr>
-        <w:t>desideratum</w:t>
-      </w:r>
-      <w:r>
-        <w:t xml:space="preserve"> by investigating the interaction of discourse function, semantic shift, and lexeme-specific knowledge in a crosslinguistic sample.</w:t>
-      </w:r>
-    </w:p>
-    <w:p>
-      <w:pPr>
-        <w:pStyle w:val="Heading2"/>
-      </w:pPr>
-      <w:r>
-        <w:t>Functional Motivations for Lexical Flexibility</w:t>
-      </w:r>
-    </w:p>
-    <w:p>
-      <w:r>
-        <w:t xml:space="preserve">This section briefly summarizes the relevant literature on the interaction of discourse and lexical categories, and </w:t>
-      </w:r>
-      <w:r>
-        <w:t xml:space="preserve">especially </w:t>
-      </w:r>
-      <w:r>
-        <w:t>lexical flexibility.</w:t>
-      </w:r>
-    </w:p>
-    <w:p>
-      <w:r>
-        <w:t>It has often been suggested that there is a semantic</w:t>
-      </w:r>
-      <w:r>
-        <w:t xml:space="preserve"> (or even logical</w:t>
-      </w:r>
-      <w:r>
-        <w:t xml:space="preserve"> / conceptual</w:t>
-      </w:r>
-      <w:r>
-        <w:t>; cf. the Port Royal Grammar)</w:t>
-      </w:r>
-      <w:r>
-        <w:t xml:space="preserve"> basis to the major lexical categories</w:t>
-      </w:r>
-      <w:r>
-        <w:t xml:space="preserve"> </w:t>
-      </w:r>
-      <w:r>
-        <w:rPr>
-          <w:noProof/>
-        </w:rPr>
-        <w:t>(Sapir 1921:117–119; Givón 1979:320–321; Lyons 1977:442–447)</w:t>
-      </w:r>
-      <w:r>
-        <w:t>, which are thought to have a prototypal structure.</w:t>
-      </w:r>
-      <w:r>
-        <w:t xml:space="preserve"> For example, prototypical nouns would be concrete, time-stable entities, while other nouns approximate this prototype to varying degrees. In an influential study, however, Hopper &amp; Thompson</w:t>
-      </w:r>
-      <w:r>
-        <w:t xml:space="preserve"> </w:t>
-      </w:r>
-      <w:r>
-        <w:rPr>
-          <w:noProof/>
-        </w:rPr>
-        <w:t>(1984:708)</w:t>
-      </w:r>
-      <w:r>
-        <w:t xml:space="preserve"> argue that “</w:t>
-      </w:r>
-      <w:r>
-        <w:t>the lexical semantic facts about N’s and V’s are secondary to their</w:t>
-      </w:r>
-      <w:r>
-        <w:t xml:space="preserve"> </w:t>
-      </w:r>
-      <w:r>
-        <w:rPr>
-          <w:smallCaps/>
-        </w:rPr>
-        <w:t>discourse roles</w:t>
-      </w:r>
-      <w:r>
-        <w:t xml:space="preserve">; </w:t>
-      </w:r>
-      <w:r>
-        <w:t>and that the semantic facts (perceptibility etc.) which are characteristic features of prototypical N’s and V’s are in fact derivative of (and perhaps even secondary to) their discourse roles.”</w:t>
-      </w:r>
-      <w:r>
-        <w:t xml:space="preserve"> They demonstrate that lexemes show more nominal coding and behavior when they are used to introduce new referents into the discourse, but more verbal coding and behavior when they are used to assert the occurrence of an event. In a later article Thompson </w:t>
-      </w:r>
-      <w:r>
-        <w:rPr>
-          <w:noProof/>
-        </w:rPr>
-        <w:t>(1989)</w:t>
-      </w:r>
-      <w:r>
-        <w:t xml:space="preserve"> </w:t>
-      </w:r>
-      <w:r>
-        <w:t>extends this framework to explain why adjectives crosslinguistically pattern as either verbs or nouns—when introducing a new referent into the discourse, adjectives tend to pattern nominally; when functioning as the discourse predicate, they tend to function verbally.</w:t>
-      </w:r>
-    </w:p>
-    <w:p>
-      <w:r>
-        <w:t>Hopper &amp; Thompson also briefly touch on the issue of lexical flexibility in their conclusion, and it is worth providing an extensive excerpt here, because they directly anticipate some of the important conclusions of this dissertation:</w:t>
-      </w:r>
-    </w:p>
-    <w:p>
-      <w:pPr>
-        <w:pStyle w:val="BlockQuote"/>
-      </w:pPr>
-      <w:r>
-        <w:lastRenderedPageBreak/>
-        <w:t xml:space="preserve">We should like to conclude, however, by suggesting that linguistic forms are in principle to be considered as </w:t>
-      </w:r>
-      <w:r>
-        <w:rPr>
-          <w:smallCaps/>
-        </w:rPr>
-        <w:t>lacking categoriality</w:t>
-      </w:r>
-      <w:r>
-        <w:t xml:space="preserve"> completely unless nounhood or verbhood is forced on them by their discourse functions. To the extent that forms can be said to have an a-priori existence outside of discourse, they are characterizable as </w:t>
-      </w:r>
-      <w:r>
-        <w:rPr>
-          <w:smallCaps/>
-        </w:rPr>
-        <w:t>acategorial</w:t>
-      </w:r>
-      <w:r>
-        <w:t>; i.e., their categorical classification is irrelevant. Categoriality—the realization of a form as either a N or a V—is imposed on the form by discourse. Yet we have also seen that the noun/verb distinction is apparently universal: there seem to be no languages in which all stems are indifferently capable of receiving all morphology appropriate for both N’s and V’s. This suggests that the continua which in principle begin with acategoriality, and which end with fully implemented nounhood or fully implemented verbhood, are already partly traversed for most forms. In other words, most forms begin with a propensity or predisposition to become N’s or V’s; and often this momentum can be reversed by only special morphology. It nonetheless remains true that this predisposition is only a latent one, which will not be manifested unless there is pressure from the discourse for this to occur.</w:t>
-      </w:r>
-    </w:p>
-    <w:p>
-      <w:pPr>
-        <w:pStyle w:val="BlockQuote"/>
-      </w:pPr>
-      <w:r>
-        <w:t>In other words, far from being ‘given’ aprioristically for us to build sentences out of, the categories of N and V actually manifest themselves only when the discourse requires it.</w:t>
-      </w:r>
-      <w:r>
-        <w:t xml:space="preserve"> </w:t>
-      </w:r>
-      <w:r>
-        <w:rPr>
-          <w:noProof/>
-        </w:rPr>
-        <w:t>(Hopper &amp; Thompson 1984:747)</w:t>
-      </w:r>
-    </w:p>
-    <w:p>
-      <w:pPr>
-        <w:pStyle w:val="NoSpacing"/>
-      </w:pPr>
-      <w:r>
-        <w:t>In essence, Hopper &amp; Thompson acknowledge that lexemes are to a certain extent prespecified for category, and that this extent varies from lexeme to lexeme. However, to the extent that lexemes show flexibility between different traditional categories, the choice of category for a lexeme is determined primarily by its discourse function and information status. This is one of the primary claims that this dissertation aims to support.</w:t>
-      </w:r>
-    </w:p>
-    <w:p>
-      <w:r>
-        <w:t>A similar point is made by Nakay</w:t>
-      </w:r>
-      <w:r>
-        <w:t>a</w:t>
-      </w:r>
-      <w:r>
-        <w:t>ma</w:t>
-      </w:r>
-      <w:r>
-        <w:t xml:space="preserve"> </w:t>
-      </w:r>
-      <w:r>
-        <w:rPr>
-          <w:noProof/>
-        </w:rPr>
-        <w:t>(2002)</w:t>
-      </w:r>
-      <w:r>
-        <w:t xml:space="preserve"> for Nuuchahnulth (a.k.a. Nootka</w:t>
-      </w:r>
-      <w:r>
-        <w:t>; Wakashan)</w:t>
-      </w:r>
-      <w:r>
-        <w:t>, which features prominently in debates on lexical flexibility. Nakayama concludes that word classes do exist in Nuuchahnulth, but that they are not strongly grammaticized: “word classes in Nuuchahnulth are not so much structural categories as behavioral categories: they represent groups of words defined by a set of regularities that are formed and maintained through repeated use in discourse rather than purely structural properties.”</w:t>
-      </w:r>
-      <w:r>
-        <w:t xml:space="preserve"> </w:t>
-      </w:r>
-      <w:r>
-        <w:rPr>
-          <w:noProof/>
-        </w:rPr>
-        <w:t>(Nakayama 2002:57)</w:t>
-      </w:r>
-      <w:r>
-        <w:t>.</w:t>
-      </w:r>
       <w:r>
         <w:t xml:space="preserve"> Categorical choice in Nuuchahnulth thus appears to be driven primarily by discourse and information</w:t>
       </w:r>
@@ -2742,22 +2962,18 @@
     </w:p>
     <w:p>
       <w:r>
-        <w:t xml:space="preserve">In this dissertation I intend to apply a discourse-oriented approach like those summarized above to a small but diverse sample of languages, with the expectation of providing empirical </w:t>
-      </w:r>
-      <w:r>
-        <w:lastRenderedPageBreak/>
-        <w:t>evidence of the following claims: a) that languages vary dramatically in the degree to which categorical distinctions have become grammaticized; and that b) in languages where categorical distinctions are not strongly grammaticized, choice of category is in large part determined by discourse function and information status rather than lexical prespecification.</w:t>
+        <w:t>In this dissertation I intend to apply a discourse-oriented approach like those summarized above to a small but diverse sample of languages, with the expectation of providing empirical evidence of the following claims: a) that languages vary dramatically in the degree to which categorical distinctions have become grammaticized; and that b) in languages where categorical distinctions are not strongly grammaticized, choice of category is in large part determined by discourse function and information status rather than lexical prespecification.</w:t>
       </w:r>
     </w:p>
     <w:p>
       <w:pPr>
         <w:pStyle w:val="Heading1"/>
       </w:pPr>
-      <w:bookmarkStart w:id="6" w:name="_Ref503355089"/>
+      <w:bookmarkStart w:id="8" w:name="_Ref503355089"/>
       <w:r>
         <w:t>Data &amp; Methods</w:t>
       </w:r>
-      <w:bookmarkEnd w:id="6"/>
+      <w:bookmarkEnd w:id="8"/>
     </w:p>
     <w:p>
       <w:r>
@@ -2915,6 +3131,7 @@
         <w:t xml:space="preserve">property concepts exhibit interesting behavior wherein they behave </w:t>
       </w:r>
       <w:r>
+        <w:lastRenderedPageBreak/>
         <w:t xml:space="preserve">morphologically as verbs but functionally </w:t>
       </w:r>
       <w:r>
@@ -2971,7 +3188,6 @@
         <w:rPr>
           <w:b/>
         </w:rPr>
-        <w:lastRenderedPageBreak/>
         <w:t>Nuuchahnulth (</w:t>
       </w:r>
       <w:r>
@@ -3248,7 +3464,7 @@
         <w:spacing w:before="240"/>
         <w:jc w:val="center"/>
       </w:pPr>
-      <w:bookmarkStart w:id="7" w:name="_Ref503350959"/>
+      <w:bookmarkStart w:id="9" w:name="_Ref503350959"/>
       <w:r>
         <w:lastRenderedPageBreak/>
         <w:t xml:space="preserve">Table </w:t>
@@ -3274,7 +3490,7 @@
         </w:rPr>
         <w:fldChar w:fldCharType="end"/>
       </w:r>
-      <w:bookmarkEnd w:id="7"/>
+      <w:bookmarkEnd w:id="9"/>
       <w:r>
         <w:t>. Sample statistical summary of lexical flexibility for Chitimacha</w:t>
       </w:r>
@@ -5042,11 +5258,11 @@
       <w:pPr>
         <w:pStyle w:val="Heading1"/>
       </w:pPr>
-      <w:bookmarkStart w:id="8" w:name="_Ref503178933"/>
+      <w:bookmarkStart w:id="10" w:name="_Ref503178933"/>
       <w:r>
         <w:t>Outline</w:t>
       </w:r>
-      <w:bookmarkEnd w:id="8"/>
+      <w:bookmarkEnd w:id="10"/>
     </w:p>
     <w:p>
       <w:r>
@@ -5739,7 +5955,7 @@
         <w:pStyle w:val="Caption"/>
         <w:jc w:val="center"/>
       </w:pPr>
-      <w:bookmarkStart w:id="9" w:name="_Ref503526122"/>
+      <w:bookmarkStart w:id="11" w:name="_Ref503526122"/>
       <w:r>
         <w:t xml:space="preserve">Figure </w:t>
       </w:r>
@@ -5764,7 +5980,7 @@
         </w:rPr>
         <w:fldChar w:fldCharType="end"/>
       </w:r>
-      <w:bookmarkEnd w:id="9"/>
+      <w:bookmarkEnd w:id="11"/>
       <w:r>
         <w:t>. The topicality hierarchy</w:t>
       </w:r>
@@ -9305,8 +9521,6 @@
         </w:rPr>
         <w:t xml:space="preserve"> 9(3). 391–405.</w:t>
       </w:r>
-      <w:bookmarkStart w:id="10" w:name="_GoBack"/>
-      <w:bookmarkEnd w:id="10"/>
     </w:p>
     <w:p>
       <w:pPr>
@@ -10285,7 +10499,7 @@
       <w:fldChar w:fldCharType="separate"/>
     </w:r>
     <w:r>
-      <w:t>23</w:t>
+      <w:t>21</w:t>
     </w:r>
     <w:r>
       <w:fldChar w:fldCharType="end"/>
@@ -12719,7 +12933,7 @@
 </file>
 
 <file path=customXml/itemProps1.xml><?xml version="1.0" encoding="utf-8"?>
-<ds:datastoreItem xmlns:ds="http://schemas.openxmlformats.org/officeDocument/2006/customXml" ds:itemID="{E34771A7-AA31-4F01-BA6D-F41CE1A18B1C}">
+<ds:datastoreItem xmlns:ds="http://schemas.openxmlformats.org/officeDocument/2006/customXml" ds:itemID="{98DE91C7-335E-4BE7-BF54-4A133E3C8698}">
   <ds:schemaRefs>
     <ds:schemaRef ds:uri="http://schemas.openxmlformats.org/officeDocument/2006/bibliography"/>
   </ds:schemaRefs>

</xml_diff>

<commit_message>
incorporate STG's prospectus comments
</commit_message>
<xml_diff>
--- a/Prospectus.docx
+++ b/Prospectus.docx
@@ -1203,12 +1203,7 @@
         <w:t xml:space="preserve">certain sets of </w:t>
       </w:r>
       <w:r>
-        <w:t xml:space="preserve">lexemes in ways that gave rise to the </w:t>
-      </w:r>
-      <w:bookmarkStart w:id="4" w:name="_GoBack"/>
-      <w:bookmarkEnd w:id="4"/>
-      <w:r>
-        <w:t xml:space="preserve">distributional restrictions or lexicalization patterns that arose? </w:t>
+        <w:t xml:space="preserve">lexemes in ways that gave rise to the distributional restrictions or lexicalization patterns that arose? </w:t>
       </w:r>
       <w:r>
         <w:t>Since any choice between linguistic alternatives provides a means of conveying information, the presence of lexical flexibility in a language is yet another dimension of variation that speakers can manipulate to achieve their manifold discourse goals. How then is lexical flexibility deployed in discourse?</w:t>
@@ -1506,7 +1501,28 @@
     </w:p>
     <w:p>
       <w:r>
-        <w:t>The specific research questions I ask in this dissertation are as follows:</w:t>
+        <w:t>The specific research questions I ask in this dissertation are as follows</w:t>
+      </w:r>
+      <w:r>
+        <w:t>. Each will be discussed in more detail in §</w:t>
+      </w:r>
+      <w:r>
+        <w:fldChar w:fldCharType="begin"/>
+      </w:r>
+      <w:r>
+        <w:instrText xml:space="preserve"> REF _Ref503178933 \r \h </w:instrText>
+      </w:r>
+      <w:r>
+        <w:fldChar w:fldCharType="separate"/>
+      </w:r>
+      <w:r>
+        <w:t>4</w:t>
+      </w:r>
+      <w:r>
+        <w:fldChar w:fldCharType="end"/>
+      </w:r>
+      <w:r>
+        <w:t>.</w:t>
       </w:r>
     </w:p>
     <w:p>
@@ -1517,7 +1533,7 @@
           <w:numId w:val="10"/>
         </w:numPr>
       </w:pPr>
-      <w:bookmarkStart w:id="5" w:name="OLE_LINK2"/>
+      <w:bookmarkStart w:id="4" w:name="OLE_LINK2"/>
       <w:r>
         <w:t xml:space="preserve">Does the extent of lexical flexibility </w:t>
       </w:r>
@@ -1572,9 +1588,6 @@
       <w:r>
         <w:t>(Chapter 3)</w:t>
       </w:r>
-      <w:r>
-        <w:t xml:space="preserve"> </w:t>
-      </w:r>
     </w:p>
     <w:p>
       <w:pPr>
@@ -1639,7 +1652,7 @@
         <w:t>)</w:t>
       </w:r>
     </w:p>
-    <w:bookmarkEnd w:id="5"/>
+    <w:bookmarkEnd w:id="4"/>
     <w:p>
       <w:pPr>
         <w:pStyle w:val="NoSpacing"/>
@@ -1676,11 +1689,11 @@
       <w:pPr>
         <w:pStyle w:val="Heading1"/>
       </w:pPr>
-      <w:bookmarkStart w:id="6" w:name="_Ref502225471"/>
+      <w:bookmarkStart w:id="5" w:name="_Ref502225471"/>
       <w:r>
         <w:t>Background</w:t>
       </w:r>
-      <w:bookmarkEnd w:id="6"/>
+      <w:bookmarkEnd w:id="5"/>
     </w:p>
     <w:p>
       <w:r>
@@ -1929,7 +1942,13 @@
         <w:t>(Harris 1951:5)</w:t>
       </w:r>
       <w:r>
-        <w:t xml:space="preserve">, constituted a major advance in the typological study of parts of speech, and essentially became the sole method of syntactic analysis in modern linguistics </w:t>
+        <w:t>, constituted a major advance in the typological study of parts of speech, and became the sole method of syntactic analysis in modern linguistics</w:t>
+      </w:r>
+      <w:r>
+        <w:t xml:space="preserve"> across both functionalist and formalist approaches</w:t>
+      </w:r>
+      <w:r>
+        <w:t xml:space="preserve"> </w:t>
       </w:r>
       <w:r>
         <w:rPr>
@@ -1995,7 +2014,10 @@
       </w:r>
       <w:r>
         <w:lastRenderedPageBreak/>
-        <w:t>are prototypal</w:t>
+        <w:t>a</w:t>
+      </w:r>
+      <w:r>
+        <w:t>re prototype-based</w:t>
       </w:r>
       <w:r>
         <w:t xml:space="preserve">, and </w:t>
@@ -2123,7 +2145,13 @@
         <w:t xml:space="preserve"> The typologically unmarked combinations of an object being used for reference, a property for modification, and an action for predication</w:t>
       </w:r>
       <w:r>
-        <w:t xml:space="preserve"> form the prototypal core of the categories noun, adjective, and verb respectively </w:t>
+        <w:t xml:space="preserve"> form the </w:t>
+      </w:r>
+      <w:r>
+        <w:t>prototypical</w:t>
+      </w:r>
+      <w:r>
+        <w:t xml:space="preserve"> core of the categories noun, adjective, and verb respectively </w:t>
       </w:r>
       <w:r>
         <w:rPr>
@@ -2752,11 +2780,11 @@
       <w:pPr>
         <w:pStyle w:val="Heading2"/>
       </w:pPr>
-      <w:bookmarkStart w:id="7" w:name="_Ref506553143"/>
+      <w:bookmarkStart w:id="6" w:name="_Ref506553143"/>
       <w:r>
         <w:t>Functional Motivations for Lexical Flexibility</w:t>
       </w:r>
-      <w:bookmarkEnd w:id="7"/>
+      <w:bookmarkEnd w:id="6"/>
     </w:p>
     <w:p>
       <w:r>
@@ -2795,7 +2823,13 @@
         <w:t>(Sapir 1921:117–119; Givón 1979:320–321; Lyons 1977:442–447)</w:t>
       </w:r>
       <w:r>
-        <w:t>, which are thought to have a prototypal structure.</w:t>
+        <w:t xml:space="preserve">, which are thought to have a </w:t>
+      </w:r>
+      <w:r>
+        <w:t>prototype</w:t>
+      </w:r>
+      <w:r>
+        <w:t xml:space="preserve"> structure.</w:t>
       </w:r>
       <w:r>
         <w:t xml:space="preserve"> For example, prototypical nouns would be concrete, time-stable entities, while other nouns approximate this prototype to varying degrees. In an influential study, however, Hopper &amp; Thompson</w:t>
@@ -2969,11 +3003,11 @@
       <w:pPr>
         <w:pStyle w:val="Heading1"/>
       </w:pPr>
-      <w:bookmarkStart w:id="8" w:name="_Ref503355089"/>
+      <w:bookmarkStart w:id="7" w:name="_Ref503355089"/>
       <w:r>
         <w:t>Data &amp; Methods</w:t>
       </w:r>
-      <w:bookmarkEnd w:id="8"/>
+      <w:bookmarkEnd w:id="7"/>
     </w:p>
     <w:p>
       <w:r>
@@ -3261,7 +3295,15 @@
         <w:rPr>
           <w:b/>
         </w:rPr>
-        <w:t>Riau Indonesian (Austronesian &gt; Malayo-Polynesian)</w:t>
+        <w:t>Riau Indonesian (Austronesian &gt; Malayo-Polyne</w:t>
+      </w:r>
+      <w:bookmarkStart w:id="8" w:name="_GoBack"/>
+      <w:bookmarkEnd w:id="8"/>
+      <w:r>
+        <w:rPr>
+          <w:b/>
+        </w:rPr>
+        <w:t>sian)</w:t>
       </w:r>
       <w:r>
         <w:t xml:space="preserve"> – </w:t>
@@ -3469,27 +3511,14 @@
         <w:lastRenderedPageBreak/>
         <w:t xml:space="preserve">Table </w:t>
       </w:r>
-      <w:r>
-        <w:fldChar w:fldCharType="begin"/>
-      </w:r>
-      <w:r>
-        <w:instrText xml:space="preserve"> SEQ Table \* ARABIC </w:instrText>
-      </w:r>
-      <w:r>
-        <w:fldChar w:fldCharType="separate"/>
-      </w:r>
-      <w:r>
-        <w:rPr>
-          <w:noProof/>
-        </w:rPr>
-        <w:t>1</w:t>
-      </w:r>
-      <w:r>
-        <w:rPr>
-          <w:noProof/>
-        </w:rPr>
-        <w:fldChar w:fldCharType="end"/>
-      </w:r>
+      <w:fldSimple w:instr=" SEQ Table \* ARABIC ">
+        <w:r>
+          <w:rPr>
+            <w:noProof/>
+          </w:rPr>
+          <w:t>1</w:t>
+        </w:r>
+      </w:fldSimple>
       <w:bookmarkEnd w:id="9"/>
       <w:r>
         <w:t>. Sample statistical summary of lexical flexibility for Chitimacha</w:t>
@@ -5158,278 +5187,293 @@
         <w:t xml:space="preserve"> shows, individual lexical items vary drastically in their overall frequency, and the frequency with which the item is used in each pragmatic function.</w:t>
       </w:r>
       <w:r>
-        <w:t xml:space="preserve"> Additionally, the size of the corpora for each of the languages in the sample also varies widely. These facts raise two methodological questions: 1) Does the degree of lexical flexibility for an item </w:t>
-      </w:r>
-      <w:r>
-        <w:t>depend on its token frequency? 2) Does the degree of lexical flexibility exhibited in a corpus depend on the overall size of the corpus?</w:t>
+        <w:t xml:space="preserve"> Additionally, the size of the corpora for each of the languages in the sample also varies widely.</w:t>
       </w:r>
       <w:r>
         <w:t xml:space="preserve"> </w:t>
       </w:r>
       <w:r>
-        <w:t>If so, it will be important to control for these factors when operationalizing the degree of lexical flexibility for a lexeme.</w:t>
+        <w:t>These facts raise two methodological questions:</w:t>
+      </w:r>
+    </w:p>
+    <w:p>
+      <w:r>
+        <w:t xml:space="preserve">Question </w:t>
+      </w:r>
+      <w:r>
+        <w:t>1) Does the degree of lexical flexibility exhibited in a corpus depend on the overall size of the corpus?</w:t>
+      </w:r>
+      <w:r>
+        <w:t xml:space="preserve"> There are two opposing perspectives on corpus size as it relates to flexibility: On the one hand, a larger corpus affords more chances for an erstwhile rigid lexeme to be used flexibly. Some have </w:t>
+      </w:r>
+      <w:r>
+        <w:t>implied</w:t>
+      </w:r>
+      <w:r>
+        <w:t xml:space="preserve"> that practically any lexeme may show flexibility given the proper context (e.g. Peterson 2005). On the other hand, a larger corpus may make plain just how unusual and infrequent such flexible cases are. </w:t>
+      </w:r>
+      <w:r>
+        <w:t>Even though a larger corpus may reveal more instances of flexibility,</w:t>
       </w:r>
       <w:r>
         <w:t xml:space="preserve"> </w:t>
       </w:r>
       <w:r>
-        <w:t xml:space="preserve">There are two opposing perspectives </w:t>
-      </w:r>
-      <w:r>
-        <w:t>on corpus size as it relates to flexibility:</w:t>
-      </w:r>
-      <w:r>
-        <w:t xml:space="preserve"> On the one hand, a larger corpus affords </w:t>
-      </w:r>
-      <w:r>
-        <w:t xml:space="preserve">more chances </w:t>
-      </w:r>
-      <w:r>
-        <w:t xml:space="preserve">for </w:t>
-      </w:r>
-      <w:r>
-        <w:t xml:space="preserve">an erstwhile rigid lexeme </w:t>
-      </w:r>
-      <w:r>
-        <w:t xml:space="preserve">to </w:t>
-      </w:r>
-      <w:r>
-        <w:t>be used flexibly</w:t>
-      </w:r>
-      <w:r>
-        <w:t>. Some have suggested that practically any lexeme may show flexibility given the proper context</w:t>
+        <w:t xml:space="preserve">the overall degree of flexibility for items in the corpus may stay the same. I predict that corpus size </w:t>
+      </w:r>
+      <w:r>
+        <w:t>has no effect on the average degree of flexibility for items in the corpus.</w:t>
+      </w:r>
+    </w:p>
+    <w:p>
+      <w:r>
+        <w:t>Question 2</w:t>
+      </w:r>
+      <w:r>
+        <w:t xml:space="preserve">) Does the degree of lexical flexibility for an item </w:t>
+      </w:r>
+      <w:r>
+        <w:t>depend on its token frequency?</w:t>
       </w:r>
       <w:r>
         <w:t xml:space="preserve"> </w:t>
       </w:r>
       <w:r>
-        <w:t xml:space="preserve">(e.g. </w:t>
-      </w:r>
-      <w:r>
-        <w:t>Peterson 2005</w:t>
-      </w:r>
-      <w:r>
-        <w:t>)</w:t>
-      </w:r>
-      <w:r>
-        <w:t>.</w:t>
+        <w:t>To my knowledge, this question has not been addressed in the literature on lexical flexibility.</w:t>
       </w:r>
       <w:r>
         <w:t xml:space="preserve"> </w:t>
       </w:r>
       <w:r>
-        <w:t>O</w:t>
-      </w:r>
-      <w:r>
-        <w:t xml:space="preserve">n the other hand, a larger corpus </w:t>
-      </w:r>
-      <w:r>
-        <w:t xml:space="preserve">may make plain </w:t>
-      </w:r>
-      <w:r>
-        <w:t>just how unusual</w:t>
-      </w:r>
-      <w:r>
-        <w:t xml:space="preserve"> and infrequent such flexible cases are</w:t>
-      </w:r>
-      <w:r>
-        <w:t>.</w:t>
+        <w:t>I hypothesize that more frequent items show greater degrees of lexical flexibility on average</w:t>
+      </w:r>
+      <w:r>
+        <w:t xml:space="preserve">. </w:t>
+      </w:r>
+      <w:r>
+        <w:t>If true, plausible explanations might be that</w:t>
+      </w:r>
+      <w:r>
+        <w:t xml:space="preserve"> more frequent items are more cognitively available for </w:t>
+      </w:r>
+      <w:r>
+        <w:t xml:space="preserve">conversion, or conversely that </w:t>
+      </w:r>
+      <w:r>
+        <w:t>conversion results in an extension of the number of available functions for use.</w:t>
+      </w:r>
+    </w:p>
+    <w:p>
+      <w:r>
+        <w:t>C</w:t>
+      </w:r>
+      <w:r>
+        <w:t>hapter 3</w:t>
+      </w:r>
+      <w:r>
+        <w:t xml:space="preserve"> of my dissertation, ‘Data &amp; Methods’, will answer these methodological questions, and present a means of normalizing the data to account for these factors if necessary.</w:t>
+      </w:r>
+      <w:r>
+        <w:t xml:space="preserve"> The following section provides additional details about that and other chapters.</w:t>
+      </w:r>
+    </w:p>
+    <w:p>
+      <w:pPr>
+        <w:pStyle w:val="Heading1"/>
+      </w:pPr>
+      <w:bookmarkStart w:id="10" w:name="_Ref503178933"/>
+      <w:r>
+        <w:lastRenderedPageBreak/>
+        <w:t>Outline</w:t>
+      </w:r>
+      <w:bookmarkEnd w:id="10"/>
+    </w:p>
+    <w:p>
+      <w:r>
+        <w:t xml:space="preserve">This section provides an outline of the dissertation. At a broad level, the dissertation will begin with a general introduction to the problem of lexical flexibility along with a review of the relevant literature (Chapter 1). The next chapter </w:t>
+      </w:r>
+      <w:r>
+        <w:t>presents</w:t>
+      </w:r>
+      <w:r>
+        <w:t xml:space="preserve"> the data used in </w:t>
+      </w:r>
+      <w:r>
+        <w:t xml:space="preserve">the </w:t>
+      </w:r>
+      <w:r>
+        <w:t xml:space="preserve">dissertation, and the methods applied to </w:t>
+      </w:r>
+      <w:r>
+        <w:t>measuring</w:t>
+      </w:r>
+      <w:r>
+        <w:t xml:space="preserve"> lexical flexibility</w:t>
+      </w:r>
+      <w:r>
+        <w:t>; this chapter</w:t>
+      </w:r>
+      <w:r>
+        <w:t xml:space="preserve"> will be based in part on §</w:t>
+      </w:r>
+      <w:r>
+        <w:fldChar w:fldCharType="begin"/>
+      </w:r>
+      <w:r>
+        <w:instrText xml:space="preserve"> REF _Ref503355089 \r \h </w:instrText>
+      </w:r>
+      <w:r>
+        <w:fldChar w:fldCharType="separate"/>
+      </w:r>
+      <w:r>
+        <w:t>3</w:t>
+      </w:r>
+      <w:r>
+        <w:fldChar w:fldCharType="end"/>
+      </w:r>
+      <w:r>
+        <w:t xml:space="preserve"> above</w:t>
+      </w:r>
+      <w:r>
+        <w:t xml:space="preserve"> (Chapter 2).</w:t>
       </w:r>
       <w:r>
         <w:t xml:space="preserve"> </w:t>
       </w:r>
       <w:r>
-        <w:t>And of course it is possible that these two factors cancel each other out.</w:t>
-      </w:r>
-      <w:r>
-        <w:t xml:space="preserve"> Quantitative empirical data is required to know either way. C</w:t>
-      </w:r>
-      <w:r>
-        <w:t>hapter 3</w:t>
-      </w:r>
-      <w:r>
-        <w:t xml:space="preserve"> of my dissertation, ‘Data &amp; Methods’, will answer these methodological questions, and present a means of normalizing the data to account for these factors if necessary.</w:t>
-      </w:r>
-      <w:r>
-        <w:t xml:space="preserve"> The following section provides additional details about that and other chapters.</w:t>
-      </w:r>
-    </w:p>
-    <w:p>
-      <w:pPr>
-        <w:pStyle w:val="Heading1"/>
-      </w:pPr>
-      <w:bookmarkStart w:id="10" w:name="_Ref503178933"/>
-      <w:r>
-        <w:t>Outline</w:t>
-      </w:r>
-      <w:bookmarkEnd w:id="10"/>
-    </w:p>
-    <w:p>
-      <w:r>
-        <w:t xml:space="preserve">This section provides an outline of the dissertation. At a broad level, the dissertation will begin with a general introduction to the problem of lexical flexibility along with a review of the relevant literature (Chapter 1). The next chapter </w:t>
-      </w:r>
-      <w:r>
-        <w:t>presents</w:t>
-      </w:r>
-      <w:r>
-        <w:t xml:space="preserve"> the data used in </w:t>
+        <w:t>Once the degree of lexical flexibility has been assessed for each lexical item in the corpora, subsequent chapters then examine the extent to which that flexibility correlates with various other features of the item or its immediate context</w:t>
+      </w:r>
+      <w:r>
+        <w:t xml:space="preserve"> (Chapters 3–6)</w:t>
+      </w:r>
+      <w:r>
+        <w:t xml:space="preserve">. Each chapter will introduce the research question and relevant literature, describe the way that </w:t>
+      </w:r>
+      <w:r>
+        <w:t xml:space="preserve">relevant </w:t>
+      </w:r>
+      <w:r>
+        <w:t xml:space="preserve">feature </w:t>
+      </w:r>
+      <w:r>
+        <w:t xml:space="preserve">of interest </w:t>
+      </w:r>
+      <w:r>
+        <w:t xml:space="preserve">will be operationalized, and then summarize the findings. Complete statistical summaries will be provided in an appendix as well as made available online. </w:t>
+      </w:r>
+      <w:r>
+        <w:t>Finally, a concluding chapter will discuss the broader implications of the results in Chapters 3–6 (Chapter 7).</w:t>
+      </w:r>
+    </w:p>
+    <w:p>
+      <w:r>
+        <w:t>The dissertation outline is presented below.</w:t>
+      </w:r>
+    </w:p>
+    <w:p>
+      <w:pPr>
+        <w:pStyle w:val="Heading2"/>
+      </w:pPr>
+      <w:r>
+        <w:t>Chapter 1: Introduction</w:t>
+      </w:r>
+      <w:r>
+        <w:t>: The Challenge of Lexical Flexibility</w:t>
+      </w:r>
+    </w:p>
+    <w:p>
+      <w:r>
+        <w:t>The introductory chapter introduces the phenomenon of lexical flexibility</w:t>
+      </w:r>
+      <w:r>
+        <w:t xml:space="preserve"> and its importance for linguistic science. I frame the research question that is the focus of the dissertation, explain how I will answer that question, and preview my conclusions. After providing an outline of the plan of the dissertation, I proceed to review the literature and important concepts relating to lexical flexibility, to inform the reader of the issues involved in its study. This chapter will be based heavily on this prospectus.</w:t>
+      </w:r>
+    </w:p>
+    <w:p>
+      <w:pPr>
+        <w:pStyle w:val="Heading2"/>
+      </w:pPr>
+      <w:r>
+        <w:t>Chapter 2: Data &amp; Methods</w:t>
+      </w:r>
+      <w:r>
+        <w:t>: Assessing Lexical Flexibility</w:t>
+      </w:r>
+    </w:p>
+    <w:p>
+      <w:r>
+        <w:t xml:space="preserve">This chapter </w:t>
+      </w:r>
+      <w:r>
+        <w:t>provides an overview of the language sample, and the criteria for inclusion in that sample. For each language, I summarize its important typological characteristics, and the nature of the available data.</w:t>
+      </w:r>
+      <w:r>
+        <w:t xml:space="preserve"> I then operationalize the notion of lexical flexibility, similar to §</w:t>
+      </w:r>
+      <w:r>
+        <w:fldChar w:fldCharType="begin"/>
+      </w:r>
+      <w:r>
+        <w:instrText xml:space="preserve"> REF _Ref503355089 \r \h </w:instrText>
+      </w:r>
+      <w:r>
+        <w:fldChar w:fldCharType="separate"/>
+      </w:r>
+      <w:r>
+        <w:t>3</w:t>
+      </w:r>
+      <w:r>
+        <w:fldChar w:fldCharType="end"/>
+      </w:r>
+      <w:r>
+        <w:t xml:space="preserve"> above, and proceed to answer </w:t>
       </w:r>
       <w:r>
         <w:t xml:space="preserve">the </w:t>
       </w:r>
       <w:r>
-        <w:t xml:space="preserve">dissertation, and the methods applied to </w:t>
-      </w:r>
-      <w:r>
-        <w:t>measuring</w:t>
-      </w:r>
-      <w:r>
-        <w:t xml:space="preserve"> lexical flexibility</w:t>
-      </w:r>
-      <w:r>
-        <w:t>; this chapter</w:t>
-      </w:r>
-      <w:r>
-        <w:t xml:space="preserve"> will be based in part on §</w:t>
-      </w:r>
-      <w:r>
-        <w:fldChar w:fldCharType="begin"/>
-      </w:r>
-      <w:r>
-        <w:instrText xml:space="preserve"> REF _Ref503355089 \r \h </w:instrText>
-      </w:r>
-      <w:r>
-        <w:fldChar w:fldCharType="separate"/>
-      </w:r>
-      <w:r>
-        <w:t>3</w:t>
-      </w:r>
-      <w:r>
-        <w:fldChar w:fldCharType="end"/>
-      </w:r>
-      <w:r>
-        <w:t xml:space="preserve"> above</w:t>
+        <w:t>two methodological research questions</w:t>
       </w:r>
       <w:r>
         <w:t xml:space="preserve"> </w:t>
       </w:r>
       <w:r>
+        <w:t>presented in that section using the raw quantitative data. Methods for normalizing the data to account for these factors will then be discussed.</w:t>
+      </w:r>
+    </w:p>
+    <w:p>
+      <w:pPr>
+        <w:pStyle w:val="Heading2"/>
+      </w:pPr>
+      <w:r>
         <w:lastRenderedPageBreak/>
-        <w:t>(Chapter 2).</w:t>
+        <w:t>Chapter 3: Lexical Flexibility and Semantic Domains</w:t>
+      </w:r>
+    </w:p>
+    <w:p>
+      <w:r>
+        <w:t xml:space="preserve">This chapter answers the question of whether certain semantic concepts are more likely to participate in categorial alternations than others. </w:t>
+      </w:r>
+      <w:r>
+        <w:t>I compare l</w:t>
+      </w:r>
+      <w:r>
+        <w:t xml:space="preserve">exemes that have approximate semantic parallels in each of the languages </w:t>
+      </w:r>
+      <w:r>
+        <w:t xml:space="preserve">and rank </w:t>
+      </w:r>
+      <w:r>
+        <w:t xml:space="preserve">the </w:t>
+      </w:r>
+      <w:r>
+        <w:t>semantic concepts</w:t>
       </w:r>
       <w:r>
         <w:t xml:space="preserve"> </w:t>
       </w:r>
       <w:r>
-        <w:t>Once the degree of lexical flexibility has been assessed for each lexical item in the corpora, subsequent chapters then examine the extent to which that flexibility correlates with various other features of the item or its immediate context</w:t>
-      </w:r>
-      <w:r>
-        <w:t xml:space="preserve"> (Chapters 3–6)</w:t>
-      </w:r>
-      <w:r>
-        <w:t xml:space="preserve">. Each chapter will introduce the research question and relevant literature, describe the way that </w:t>
-      </w:r>
-      <w:r>
-        <w:t xml:space="preserve">relevant </w:t>
-      </w:r>
-      <w:r>
-        <w:t xml:space="preserve">feature </w:t>
-      </w:r>
-      <w:r>
-        <w:t xml:space="preserve">of interest </w:t>
-      </w:r>
-      <w:r>
-        <w:t xml:space="preserve">will be operationalized, and then summarize the findings. Complete statistical summaries will be provided in an appendix as well as made available online. </w:t>
-      </w:r>
-      <w:r>
-        <w:t>Finally, a concluding chapter will discuss the broader implications of the results in Chapters 3–6 (Chapter 7).</w:t>
-      </w:r>
-    </w:p>
-    <w:p>
-      <w:r>
-        <w:t>The dissertation outline is presented below.</w:t>
-      </w:r>
-    </w:p>
-    <w:p>
-      <w:pPr>
-        <w:pStyle w:val="Heading2"/>
-      </w:pPr>
-      <w:r>
-        <w:t>Chapter 1: Introduction</w:t>
-      </w:r>
-      <w:r>
-        <w:t>: The Challenge of Lexical Flexibility</w:t>
-      </w:r>
-    </w:p>
-    <w:p>
-      <w:r>
-        <w:t>The introductory chapter introduces the phenomenon of lexical flexibility</w:t>
-      </w:r>
-      <w:r>
-        <w:t xml:space="preserve"> and its importance for linguistic science. I frame the research question that is the focus of the dissertation, explain how I will answer that question, and preview my conclusions. After providing an outline of the plan of the dissertation, I proceed to review the literature and important concepts relating to lexical flexibility, to inform the reader of the issues involved in its study. This chapter will be based heavily on this prospectus.</w:t>
-      </w:r>
-    </w:p>
-    <w:p>
-      <w:pPr>
-        <w:pStyle w:val="Heading2"/>
-      </w:pPr>
-      <w:r>
-        <w:t>Chapter 2: Data &amp; Methods</w:t>
-      </w:r>
-      <w:r>
-        <w:t>: Assessing Lexical Flexibility</w:t>
-      </w:r>
-    </w:p>
-    <w:p>
-      <w:r>
-        <w:t xml:space="preserve">This chapter </w:t>
-      </w:r>
-      <w:r>
-        <w:t>provides an overview of the language sample, and the criteria for inclusion in that sample. For each language, I summarize its important typological characteristics, and the nature of the available data.</w:t>
-      </w:r>
-      <w:r>
-        <w:t xml:space="preserve"> I then operationalize the notion of lexical flexibility, similar to §</w:t>
-      </w:r>
-      <w:r>
-        <w:fldChar w:fldCharType="begin"/>
-      </w:r>
-      <w:r>
-        <w:instrText xml:space="preserve"> REF _Ref503355089 \r \h </w:instrText>
-      </w:r>
-      <w:r>
-        <w:fldChar w:fldCharType="separate"/>
-      </w:r>
-      <w:r>
-        <w:t>3</w:t>
-      </w:r>
-      <w:r>
-        <w:fldChar w:fldCharType="end"/>
-      </w:r>
-      <w:r>
-        <w:t xml:space="preserve"> above, and proceed to answer two methodological research questions</w:t>
-      </w:r>
-      <w:r>
-        <w:t xml:space="preserve"> </w:t>
-      </w:r>
-      <w:r>
-        <w:t>presented in that section using the raw quantitative data. Methods for normalizing the data to account for these factors will then be discussed.</w:t>
-      </w:r>
-    </w:p>
-    <w:p>
-      <w:pPr>
-        <w:pStyle w:val="Heading2"/>
-      </w:pPr>
-      <w:r>
-        <w:t>Chapter 3: Lexical Flexibility and Semantic Domains</w:t>
-      </w:r>
-    </w:p>
-    <w:p>
-      <w:r>
-        <w:t xml:space="preserve">This chapter answers the question of whether certain semantic concepts are more likely to participate in categorial alternations than others. Lexemes that have approximate semantic parallels in each of the languages are compared and ranked in terms of their overall flexibility. I then discuss any noticeable patterns or clusters in semantic domains for the most and least flexible items. I hypothesize that certain semantic domains, such as body part terms, will show significantly greater degrees of lexical flexibility than others, and that in the case of body part </w:t>
-      </w:r>
-      <w:r>
-        <w:lastRenderedPageBreak/>
-        <w:t xml:space="preserve">terms, the crucial determining semantic factor is not body parts per se, but rather </w:t>
+        <w:t xml:space="preserve">in terms of their overall flexibility. I then discuss any noticeable patterns or clusters in semantic domains for the most and least flexible items. I hypothesize that certain semantic domains, such as body part terms, will show significantly greater degrees of lexical flexibility than others, and that in the case of body part terms, the crucial determining semantic factor is not body parts per se, but rather </w:t>
       </w:r>
       <w:r>
         <w:t xml:space="preserve">the likelihood of a </w:t>
@@ -5959,27 +6003,14 @@
       <w:r>
         <w:t xml:space="preserve">Figure </w:t>
       </w:r>
-      <w:r>
-        <w:fldChar w:fldCharType="begin"/>
-      </w:r>
-      <w:r>
-        <w:instrText xml:space="preserve"> SEQ Figure \* ARABIC </w:instrText>
-      </w:r>
-      <w:r>
-        <w:fldChar w:fldCharType="separate"/>
-      </w:r>
-      <w:r>
-        <w:rPr>
-          <w:noProof/>
-        </w:rPr>
-        <w:t>1</w:t>
-      </w:r>
-      <w:r>
-        <w:rPr>
-          <w:noProof/>
-        </w:rPr>
-        <w:fldChar w:fldCharType="end"/>
-      </w:r>
+      <w:fldSimple w:instr=" SEQ Figure \* ARABIC ">
+        <w:r>
+          <w:rPr>
+            <w:noProof/>
+          </w:rPr>
+          <w:t>1</w:t>
+        </w:r>
+      </w:fldSimple>
       <w:bookmarkEnd w:id="11"/>
       <w:r>
         <w:t>. The topicality hierarchy</w:t>
@@ -6023,14 +6054,21 @@
         <w:t>I hypothesize that items typically placed higher on the topicality hierarchy are more likely to appear in nominal constructions, while those lower on the hierarchy are more likely to appear in verbal constructions, and to exhibit lexical flexibility generally.</w:t>
       </w:r>
       <w:r>
-        <w:t xml:space="preserve"> If this hypothesis is correct, Australian languages wherein kin terms </w:t>
-      </w:r>
-      <w:r>
-        <w:t>function as predicates would be the exceptional case.</w:t>
-      </w:r>
-    </w:p>
-    <w:p>
-      <w:r>
+        <w:t xml:space="preserve"> An interesting implication of this prediction, if true, is that Australian </w:t>
+      </w:r>
+      <w:r>
+        <w:t xml:space="preserve">languages wherein kin terms </w:t>
+      </w:r>
+      <w:r>
+        <w:t xml:space="preserve">function as predicates would </w:t>
+      </w:r>
+      <w:r>
+        <w:t>seem to be typological exceptional.</w:t>
+      </w:r>
+    </w:p>
+    <w:p>
+      <w:r>
+        <w:lastRenderedPageBreak/>
         <w:t xml:space="preserve">Finally, this chapter will examine whether </w:t>
       </w:r>
       <w:r>
@@ -6049,13 +6087,22 @@
         <w:t xml:space="preserve"> crosslinguistic typology of adjectives. That is, are core property concepts (age, dimension, value, color) more or less flexible than more typologically peripheral property concepts (physical characteristics, shape, human propensity, speed)?</w:t>
       </w:r>
       <w:r>
-        <w:t xml:space="preserve"> When languages are described as lacking an adjective cate</w:t>
+        <w:t xml:space="preserve"> </w:t>
+      </w:r>
+      <w:r>
+        <w:t>When languages are described as lacking an adjective cate</w:t>
       </w:r>
       <w:r>
         <w:t xml:space="preserve">gory, this generally means that core property concepts </w:t>
       </w:r>
       <w:r>
-        <w:t xml:space="preserve">belong to constructions strongly associated with either reference or predication. Thus </w:t>
+        <w:t xml:space="preserve">belong to constructions strongly associated with either reference or predication. </w:t>
+      </w:r>
+      <w:r>
+        <w:t>Therefore</w:t>
+      </w:r>
+      <w:r>
+        <w:t xml:space="preserve"> </w:t>
       </w:r>
       <w:r>
         <w:t xml:space="preserve">I hypothesize that core property will exhibit a </w:t>
@@ -6066,90 +6113,117 @@
       <w:r>
         <w:t>of lexical flexibility than more peripheral ones.</w:t>
       </w:r>
+      <w:r>
+        <w:t xml:space="preserve"> However, I also predict that property concepts in general exhibit </w:t>
+      </w:r>
+      <w:r>
+        <w:t>greater degrees o</w:t>
+      </w:r>
+      <w:r>
+        <w:t>f lexical flexibility than time-stable items and events</w:t>
+      </w:r>
+      <w:r>
+        <w:t>, based on the idea that time-stable concepts are more likely to be encoded using referential constructions, and events with predicative constructions (</w:t>
+      </w:r>
+      <w:r>
+        <w:rPr>
+          <w:lang w:val="es-MX"/>
+        </w:rPr>
+        <w:t>Givón 1979</w:t>
+      </w:r>
+      <w:r>
+        <w:rPr>
+          <w:lang w:val="es-MX"/>
+        </w:rPr>
+        <w:t>:320–321</w:t>
+      </w:r>
+      <w:r>
+        <w:t>).</w:t>
+      </w:r>
     </w:p>
     <w:p>
       <w:pPr>
         <w:pStyle w:val="Heading2"/>
       </w:pPr>
       <w:r>
+        <w:t xml:space="preserve">Chapter </w:t>
+      </w:r>
+      <w:r>
+        <w:t>4</w:t>
+      </w:r>
+      <w:r>
+        <w:t>: Lexical Flexibility and Grammatical Role</w:t>
+      </w:r>
+    </w:p>
+    <w:p>
+      <w:r>
+        <w:t xml:space="preserve">The focus of this chapter is to determine whether the current and/or previous choice of grammatical role for a lexeme in context correlates with choice of lexical category. According to Hopper &amp; Thompson </w:t>
+      </w:r>
+      <w:r>
+        <w:rPr>
+          <w:noProof/>
+        </w:rPr>
+        <w:t>(1984)</w:t>
+      </w:r>
+      <w:r>
+        <w:t xml:space="preserve">, we should expect that continuing topics are more likely to be construed with nominal constructions, since they are manipulable by the discourse. As such, I hypothesize that </w:t>
+      </w:r>
+      <w:r>
+        <w:t>items which have previously been coded in a subject, ergative, or agent construction (depending on the language)</w:t>
+      </w:r>
+      <w:r>
+        <w:t xml:space="preserve"> </w:t>
+      </w:r>
+      <w:r>
+        <w:t>will be more likely to be encoded using a nominal construction in their subsequent appearance</w:t>
+      </w:r>
+      <w:r>
+        <w:t>s</w:t>
+      </w:r>
+      <w:r>
+        <w:t>.</w:t>
+      </w:r>
+    </w:p>
+    <w:p>
+      <w:pPr>
+        <w:pStyle w:val="Heading2"/>
+      </w:pPr>
+      <w:r>
+        <w:t xml:space="preserve">Chapter </w:t>
+      </w:r>
+      <w:r>
+        <w:t>5</w:t>
+      </w:r>
+      <w:r>
+        <w:t>: Lexical Flexibility and Information Status</w:t>
+      </w:r>
+    </w:p>
+    <w:p>
+      <w:r>
+        <w:t xml:space="preserve">This chapter asks whether the choice of lexical category for an item corresponds to its information status (given, new, or activated), independent of its grammatical role. I hypothesize that given items are more likely to be coded using verbal constructions, while </w:t>
+      </w:r>
+      <w:r>
+        <w:t>new items are more likely to be introduced into the discourse using nominal constructions.</w:t>
+      </w:r>
+      <w:r>
+        <w:t xml:space="preserve"> Moreover, Thompson </w:t>
+      </w:r>
+      <w:r>
+        <w:rPr>
+          <w:noProof/>
+        </w:rPr>
+        <w:t>(1989)</w:t>
+      </w:r>
+      <w:r>
+        <w:t xml:space="preserve"> finds that property concept words have two different functions in discourse: 1) to predicate a property of an established discourse referent, in which case they exhibit more verbal coding, and 2) to introduce a new discourse referent, in which case they exhibit more nominal coding. Accordingly, I hypothesize that the choice of lexical category for flexible property concept words will follow this same bifurcated pattern, depending on the function of the item at that point in the discourse. </w:t>
+      </w:r>
+    </w:p>
+    <w:p>
+      <w:pPr>
+        <w:pStyle w:val="Heading2"/>
+      </w:pPr>
+      <w:r>
         <w:lastRenderedPageBreak/>
-        <w:t xml:space="preserve">Chapter </w:t>
-      </w:r>
-      <w:r>
-        <w:t>4</w:t>
-      </w:r>
-      <w:r>
-        <w:t>: Lexical Flexibility and Grammatical Role</w:t>
-      </w:r>
-    </w:p>
-    <w:p>
-      <w:r>
-        <w:t xml:space="preserve">The focus of this chapter is to determine whether the current and/or previous choice of grammatical role for a lexeme in context correlates with choice of lexical category. According to Hopper &amp; Thompson </w:t>
-      </w:r>
-      <w:r>
-        <w:rPr>
-          <w:noProof/>
-        </w:rPr>
-        <w:t>(1984)</w:t>
-      </w:r>
-      <w:r>
-        <w:t xml:space="preserve">, we should expect that continuing topics are more likely to be construed with nominal constructions, since they are manipulable by the discourse. As such, I hypothesize that </w:t>
-      </w:r>
-      <w:r>
-        <w:t>items which have previously been coded in a subject, ergative, or agent construction (depending on the language)</w:t>
-      </w:r>
-      <w:r>
-        <w:t xml:space="preserve"> </w:t>
-      </w:r>
-      <w:r>
-        <w:t>will be more likely to be encoded using a nominal construction in their subsequent appearance</w:t>
-      </w:r>
-      <w:r>
-        <w:t>s</w:t>
-      </w:r>
-      <w:r>
-        <w:t>.</w:t>
-      </w:r>
-    </w:p>
-    <w:p>
-      <w:pPr>
-        <w:pStyle w:val="Heading2"/>
-      </w:pPr>
-      <w:r>
-        <w:t xml:space="preserve">Chapter </w:t>
-      </w:r>
-      <w:r>
-        <w:t>5</w:t>
-      </w:r>
-      <w:r>
-        <w:t>: Lexical Flexibility and Information Status</w:t>
-      </w:r>
-    </w:p>
-    <w:p>
-      <w:r>
-        <w:t xml:space="preserve">This chapter is the core focus of the dissertation, and asks whether the choice of lexical category for an item corresponds to its information status (given, new, or activated), independent of its grammatical role. I hypothesize that given items are more likely to be coded using verbal constructions, while </w:t>
-      </w:r>
-      <w:r>
-        <w:t>new items are more likely to be introduced into the discourse using nominal constructions.</w:t>
-      </w:r>
-      <w:r>
-        <w:t xml:space="preserve"> Moreover, Thompson </w:t>
-      </w:r>
-      <w:r>
-        <w:rPr>
-          <w:noProof/>
-        </w:rPr>
-        <w:t>(1989)</w:t>
-      </w:r>
-      <w:r>
-        <w:t xml:space="preserve"> finds that property concept words have two different functions in discourse: 1) to predicate a property of an established discourse referent, in which case they exhibit more verbal coding, and 2) to introduce a new discourse referent, in which case they exhibit more nominal coding. Accordingly, I hypothesize that the choice of lexical category for flexible property concept words will follow this same bifurcated pattern, depending on the function of the item at that point in the discourse. </w:t>
-      </w:r>
-    </w:p>
-    <w:p>
-      <w:pPr>
-        <w:pStyle w:val="Heading2"/>
-      </w:pPr>
-      <w:r>
         <w:t xml:space="preserve">Chapter </w:t>
       </w:r>
       <w:r>
@@ -10499,7 +10573,7 @@
       <w:fldChar w:fldCharType="separate"/>
     </w:r>
     <w:r>
-      <w:t>21</w:t>
+      <w:t>13</w:t>
     </w:r>
     <w:r>
       <w:fldChar w:fldCharType="end"/>
@@ -10577,13 +10651,7 @@
         <w:t>(cf. François 2017; Lichtenberk 2017)</w:t>
       </w:r>
       <w:r>
-        <w:t xml:space="preserve">, but </w:t>
-      </w:r>
-      <w:r>
-        <w:t>this phenomenon</w:t>
-      </w:r>
-      <w:r>
-        <w:t xml:space="preserve"> will not be discussed here.</w:t>
+        <w:t>, but this phenomenon will not be discussed here.</w:t>
       </w:r>
     </w:p>
     <w:p>
@@ -12933,7 +13001,7 @@
 </file>
 
 <file path=customXml/itemProps1.xml><?xml version="1.0" encoding="utf-8"?>
-<ds:datastoreItem xmlns:ds="http://schemas.openxmlformats.org/officeDocument/2006/customXml" ds:itemID="{98DE91C7-335E-4BE7-BF54-4A133E3C8698}">
+<ds:datastoreItem xmlns:ds="http://schemas.openxmlformats.org/officeDocument/2006/customXml" ds:itemID="{2BB611D9-D2AD-4835-88D0-8491DFCB64A6}">
   <ds:schemaRefs>
     <ds:schemaRef ds:uri="http://schemas.openxmlformats.org/officeDocument/2006/bibliography"/>
   </ds:schemaRefs>

</xml_diff>

<commit_message>
process Bill's prospectus comments
</commit_message>
<xml_diff>
--- a/Prospectus.docx
+++ b/Prospectus.docx
@@ -1694,7 +1694,13 @@
         <w:t xml:space="preserve"> lexical flexibility than others?</w:t>
       </w:r>
       <w:r>
-        <w:t xml:space="preserve"> Is lexical flexibility sensitive to the animacy hierarchy? Are property concepts more flexible than time-stable items and/or events?</w:t>
+        <w:t xml:space="preserve"> Is lexical flexibility sensitive to the animacy hierarchy? Are property concepts more flexible than </w:t>
+      </w:r>
+      <w:r>
+        <w:t xml:space="preserve">concrete </w:t>
+      </w:r>
+      <w:r>
+        <w:t>items and/or events?</w:t>
       </w:r>
       <w:r>
         <w:t xml:space="preserve"> </w:t>
@@ -2107,10 +2113,24 @@
         <w:t>(Harris 1951:5)</w:t>
       </w:r>
       <w:r>
-        <w:t>, constituted a major advance in the typological study of parts of speech, and became the sole method of syntactic analysis in modern linguistics</w:t>
-      </w:r>
-      <w:r>
-        <w:t xml:space="preserve"> across both functionalist and formalist approaches</w:t>
+        <w:t xml:space="preserve">, constituted a major advance in the typological study of parts of speech, and </w:t>
+      </w:r>
+      <w:r>
+        <w:t xml:space="preserve">continues to </w:t>
+      </w:r>
+      <w:proofErr w:type="gramStart"/>
+      <w:r>
+        <w:t>be widely used</w:t>
+      </w:r>
+      <w:proofErr w:type="gramEnd"/>
+      <w:r>
+        <w:t xml:space="preserve"> for</w:t>
+      </w:r>
+      <w:r>
+        <w:t xml:space="preserve"> syntactic analysis </w:t>
+      </w:r>
+      <w:r>
+        <w:t>across both functionalist and formalist approaches</w:t>
       </w:r>
       <w:r>
         <w:t xml:space="preserve"> </w:t>
@@ -2214,6 +2234,7 @@
       </w:r>
     </w:p>
     <w:p>
+      <w:commentRangeStart w:id="6"/>
       <w:r>
         <w:t xml:space="preserve">Recognizing this difficulty, </w:t>
       </w:r>
@@ -2227,23 +2248,29 @@
         <w:t>(2000; 2001:29–47)</w:t>
       </w:r>
       <w:r>
-        <w:t xml:space="preserve"> provides a detailed critique of the distributional method and its </w:t>
-      </w:r>
-      <w:proofErr w:type="gramStart"/>
-      <w:r>
-        <w:t>implications, and</w:t>
-      </w:r>
-      <w:proofErr w:type="gramEnd"/>
-      <w:r>
-        <w:t xml:space="preserve"> utilizes prototype theory in offering a typologically-oriented theory of lexical categories instead. Whenever distributional criteria conflict or fail to exclusively partition lexemes into distinct categories, he notes, typical practice is that the linguist simply chooses whichever distributional criterion they believe to be the most </w:t>
-      </w:r>
-      <w:proofErr w:type="gramStart"/>
-      <w:r>
-        <w:t>important, and</w:t>
-      </w:r>
-      <w:proofErr w:type="gramEnd"/>
-      <w:r>
-        <w:t xml:space="preserve"> bases their categorization on that. This practice is what Croft calls </w:t>
+        <w:rPr>
+          <w:noProof/>
+        </w:rPr>
+        <w:t xml:space="preserve"> </w:t>
+      </w:r>
+      <w:r>
+        <w:t>provides a detailed critique of the distributional method and its implications, and utilizes prototype theory in offering a typologically-oriented theory of lexical categories instead.</w:t>
+      </w:r>
+      <w:commentRangeEnd w:id="6"/>
+      <w:r>
+        <w:rPr>
+          <w:rStyle w:val="CommentReference"/>
+        </w:rPr>
+        <w:commentReference w:id="6"/>
+      </w:r>
+      <w:r>
+        <w:t xml:space="preserve"> Whenever distributional criteria conflict or fail to exclusively partition lexemes into distinct categories</w:t>
+      </w:r>
+      <w:r>
+        <w:t xml:space="preserve"> (which is to say, all of the time)</w:t>
+      </w:r>
+      <w:r>
+        <w:t xml:space="preserve">, he notes, typical practice is that the linguist simply chooses whichever distributional criterion they believe to be the most important, and bases their categorization on that. This practice is what Croft calls </w:t>
       </w:r>
       <w:r>
         <w:rPr>
@@ -2329,7 +2356,13 @@
         <w:t>. T</w:t>
       </w:r>
       <w:r>
-        <w:t xml:space="preserve">hat is, when the semantic class of an item aligns with its pragmatic function (reference, predication, modification, etc.), that form will be unmarked. However, when an item </w:t>
+        <w:t xml:space="preserve">hat is, when the semantic class of an item aligns with its pragmatic function (reference, predication, modification, etc.), that form will be </w:t>
+      </w:r>
+      <w:r>
+        <w:t xml:space="preserve">typologically </w:t>
+      </w:r>
+      <w:r>
+        <w:t xml:space="preserve">unmarked. However, when an item </w:t>
       </w:r>
       <w:proofErr w:type="gramStart"/>
       <w:r>
@@ -2337,7 +2370,13 @@
       </w:r>
       <w:proofErr w:type="gramEnd"/>
       <w:r>
-        <w:t xml:space="preserve"> in a non-prototypical manner, such as when an entity-denoting concept is used for predication, that use is structurally and/or behaviorally marked </w:t>
+        <w:t xml:space="preserve"> in a non-prototypical manner, such as when an entity-denoting concept is used for predication, that use is structurally and/or behaviorally </w:t>
+      </w:r>
+      <w:r>
+        <w:t xml:space="preserve">typologically </w:t>
+      </w:r>
+      <w:r>
+        <w:t xml:space="preserve">marked </w:t>
       </w:r>
       <w:r>
         <w:rPr>
@@ -3125,7 +3164,10 @@
         <w:t xml:space="preserve"> in terms of the</w:t>
       </w:r>
       <w:r>
-        <w:t xml:space="preserve"> unmarked</w:t>
+        <w:t xml:space="preserve"> </w:t>
+      </w:r>
+      <w:r>
+        <w:t>zero-coded</w:t>
       </w:r>
       <w:r>
         <w:t xml:space="preserve"> use of forms across different pragmatic functions (reference, predication, modification, etc.) rather than language-specific lexical categories, semantic shift need not be problematic for the study of lexical flexibility.</w:t>
@@ -3179,11 +3221,11 @@
       <w:pPr>
         <w:pStyle w:val="Heading2"/>
       </w:pPr>
-      <w:bookmarkStart w:id="6" w:name="_Ref506553143"/>
+      <w:bookmarkStart w:id="7" w:name="_Ref506553143"/>
       <w:r>
         <w:t>Functional Motivations for Lexical Flexibility</w:t>
       </w:r>
-      <w:bookmarkEnd w:id="6"/>
+      <w:bookmarkEnd w:id="7"/>
     </w:p>
     <w:p>
       <w:r>
@@ -3367,13 +3409,24 @@
       </w:r>
       <w:proofErr w:type="gramEnd"/>
       <w:r>
-        <w:t xml:space="preserve"> for most forms. In other words, most forms begin with a propensity or predisposition to become N’s or V’s; and often </w:t>
+        <w:t xml:space="preserve"> for most forms. In other words, </w:t>
+      </w:r>
+      <w:commentRangeStart w:id="8"/>
+      <w:r>
+        <w:t xml:space="preserve">most forms begin with a propensity or predisposition to become N’s or V’s; and often </w:t>
       </w:r>
       <w:proofErr w:type="gramStart"/>
       <w:r>
         <w:t>this momentum can be reversed by only special morphology</w:t>
       </w:r>
+      <w:commentRangeEnd w:id="8"/>
       <w:proofErr w:type="gramEnd"/>
+      <w:r>
+        <w:rPr>
+          <w:rStyle w:val="CommentReference"/>
+        </w:rPr>
+        <w:commentReference w:id="8"/>
+      </w:r>
       <w:r>
         <w:t xml:space="preserve">. It nonetheless remains true that this predisposition is only a latent one, which will not </w:t>
       </w:r>
@@ -3497,11 +3550,11 @@
       <w:pPr>
         <w:pStyle w:val="Heading1"/>
       </w:pPr>
-      <w:bookmarkStart w:id="7" w:name="_Ref503355089"/>
+      <w:bookmarkStart w:id="10" w:name="_Ref503355089"/>
       <w:r>
         <w:t>Data &amp; Methods</w:t>
       </w:r>
-      <w:bookmarkEnd w:id="7"/>
+      <w:bookmarkEnd w:id="10"/>
     </w:p>
     <w:p>
       <w:r>
@@ -4083,33 +4136,20 @@
         <w:spacing w:before="240"/>
         <w:jc w:val="center"/>
       </w:pPr>
-      <w:bookmarkStart w:id="8" w:name="_Ref503350959"/>
+      <w:bookmarkStart w:id="11" w:name="_Ref503350959"/>
       <w:r>
         <w:lastRenderedPageBreak/>
         <w:t xml:space="preserve">Table </w:t>
       </w:r>
-      <w:r>
-        <w:fldChar w:fldCharType="begin"/>
-      </w:r>
-      <w:r>
-        <w:instrText xml:space="preserve"> SEQ Table \* ARABIC </w:instrText>
-      </w:r>
-      <w:r>
-        <w:fldChar w:fldCharType="separate"/>
-      </w:r>
-      <w:r>
-        <w:rPr>
-          <w:noProof/>
-        </w:rPr>
-        <w:t>1</w:t>
-      </w:r>
-      <w:r>
-        <w:rPr>
-          <w:noProof/>
-        </w:rPr>
-        <w:fldChar w:fldCharType="end"/>
-      </w:r>
-      <w:bookmarkEnd w:id="8"/>
+      <w:fldSimple w:instr=" SEQ Table \* ARABIC ">
+        <w:r>
+          <w:rPr>
+            <w:noProof/>
+          </w:rPr>
+          <w:t>1</w:t>
+        </w:r>
+      </w:fldSimple>
+      <w:bookmarkEnd w:id="11"/>
       <w:r>
         <w:t>. Sample statistical summary of lexical flexibility for Chitimacha</w:t>
       </w:r>
@@ -5949,11 +5989,11 @@
       <w:pPr>
         <w:pStyle w:val="Heading1"/>
       </w:pPr>
-      <w:bookmarkStart w:id="9" w:name="_Ref503178933"/>
+      <w:bookmarkStart w:id="12" w:name="_Ref503178933"/>
       <w:r>
         <w:t>Outline</w:t>
       </w:r>
-      <w:bookmarkEnd w:id="9"/>
+      <w:bookmarkEnd w:id="12"/>
     </w:p>
     <w:p>
       <w:r>
@@ -6716,32 +6756,19 @@
         <w:pStyle w:val="Caption"/>
         <w:jc w:val="center"/>
       </w:pPr>
-      <w:bookmarkStart w:id="10" w:name="_Ref503526122"/>
+      <w:bookmarkStart w:id="13" w:name="_Ref503526122"/>
       <w:r>
         <w:t xml:space="preserve">Figure </w:t>
       </w:r>
-      <w:r>
-        <w:fldChar w:fldCharType="begin"/>
-      </w:r>
-      <w:r>
-        <w:instrText xml:space="preserve"> SEQ Figure \* ARABIC </w:instrText>
-      </w:r>
-      <w:r>
-        <w:fldChar w:fldCharType="separate"/>
-      </w:r>
-      <w:r>
-        <w:rPr>
-          <w:noProof/>
-        </w:rPr>
-        <w:t>1</w:t>
-      </w:r>
-      <w:r>
-        <w:rPr>
-          <w:noProof/>
-        </w:rPr>
-        <w:fldChar w:fldCharType="end"/>
-      </w:r>
-      <w:bookmarkEnd w:id="10"/>
+      <w:fldSimple w:instr=" SEQ Figure \* ARABIC ">
+        <w:r>
+          <w:rPr>
+            <w:noProof/>
+          </w:rPr>
+          <w:t>1</w:t>
+        </w:r>
+      </w:fldSimple>
+      <w:bookmarkEnd w:id="13"/>
       <w:r>
         <w:t>. The topicality hierarchy</w:t>
       </w:r>
@@ -6965,57 +6992,40 @@
       <w:r>
         <w:t xml:space="preserve">belong to constructions strongly associated with either reference or predication. </w:t>
       </w:r>
+      <w:r>
+        <w:t xml:space="preserve">Moreover, core property concepts </w:t>
+      </w:r>
+      <w:r>
+        <w:t>exhibit more time-stability that peripheral property concepts</w:t>
+      </w:r>
+      <w:r>
+        <w:t xml:space="preserve">. Given the suggestion that </w:t>
+      </w:r>
+      <w:r>
+        <w:t xml:space="preserve">time-stable items are more likely to </w:t>
+      </w:r>
       <w:proofErr w:type="gramStart"/>
       <w:r>
-        <w:t>Therefore</w:t>
+        <w:t>be encoded</w:t>
       </w:r>
       <w:proofErr w:type="gramEnd"/>
       <w:r>
-        <w:t xml:space="preserve"> </w:t>
-      </w:r>
-      <w:r>
-        <w:t xml:space="preserve">I hypothesize that core property will exhibit a </w:t>
-      </w:r>
-      <w:r>
-        <w:t xml:space="preserve">lesser degree </w:t>
-      </w:r>
-      <w:r>
-        <w:t>of lexical flexibility than more peripheral ones.</w:t>
-      </w:r>
-      <w:r>
-        <w:t xml:space="preserve"> However, I also predict that property concepts in general exhibit </w:t>
-      </w:r>
-      <w:r>
-        <w:t>greater degrees o</w:t>
-      </w:r>
-      <w:r>
-        <w:t>f lexical flexibility than time-stable items and events</w:t>
-      </w:r>
-      <w:r>
-        <w:t xml:space="preserve">, based on the idea that time-stable concepts are more likely to </w:t>
-      </w:r>
-      <w:proofErr w:type="gramStart"/>
-      <w:r>
-        <w:t>be encoded</w:t>
-      </w:r>
-      <w:proofErr w:type="gramEnd"/>
-      <w:r>
-        <w:t xml:space="preserve"> using referential constructions, and events with predicative constructions (</w:t>
+        <w:t xml:space="preserve"> using referential constructions, and events with predicative constructions </w:t>
+      </w:r>
+      <w:r>
+        <w:t>(</w:t>
       </w:r>
       <w:r>
         <w:rPr>
           <w:lang w:val="es-MX"/>
         </w:rPr>
-        <w:t>Givón 1979</w:t>
-      </w:r>
-      <w:r>
-        <w:rPr>
-          <w:lang w:val="es-MX"/>
-        </w:rPr>
-        <w:t>:320–321</w:t>
-      </w:r>
-      <w:r>
-        <w:t>).</w:t>
+        <w:t>Givón 1979:320–321</w:t>
+      </w:r>
+      <w:r>
+        <w:t>), we might therefore expect to find greater nominal c</w:t>
+      </w:r>
+      <w:r>
+        <w:t>oding (and thus less flexibility) for core property concepts than for peripheral ones.</w:t>
       </w:r>
     </w:p>
     <w:p>
@@ -9558,16 +9568,11 @@
         <w:t>Zakharko</w:t>
       </w:r>
       <w:proofErr w:type="spellEnd"/>
-      <w:proofErr w:type="gramStart"/>
       <w:r>
         <w:t>.</w:t>
       </w:r>
       <w:r>
-        <w:t xml:space="preserve"> </w:t>
-      </w:r>
-      <w:proofErr w:type="gramEnd"/>
-      <w:r>
-        <w:t>n.d.</w:t>
+        <w:t xml:space="preserve"> n.d.</w:t>
       </w:r>
       <w:r>
         <w:t xml:space="preserve"> Typological evidence against universal effects of referential scales on case alignment. M</w:t>
@@ -11168,8 +11173,6 @@
         </w:rPr>
         <w:t>.</w:t>
       </w:r>
-      <w:bookmarkStart w:id="11" w:name="_GoBack"/>
-      <w:bookmarkEnd w:id="11"/>
     </w:p>
     <w:p>
       <w:pPr>
@@ -11370,7 +11373,7 @@
         </w:rPr>
         <w:t xml:space="preserve"> Accessible at: </w:t>
       </w:r>
-      <w:hyperlink r:id="rId8" w:history="1">
+      <w:hyperlink r:id="rId11" w:history="1">
         <w:r>
           <w:rPr>
             <w:rStyle w:val="Hyperlink"/>
@@ -12517,7 +12520,7 @@
         </w:rPr>
         <w:t xml:space="preserve"> </w:t>
       </w:r>
-      <w:hyperlink r:id="rId9" w:history="1">
+      <w:hyperlink r:id="rId12" w:history="1">
         <w:r>
           <w:rPr>
             <w:rStyle w:val="Hyperlink"/>
@@ -13945,9 +13948,9 @@
       </w:r>
     </w:p>
     <w:sectPr>
-      <w:headerReference w:type="default" r:id="rId10"/>
-      <w:footerReference w:type="default" r:id="rId11"/>
-      <w:footerReference w:type="first" r:id="rId12"/>
+      <w:headerReference w:type="default" r:id="rId13"/>
+      <w:footerReference w:type="default" r:id="rId14"/>
+      <w:footerReference w:type="first" r:id="rId15"/>
       <w:pgSz w:w="12240" w:h="15840"/>
       <w:pgMar w:top="1440" w:right="1440" w:bottom="1440" w:left="1440" w:header="720" w:footer="720" w:gutter="0"/>
       <w:cols w:space="720"/>
@@ -13956,6 +13959,211 @@
     </w:sectPr>
   </w:body>
 </w:document>
+</file>
+
+<file path=word/comments.xml><?xml version="1.0" encoding="utf-8"?>
+<w:comments xmlns:wpc="http://schemas.microsoft.com/office/word/2010/wordprocessingCanvas" xmlns:cx="http://schemas.microsoft.com/office/drawing/2014/chartex" xmlns:cx1="http://schemas.microsoft.com/office/drawing/2015/9/8/chartex" xmlns:cx2="http://schemas.microsoft.com/office/drawing/2015/10/21/chartex" xmlns:cx3="http://schemas.microsoft.com/office/drawing/2016/5/9/chartex" xmlns:cx4="http://schemas.microsoft.com/office/drawing/2016/5/10/chartex" xmlns:cx5="http://schemas.microsoft.com/office/drawing/2016/5/11/chartex" xmlns:cx6="http://schemas.microsoft.com/office/drawing/2016/5/12/chartex" xmlns:cx7="http://schemas.microsoft.com/office/drawing/2016/5/13/chartex" xmlns:cx8="http://schemas.microsoft.com/office/drawing/2016/5/14/chartex" xmlns:mc="http://schemas.openxmlformats.org/markup-compatibility/2006" xmlns:aink="http://schemas.microsoft.com/office/drawing/2016/ink" xmlns:am3d="http://schemas.microsoft.com/office/drawing/2017/model3d" xmlns:o="urn:schemas-microsoft-com:office:office" xmlns:r="http://schemas.openxmlformats.org/officeDocument/2006/relationships" xmlns:m="http://schemas.openxmlformats.org/officeDocument/2006/math" xmlns:v="urn:schemas-microsoft-com:vml" xmlns:wp14="http://schemas.microsoft.com/office/word/2010/wordprocessingDrawing" xmlns:wp="http://schemas.openxmlformats.org/drawingml/2006/wordprocessingDrawing" xmlns:w10="urn:schemas-microsoft-com:office:word" xmlns:w="http://schemas.openxmlformats.org/wordprocessingml/2006/main" xmlns:w14="http://schemas.microsoft.com/office/word/2010/wordml" xmlns:w15="http://schemas.microsoft.com/office/word/2012/wordml" xmlns:w16cid="http://schemas.microsoft.com/office/word/2016/wordml/cid" xmlns:w16se="http://schemas.microsoft.com/office/word/2015/wordml/symex" xmlns:wpg="http://schemas.microsoft.com/office/word/2010/wordprocessingGroup" xmlns:wpi="http://schemas.microsoft.com/office/word/2010/wordprocessingInk" xmlns:wne="http://schemas.microsoft.com/office/word/2006/wordml" xmlns:wps="http://schemas.microsoft.com/office/word/2010/wordprocessingShape" mc:Ignorable="w14 w15 w16se w16cid wp14">
+  <w:comment w:id="6" w:author="Daniel W. Hieber" w:date="2018-02-20T17:05:00Z" w:initials="DWH">
+    <w:p>
+      <w:pPr>
+        <w:pStyle w:val="CommentText"/>
+      </w:pPr>
+      <w:r>
+        <w:rPr>
+          <w:rStyle w:val="CommentReference"/>
+        </w:rPr>
+        <w:annotationRef/>
+      </w:r>
+      <w:r>
+        <w:t xml:space="preserve">Croft </w:t>
+      </w:r>
+      <w:proofErr w:type="gramStart"/>
+      <w:r>
+        <w:t>actually does</w:t>
+      </w:r>
+      <w:proofErr w:type="gramEnd"/>
+      <w:r>
+        <w:t xml:space="preserve"> </w:t>
+      </w:r>
+      <w:r>
+        <w:rPr>
+          <w:i/>
+        </w:rPr>
+        <w:t>not</w:t>
+      </w:r>
+      <w:r>
+        <w:t xml:space="preserve"> critique the distributional method. Rather, he takes the distributional method, but </w:t>
+      </w:r>
+      <w:proofErr w:type="gramStart"/>
+      <w:r>
+        <w:t>critiques</w:t>
+      </w:r>
+      <w:proofErr w:type="gramEnd"/>
+      <w:r>
+        <w:t xml:space="preserve"> its inconsistent application</w:t>
+      </w:r>
+      <w:r>
+        <w:t xml:space="preserve"> (i.e. methodological opportunism). Croft (2010) makes this clear.</w:t>
+      </w:r>
+      <w:r>
+        <w:t xml:space="preserve"> Croft also has a paper arguing against </w:t>
+      </w:r>
+      <w:proofErr w:type="spellStart"/>
+      <w:r>
+        <w:t>Aarts</w:t>
+      </w:r>
+      <w:proofErr w:type="spellEnd"/>
+      <w:r>
+        <w:t xml:space="preserve"> in this regard.</w:t>
+      </w:r>
+      <w:r>
+        <w:t xml:space="preserve"> Read both of those papers as well.</w:t>
+      </w:r>
+    </w:p>
+    <w:p>
+      <w:pPr>
+        <w:pStyle w:val="CommentText"/>
+      </w:pPr>
+    </w:p>
+    <w:p>
+      <w:pPr>
+        <w:pStyle w:val="CommentText"/>
+        <w:rPr>
+          <w:b/>
+        </w:rPr>
+      </w:pPr>
+      <w:r>
+        <w:rPr>
+          <w:b/>
+        </w:rPr>
+        <w:t>References</w:t>
+      </w:r>
+    </w:p>
+    <w:p>
+      <w:pPr>
+        <w:pStyle w:val="CommentText"/>
+      </w:pPr>
+      <w:r>
+        <w:t>Croft, William. 2010.</w:t>
+      </w:r>
+      <w:r>
+        <w:t xml:space="preserve"> Ten unwarranted assumptions in syntactic argumentation. In Kasper </w:t>
+      </w:r>
+      <w:proofErr w:type="spellStart"/>
+      <w:r>
+        <w:t>Boye</w:t>
+      </w:r>
+      <w:proofErr w:type="spellEnd"/>
+      <w:r>
+        <w:t xml:space="preserve"> &amp; Elisabeth Engberg-Pedersen</w:t>
+      </w:r>
+      <w:r>
+        <w:t xml:space="preserve"> (eds.), </w:t>
+      </w:r>
+      <w:r>
+        <w:rPr>
+          <w:i/>
+        </w:rPr>
+        <w:t>Language usage and language structure</w:t>
+      </w:r>
+      <w:r>
+        <w:t>, pp. 313–350. Mouton de Gruyter.</w:t>
+      </w:r>
+    </w:p>
+  </w:comment>
+  <w:comment w:id="8" w:author="Daniel W. Hieber" w:date="2018-02-20T17:25:00Z" w:initials="DWH">
+    <w:p>
+      <w:pPr>
+        <w:pStyle w:val="CommentText"/>
+      </w:pPr>
+      <w:r>
+        <w:rPr>
+          <w:rStyle w:val="CommentReference"/>
+        </w:rPr>
+        <w:annotationRef/>
+      </w:r>
+      <w:r>
+        <w:t>Bill: “</w:t>
+      </w:r>
+      <w:r>
+        <w:t>if there is special morphology</w:t>
+      </w:r>
+      <w:r>
+        <w:t xml:space="preserve"> used to encode</w:t>
+      </w:r>
+      <w:r>
+        <w:t xml:space="preserve"> that a concept</w:t>
+      </w:r>
+      <w:r>
+        <w:t xml:space="preserve"> is being used</w:t>
+      </w:r>
+      <w:r>
+        <w:t xml:space="preserve"> in a </w:t>
+      </w:r>
+      <w:proofErr w:type="spellStart"/>
+      <w:r>
+        <w:t>nonprototypical</w:t>
+      </w:r>
+      <w:proofErr w:type="spellEnd"/>
+      <w:r>
+        <w:t xml:space="preserve"> propositional act, </w:t>
+      </w:r>
+      <w:r>
+        <w:t>that only further</w:t>
+      </w:r>
+      <w:r>
+        <w:t xml:space="preserve"> strengthens</w:t>
+      </w:r>
+      <w:r>
+        <w:t xml:space="preserve"> the idea that</w:t>
+      </w:r>
+      <w:r>
+        <w:t xml:space="preserve"> the zero-coded word</w:t>
+      </w:r>
+      <w:r>
+        <w:t xml:space="preserve"> is exclusively associated </w:t>
+      </w:r>
+      <w:r>
+        <w:t>with the propositional act</w:t>
+      </w:r>
+      <w:r>
+        <w:t>”</w:t>
+      </w:r>
+    </w:p>
+    <w:p>
+      <w:pPr>
+        <w:pStyle w:val="CommentText"/>
+      </w:pPr>
+    </w:p>
+    <w:p>
+      <w:pPr>
+        <w:pStyle w:val="CommentText"/>
+      </w:pPr>
+      <w:r>
+        <w:t>Bill made it sound like he was saying the opposite of Hopper &amp; Thompson, but I think maybe he misinterpreted them, and is saying the same thing.</w:t>
+      </w:r>
+      <w:bookmarkStart w:id="9" w:name="_GoBack"/>
+      <w:bookmarkEnd w:id="9"/>
+      <w:r>
+        <w:t xml:space="preserve"> </w:t>
+      </w:r>
+    </w:p>
+  </w:comment>
+</w:comments>
+</file>
+
+<file path=word/commentsExtended.xml><?xml version="1.0" encoding="utf-8"?>
+<w15:commentsEx xmlns:wpc="http://schemas.microsoft.com/office/word/2010/wordprocessingCanvas" xmlns:cx="http://schemas.microsoft.com/office/drawing/2014/chartex" xmlns:cx1="http://schemas.microsoft.com/office/drawing/2015/9/8/chartex" xmlns:cx2="http://schemas.microsoft.com/office/drawing/2015/10/21/chartex" xmlns:cx3="http://schemas.microsoft.com/office/drawing/2016/5/9/chartex" xmlns:cx4="http://schemas.microsoft.com/office/drawing/2016/5/10/chartex" xmlns:cx5="http://schemas.microsoft.com/office/drawing/2016/5/11/chartex" xmlns:cx6="http://schemas.microsoft.com/office/drawing/2016/5/12/chartex" xmlns:cx7="http://schemas.microsoft.com/office/drawing/2016/5/13/chartex" xmlns:cx8="http://schemas.microsoft.com/office/drawing/2016/5/14/chartex" xmlns:mc="http://schemas.openxmlformats.org/markup-compatibility/2006" xmlns:aink="http://schemas.microsoft.com/office/drawing/2016/ink" xmlns:am3d="http://schemas.microsoft.com/office/drawing/2017/model3d" xmlns:o="urn:schemas-microsoft-com:office:office" xmlns:r="http://schemas.openxmlformats.org/officeDocument/2006/relationships" xmlns:m="http://schemas.openxmlformats.org/officeDocument/2006/math" xmlns:v="urn:schemas-microsoft-com:vml" xmlns:wp14="http://schemas.microsoft.com/office/word/2010/wordprocessingDrawing" xmlns:wp="http://schemas.openxmlformats.org/drawingml/2006/wordprocessingDrawing" xmlns:w10="urn:schemas-microsoft-com:office:word" xmlns:w="http://schemas.openxmlformats.org/wordprocessingml/2006/main" xmlns:w14="http://schemas.microsoft.com/office/word/2010/wordml" xmlns:w15="http://schemas.microsoft.com/office/word/2012/wordml" xmlns:w16cid="http://schemas.microsoft.com/office/word/2016/wordml/cid" xmlns:w16se="http://schemas.microsoft.com/office/word/2015/wordml/symex" xmlns:wpg="http://schemas.microsoft.com/office/word/2010/wordprocessingGroup" xmlns:wpi="http://schemas.microsoft.com/office/word/2010/wordprocessingInk" xmlns:wne="http://schemas.microsoft.com/office/word/2006/wordml" xmlns:wps="http://schemas.microsoft.com/office/word/2010/wordprocessingShape" mc:Ignorable="w14 w15 w16se w16cid wp14">
+  <w15:commentEx w15:paraId="24254C56" w15:done="0"/>
+  <w15:commentEx w15:paraId="49D946A1" w15:done="0"/>
+</w15:commentsEx>
+</file>
+
+<file path=word/commentsIds.xml><?xml version="1.0" encoding="utf-8"?>
+<w16cid:commentsIds xmlns:wpc="http://schemas.microsoft.com/office/word/2010/wordprocessingCanvas" xmlns:cx="http://schemas.microsoft.com/office/drawing/2014/chartex" xmlns:cx1="http://schemas.microsoft.com/office/drawing/2015/9/8/chartex" xmlns:cx2="http://schemas.microsoft.com/office/drawing/2015/10/21/chartex" xmlns:cx3="http://schemas.microsoft.com/office/drawing/2016/5/9/chartex" xmlns:cx4="http://schemas.microsoft.com/office/drawing/2016/5/10/chartex" xmlns:cx5="http://schemas.microsoft.com/office/drawing/2016/5/11/chartex" xmlns:cx6="http://schemas.microsoft.com/office/drawing/2016/5/12/chartex" xmlns:cx7="http://schemas.microsoft.com/office/drawing/2016/5/13/chartex" xmlns:cx8="http://schemas.microsoft.com/office/drawing/2016/5/14/chartex" xmlns:mc="http://schemas.openxmlformats.org/markup-compatibility/2006" xmlns:aink="http://schemas.microsoft.com/office/drawing/2016/ink" xmlns:am3d="http://schemas.microsoft.com/office/drawing/2017/model3d" xmlns:o="urn:schemas-microsoft-com:office:office" xmlns:r="http://schemas.openxmlformats.org/officeDocument/2006/relationships" xmlns:m="http://schemas.openxmlformats.org/officeDocument/2006/math" xmlns:v="urn:schemas-microsoft-com:vml" xmlns:wp14="http://schemas.microsoft.com/office/word/2010/wordprocessingDrawing" xmlns:wp="http://schemas.openxmlformats.org/drawingml/2006/wordprocessingDrawing" xmlns:w10="urn:schemas-microsoft-com:office:word" xmlns:w="http://schemas.openxmlformats.org/wordprocessingml/2006/main" xmlns:w14="http://schemas.microsoft.com/office/word/2010/wordml" xmlns:w15="http://schemas.microsoft.com/office/word/2012/wordml" xmlns:w16cid="http://schemas.microsoft.com/office/word/2016/wordml/cid" xmlns:w16se="http://schemas.microsoft.com/office/word/2015/wordml/symex" xmlns:wpg="http://schemas.microsoft.com/office/word/2010/wordprocessingGroup" xmlns:wpi="http://schemas.microsoft.com/office/word/2010/wordprocessingInk" xmlns:wne="http://schemas.microsoft.com/office/word/2006/wordml" xmlns:wps="http://schemas.microsoft.com/office/word/2010/wordprocessingShape" mc:Ignorable="w14 w15 w16se w16cid wp14">
+  <w16cid:commentId w16cid:paraId="24254C56" w16cid:durableId="1E36D3CF"/>
+  <w16cid:commentId w16cid:paraId="49D946A1" w16cid:durableId="1E36D894"/>
+</w16cid:commentsIds>
 </file>
 
 <file path=word/endnotes.xml><?xml version="1.0" encoding="utf-8"?>
@@ -14000,7 +14208,7 @@
       <w:fldChar w:fldCharType="separate"/>
     </w:r>
     <w:r>
-      <w:t>22</w:t>
+      <w:t>21</w:t>
     </w:r>
     <w:r>
       <w:fldChar w:fldCharType="end"/>
@@ -15001,6 +15209,14 @@
     <w:abstractNumId w:val="3"/>
   </w:num>
 </w:numbering>
+</file>
+
+<file path=word/people.xml><?xml version="1.0" encoding="utf-8"?>
+<w15:people xmlns:wpc="http://schemas.microsoft.com/office/word/2010/wordprocessingCanvas" xmlns:cx="http://schemas.microsoft.com/office/drawing/2014/chartex" xmlns:cx1="http://schemas.microsoft.com/office/drawing/2015/9/8/chartex" xmlns:cx2="http://schemas.microsoft.com/office/drawing/2015/10/21/chartex" xmlns:cx3="http://schemas.microsoft.com/office/drawing/2016/5/9/chartex" xmlns:cx4="http://schemas.microsoft.com/office/drawing/2016/5/10/chartex" xmlns:cx5="http://schemas.microsoft.com/office/drawing/2016/5/11/chartex" xmlns:cx6="http://schemas.microsoft.com/office/drawing/2016/5/12/chartex" xmlns:cx7="http://schemas.microsoft.com/office/drawing/2016/5/13/chartex" xmlns:cx8="http://schemas.microsoft.com/office/drawing/2016/5/14/chartex" xmlns:mc="http://schemas.openxmlformats.org/markup-compatibility/2006" xmlns:aink="http://schemas.microsoft.com/office/drawing/2016/ink" xmlns:am3d="http://schemas.microsoft.com/office/drawing/2017/model3d" xmlns:o="urn:schemas-microsoft-com:office:office" xmlns:r="http://schemas.openxmlformats.org/officeDocument/2006/relationships" xmlns:m="http://schemas.openxmlformats.org/officeDocument/2006/math" xmlns:v="urn:schemas-microsoft-com:vml" xmlns:wp14="http://schemas.microsoft.com/office/word/2010/wordprocessingDrawing" xmlns:wp="http://schemas.openxmlformats.org/drawingml/2006/wordprocessingDrawing" xmlns:w10="urn:schemas-microsoft-com:office:word" xmlns:w="http://schemas.openxmlformats.org/wordprocessingml/2006/main" xmlns:w14="http://schemas.microsoft.com/office/word/2010/wordml" xmlns:w15="http://schemas.microsoft.com/office/word/2012/wordml" xmlns:w16cid="http://schemas.microsoft.com/office/word/2016/wordml/cid" xmlns:w16se="http://schemas.microsoft.com/office/word/2015/wordml/symex" xmlns:wpg="http://schemas.microsoft.com/office/word/2010/wordprocessingGroup" xmlns:wpi="http://schemas.microsoft.com/office/word/2010/wordprocessingInk" xmlns:wne="http://schemas.microsoft.com/office/word/2006/wordml" xmlns:wps="http://schemas.microsoft.com/office/word/2010/wordprocessingShape" mc:Ignorable="w14 w15 w16se w16cid wp14">
+  <w15:person w15:author="Daniel W. Hieber">
+    <w15:presenceInfo w15:providerId="Windows Live" w15:userId="f7cf2c9d3dc7fdc6"/>
+  </w15:person>
+</w15:people>
 </file>
 
 <file path=word/styles.xml><?xml version="1.0" encoding="utf-8"?>
@@ -16451,7 +16667,7 @@
 </file>
 
 <file path=customXml/itemProps1.xml><?xml version="1.0" encoding="utf-8"?>
-<ds:datastoreItem xmlns:ds="http://schemas.openxmlformats.org/officeDocument/2006/customXml" ds:itemID="{43ACFC84-79B2-4A48-BB74-2FD21C3CB778}">
+<ds:datastoreItem xmlns:ds="http://schemas.openxmlformats.org/officeDocument/2006/customXml" ds:itemID="{09CAD9C0-501D-4C31-9AEB-1AC48170166C}">
   <ds:schemaRefs>
     <ds:schemaRef ds:uri="http://schemas.openxmlformats.org/officeDocument/2006/bibliography"/>
   </ds:schemaRefs>

</xml_diff>

<commit_message>
add issue template for bibliographic sources
</commit_message>
<xml_diff>
--- a/Prospectus.docx
+++ b/Prospectus.docx
@@ -193,12 +193,7 @@
         <w:t>. The first set</w:t>
       </w:r>
       <w:r>
-        <w:t xml:space="preserve"> of examp</w:t>
-      </w:r>
-      <w:bookmarkStart w:id="2" w:name="_GoBack"/>
-      <w:bookmarkEnd w:id="2"/>
-      <w:r>
-        <w:t>les</w:t>
+        <w:t xml:space="preserve"> of examples</w:t>
       </w:r>
       <w:r>
         <w:t xml:space="preserve"> is from English</w:t>
@@ -230,14 +225,14 @@
           <w:u w:val="single"/>
         </w:rPr>
       </w:pPr>
-      <w:bookmarkStart w:id="3" w:name="OLE_LINK1"/>
+      <w:bookmarkStart w:id="2" w:name="OLE_LINK1"/>
       <w:r>
         <w:rPr>
           <w:u w:val="single"/>
         </w:rPr>
         <w:t>English (Indo-European &gt; Germanic)</w:t>
       </w:r>
-      <w:bookmarkEnd w:id="3"/>
+      <w:bookmarkEnd w:id="2"/>
     </w:p>
     <w:p>
       <w:pPr>
@@ -253,7 +248,7 @@
         <w:spacing w:before="0" w:after="0" w:line="240" w:lineRule="auto"/>
         <w:ind w:left="720" w:hanging="720"/>
       </w:pPr>
-      <w:bookmarkStart w:id="4" w:name="_Ref503178250"/>
+      <w:bookmarkStart w:id="3" w:name="_Ref503178250"/>
       <w:r>
         <w:t>a.</w:t>
       </w:r>
@@ -273,7 +268,7 @@
       <w:r>
         <w:t>that were already made on a horse.</w:t>
       </w:r>
-      <w:bookmarkEnd w:id="4"/>
+      <w:bookmarkEnd w:id="3"/>
       <w:r>
         <w:tab/>
       </w:r>
@@ -391,11 +386,13 @@
         <w:contextualSpacing w:val="0"/>
         <w:rPr>
           <w:u w:val="single"/>
+          <w:lang w:val="es-MX"/>
         </w:rPr>
       </w:pPr>
       <w:r>
         <w:rPr>
           <w:u w:val="single"/>
+          <w:lang w:val="es-MX"/>
         </w:rPr>
         <w:t>Mundari (Austroasiatic &gt; Munda)</w:t>
       </w:r>
@@ -418,7 +415,7 @@
           <w:noProof/>
         </w:rPr>
       </w:pPr>
-      <w:bookmarkStart w:id="5" w:name="_Ref503178257"/>
+      <w:bookmarkStart w:id="4" w:name="_Ref503178257"/>
       <w:r>
         <w:t>a.</w:t>
       </w:r>
@@ -445,7 +442,7 @@
         <w:tab/>
         <w:t>bai-ke-d-a</w:t>
       </w:r>
-      <w:bookmarkEnd w:id="5"/>
+      <w:bookmarkEnd w:id="4"/>
     </w:p>
     <w:p>
       <w:pPr>
@@ -1116,7 +1113,7 @@
       <w:r>
         <w:t xml:space="preserve"> </w:t>
       </w:r>
-      <w:commentRangeStart w:id="6"/>
+      <w:commentRangeStart w:id="5"/>
       <w:r>
         <w:t xml:space="preserve">Why, in flexible languages, do speakers make the categorial choices they do? If a given lexeme can more-or-less freely alternate between, say, </w:t>
       </w:r>
@@ -1132,12 +1129,12 @@
       <w:r>
         <w:t>uses, what determines when a speaker uses one function over another?</w:t>
       </w:r>
-      <w:commentRangeEnd w:id="6"/>
+      <w:commentRangeEnd w:id="5"/>
       <w:r>
         <w:rPr>
           <w:rStyle w:val="CommentReference"/>
         </w:rPr>
-        <w:commentReference w:id="6"/>
+        <w:commentReference w:id="5"/>
       </w:r>
       <w:r>
         <w:t xml:space="preserve"> This question is no less relevant for cases where flexibility is </w:t>
@@ -1554,7 +1551,7 @@
           <w:numId w:val="10"/>
         </w:numPr>
       </w:pPr>
-      <w:bookmarkStart w:id="7" w:name="OLE_LINK2"/>
+      <w:bookmarkStart w:id="6" w:name="OLE_LINK2"/>
       <w:r>
         <w:t xml:space="preserve">Does the extent of lexical flexibility </w:t>
       </w:r>
@@ -1685,7 +1682,7 @@
         <w:t>)</w:t>
       </w:r>
     </w:p>
-    <w:bookmarkEnd w:id="7"/>
+    <w:bookmarkEnd w:id="6"/>
     <w:p>
       <w:pPr>
         <w:pStyle w:val="NoSpacing"/>
@@ -1722,11 +1719,11 @@
       <w:pPr>
         <w:pStyle w:val="Heading1"/>
       </w:pPr>
-      <w:bookmarkStart w:id="8" w:name="_Ref502225471"/>
+      <w:bookmarkStart w:id="7" w:name="_Ref502225471"/>
       <w:r>
         <w:t>Background</w:t>
       </w:r>
-      <w:bookmarkEnd w:id="8"/>
+      <w:bookmarkEnd w:id="7"/>
     </w:p>
     <w:p>
       <w:r>
@@ -2075,7 +2072,7 @@
       </w:r>
     </w:p>
     <w:p>
-      <w:commentRangeStart w:id="9"/>
+      <w:commentRangeStart w:id="8"/>
       <w:r>
         <w:t xml:space="preserve">Recognizing this difficulty, </w:t>
       </w:r>
@@ -2097,12 +2094,12 @@
       <w:r>
         <w:t>provides a detailed critique of the distributional method and its implications, and utilizes prototype theory in offering a typologically-oriented theory of lexical categories instead.</w:t>
       </w:r>
-      <w:commentRangeEnd w:id="9"/>
+      <w:commentRangeEnd w:id="8"/>
       <w:r>
         <w:rPr>
           <w:rStyle w:val="CommentReference"/>
         </w:rPr>
-        <w:commentReference w:id="9"/>
+        <w:commentReference w:id="8"/>
       </w:r>
       <w:r>
         <w:t xml:space="preserve"> Whenever distributional criteria conflict or fail to exclusively partition lexemes into distinct categories</w:t>
@@ -2860,11 +2857,11 @@
       <w:pPr>
         <w:pStyle w:val="Heading2"/>
       </w:pPr>
-      <w:bookmarkStart w:id="10" w:name="_Ref506553143"/>
+      <w:bookmarkStart w:id="9" w:name="_Ref506553143"/>
       <w:r>
         <w:t>Functional Motivations for Lexical Flexibility</w:t>
       </w:r>
-      <w:bookmarkEnd w:id="10"/>
+      <w:bookmarkEnd w:id="9"/>
     </w:p>
     <w:p>
       <w:r>
@@ -2994,16 +2991,16 @@
       <w:r>
         <w:t xml:space="preserve">; i.e., their categorical classification is irrelevant. Categoriality—the realization of a form as either a N or a V—is imposed on the form by discourse. Yet we have also seen that the noun/verb distinction is apparently universal: there seem to be no languages in which all stems are indifferently capable of receiving all morphology appropriate for both N’s and V’s. This suggests that the continua which in principle begin with acategoriality, and which end with fully implemented nounhood or fully implemented verbhood, are already partly traversed for most forms. In other words, </w:t>
       </w:r>
-      <w:commentRangeStart w:id="11"/>
+      <w:commentRangeStart w:id="10"/>
       <w:r>
         <w:t>most forms begin with a propensity or predisposition to become N’s or V’s; and often this momentum can be reversed by only special morphology</w:t>
       </w:r>
-      <w:commentRangeEnd w:id="11"/>
+      <w:commentRangeEnd w:id="10"/>
       <w:r>
         <w:rPr>
           <w:rStyle w:val="CommentReference"/>
         </w:rPr>
-        <w:commentReference w:id="11"/>
+        <w:commentReference w:id="10"/>
       </w:r>
       <w:r>
         <w:t>. It nonetheless remains true that this predisposition is only a latent one, which will not be manifested unless there is pressure from the discourse for this to occur.</w:t>
@@ -3097,11 +3094,11 @@
       <w:pPr>
         <w:pStyle w:val="Heading1"/>
       </w:pPr>
-      <w:bookmarkStart w:id="12" w:name="_Ref503355089"/>
+      <w:bookmarkStart w:id="11" w:name="_Ref503355089"/>
       <w:r>
         <w:t>Data &amp; Methods</w:t>
       </w:r>
-      <w:bookmarkEnd w:id="12"/>
+      <w:bookmarkEnd w:id="11"/>
     </w:p>
     <w:p>
       <w:r>
@@ -3595,33 +3592,20 @@
         <w:spacing w:before="240"/>
         <w:jc w:val="center"/>
       </w:pPr>
-      <w:bookmarkStart w:id="13" w:name="_Ref503350959"/>
+      <w:bookmarkStart w:id="12" w:name="_Ref503350959"/>
       <w:r>
         <w:lastRenderedPageBreak/>
         <w:t xml:space="preserve">Table </w:t>
       </w:r>
-      <w:r>
-        <w:fldChar w:fldCharType="begin"/>
-      </w:r>
-      <w:r>
-        <w:instrText xml:space="preserve"> SEQ Table \* ARABIC </w:instrText>
-      </w:r>
-      <w:r>
-        <w:fldChar w:fldCharType="separate"/>
-      </w:r>
-      <w:r>
-        <w:rPr>
-          <w:noProof/>
-        </w:rPr>
-        <w:t>1</w:t>
-      </w:r>
-      <w:r>
-        <w:rPr>
-          <w:noProof/>
-        </w:rPr>
-        <w:fldChar w:fldCharType="end"/>
-      </w:r>
-      <w:bookmarkEnd w:id="13"/>
+      <w:fldSimple w:instr=" SEQ Table \* ARABIC ">
+        <w:r>
+          <w:rPr>
+            <w:noProof/>
+          </w:rPr>
+          <w:t>1</w:t>
+        </w:r>
+      </w:fldSimple>
+      <w:bookmarkEnd w:id="12"/>
       <w:r>
         <w:t>. Sample statistical summary of lexical flexibility for Chitimacha</w:t>
       </w:r>
@@ -5429,11 +5413,11 @@
       <w:pPr>
         <w:pStyle w:val="Heading1"/>
       </w:pPr>
-      <w:bookmarkStart w:id="14" w:name="_Ref503178933"/>
+      <w:bookmarkStart w:id="13" w:name="_Ref503178933"/>
       <w:r>
         <w:t>Outline</w:t>
       </w:r>
-      <w:bookmarkEnd w:id="14"/>
+      <w:bookmarkEnd w:id="13"/>
     </w:p>
     <w:p>
       <w:r>
@@ -6149,32 +6133,19 @@
         <w:pStyle w:val="Caption"/>
         <w:jc w:val="center"/>
       </w:pPr>
-      <w:bookmarkStart w:id="15" w:name="_Ref503526122"/>
+      <w:bookmarkStart w:id="14" w:name="_Ref503526122"/>
       <w:r>
         <w:t xml:space="preserve">Figure </w:t>
       </w:r>
-      <w:r>
-        <w:fldChar w:fldCharType="begin"/>
-      </w:r>
-      <w:r>
-        <w:instrText xml:space="preserve"> SEQ Figure \* ARABIC </w:instrText>
-      </w:r>
-      <w:r>
-        <w:fldChar w:fldCharType="separate"/>
-      </w:r>
-      <w:r>
-        <w:rPr>
-          <w:noProof/>
-        </w:rPr>
-        <w:t>1</w:t>
-      </w:r>
-      <w:r>
-        <w:rPr>
-          <w:noProof/>
-        </w:rPr>
-        <w:fldChar w:fldCharType="end"/>
-      </w:r>
-      <w:bookmarkEnd w:id="15"/>
+      <w:fldSimple w:instr=" SEQ Figure \* ARABIC ">
+        <w:r>
+          <w:rPr>
+            <w:noProof/>
+          </w:rPr>
+          <w:t>1</w:t>
+        </w:r>
+      </w:fldSimple>
+      <w:bookmarkEnd w:id="14"/>
       <w:r>
         <w:t>. The topicality hierarchy</w:t>
       </w:r>
@@ -6361,9 +6332,6 @@
         <w:t>time-stable items are more likely to be encoded using referential constructions, and events with predicative constructions (</w:t>
       </w:r>
       <w:r>
-        <w:rPr>
-          <w:lang w:val="es-MX"/>
-        </w:rPr>
         <w:t>Givón 1979:320–321</w:t>
       </w:r>
       <w:r>
@@ -9262,7 +9230,15 @@
         <w:rPr>
           <w:noProof/>
         </w:rPr>
-        <w:t xml:space="preserve">Croft, William. 1990. A conceptual framework for the grammatical categories (or: A taxonomy of propositional acts). </w:t>
+        <w:t xml:space="preserve">Croft, William. 1990. A conceptual framework for </w:t>
+      </w:r>
+      <w:bookmarkStart w:id="15" w:name="_GoBack"/>
+      <w:bookmarkEnd w:id="15"/>
+      <w:r>
+        <w:rPr>
+          <w:noProof/>
+        </w:rPr>
+        <w:t xml:space="preserve">grammatical categories (or: A taxonomy of propositional acts). </w:t>
       </w:r>
       <w:r>
         <w:rPr>
@@ -9893,6 +9869,7 @@
         <w:ind w:left="480" w:hanging="480"/>
         <w:rPr>
           <w:noProof/>
+          <w:lang w:val="es-MX"/>
         </w:rPr>
       </w:pPr>
       <w:r>
@@ -9904,12 +9881,14 @@
       <w:r>
         <w:rPr>
           <w:rStyle w:val="BookTitle"/>
+          <w:lang w:val="es-MX"/>
         </w:rPr>
         <w:t>Lingua</w:t>
       </w:r>
       <w:r>
         <w:rPr>
           <w:noProof/>
+          <w:lang w:val="es-MX"/>
         </w:rPr>
         <w:t xml:space="preserve"> 69(4): 319–331.</w:t>
       </w:r>
@@ -9930,9 +9909,16 @@
       <w:r>
         <w:rPr>
           <w:noProof/>
+          <w:lang w:val="es-MX"/>
         </w:rPr>
         <w:lastRenderedPageBreak/>
-        <w:t xml:space="preserve">Evans, Nicholas &amp; Toshiki Osada. 2005. Mundari: The myth of a language without word classes. </w:t>
+        <w:t xml:space="preserve">Evans, Nicholas &amp; Toshiki Osada. </w:t>
+      </w:r>
+      <w:r>
+        <w:rPr>
+          <w:noProof/>
+        </w:rPr>
+        <w:t xml:space="preserve">2005. Mundari: The myth of a language without word classes. </w:t>
       </w:r>
       <w:r>
         <w:rPr>
@@ -13258,7 +13244,7 @@
       </w:r>
     </w:p>
   </w:comment>
-  <w:comment w:id="6" w:author="Daniel W. Hieber" w:date="2018-03-04T19:00:00Z" w:initials="DWH">
+  <w:comment w:id="5" w:author="Daniel W. Hieber" w:date="2018-03-04T19:00:00Z" w:initials="DWH">
     <w:p>
       <w:pPr>
         <w:pStyle w:val="CommentText"/>
@@ -13277,7 +13263,7 @@
       </w:r>
     </w:p>
   </w:comment>
-  <w:comment w:id="9" w:author="Daniel W. Hieber" w:date="2018-02-20T17:05:00Z" w:initials="DWH">
+  <w:comment w:id="8" w:author="Daniel W. Hieber" w:date="2018-02-20T17:05:00Z" w:initials="DWH">
     <w:p>
       <w:pPr>
         <w:pStyle w:val="CommentText"/>
@@ -13353,7 +13339,7 @@
       </w:r>
     </w:p>
   </w:comment>
-  <w:comment w:id="11" w:author="Daniel W. Hieber" w:date="2018-02-20T17:25:00Z" w:initials="DWH">
+  <w:comment w:id="10" w:author="Daniel W. Hieber" w:date="2018-02-20T17:25:00Z" w:initials="DWH">
     <w:p>
       <w:pPr>
         <w:pStyle w:val="CommentText"/>
@@ -14485,7 +14471,7 @@
     </w:rPrDefault>
     <w:pPrDefault/>
   </w:docDefaults>
-  <w:latentStyles w:defLockedState="0" w:defUIPriority="99" w:defSemiHidden="0" w:defUnhideWhenUsed="0" w:defQFormat="0" w:count="375">
+  <w:latentStyles w:defLockedState="0" w:defUIPriority="99" w:defSemiHidden="0" w:defUnhideWhenUsed="0" w:defQFormat="0" w:count="376">
     <w:lsdException w:name="Normal" w:uiPriority="0" w:qFormat="1"/>
     <w:lsdException w:name="heading 1" w:uiPriority="9" w:qFormat="1"/>
     <w:lsdException w:name="heading 2" w:semiHidden="1" w:uiPriority="9" w:unhideWhenUsed="1" w:qFormat="1"/>
@@ -14591,7 +14577,6 @@
     <w:lsdException w:name="HTML Sample" w:semiHidden="1" w:unhideWhenUsed="1"/>
     <w:lsdException w:name="HTML Typewriter" w:semiHidden="1" w:unhideWhenUsed="1"/>
     <w:lsdException w:name="HTML Variable" w:semiHidden="1" w:unhideWhenUsed="1"/>
-    <w:lsdException w:name="Normal Table" w:semiHidden="1" w:unhideWhenUsed="1"/>
     <w:lsdException w:name="annotation subject" w:semiHidden="1" w:unhideWhenUsed="1"/>
     <w:lsdException w:name="No List" w:semiHidden="1" w:unhideWhenUsed="1"/>
     <w:lsdException w:name="Outline List 1" w:semiHidden="1" w:unhideWhenUsed="1"/>
@@ -14638,10 +14623,8 @@
     <w:lsdException w:name="Table Subtle 2" w:semiHidden="1" w:unhideWhenUsed="1"/>
     <w:lsdException w:name="Table Web 1" w:semiHidden="1" w:unhideWhenUsed="1"/>
     <w:lsdException w:name="Table Web 2" w:semiHidden="1" w:unhideWhenUsed="1"/>
-    <w:lsdException w:name="Table Web 3" w:semiHidden="1" w:unhideWhenUsed="1"/>
     <w:lsdException w:name="Balloon Text" w:semiHidden="1" w:unhideWhenUsed="1"/>
     <w:lsdException w:name="Table Grid" w:uiPriority="39"/>
-    <w:lsdException w:name="Table Theme" w:semiHidden="1" w:unhideWhenUsed="1"/>
     <w:lsdException w:name="Placeholder Text" w:semiHidden="1"/>
     <w:lsdException w:name="No Spacing" w:uiPriority="1" w:qFormat="1"/>
     <w:lsdException w:name="Light Shading" w:uiPriority="60"/>
@@ -14861,6 +14844,7 @@
     <w:lsdException w:name="Smart Hyperlink" w:semiHidden="1" w:unhideWhenUsed="1"/>
     <w:lsdException w:name="Hashtag" w:semiHidden="1" w:unhideWhenUsed="1"/>
     <w:lsdException w:name="Unresolved Mention" w:semiHidden="1" w:unhideWhenUsed="1"/>
+    <w:lsdException w:name="Smart Link" w:semiHidden="1" w:unhideWhenUsed="1"/>
   </w:latentStyles>
   <w:style w:type="paragraph" w:default="1" w:styleId="Normal">
     <w:name w:val="Normal"/>
@@ -15922,7 +15906,7 @@
 </file>
 
 <file path=customXml/itemProps1.xml><?xml version="1.0" encoding="utf-8"?>
-<ds:datastoreItem xmlns:ds="http://schemas.openxmlformats.org/officeDocument/2006/customXml" ds:itemID="{1C7BB931-BAA3-42FF-B615-7B51C87456E5}">
+<ds:datastoreItem xmlns:ds="http://schemas.openxmlformats.org/officeDocument/2006/customXml" ds:itemID="{813E3B08-3520-46C4-AA3C-447B16D659B5}">
   <ds:schemaRefs>
     <ds:schemaRef ds:uri="http://schemas.openxmlformats.org/officeDocument/2006/bibliography"/>
   </ds:schemaRefs>

</xml_diff>